<commit_message>
EBEGU-494   Bullet Point für jede Zeile einer Bemerkung hinzufügen
</commit_message>
<xml_diff>
--- a/ebegu-server/src/main/resources/vorlagen/Verfuegungsmuster_kita.docx
+++ b/ebegu-server/src/main/resources/vorlagen/Verfuegungsmuster_kita.docx
@@ -1,6 +1,6 @@
 
 <file path=word/document.xml><?xml version="1.0" encoding="utf-8"?>
-<w:document xmlns:wpc="http://schemas.microsoft.com/office/word/2010/wordprocessingCanvas" xmlns:mc="http://schemas.openxmlformats.org/markup-compatibility/2006" xmlns:o="urn:schemas-microsoft-com:office:office" xmlns:r="http://schemas.openxmlformats.org/officeDocument/2006/relationships" xmlns:m="http://schemas.openxmlformats.org/officeDocument/2006/math" xmlns:v="urn:schemas-microsoft-com:vml" xmlns:wp14="http://schemas.microsoft.com/office/word/2010/wordprocessingDrawing" xmlns:wp="http://schemas.openxmlformats.org/drawingml/2006/wordprocessingDrawing" xmlns:w10="urn:schemas-microsoft-com:office:word" xmlns:w="http://schemas.openxmlformats.org/wordprocessingml/2006/main" xmlns:w14="http://schemas.microsoft.com/office/word/2010/wordml" xmlns:w15="http://schemas.microsoft.com/office/word/2012/wordml" xmlns:wpg="http://schemas.microsoft.com/office/word/2010/wordprocessingGroup" xmlns:wpi="http://schemas.microsoft.com/office/word/2010/wordprocessingInk" xmlns:wne="http://schemas.microsoft.com/office/word/2006/wordml" xmlns:wps="http://schemas.microsoft.com/office/word/2010/wordprocessingShape" mc:Ignorable="w14 w15 wp14">
+<w:document xmlns:wpc="http://schemas.microsoft.com/office/word/2010/wordprocessingCanvas" xmlns:mc="http://schemas.openxmlformats.org/markup-compatibility/2006" xmlns:o="urn:schemas-microsoft-com:office:office" xmlns:r="http://schemas.openxmlformats.org/officeDocument/2006/relationships" xmlns:m="http://schemas.openxmlformats.org/officeDocument/2006/math" xmlns:v="urn:schemas-microsoft-com:vml" xmlns:wp14="http://schemas.microsoft.com/office/word/2010/wordprocessingDrawing" xmlns:wp="http://schemas.openxmlformats.org/drawingml/2006/wordprocessingDrawing" xmlns:w10="urn:schemas-microsoft-com:office:word" xmlns:w="http://schemas.openxmlformats.org/wordprocessingml/2006/main" xmlns:w14="http://schemas.microsoft.com/office/word/2010/wordml" xmlns:wpg="http://schemas.microsoft.com/office/word/2010/wordprocessingGroup" xmlns:wpi="http://schemas.microsoft.com/office/word/2010/wordprocessingInk" xmlns:wne="http://schemas.microsoft.com/office/word/2006/wordml" xmlns:wps="http://schemas.microsoft.com/office/word/2010/wordprocessingShape" mc:Ignorable="w14 wp14">
   <w:body>
     <w:p>
       <w:pPr>
@@ -151,7 +151,21 @@
           <w:sz w:val="18"/>
           <w:szCs w:val="18"/>
         </w:rPr>
-        <w:t xml:space="preserve">Ersetzt  die Verfügung vom </w:t>
+        <w:t>Ersetzt  die Verf</w:t>
+      </w:r>
+      <w:r>
+        <w:rPr>
+          <w:sz w:val="18"/>
+          <w:szCs w:val="18"/>
+        </w:rPr>
+        <w:t>ü</w:t>
+      </w:r>
+      <w:r>
+        <w:rPr>
+          <w:sz w:val="18"/>
+          <w:szCs w:val="18"/>
+        </w:rPr>
+        <w:t xml:space="preserve">gung vom </w:t>
       </w:r>
       <w:r>
         <w:rPr>
@@ -751,7 +765,21 @@
           <w:sz w:val="18"/>
           <w:szCs w:val="18"/>
         </w:rPr>
-        <w:t>hat für den Zeitraum von</w:t>
+        <w:t>hat für den Zei</w:t>
+      </w:r>
+      <w:r>
+        <w:rPr>
+          <w:sz w:val="18"/>
+          <w:szCs w:val="18"/>
+        </w:rPr>
+        <w:t>t</w:t>
+      </w:r>
+      <w:r>
+        <w:rPr>
+          <w:sz w:val="18"/>
+          <w:szCs w:val="18"/>
+        </w:rPr>
+        <w:t>raum von</w:t>
       </w:r>
       <w:r>
         <w:rPr>
@@ -1115,7 +1143,23 @@
                 <w:sz w:val="17"/>
                 <w:szCs w:val="17"/>
               </w:rPr>
-              <w:t>Vollkosten</w:t>
+              <w:t>Vollko</w:t>
+            </w:r>
+            <w:r>
+              <w:rPr>
+                <w:color w:val="000000" w:themeColor="text1"/>
+                <w:sz w:val="17"/>
+                <w:szCs w:val="17"/>
+              </w:rPr>
+              <w:t>s</w:t>
+            </w:r>
+            <w:r>
+              <w:rPr>
+                <w:color w:val="000000" w:themeColor="text1"/>
+                <w:sz w:val="17"/>
+                <w:szCs w:val="17"/>
+              </w:rPr>
+              <w:t>ten</w:t>
             </w:r>
             <w:r>
               <w:rPr>
@@ -1150,7 +1194,23 @@
                 <w:sz w:val="17"/>
                 <w:szCs w:val="17"/>
               </w:rPr>
-              <w:t>Vergünstigung in CHF</w:t>
+              <w:t>Vergünst</w:t>
+            </w:r>
+            <w:r>
+              <w:rPr>
+                <w:color w:val="000000" w:themeColor="text1"/>
+                <w:sz w:val="17"/>
+                <w:szCs w:val="17"/>
+              </w:rPr>
+              <w:t>i</w:t>
+            </w:r>
+            <w:r>
+              <w:rPr>
+                <w:color w:val="000000" w:themeColor="text1"/>
+                <w:sz w:val="17"/>
+                <w:szCs w:val="17"/>
+              </w:rPr>
+              <w:t>gung in CHF</w:t>
             </w:r>
           </w:p>
         </w:tc>
@@ -1252,7 +1312,39 @@
                 <w:sz w:val="2"/>
                 <w:szCs w:val="2"/>
               </w:rPr>
-              <w:instrText xml:space="preserve"> DOCVARIABLE  WHILE_Betreuungen.VerfuegungZeitabschnitt  \* MERGEFORMAT </w:instrText>
+              <w:instrText xml:space="preserve"> DOCVARIABLE  WHILE_Betreuu</w:instrText>
+            </w:r>
+            <w:r>
+              <w:rPr>
+                <w:color w:val="000000" w:themeColor="text1"/>
+                <w:sz w:val="2"/>
+                <w:szCs w:val="2"/>
+              </w:rPr>
+              <w:instrText>n</w:instrText>
+            </w:r>
+            <w:r>
+              <w:rPr>
+                <w:color w:val="000000" w:themeColor="text1"/>
+                <w:sz w:val="2"/>
+                <w:szCs w:val="2"/>
+              </w:rPr>
+              <w:instrText>gen.VerfuegungZeita</w:instrText>
+            </w:r>
+            <w:r>
+              <w:rPr>
+                <w:color w:val="000000" w:themeColor="text1"/>
+                <w:sz w:val="2"/>
+                <w:szCs w:val="2"/>
+              </w:rPr>
+              <w:instrText>b</w:instrText>
+            </w:r>
+            <w:r>
+              <w:rPr>
+                <w:color w:val="000000" w:themeColor="text1"/>
+                <w:sz w:val="2"/>
+                <w:szCs w:val="2"/>
+              </w:rPr>
+              <w:instrText xml:space="preserve">schnitt  \* MERGEFORMAT </w:instrText>
             </w:r>
             <w:r>
               <w:rPr>
@@ -1299,7 +1391,55 @@
                 <w:sz w:val="17"/>
                 <w:szCs w:val="17"/>
               </w:rPr>
-              <w:instrText xml:space="preserve"> DOCVARIABLE  FIELD_Betreuungen.VerfuegungZeitabschnitt.von  \* MERGEFORMAT </w:instrText>
+              <w:instrText xml:space="preserve"> DOCVARIABLE  FIELD_Betreuu</w:instrText>
+            </w:r>
+            <w:r>
+              <w:rPr>
+                <w:color w:val="000000" w:themeColor="text1"/>
+                <w:sz w:val="17"/>
+                <w:szCs w:val="17"/>
+              </w:rPr>
+              <w:instrText>n</w:instrText>
+            </w:r>
+            <w:r>
+              <w:rPr>
+                <w:color w:val="000000" w:themeColor="text1"/>
+                <w:sz w:val="17"/>
+                <w:szCs w:val="17"/>
+              </w:rPr>
+              <w:instrText>gen.VerfuegungZei</w:instrText>
+            </w:r>
+            <w:r>
+              <w:rPr>
+                <w:color w:val="000000" w:themeColor="text1"/>
+                <w:sz w:val="17"/>
+                <w:szCs w:val="17"/>
+              </w:rPr>
+              <w:instrText>t</w:instrText>
+            </w:r>
+            <w:r>
+              <w:rPr>
+                <w:color w:val="000000" w:themeColor="text1"/>
+                <w:sz w:val="17"/>
+                <w:szCs w:val="17"/>
+              </w:rPr>
+              <w:instrText>a</w:instrText>
+            </w:r>
+            <w:r>
+              <w:rPr>
+                <w:color w:val="000000" w:themeColor="text1"/>
+                <w:sz w:val="17"/>
+                <w:szCs w:val="17"/>
+              </w:rPr>
+              <w:instrText>b</w:instrText>
+            </w:r>
+            <w:r>
+              <w:rPr>
+                <w:color w:val="000000" w:themeColor="text1"/>
+                <w:sz w:val="17"/>
+                <w:szCs w:val="17"/>
+              </w:rPr>
+              <w:instrText xml:space="preserve">schnitt.von  \* MERGEFORMAT </w:instrText>
             </w:r>
             <w:r>
               <w:rPr>
@@ -1341,7 +1481,55 @@
                 <w:sz w:val="17"/>
                 <w:szCs w:val="17"/>
               </w:rPr>
-              <w:instrText xml:space="preserve"> DOCVARIABLE  FIELD_Betreuungen.VerfuegungZeitabschnitt.bis  \* MERGEFORMAT </w:instrText>
+              <w:instrText xml:space="preserve"> DOCVARIABLE  FIELD_Betreuu</w:instrText>
+            </w:r>
+            <w:r>
+              <w:rPr>
+                <w:color w:val="000000" w:themeColor="text1"/>
+                <w:sz w:val="17"/>
+                <w:szCs w:val="17"/>
+              </w:rPr>
+              <w:instrText>n</w:instrText>
+            </w:r>
+            <w:r>
+              <w:rPr>
+                <w:color w:val="000000" w:themeColor="text1"/>
+                <w:sz w:val="17"/>
+                <w:szCs w:val="17"/>
+              </w:rPr>
+              <w:instrText>gen.VerfuegungZei</w:instrText>
+            </w:r>
+            <w:r>
+              <w:rPr>
+                <w:color w:val="000000" w:themeColor="text1"/>
+                <w:sz w:val="17"/>
+                <w:szCs w:val="17"/>
+              </w:rPr>
+              <w:instrText>t</w:instrText>
+            </w:r>
+            <w:r>
+              <w:rPr>
+                <w:color w:val="000000" w:themeColor="text1"/>
+                <w:sz w:val="17"/>
+                <w:szCs w:val="17"/>
+              </w:rPr>
+              <w:instrText>a</w:instrText>
+            </w:r>
+            <w:r>
+              <w:rPr>
+                <w:color w:val="000000" w:themeColor="text1"/>
+                <w:sz w:val="17"/>
+                <w:szCs w:val="17"/>
+              </w:rPr>
+              <w:instrText>b</w:instrText>
+            </w:r>
+            <w:r>
+              <w:rPr>
+                <w:color w:val="000000" w:themeColor="text1"/>
+                <w:sz w:val="17"/>
+                <w:szCs w:val="17"/>
+              </w:rPr>
+              <w:instrText xml:space="preserve">schnitt.bis  \* MERGEFORMAT </w:instrText>
             </w:r>
             <w:r>
               <w:rPr>
@@ -1387,7 +1575,25 @@
                 <w:szCs w:val="17"/>
                 <w:lang w:val="fr-CH"/>
               </w:rPr>
-              <w:instrText xml:space="preserve"> DOCVARIABLE  FIELD_Betreuungen.VerfuegungZeitabschnitt.betreuung  \* MERGEFORMAT </w:instrText>
+              <w:instrText xml:space="preserve"> DOCVARIABLE  FIELD_Betreuungen.VerfuegungZe</w:instrText>
+            </w:r>
+            <w:r>
+              <w:rPr>
+                <w:color w:val="000000" w:themeColor="text1"/>
+                <w:sz w:val="17"/>
+                <w:szCs w:val="17"/>
+                <w:lang w:val="fr-CH"/>
+              </w:rPr>
+              <w:instrText>i</w:instrText>
+            </w:r>
+            <w:r>
+              <w:rPr>
+                <w:color w:val="000000" w:themeColor="text1"/>
+                <w:sz w:val="17"/>
+                <w:szCs w:val="17"/>
+                <w:lang w:val="fr-CH"/>
+              </w:rPr>
+              <w:instrText xml:space="preserve">tabschnitt.betreuung  \* MERGEFORMAT </w:instrText>
             </w:r>
             <w:r>
               <w:rPr>
@@ -1442,7 +1648,55 @@
                 <w:sz w:val="17"/>
                 <w:szCs w:val="17"/>
               </w:rPr>
-              <w:instrText xml:space="preserve"> DOCVARIABLE  FIELD_Betreuungen.VerfuegungZeitabschnitt.anspruch  \* MERGEFORMAT </w:instrText>
+              <w:instrText xml:space="preserve"> DOCVARIABLE  FIELD_Betreuu</w:instrText>
+            </w:r>
+            <w:r>
+              <w:rPr>
+                <w:color w:val="000000" w:themeColor="text1"/>
+                <w:sz w:val="17"/>
+                <w:szCs w:val="17"/>
+              </w:rPr>
+              <w:instrText>n</w:instrText>
+            </w:r>
+            <w:r>
+              <w:rPr>
+                <w:color w:val="000000" w:themeColor="text1"/>
+                <w:sz w:val="17"/>
+                <w:szCs w:val="17"/>
+              </w:rPr>
+              <w:instrText>gen.Verfuegun</w:instrText>
+            </w:r>
+            <w:r>
+              <w:rPr>
+                <w:color w:val="000000" w:themeColor="text1"/>
+                <w:sz w:val="17"/>
+                <w:szCs w:val="17"/>
+              </w:rPr>
+              <w:instrText>g</w:instrText>
+            </w:r>
+            <w:r>
+              <w:rPr>
+                <w:color w:val="000000" w:themeColor="text1"/>
+                <w:sz w:val="17"/>
+                <w:szCs w:val="17"/>
+              </w:rPr>
+              <w:instrText>Zeita</w:instrText>
+            </w:r>
+            <w:r>
+              <w:rPr>
+                <w:color w:val="000000" w:themeColor="text1"/>
+                <w:sz w:val="17"/>
+                <w:szCs w:val="17"/>
+              </w:rPr>
+              <w:instrText>b</w:instrText>
+            </w:r>
+            <w:r>
+              <w:rPr>
+                <w:color w:val="000000" w:themeColor="text1"/>
+                <w:sz w:val="17"/>
+                <w:szCs w:val="17"/>
+              </w:rPr>
+              <w:instrText xml:space="preserve">schnitt.anspruch  \* MERGEFORMAT </w:instrText>
             </w:r>
             <w:r>
               <w:rPr>
@@ -1495,7 +1749,55 @@
                 <w:sz w:val="17"/>
                 <w:szCs w:val="17"/>
               </w:rPr>
-              <w:instrText xml:space="preserve"> DOCVARIABLE  FIELD_Betreuungen.VerfuegungZeitabschnitt.bgpensum  \* MERGEF</w:instrText>
+              <w:instrText xml:space="preserve"> DOCVARIABLE  FIELD_Betreuu</w:instrText>
+            </w:r>
+            <w:r>
+              <w:rPr>
+                <w:color w:val="000000" w:themeColor="text1"/>
+                <w:sz w:val="17"/>
+                <w:szCs w:val="17"/>
+              </w:rPr>
+              <w:instrText>n</w:instrText>
+            </w:r>
+            <w:r>
+              <w:rPr>
+                <w:color w:val="000000" w:themeColor="text1"/>
+                <w:sz w:val="17"/>
+                <w:szCs w:val="17"/>
+              </w:rPr>
+              <w:instrText>gen.Verfuegun</w:instrText>
+            </w:r>
+            <w:r>
+              <w:rPr>
+                <w:color w:val="000000" w:themeColor="text1"/>
+                <w:sz w:val="17"/>
+                <w:szCs w:val="17"/>
+              </w:rPr>
+              <w:instrText>g</w:instrText>
+            </w:r>
+            <w:r>
+              <w:rPr>
+                <w:color w:val="000000" w:themeColor="text1"/>
+                <w:sz w:val="17"/>
+                <w:szCs w:val="17"/>
+              </w:rPr>
+              <w:instrText>Zeita</w:instrText>
+            </w:r>
+            <w:r>
+              <w:rPr>
+                <w:color w:val="000000" w:themeColor="text1"/>
+                <w:sz w:val="17"/>
+                <w:szCs w:val="17"/>
+              </w:rPr>
+              <w:instrText>b</w:instrText>
+            </w:r>
+            <w:r>
+              <w:rPr>
+                <w:color w:val="000000" w:themeColor="text1"/>
+                <w:sz w:val="17"/>
+                <w:szCs w:val="17"/>
+              </w:rPr>
+              <w:instrText>schnitt.bgpensum  \* MERGEF</w:instrText>
             </w:r>
             <w:r>
               <w:rPr>
@@ -1556,7 +1858,55 @@
                 <w:sz w:val="17"/>
                 <w:szCs w:val="17"/>
               </w:rPr>
-              <w:instrText xml:space="preserve"> DOCVARIABLE  FIELD_Betreuungen.VerfuegungZeitabschnitt.vollkosten  \* MERGEFORMAT </w:instrText>
+              <w:instrText xml:space="preserve"> DOCVARIABLE  FIELD_Betreuu</w:instrText>
+            </w:r>
+            <w:r>
+              <w:rPr>
+                <w:color w:val="000000" w:themeColor="text1"/>
+                <w:sz w:val="17"/>
+                <w:szCs w:val="17"/>
+              </w:rPr>
+              <w:instrText>n</w:instrText>
+            </w:r>
+            <w:r>
+              <w:rPr>
+                <w:color w:val="000000" w:themeColor="text1"/>
+                <w:sz w:val="17"/>
+                <w:szCs w:val="17"/>
+              </w:rPr>
+              <w:instrText>gen.Verfuegun</w:instrText>
+            </w:r>
+            <w:r>
+              <w:rPr>
+                <w:color w:val="000000" w:themeColor="text1"/>
+                <w:sz w:val="17"/>
+                <w:szCs w:val="17"/>
+              </w:rPr>
+              <w:instrText>g</w:instrText>
+            </w:r>
+            <w:r>
+              <w:rPr>
+                <w:color w:val="000000" w:themeColor="text1"/>
+                <w:sz w:val="17"/>
+                <w:szCs w:val="17"/>
+              </w:rPr>
+              <w:instrText>Zeita</w:instrText>
+            </w:r>
+            <w:r>
+              <w:rPr>
+                <w:color w:val="000000" w:themeColor="text1"/>
+                <w:sz w:val="17"/>
+                <w:szCs w:val="17"/>
+              </w:rPr>
+              <w:instrText>b</w:instrText>
+            </w:r>
+            <w:r>
+              <w:rPr>
+                <w:color w:val="000000" w:themeColor="text1"/>
+                <w:sz w:val="17"/>
+                <w:szCs w:val="17"/>
+              </w:rPr>
+              <w:instrText xml:space="preserve">schnitt.vollkosten  \* MERGEFORMAT </w:instrText>
             </w:r>
             <w:r>
               <w:rPr>
@@ -1599,7 +1949,39 @@
                 <w:sz w:val="17"/>
                 <w:szCs w:val="17"/>
               </w:rPr>
-              <w:instrText xml:space="preserve"> DOCVARIABLE  FIELD_Betreuungen.VerfuegungZeitabschnitt.verguenstigung  \* MERGEFORMAT </w:instrText>
+              <w:instrText xml:space="preserve"> DOCVARIABLE  FIELD_Betreuu</w:instrText>
+            </w:r>
+            <w:r>
+              <w:rPr>
+                <w:color w:val="000000" w:themeColor="text1"/>
+                <w:sz w:val="17"/>
+                <w:szCs w:val="17"/>
+              </w:rPr>
+              <w:instrText>n</w:instrText>
+            </w:r>
+            <w:r>
+              <w:rPr>
+                <w:color w:val="000000" w:themeColor="text1"/>
+                <w:sz w:val="17"/>
+                <w:szCs w:val="17"/>
+              </w:rPr>
+              <w:instrText>gen.VerfuegungZeita</w:instrText>
+            </w:r>
+            <w:r>
+              <w:rPr>
+                <w:color w:val="000000" w:themeColor="text1"/>
+                <w:sz w:val="17"/>
+                <w:szCs w:val="17"/>
+              </w:rPr>
+              <w:instrText>b</w:instrText>
+            </w:r>
+            <w:r>
+              <w:rPr>
+                <w:color w:val="000000" w:themeColor="text1"/>
+                <w:sz w:val="17"/>
+                <w:szCs w:val="17"/>
+              </w:rPr>
+              <w:instrText xml:space="preserve">schnitt.verguenstigung  \* MERGEFORMAT </w:instrText>
             </w:r>
             <w:r>
               <w:rPr>
@@ -1609,8 +1991,6 @@
               </w:rPr>
               <w:fldChar w:fldCharType="end"/>
             </w:r>
-            <w:bookmarkStart w:id="2" w:name="_GoBack"/>
-            <w:bookmarkEnd w:id="2"/>
           </w:p>
         </w:tc>
         <w:tc>
@@ -1647,7 +2027,39 @@
                 <w:sz w:val="17"/>
                 <w:szCs w:val="17"/>
               </w:rPr>
-              <w:instrText xml:space="preserve"> DOCVARIABLE  FIELD_Betreuungen.VerfuegungZeitabschnitt.elternbeitrag  \* MERGEFORMAT </w:instrText>
+              <w:instrText xml:space="preserve"> DOCVARIABLE  FIELD_Betreuu</w:instrText>
+            </w:r>
+            <w:r>
+              <w:rPr>
+                <w:color w:val="000000" w:themeColor="text1"/>
+                <w:sz w:val="17"/>
+                <w:szCs w:val="17"/>
+              </w:rPr>
+              <w:instrText>n</w:instrText>
+            </w:r>
+            <w:r>
+              <w:rPr>
+                <w:color w:val="000000" w:themeColor="text1"/>
+                <w:sz w:val="17"/>
+                <w:szCs w:val="17"/>
+              </w:rPr>
+              <w:instrText>gen.VerfuegungZeita</w:instrText>
+            </w:r>
+            <w:r>
+              <w:rPr>
+                <w:color w:val="000000" w:themeColor="text1"/>
+                <w:sz w:val="17"/>
+                <w:szCs w:val="17"/>
+              </w:rPr>
+              <w:instrText>b</w:instrText>
+            </w:r>
+            <w:r>
+              <w:rPr>
+                <w:color w:val="000000" w:themeColor="text1"/>
+                <w:sz w:val="17"/>
+                <w:szCs w:val="17"/>
+              </w:rPr>
+              <w:instrText xml:space="preserve">schnitt.elternbeitrag  \* MERGEFORMAT </w:instrText>
             </w:r>
             <w:r>
               <w:rPr>
@@ -1727,6 +2139,7 @@
           <w:sz w:val="18"/>
           <w:szCs w:val="18"/>
         </w:rPr>
+        <w:lastRenderedPageBreak/>
         <w:fldChar w:fldCharType="begin"/>
       </w:r>
       <w:r>
@@ -1852,7 +2265,33 @@
           <w:szCs w:val="18"/>
         </w:rPr>
       </w:pPr>
+      <w:r>
+        <w:rPr>
+          <w:color w:val="000000" w:themeColor="text1"/>
+          <w:sz w:val="18"/>
+          <w:szCs w:val="18"/>
+        </w:rPr>
+        <w:fldChar w:fldCharType="begin"/>
+      </w:r>
+      <w:r>
+        <w:rPr>
+          <w:color w:val="000000" w:themeColor="text1"/>
+          <w:sz w:val="18"/>
+          <w:szCs w:val="18"/>
+        </w:rPr>
+        <w:instrText xml:space="preserve"> DOCVARIABLE  WHILE_Bemerkungen.ManuelleBemerkungen  \* MERGEFORMAT </w:instrText>
+      </w:r>
+      <w:r>
+        <w:rPr>
+          <w:color w:val="000000" w:themeColor="text1"/>
+          <w:sz w:val="18"/>
+          <w:szCs w:val="18"/>
+        </w:rPr>
+        <w:fldChar w:fldCharType="end"/>
+      </w:r>
     </w:p>
+    <w:bookmarkStart w:id="2" w:name="_GoBack"/>
+    <w:bookmarkEnd w:id="2"/>
     <w:p>
       <w:pPr>
         <w:pStyle w:val="Text"/>
@@ -1883,7 +2322,7 @@
           <w:sz w:val="18"/>
           <w:szCs w:val="18"/>
         </w:rPr>
-        <w:instrText xml:space="preserve"> DOCVARIABLE  FIELD_verfuegung.manuelleBemerkungen  \* MERGEFORMAT </w:instrText>
+        <w:instrText xml:space="preserve"> DOCVARIABLE  FIELD_Bemerkungen.ManuelleBemerkungen.text  \* MERGEFORMAT </w:instrText>
       </w:r>
       <w:r>
         <w:rPr>
@@ -1910,13 +2349,36 @@
         <w:tabs>
           <w:tab w:val="left" w:pos="4253"/>
         </w:tabs>
-        <w:ind w:left="720"/>
-        <w:rPr>
-          <w:color w:val="000000" w:themeColor="text1"/>
-          <w:sz w:val="18"/>
-          <w:szCs w:val="18"/>
-        </w:rPr>
-      </w:pPr>
+        <w:rPr>
+          <w:color w:val="000000" w:themeColor="text1"/>
+          <w:sz w:val="18"/>
+          <w:szCs w:val="18"/>
+        </w:rPr>
+      </w:pPr>
+      <w:r>
+        <w:rPr>
+          <w:color w:val="000000" w:themeColor="text1"/>
+          <w:sz w:val="18"/>
+          <w:szCs w:val="18"/>
+        </w:rPr>
+        <w:fldChar w:fldCharType="begin"/>
+      </w:r>
+      <w:r>
+        <w:rPr>
+          <w:color w:val="000000" w:themeColor="text1"/>
+          <w:sz w:val="18"/>
+          <w:szCs w:val="18"/>
+        </w:rPr>
+        <w:instrText xml:space="preserve"> DOCVARIABLE  ENDWHILE_Bemerkungen.ManuelleBemerkungen  \* MERGEFORMAT </w:instrText>
+      </w:r>
+      <w:r>
+        <w:rPr>
+          <w:color w:val="000000" w:themeColor="text1"/>
+          <w:sz w:val="18"/>
+          <w:szCs w:val="18"/>
+        </w:rPr>
+        <w:fldChar w:fldCharType="end"/>
+      </w:r>
     </w:p>
     <w:p>
       <w:pPr>
@@ -2004,7 +2466,7 @@
           <w:szCs w:val="18"/>
           <w:lang w:val="de-DE"/>
         </w:rPr>
-        <w:t>21.09.2016</w:t>
+        <w:t>28.09.2016</w:t>
       </w:r>
       <w:r>
         <w:rPr>
@@ -2049,7 +2511,7 @@
                     </pic:cNvPicPr>
                   </pic:nvPicPr>
                   <pic:blipFill>
-                    <a:blip r:embed="rId8" r:link="rId9">
+                    <a:blip r:embed="rId9" r:link="rId10">
                       <a:extLst>
                         <a:ext uri="{28A0092B-C50C-407E-A947-70E740481C1C}">
                           <a14:useLocalDpi xmlns:a14="http://schemas.microsoft.com/office/drawing/2010/main" val="0"/>
@@ -2185,12 +2647,18 @@
               <w:t xml:space="preserve">(den Gutschein) </w:t>
             </w:r>
             <w:r>
-              <w:t>kann innert 30 Tagen Beschwerde erhoben werden. Die Beschwerdefrist kann nicht verlängert werden. Die Beschwerde ist im Doppel de</w:t>
+              <w:t>kann innert 30 Tagen Beschwerde erhoben we</w:t>
             </w:r>
             <w:r>
               <w:t>r</w:t>
             </w:r>
             <w:r>
+              <w:t>den. Die Beschwerdefrist kann nicht verlängert werden. Die Beschwerde ist im Doppel de</w:t>
+            </w:r>
+            <w:r>
+              <w:t>r</w:t>
+            </w:r>
+            <w:r>
               <w:t xml:space="preserve"> </w:t>
             </w:r>
             <w:r>
@@ -2203,7 +2671,13 @@
               <w:t>3000 Bern 7</w:t>
             </w:r>
             <w:r>
-              <w:t xml:space="preserve">, zuzustellen. Sie muss (a) angeben, welche Entscheidung anstelle der angefochtenen Verfügung beantragt wird; (b) aus welchen Gründen diese andere Entscheidung verlangt wird, (c) die Unterschrift der </w:t>
+              <w:t>, zuzustellen. Sie muss (a) angeben, welche Entscheidung anstelle der angefochtenen Verfügung beantragt wird; (b) aus welchen Gründen diese andere Entsche</w:t>
+            </w:r>
+            <w:r>
+              <w:t>i</w:t>
+            </w:r>
+            <w:r>
+              <w:t xml:space="preserve">dung verlangt wird, (c) die Unterschrift der </w:t>
             </w:r>
             <w:proofErr w:type="spellStart"/>
             <w:r>
@@ -2211,7 +2685,13 @@
             </w:r>
             <w:proofErr w:type="spellEnd"/>
             <w:r>
-              <w:t xml:space="preserve"> Partei oder der sie vertretenden Person enthalten. Der Beschwerdeschrift beizulegen sind die Beweismittel, soweit</w:t>
+              <w:t xml:space="preserve"> Partei oder der sie vertr</w:t>
+            </w:r>
+            <w:r>
+              <w:t>e</w:t>
+            </w:r>
+            <w:r>
+              <w:t>tenden Person enthalten. Der Beschwerdeschrift beizulegen sind die Beweismittel, soweit</w:t>
             </w:r>
             <w:r>
               <w:t xml:space="preserve"> sie greifbar sind, und die angefochtene Verfügung.</w:t>
@@ -2247,8 +2727,8 @@
       </w:r>
     </w:p>
     <w:sectPr>
-      <w:headerReference w:type="default" r:id="rId10"/>
-      <w:headerReference w:type="first" r:id="rId11"/>
+      <w:headerReference w:type="default" r:id="rId11"/>
+      <w:headerReference w:type="first" r:id="rId12"/>
       <w:pgSz w:w="11906" w:h="16838" w:code="9"/>
       <w:pgMar w:top="454" w:right="1418" w:bottom="454" w:left="1985" w:header="397" w:footer="397" w:gutter="0"/>
       <w:paperSrc w:first="7" w:other="7"/>
@@ -2263,7 +2743,7 @@
 </file>
 
 <file path=word/endnotes.xml><?xml version="1.0" encoding="utf-8"?>
-<w:endnotes xmlns:wpc="http://schemas.microsoft.com/office/word/2010/wordprocessingCanvas" xmlns:mc="http://schemas.openxmlformats.org/markup-compatibility/2006" xmlns:o="urn:schemas-microsoft-com:office:office" xmlns:r="http://schemas.openxmlformats.org/officeDocument/2006/relationships" xmlns:m="http://schemas.openxmlformats.org/officeDocument/2006/math" xmlns:v="urn:schemas-microsoft-com:vml" xmlns:wp14="http://schemas.microsoft.com/office/word/2010/wordprocessingDrawing" xmlns:wp="http://schemas.openxmlformats.org/drawingml/2006/wordprocessingDrawing" xmlns:w10="urn:schemas-microsoft-com:office:word" xmlns:w="http://schemas.openxmlformats.org/wordprocessingml/2006/main" xmlns:w14="http://schemas.microsoft.com/office/word/2010/wordml" xmlns:w15="http://schemas.microsoft.com/office/word/2012/wordml" xmlns:wpg="http://schemas.microsoft.com/office/word/2010/wordprocessingGroup" xmlns:wpi="http://schemas.microsoft.com/office/word/2010/wordprocessingInk" xmlns:wne="http://schemas.microsoft.com/office/word/2006/wordml" xmlns:wps="http://schemas.microsoft.com/office/word/2010/wordprocessingShape" mc:Ignorable="w14 w15 wp14">
+<w:endnotes xmlns:wpc="http://schemas.microsoft.com/office/word/2010/wordprocessingCanvas" xmlns:mc="http://schemas.openxmlformats.org/markup-compatibility/2006" xmlns:o="urn:schemas-microsoft-com:office:office" xmlns:r="http://schemas.openxmlformats.org/officeDocument/2006/relationships" xmlns:m="http://schemas.openxmlformats.org/officeDocument/2006/math" xmlns:v="urn:schemas-microsoft-com:vml" xmlns:wp14="http://schemas.microsoft.com/office/word/2010/wordprocessingDrawing" xmlns:wp="http://schemas.openxmlformats.org/drawingml/2006/wordprocessingDrawing" xmlns:w10="urn:schemas-microsoft-com:office:word" xmlns:w="http://schemas.openxmlformats.org/wordprocessingml/2006/main" xmlns:w14="http://schemas.microsoft.com/office/word/2010/wordml" xmlns:wpg="http://schemas.microsoft.com/office/word/2010/wordprocessingGroup" xmlns:wpi="http://schemas.microsoft.com/office/word/2010/wordprocessingInk" xmlns:wne="http://schemas.microsoft.com/office/word/2006/wordml" xmlns:wps="http://schemas.microsoft.com/office/word/2010/wordprocessingShape" mc:Ignorable="w14 wp14">
   <w:endnote w:type="separator" w:id="-1">
     <w:p>
       <w:r>
@@ -2282,7 +2762,7 @@
 </file>
 
 <file path=word/footnotes.xml><?xml version="1.0" encoding="utf-8"?>
-<w:footnotes xmlns:wpc="http://schemas.microsoft.com/office/word/2010/wordprocessingCanvas" xmlns:mc="http://schemas.openxmlformats.org/markup-compatibility/2006" xmlns:o="urn:schemas-microsoft-com:office:office" xmlns:r="http://schemas.openxmlformats.org/officeDocument/2006/relationships" xmlns:m="http://schemas.openxmlformats.org/officeDocument/2006/math" xmlns:v="urn:schemas-microsoft-com:vml" xmlns:wp14="http://schemas.microsoft.com/office/word/2010/wordprocessingDrawing" xmlns:wp="http://schemas.openxmlformats.org/drawingml/2006/wordprocessingDrawing" xmlns:w10="urn:schemas-microsoft-com:office:word" xmlns:w="http://schemas.openxmlformats.org/wordprocessingml/2006/main" xmlns:w14="http://schemas.microsoft.com/office/word/2010/wordml" xmlns:w15="http://schemas.microsoft.com/office/word/2012/wordml" xmlns:wpg="http://schemas.microsoft.com/office/word/2010/wordprocessingGroup" xmlns:wpi="http://schemas.microsoft.com/office/word/2010/wordprocessingInk" xmlns:wne="http://schemas.microsoft.com/office/word/2006/wordml" xmlns:wps="http://schemas.microsoft.com/office/word/2010/wordprocessingShape" mc:Ignorable="w14 w15 wp14">
+<w:footnotes xmlns:wpc="http://schemas.microsoft.com/office/word/2010/wordprocessingCanvas" xmlns:mc="http://schemas.openxmlformats.org/markup-compatibility/2006" xmlns:o="urn:schemas-microsoft-com:office:office" xmlns:r="http://schemas.openxmlformats.org/officeDocument/2006/relationships" xmlns:m="http://schemas.openxmlformats.org/officeDocument/2006/math" xmlns:v="urn:schemas-microsoft-com:vml" xmlns:wp14="http://schemas.microsoft.com/office/word/2010/wordprocessingDrawing" xmlns:wp="http://schemas.openxmlformats.org/drawingml/2006/wordprocessingDrawing" xmlns:w10="urn:schemas-microsoft-com:office:word" xmlns:w="http://schemas.openxmlformats.org/wordprocessingml/2006/main" xmlns:w14="http://schemas.microsoft.com/office/word/2010/wordml" xmlns:wpg="http://schemas.microsoft.com/office/word/2010/wordprocessingGroup" xmlns:wpi="http://schemas.microsoft.com/office/word/2010/wordprocessingInk" xmlns:wne="http://schemas.microsoft.com/office/word/2006/wordml" xmlns:wps="http://schemas.microsoft.com/office/word/2010/wordprocessingShape" mc:Ignorable="w14 wp14">
   <w:footnote w:type="separator" w:id="-1">
     <w:p>
       <w:r>
@@ -2301,7 +2781,7 @@
 </file>
 
 <file path=word/header1.xml><?xml version="1.0" encoding="utf-8"?>
-<w:hdr xmlns:wpc="http://schemas.microsoft.com/office/word/2010/wordprocessingCanvas" xmlns:mc="http://schemas.openxmlformats.org/markup-compatibility/2006" xmlns:o="urn:schemas-microsoft-com:office:office" xmlns:r="http://schemas.openxmlformats.org/officeDocument/2006/relationships" xmlns:m="http://schemas.openxmlformats.org/officeDocument/2006/math" xmlns:v="urn:schemas-microsoft-com:vml" xmlns:wp14="http://schemas.microsoft.com/office/word/2010/wordprocessingDrawing" xmlns:wp="http://schemas.openxmlformats.org/drawingml/2006/wordprocessingDrawing" xmlns:w10="urn:schemas-microsoft-com:office:word" xmlns:w="http://schemas.openxmlformats.org/wordprocessingml/2006/main" xmlns:w14="http://schemas.microsoft.com/office/word/2010/wordml" xmlns:w15="http://schemas.microsoft.com/office/word/2012/wordml" xmlns:wpg="http://schemas.microsoft.com/office/word/2010/wordprocessingGroup" xmlns:wpi="http://schemas.microsoft.com/office/word/2010/wordprocessingInk" xmlns:wne="http://schemas.microsoft.com/office/word/2006/wordml" xmlns:wps="http://schemas.microsoft.com/office/word/2010/wordprocessingShape" mc:Ignorable="w14 w15 wp14">
+<w:hdr xmlns:wpc="http://schemas.microsoft.com/office/word/2010/wordprocessingCanvas" xmlns:mc="http://schemas.openxmlformats.org/markup-compatibility/2006" xmlns:o="urn:schemas-microsoft-com:office:office" xmlns:r="http://schemas.openxmlformats.org/officeDocument/2006/relationships" xmlns:m="http://schemas.openxmlformats.org/officeDocument/2006/math" xmlns:v="urn:schemas-microsoft-com:vml" xmlns:wp14="http://schemas.microsoft.com/office/word/2010/wordprocessingDrawing" xmlns:wp="http://schemas.openxmlformats.org/drawingml/2006/wordprocessingDrawing" xmlns:w10="urn:schemas-microsoft-com:office:word" xmlns:w="http://schemas.openxmlformats.org/wordprocessingml/2006/main" xmlns:w14="http://schemas.microsoft.com/office/word/2010/wordml" xmlns:wpg="http://schemas.microsoft.com/office/word/2010/wordprocessingGroup" xmlns:wpi="http://schemas.microsoft.com/office/word/2010/wordprocessingInk" xmlns:wne="http://schemas.microsoft.com/office/word/2006/wordml" xmlns:wps="http://schemas.microsoft.com/office/word/2010/wordprocessingShape" mc:Ignorable="w14 wp14">
   <w:p>
     <w:pPr>
       <w:pStyle w:val="Kopfzeile"/>
@@ -2371,7 +2851,7 @@
 </file>
 
 <file path=word/header2.xml><?xml version="1.0" encoding="utf-8"?>
-<w:hdr xmlns:wpc="http://schemas.microsoft.com/office/word/2010/wordprocessingCanvas" xmlns:mc="http://schemas.openxmlformats.org/markup-compatibility/2006" xmlns:o="urn:schemas-microsoft-com:office:office" xmlns:r="http://schemas.openxmlformats.org/officeDocument/2006/relationships" xmlns:m="http://schemas.openxmlformats.org/officeDocument/2006/math" xmlns:v="urn:schemas-microsoft-com:vml" xmlns:wp14="http://schemas.microsoft.com/office/word/2010/wordprocessingDrawing" xmlns:wp="http://schemas.openxmlformats.org/drawingml/2006/wordprocessingDrawing" xmlns:w10="urn:schemas-microsoft-com:office:word" xmlns:w="http://schemas.openxmlformats.org/wordprocessingml/2006/main" xmlns:w14="http://schemas.microsoft.com/office/word/2010/wordml" xmlns:w15="http://schemas.microsoft.com/office/word/2012/wordml" xmlns:wpg="http://schemas.microsoft.com/office/word/2010/wordprocessingGroup" xmlns:wpi="http://schemas.microsoft.com/office/word/2010/wordprocessingInk" xmlns:wne="http://schemas.microsoft.com/office/word/2006/wordml" xmlns:wps="http://schemas.microsoft.com/office/word/2010/wordprocessingShape" mc:Ignorable="w14 w15 wp14">
+<w:hdr xmlns:wpc="http://schemas.microsoft.com/office/word/2010/wordprocessingCanvas" xmlns:mc="http://schemas.openxmlformats.org/markup-compatibility/2006" xmlns:o="urn:schemas-microsoft-com:office:office" xmlns:r="http://schemas.openxmlformats.org/officeDocument/2006/relationships" xmlns:m="http://schemas.openxmlformats.org/officeDocument/2006/math" xmlns:v="urn:schemas-microsoft-com:vml" xmlns:wp14="http://schemas.microsoft.com/office/word/2010/wordprocessingDrawing" xmlns:wp="http://schemas.openxmlformats.org/drawingml/2006/wordprocessingDrawing" xmlns:w10="urn:schemas-microsoft-com:office:word" xmlns:w="http://schemas.openxmlformats.org/wordprocessingml/2006/main" xmlns:w14="http://schemas.microsoft.com/office/word/2010/wordml" xmlns:wpg="http://schemas.microsoft.com/office/word/2010/wordprocessingGroup" xmlns:wpi="http://schemas.microsoft.com/office/word/2010/wordprocessingInk" xmlns:wne="http://schemas.microsoft.com/office/word/2006/wordml" xmlns:wps="http://schemas.microsoft.com/office/word/2010/wordprocessingShape" mc:Ignorable="w14 wp14">
   <w:p>
     <w:pPr>
       <w:pStyle w:val="Kopfzeile"/>
@@ -2437,8 +2917,8 @@
 </file>
 
 <file path=word/numbering.xml><?xml version="1.0" encoding="utf-8"?>
-<w:numbering xmlns:wpc="http://schemas.microsoft.com/office/word/2010/wordprocessingCanvas" xmlns:mc="http://schemas.openxmlformats.org/markup-compatibility/2006" xmlns:o="urn:schemas-microsoft-com:office:office" xmlns:r="http://schemas.openxmlformats.org/officeDocument/2006/relationships" xmlns:m="http://schemas.openxmlformats.org/officeDocument/2006/math" xmlns:v="urn:schemas-microsoft-com:vml" xmlns:wp14="http://schemas.microsoft.com/office/word/2010/wordprocessingDrawing" xmlns:wp="http://schemas.openxmlformats.org/drawingml/2006/wordprocessingDrawing" xmlns:w10="urn:schemas-microsoft-com:office:word" xmlns:w="http://schemas.openxmlformats.org/wordprocessingml/2006/main" xmlns:w14="http://schemas.microsoft.com/office/word/2010/wordml" xmlns:w15="http://schemas.microsoft.com/office/word/2012/wordml" xmlns:wpg="http://schemas.microsoft.com/office/word/2010/wordprocessingGroup" xmlns:wpi="http://schemas.microsoft.com/office/word/2010/wordprocessingInk" xmlns:wne="http://schemas.microsoft.com/office/word/2006/wordml" xmlns:wps="http://schemas.microsoft.com/office/word/2010/wordprocessingShape" mc:Ignorable="w14 w15 wp14">
-  <w:abstractNum w:abstractNumId="0" w15:restartNumberingAfterBreak="0">
+<w:numbering xmlns:wpc="http://schemas.microsoft.com/office/word/2010/wordprocessingCanvas" xmlns:mc="http://schemas.openxmlformats.org/markup-compatibility/2006" xmlns:o="urn:schemas-microsoft-com:office:office" xmlns:r="http://schemas.openxmlformats.org/officeDocument/2006/relationships" xmlns:m="http://schemas.openxmlformats.org/officeDocument/2006/math" xmlns:v="urn:schemas-microsoft-com:vml" xmlns:wp14="http://schemas.microsoft.com/office/word/2010/wordprocessingDrawing" xmlns:wp="http://schemas.openxmlformats.org/drawingml/2006/wordprocessingDrawing" xmlns:w10="urn:schemas-microsoft-com:office:word" xmlns:w="http://schemas.openxmlformats.org/wordprocessingml/2006/main" xmlns:w14="http://schemas.microsoft.com/office/word/2010/wordml" xmlns:wpg="http://schemas.microsoft.com/office/word/2010/wordprocessingGroup" xmlns:wpi="http://schemas.microsoft.com/office/word/2010/wordprocessingInk" xmlns:wne="http://schemas.microsoft.com/office/word/2006/wordml" xmlns:wps="http://schemas.microsoft.com/office/word/2010/wordprocessingShape" mc:Ignorable="w14 wp14">
+  <w:abstractNum w:abstractNumId="0">
     <w:nsid w:val="FFFFFF7C"/>
     <w:multiLevelType w:val="singleLevel"/>
     <w:tmpl w:val="CFF228DA"/>
@@ -2456,7 +2936,7 @@
       </w:pPr>
     </w:lvl>
   </w:abstractNum>
-  <w:abstractNum w:abstractNumId="1" w15:restartNumberingAfterBreak="0">
+  <w:abstractNum w:abstractNumId="1">
     <w:nsid w:val="FFFFFF7D"/>
     <w:multiLevelType w:val="singleLevel"/>
     <w:tmpl w:val="579EDBC2"/>
@@ -2474,7 +2954,7 @@
       </w:pPr>
     </w:lvl>
   </w:abstractNum>
-  <w:abstractNum w:abstractNumId="2" w15:restartNumberingAfterBreak="0">
+  <w:abstractNum w:abstractNumId="2">
     <w:nsid w:val="FFFFFF7E"/>
     <w:multiLevelType w:val="singleLevel"/>
     <w:tmpl w:val="0FDA63E0"/>
@@ -2492,7 +2972,7 @@
       </w:pPr>
     </w:lvl>
   </w:abstractNum>
-  <w:abstractNum w:abstractNumId="3" w15:restartNumberingAfterBreak="0">
+  <w:abstractNum w:abstractNumId="3">
     <w:nsid w:val="FFFFFF7F"/>
     <w:multiLevelType w:val="singleLevel"/>
     <w:tmpl w:val="A126BDDA"/>
@@ -2510,7 +2990,7 @@
       </w:pPr>
     </w:lvl>
   </w:abstractNum>
-  <w:abstractNum w:abstractNumId="4" w15:restartNumberingAfterBreak="0">
+  <w:abstractNum w:abstractNumId="4">
     <w:nsid w:val="FFFFFF80"/>
     <w:multiLevelType w:val="singleLevel"/>
     <w:tmpl w:val="1DD4A8FC"/>
@@ -2531,7 +3011,7 @@
       </w:rPr>
     </w:lvl>
   </w:abstractNum>
-  <w:abstractNum w:abstractNumId="5" w15:restartNumberingAfterBreak="0">
+  <w:abstractNum w:abstractNumId="5">
     <w:nsid w:val="FFFFFF81"/>
     <w:multiLevelType w:val="singleLevel"/>
     <w:tmpl w:val="72EEB39A"/>
@@ -2552,7 +3032,7 @@
       </w:rPr>
     </w:lvl>
   </w:abstractNum>
-  <w:abstractNum w:abstractNumId="6" w15:restartNumberingAfterBreak="0">
+  <w:abstractNum w:abstractNumId="6">
     <w:nsid w:val="FFFFFF82"/>
     <w:multiLevelType w:val="singleLevel"/>
     <w:tmpl w:val="44D4E25A"/>
@@ -2573,7 +3053,7 @@
       </w:rPr>
     </w:lvl>
   </w:abstractNum>
-  <w:abstractNum w:abstractNumId="7" w15:restartNumberingAfterBreak="0">
+  <w:abstractNum w:abstractNumId="7">
     <w:nsid w:val="FFFFFF83"/>
     <w:multiLevelType w:val="singleLevel"/>
     <w:tmpl w:val="3EEC550C"/>
@@ -2594,7 +3074,7 @@
       </w:rPr>
     </w:lvl>
   </w:abstractNum>
-  <w:abstractNum w:abstractNumId="8" w15:restartNumberingAfterBreak="0">
+  <w:abstractNum w:abstractNumId="8">
     <w:nsid w:val="FFFFFF88"/>
     <w:multiLevelType w:val="singleLevel"/>
     <w:tmpl w:val="5674F354"/>
@@ -2612,7 +3092,7 @@
       </w:pPr>
     </w:lvl>
   </w:abstractNum>
-  <w:abstractNum w:abstractNumId="9" w15:restartNumberingAfterBreak="0">
+  <w:abstractNum w:abstractNumId="9">
     <w:nsid w:val="FFFFFF89"/>
     <w:multiLevelType w:val="singleLevel"/>
     <w:tmpl w:val="9558FC42"/>
@@ -2633,7 +3113,7 @@
       </w:rPr>
     </w:lvl>
   </w:abstractNum>
-  <w:abstractNum w:abstractNumId="10" w15:restartNumberingAfterBreak="0">
+  <w:abstractNum w:abstractNumId="10">
     <w:nsid w:val="044444A0"/>
     <w:multiLevelType w:val="hybridMultilevel"/>
     <w:tmpl w:val="C6B0F6AC"/>
@@ -2746,7 +3226,7 @@
       </w:rPr>
     </w:lvl>
   </w:abstractNum>
-  <w:abstractNum w:abstractNumId="11" w15:restartNumberingAfterBreak="0">
+  <w:abstractNum w:abstractNumId="11">
     <w:nsid w:val="1B8A2BCD"/>
     <w:multiLevelType w:val="hybridMultilevel"/>
     <w:tmpl w:val="BD4EC8C0"/>
@@ -2859,7 +3339,7 @@
       </w:rPr>
     </w:lvl>
   </w:abstractNum>
-  <w:abstractNum w:abstractNumId="12" w15:restartNumberingAfterBreak="0">
+  <w:abstractNum w:abstractNumId="12">
     <w:nsid w:val="382B7750"/>
     <w:multiLevelType w:val="hybridMultilevel"/>
     <w:tmpl w:val="3A6E16DC"/>
@@ -2972,7 +3452,7 @@
       </w:rPr>
     </w:lvl>
   </w:abstractNum>
-  <w:abstractNum w:abstractNumId="13" w15:restartNumberingAfterBreak="0">
+  <w:abstractNum w:abstractNumId="13">
     <w:nsid w:val="3E573DEC"/>
     <w:multiLevelType w:val="hybridMultilevel"/>
     <w:tmpl w:val="751A0140"/>
@@ -3085,7 +3565,7 @@
       </w:rPr>
     </w:lvl>
   </w:abstractNum>
-  <w:abstractNum w:abstractNumId="14" w15:restartNumberingAfterBreak="0">
+  <w:abstractNum w:abstractNumId="14">
     <w:nsid w:val="5EF22B3A"/>
     <w:multiLevelType w:val="hybridMultilevel"/>
     <w:tmpl w:val="17522980"/>
@@ -3247,7 +3727,7 @@
 </file>
 
 <file path=word/styles.xml><?xml version="1.0" encoding="utf-8"?>
-<w:styles xmlns:mc="http://schemas.openxmlformats.org/markup-compatibility/2006" xmlns:r="http://schemas.openxmlformats.org/officeDocument/2006/relationships" xmlns:w="http://schemas.openxmlformats.org/wordprocessingml/2006/main" xmlns:w14="http://schemas.microsoft.com/office/word/2010/wordml" xmlns:w15="http://schemas.microsoft.com/office/word/2012/wordml" mc:Ignorable="w14 w15">
+<w:styles xmlns:mc="http://schemas.openxmlformats.org/markup-compatibility/2006" xmlns:r="http://schemas.openxmlformats.org/officeDocument/2006/relationships" xmlns:w="http://schemas.openxmlformats.org/wordprocessingml/2006/main" xmlns:w14="http://schemas.microsoft.com/office/word/2010/wordml" mc:Ignorable="w14">
   <w:docDefaults>
     <w:rPrDefault>
       <w:rPr>
@@ -3257,371 +3737,1333 @@
     </w:rPrDefault>
     <w:pPrDefault/>
   </w:docDefaults>
-  <w:latentStyles w:defLockedState="0" w:defUIPriority="0" w:defSemiHidden="0" w:defUnhideWhenUsed="0" w:defQFormat="0" w:count="371">
-    <w:lsdException w:name="Normal" w:qFormat="1"/>
-    <w:lsdException w:name="heading 1" w:qFormat="1"/>
-    <w:lsdException w:name="heading 2" w:qFormat="1"/>
-    <w:lsdException w:name="heading 3" w:qFormat="1"/>
-    <w:lsdException w:name="heading 4" w:qFormat="1"/>
-    <w:lsdException w:name="heading 5" w:qFormat="1"/>
-    <w:lsdException w:name="heading 6" w:qFormat="1"/>
-    <w:lsdException w:name="heading 7" w:semiHidden="1" w:unhideWhenUsed="1" w:qFormat="1"/>
-    <w:lsdException w:name="heading 8" w:semiHidden="1" w:unhideWhenUsed="1" w:qFormat="1"/>
-    <w:lsdException w:name="heading 9" w:semiHidden="1" w:unhideWhenUsed="1" w:qFormat="1"/>
-    <w:lsdException w:name="index 1" w:semiHidden="1" w:unhideWhenUsed="1"/>
-    <w:lsdException w:name="index 2" w:semiHidden="1" w:unhideWhenUsed="1"/>
-    <w:lsdException w:name="index 3" w:semiHidden="1" w:unhideWhenUsed="1"/>
-    <w:lsdException w:name="index 4" w:semiHidden="1" w:unhideWhenUsed="1"/>
-    <w:lsdException w:name="index 5" w:semiHidden="1" w:unhideWhenUsed="1"/>
-    <w:lsdException w:name="index 6" w:semiHidden="1" w:unhideWhenUsed="1"/>
-    <w:lsdException w:name="index 7" w:semiHidden="1" w:unhideWhenUsed="1"/>
-    <w:lsdException w:name="index 8" w:semiHidden="1" w:unhideWhenUsed="1"/>
-    <w:lsdException w:name="index 9" w:semiHidden="1" w:unhideWhenUsed="1"/>
-    <w:lsdException w:name="toc 1" w:semiHidden="1" w:unhideWhenUsed="1"/>
-    <w:lsdException w:name="toc 2" w:semiHidden="1" w:unhideWhenUsed="1"/>
-    <w:lsdException w:name="toc 3" w:semiHidden="1" w:unhideWhenUsed="1"/>
-    <w:lsdException w:name="toc 4" w:semiHidden="1" w:unhideWhenUsed="1"/>
-    <w:lsdException w:name="toc 5" w:semiHidden="1" w:unhideWhenUsed="1"/>
-    <w:lsdException w:name="toc 6" w:semiHidden="1" w:unhideWhenUsed="1"/>
-    <w:lsdException w:name="toc 7" w:semiHidden="1" w:unhideWhenUsed="1"/>
-    <w:lsdException w:name="toc 8" w:semiHidden="1" w:unhideWhenUsed="1"/>
-    <w:lsdException w:name="toc 9" w:semiHidden="1" w:unhideWhenUsed="1"/>
-    <w:lsdException w:name="Normal Indent" w:semiHidden="1" w:unhideWhenUsed="1"/>
-    <w:lsdException w:name="footnote text" w:semiHidden="1" w:unhideWhenUsed="1"/>
-    <w:lsdException w:name="annotation text" w:semiHidden="1" w:unhideWhenUsed="1"/>
-    <w:lsdException w:name="header" w:semiHidden="1" w:uiPriority="99" w:unhideWhenUsed="1"/>
-    <w:lsdException w:name="footer" w:semiHidden="1" w:unhideWhenUsed="1"/>
-    <w:lsdException w:name="index heading" w:semiHidden="1" w:unhideWhenUsed="1"/>
-    <w:lsdException w:name="caption" w:semiHidden="1" w:unhideWhenUsed="1" w:qFormat="1"/>
-    <w:lsdException w:name="table of figures" w:semiHidden="1" w:unhideWhenUsed="1"/>
-    <w:lsdException w:name="envelope address" w:semiHidden="1" w:unhideWhenUsed="1"/>
-    <w:lsdException w:name="envelope return" w:semiHidden="1" w:unhideWhenUsed="1"/>
-    <w:lsdException w:name="footnote reference" w:semiHidden="1" w:unhideWhenUsed="1"/>
-    <w:lsdException w:name="annotation reference" w:semiHidden="1" w:unhideWhenUsed="1"/>
-    <w:lsdException w:name="line number" w:semiHidden="1" w:unhideWhenUsed="1"/>
-    <w:lsdException w:name="page number" w:semiHidden="1" w:unhideWhenUsed="1"/>
-    <w:lsdException w:name="endnote reference" w:semiHidden="1" w:unhideWhenUsed="1"/>
-    <w:lsdException w:name="endnote text" w:semiHidden="1" w:unhideWhenUsed="1"/>
-    <w:lsdException w:name="table of authorities" w:semiHidden="1" w:unhideWhenUsed="1"/>
-    <w:lsdException w:name="macro" w:semiHidden="1" w:unhideWhenUsed="1"/>
-    <w:lsdException w:name="toa heading" w:semiHidden="1" w:unhideWhenUsed="1"/>
-    <w:lsdException w:name="List" w:semiHidden="1" w:unhideWhenUsed="1"/>
-    <w:lsdException w:name="List Bullet" w:semiHidden="1" w:unhideWhenUsed="1"/>
-    <w:lsdException w:name="List 2" w:semiHidden="1" w:unhideWhenUsed="1"/>
-    <w:lsdException w:name="List 3" w:semiHidden="1" w:unhideWhenUsed="1"/>
-    <w:lsdException w:name="List Bullet 2" w:semiHidden="1" w:unhideWhenUsed="1"/>
-    <w:lsdException w:name="List Bullet 3" w:semiHidden="1" w:unhideWhenUsed="1"/>
-    <w:lsdException w:name="List Bullet 4" w:semiHidden="1" w:unhideWhenUsed="1"/>
-    <w:lsdException w:name="List Bullet 5" w:semiHidden="1" w:unhideWhenUsed="1"/>
-    <w:lsdException w:name="List Number 2" w:semiHidden="1" w:unhideWhenUsed="1"/>
-    <w:lsdException w:name="List Number 3" w:semiHidden="1" w:unhideWhenUsed="1"/>
-    <w:lsdException w:name="List Number 4" w:semiHidden="1" w:unhideWhenUsed="1"/>
-    <w:lsdException w:name="List Number 5" w:semiHidden="1" w:unhideWhenUsed="1"/>
-    <w:lsdException w:name="Title" w:qFormat="1"/>
-    <w:lsdException w:name="Closing" w:semiHidden="1" w:unhideWhenUsed="1"/>
-    <w:lsdException w:name="Signature" w:semiHidden="1" w:unhideWhenUsed="1"/>
-    <w:lsdException w:name="Default Paragraph Font" w:semiHidden="1" w:unhideWhenUsed="1"/>
-    <w:lsdException w:name="Body Text" w:semiHidden="1" w:unhideWhenUsed="1"/>
-    <w:lsdException w:name="Body Text Indent" w:semiHidden="1" w:unhideWhenUsed="1"/>
-    <w:lsdException w:name="List Continue" w:semiHidden="1" w:unhideWhenUsed="1"/>
-    <w:lsdException w:name="List Continue 2" w:semiHidden="1" w:unhideWhenUsed="1"/>
-    <w:lsdException w:name="List Continue 3" w:semiHidden="1" w:unhideWhenUsed="1"/>
-    <w:lsdException w:name="List Continue 4" w:semiHidden="1" w:unhideWhenUsed="1"/>
-    <w:lsdException w:name="List Continue 5" w:semiHidden="1" w:unhideWhenUsed="1"/>
-    <w:lsdException w:name="Message Header" w:semiHidden="1" w:unhideWhenUsed="1"/>
-    <w:lsdException w:name="Subtitle" w:qFormat="1"/>
-    <w:lsdException w:name="Body Text First Indent 2" w:semiHidden="1" w:unhideWhenUsed="1"/>
-    <w:lsdException w:name="Note Heading" w:semiHidden="1" w:unhideWhenUsed="1"/>
-    <w:lsdException w:name="Body Text 2" w:semiHidden="1" w:unhideWhenUsed="1"/>
-    <w:lsdException w:name="Body Text 3" w:semiHidden="1" w:unhideWhenUsed="1"/>
-    <w:lsdException w:name="Body Text Indent 2" w:semiHidden="1" w:unhideWhenUsed="1"/>
-    <w:lsdException w:name="Body Text Indent 3" w:semiHidden="1" w:unhideWhenUsed="1"/>
-    <w:lsdException w:name="Block Text" w:semiHidden="1" w:unhideWhenUsed="1"/>
-    <w:lsdException w:name="Hyperlink" w:semiHidden="1" w:unhideWhenUsed="1"/>
-    <w:lsdException w:name="FollowedHyperlink" w:semiHidden="1" w:unhideWhenUsed="1"/>
-    <w:lsdException w:name="Strong" w:qFormat="1"/>
-    <w:lsdException w:name="Emphasis" w:qFormat="1"/>
-    <w:lsdException w:name="Document Map" w:semiHidden="1" w:unhideWhenUsed="1"/>
-    <w:lsdException w:name="Plain Text" w:semiHidden="1" w:unhideWhenUsed="1"/>
-    <w:lsdException w:name="E-mail Signature" w:semiHidden="1" w:unhideWhenUsed="1"/>
-    <w:lsdException w:name="HTML Top of Form" w:semiHidden="1" w:unhideWhenUsed="1"/>
-    <w:lsdException w:name="HTML Bottom of Form" w:semiHidden="1" w:unhideWhenUsed="1"/>
-    <w:lsdException w:name="Normal (Web)" w:semiHidden="1" w:unhideWhenUsed="1"/>
-    <w:lsdException w:name="HTML Acronym" w:semiHidden="1" w:unhideWhenUsed="1"/>
-    <w:lsdException w:name="HTML Address" w:semiHidden="1" w:unhideWhenUsed="1"/>
-    <w:lsdException w:name="HTML Cite" w:semiHidden="1" w:unhideWhenUsed="1"/>
-    <w:lsdException w:name="HTML Code" w:semiHidden="1" w:unhideWhenUsed="1"/>
-    <w:lsdException w:name="HTML Definition" w:semiHidden="1" w:unhideWhenUsed="1"/>
-    <w:lsdException w:name="HTML Keyboard" w:semiHidden="1" w:unhideWhenUsed="1"/>
-    <w:lsdException w:name="HTML Preformatted" w:semiHidden="1" w:unhideWhenUsed="1"/>
-    <w:lsdException w:name="HTML Sample" w:semiHidden="1" w:unhideWhenUsed="1"/>
-    <w:lsdException w:name="HTML Typewriter" w:semiHidden="1" w:unhideWhenUsed="1"/>
-    <w:lsdException w:name="HTML Variable" w:semiHidden="1" w:unhideWhenUsed="1"/>
-    <w:lsdException w:name="Normal Table" w:semiHidden="1" w:unhideWhenUsed="1"/>
-    <w:lsdException w:name="annotation subject" w:semiHidden="1" w:unhideWhenUsed="1"/>
-    <w:lsdException w:name="No List" w:semiHidden="1" w:unhideWhenUsed="1"/>
-    <w:lsdException w:name="Outline List 1" w:semiHidden="1" w:unhideWhenUsed="1"/>
-    <w:lsdException w:name="Outline List 2" w:semiHidden="1" w:unhideWhenUsed="1"/>
-    <w:lsdException w:name="Outline List 3" w:semiHidden="1" w:unhideWhenUsed="1"/>
-    <w:lsdException w:name="Table Simple 1" w:semiHidden="1" w:unhideWhenUsed="1"/>
-    <w:lsdException w:name="Table Simple 2" w:semiHidden="1" w:unhideWhenUsed="1"/>
-    <w:lsdException w:name="Table Simple 3" w:semiHidden="1" w:unhideWhenUsed="1"/>
-    <w:lsdException w:name="Table Classic 1" w:semiHidden="1" w:unhideWhenUsed="1"/>
-    <w:lsdException w:name="Table Classic 2" w:semiHidden="1" w:unhideWhenUsed="1"/>
-    <w:lsdException w:name="Table Classic 3" w:semiHidden="1" w:unhideWhenUsed="1"/>
-    <w:lsdException w:name="Table Classic 4" w:semiHidden="1" w:unhideWhenUsed="1"/>
-    <w:lsdException w:name="Table Colorful 1" w:semiHidden="1" w:unhideWhenUsed="1"/>
-    <w:lsdException w:name="Table Colorful 2" w:semiHidden="1" w:unhideWhenUsed="1"/>
-    <w:lsdException w:name="Table Colorful 3" w:semiHidden="1" w:unhideWhenUsed="1"/>
-    <w:lsdException w:name="Table Columns 1" w:semiHidden="1" w:unhideWhenUsed="1"/>
-    <w:lsdException w:name="Table Columns 2" w:semiHidden="1" w:unhideWhenUsed="1"/>
-    <w:lsdException w:name="Table Columns 3" w:semiHidden="1" w:unhideWhenUsed="1"/>
-    <w:lsdException w:name="Table Columns 4" w:semiHidden="1" w:unhideWhenUsed="1"/>
-    <w:lsdException w:name="Table Columns 5" w:semiHidden="1" w:unhideWhenUsed="1"/>
-    <w:lsdException w:name="Table Grid 1" w:semiHidden="1" w:unhideWhenUsed="1"/>
-    <w:lsdException w:name="Table Grid 2" w:semiHidden="1" w:unhideWhenUsed="1"/>
-    <w:lsdException w:name="Table Grid 3" w:semiHidden="1" w:unhideWhenUsed="1"/>
-    <w:lsdException w:name="Table Grid 4" w:semiHidden="1" w:unhideWhenUsed="1"/>
-    <w:lsdException w:name="Table Grid 5" w:semiHidden="1" w:unhideWhenUsed="1"/>
-    <w:lsdException w:name="Table Grid 6" w:semiHidden="1" w:unhideWhenUsed="1"/>
-    <w:lsdException w:name="Table Grid 7" w:semiHidden="1" w:unhideWhenUsed="1"/>
-    <w:lsdException w:name="Table Grid 8" w:semiHidden="1" w:unhideWhenUsed="1"/>
-    <w:lsdException w:name="Table List 1" w:semiHidden="1" w:unhideWhenUsed="1"/>
-    <w:lsdException w:name="Table List 2" w:semiHidden="1" w:unhideWhenUsed="1"/>
-    <w:lsdException w:name="Table List 3" w:semiHidden="1" w:unhideWhenUsed="1"/>
-    <w:lsdException w:name="Table List 4" w:semiHidden="1" w:unhideWhenUsed="1"/>
-    <w:lsdException w:name="Table List 5" w:semiHidden="1" w:unhideWhenUsed="1"/>
-    <w:lsdException w:name="Table List 6" w:semiHidden="1" w:unhideWhenUsed="1"/>
-    <w:lsdException w:name="Table List 7" w:semiHidden="1" w:unhideWhenUsed="1"/>
-    <w:lsdException w:name="Table List 8" w:semiHidden="1" w:unhideWhenUsed="1"/>
-    <w:lsdException w:name="Table 3D effects 1" w:semiHidden="1" w:unhideWhenUsed="1"/>
-    <w:lsdException w:name="Table 3D effects 2" w:semiHidden="1" w:unhideWhenUsed="1"/>
-    <w:lsdException w:name="Table 3D effects 3" w:semiHidden="1" w:unhideWhenUsed="1"/>
-    <w:lsdException w:name="Table Contemporary" w:semiHidden="1" w:unhideWhenUsed="1"/>
-    <w:lsdException w:name="Table Elegant" w:semiHidden="1" w:unhideWhenUsed="1"/>
-    <w:lsdException w:name="Table Professional" w:semiHidden="1" w:unhideWhenUsed="1"/>
-    <w:lsdException w:name="Table Subtle 1" w:semiHidden="1" w:unhideWhenUsed="1"/>
-    <w:lsdException w:name="Table Subtle 2" w:semiHidden="1" w:unhideWhenUsed="1"/>
-    <w:lsdException w:name="Table Web 1" w:semiHidden="1" w:unhideWhenUsed="1"/>
-    <w:lsdException w:name="Table Web 2" w:semiHidden="1" w:unhideWhenUsed="1"/>
-    <w:lsdException w:name="Table Web 3" w:semiHidden="1" w:unhideWhenUsed="1"/>
-    <w:lsdException w:name="Balloon Text" w:semiHidden="1" w:unhideWhenUsed="1"/>
-    <w:lsdException w:name="Table Theme" w:semiHidden="1" w:unhideWhenUsed="1"/>
-    <w:lsdException w:name="Placeholder Text" w:semiHidden="1" w:uiPriority="99"/>
-    <w:lsdException w:name="No Spacing" w:uiPriority="1" w:qFormat="1"/>
-    <w:lsdException w:name="Light Shading" w:uiPriority="60"/>
-    <w:lsdException w:name="Light List" w:uiPriority="61"/>
-    <w:lsdException w:name="Light Grid" w:uiPriority="62"/>
-    <w:lsdException w:name="Medium Shading 1" w:uiPriority="63"/>
-    <w:lsdException w:name="Medium Shading 2" w:uiPriority="64"/>
-    <w:lsdException w:name="Medium List 1" w:uiPriority="65"/>
-    <w:lsdException w:name="Medium List 2" w:uiPriority="66"/>
-    <w:lsdException w:name="Medium Grid 1" w:uiPriority="67"/>
-    <w:lsdException w:name="Medium Grid 2" w:uiPriority="68"/>
-    <w:lsdException w:name="Medium Grid 3" w:uiPriority="69"/>
-    <w:lsdException w:name="Dark List" w:uiPriority="70"/>
-    <w:lsdException w:name="Colorful Shading" w:uiPriority="71"/>
-    <w:lsdException w:name="Colorful List" w:uiPriority="72"/>
-    <w:lsdException w:name="Colorful Grid" w:uiPriority="73"/>
-    <w:lsdException w:name="Light Shading Accent 1" w:uiPriority="60"/>
-    <w:lsdException w:name="Light List Accent 1" w:uiPriority="61"/>
-    <w:lsdException w:name="Light Grid Accent 1" w:uiPriority="62"/>
-    <w:lsdException w:name="Medium Shading 1 Accent 1" w:uiPriority="63"/>
-    <w:lsdException w:name="Medium Shading 2 Accent 1" w:uiPriority="64"/>
-    <w:lsdException w:name="Medium List 1 Accent 1" w:uiPriority="65"/>
-    <w:lsdException w:name="Revision" w:semiHidden="1" w:uiPriority="99"/>
-    <w:lsdException w:name="List Paragraph" w:uiPriority="34" w:qFormat="1"/>
-    <w:lsdException w:name="Quote" w:uiPriority="29" w:qFormat="1"/>
-    <w:lsdException w:name="Intense Quote" w:uiPriority="30" w:qFormat="1"/>
-    <w:lsdException w:name="Medium List 2 Accent 1" w:uiPriority="66"/>
-    <w:lsdException w:name="Medium Grid 1 Accent 1" w:uiPriority="67"/>
-    <w:lsdException w:name="Medium Grid 2 Accent 1" w:uiPriority="68"/>
-    <w:lsdException w:name="Medium Grid 3 Accent 1" w:uiPriority="69"/>
-    <w:lsdException w:name="Dark List Accent 1" w:uiPriority="70"/>
-    <w:lsdException w:name="Colorful Shading Accent 1" w:uiPriority="71"/>
-    <w:lsdException w:name="Colorful List Accent 1" w:uiPriority="72"/>
-    <w:lsdException w:name="Colorful Grid Accent 1" w:uiPriority="73"/>
-    <w:lsdException w:name="Light Shading Accent 2" w:uiPriority="60"/>
-    <w:lsdException w:name="Light List Accent 2" w:uiPriority="61"/>
-    <w:lsdException w:name="Light Grid Accent 2" w:uiPriority="62"/>
-    <w:lsdException w:name="Medium Shading 1 Accent 2" w:uiPriority="63"/>
-    <w:lsdException w:name="Medium Shading 2 Accent 2" w:uiPriority="64"/>
-    <w:lsdException w:name="Medium List 1 Accent 2" w:uiPriority="65"/>
-    <w:lsdException w:name="Medium List 2 Accent 2" w:uiPriority="66"/>
-    <w:lsdException w:name="Medium Grid 1 Accent 2" w:uiPriority="67"/>
-    <w:lsdException w:name="Medium Grid 2 Accent 2" w:uiPriority="68"/>
-    <w:lsdException w:name="Medium Grid 3 Accent 2" w:uiPriority="69"/>
-    <w:lsdException w:name="Dark List Accent 2" w:uiPriority="70"/>
-    <w:lsdException w:name="Colorful Shading Accent 2" w:uiPriority="71"/>
-    <w:lsdException w:name="Colorful List Accent 2" w:uiPriority="72"/>
-    <w:lsdException w:name="Colorful Grid Accent 2" w:uiPriority="73"/>
-    <w:lsdException w:name="Light Shading Accent 3" w:uiPriority="60"/>
-    <w:lsdException w:name="Light List Accent 3" w:uiPriority="61"/>
-    <w:lsdException w:name="Light Grid Accent 3" w:uiPriority="62"/>
-    <w:lsdException w:name="Medium Shading 1 Accent 3" w:uiPriority="63"/>
-    <w:lsdException w:name="Medium Shading 2 Accent 3" w:uiPriority="64"/>
-    <w:lsdException w:name="Medium List 1 Accent 3" w:uiPriority="65"/>
-    <w:lsdException w:name="Medium List 2 Accent 3" w:uiPriority="66"/>
-    <w:lsdException w:name="Medium Grid 1 Accent 3" w:uiPriority="67"/>
-    <w:lsdException w:name="Medium Grid 2 Accent 3" w:uiPriority="68"/>
-    <w:lsdException w:name="Medium Grid 3 Accent 3" w:uiPriority="69"/>
-    <w:lsdException w:name="Dark List Accent 3" w:uiPriority="70"/>
-    <w:lsdException w:name="Colorful Shading Accent 3" w:uiPriority="71"/>
-    <w:lsdException w:name="Colorful List Accent 3" w:uiPriority="72"/>
-    <w:lsdException w:name="Colorful Grid Accent 3" w:uiPriority="73"/>
-    <w:lsdException w:name="Light Shading Accent 4" w:uiPriority="60"/>
-    <w:lsdException w:name="Light List Accent 4" w:uiPriority="61"/>
-    <w:lsdException w:name="Light Grid Accent 4" w:uiPriority="62"/>
-    <w:lsdException w:name="Medium Shading 1 Accent 4" w:uiPriority="63"/>
-    <w:lsdException w:name="Medium Shading 2 Accent 4" w:uiPriority="64"/>
-    <w:lsdException w:name="Medium List 1 Accent 4" w:uiPriority="65"/>
-    <w:lsdException w:name="Medium List 2 Accent 4" w:uiPriority="66"/>
-    <w:lsdException w:name="Medium Grid 1 Accent 4" w:uiPriority="67"/>
-    <w:lsdException w:name="Medium Grid 2 Accent 4" w:uiPriority="68"/>
-    <w:lsdException w:name="Medium Grid 3 Accent 4" w:uiPriority="69"/>
-    <w:lsdException w:name="Dark List Accent 4" w:uiPriority="70"/>
-    <w:lsdException w:name="Colorful Shading Accent 4" w:uiPriority="71"/>
-    <w:lsdException w:name="Colorful List Accent 4" w:uiPriority="72"/>
-    <w:lsdException w:name="Colorful Grid Accent 4" w:uiPriority="73"/>
-    <w:lsdException w:name="Light Shading Accent 5" w:uiPriority="60"/>
-    <w:lsdException w:name="Light List Accent 5" w:uiPriority="61"/>
-    <w:lsdException w:name="Light Grid Accent 5" w:uiPriority="62"/>
-    <w:lsdException w:name="Medium Shading 1 Accent 5" w:uiPriority="63"/>
-    <w:lsdException w:name="Medium Shading 2 Accent 5" w:uiPriority="64"/>
-    <w:lsdException w:name="Medium List 1 Accent 5" w:uiPriority="65"/>
-    <w:lsdException w:name="Medium List 2 Accent 5" w:uiPriority="66"/>
-    <w:lsdException w:name="Medium Grid 1 Accent 5" w:uiPriority="67"/>
-    <w:lsdException w:name="Medium Grid 2 Accent 5" w:uiPriority="68"/>
-    <w:lsdException w:name="Medium Grid 3 Accent 5" w:uiPriority="69"/>
-    <w:lsdException w:name="Dark List Accent 5" w:uiPriority="70"/>
-    <w:lsdException w:name="Colorful Shading Accent 5" w:uiPriority="71"/>
-    <w:lsdException w:name="Colorful List Accent 5" w:uiPriority="72"/>
-    <w:lsdException w:name="Colorful Grid Accent 5" w:uiPriority="73"/>
-    <w:lsdException w:name="Light Shading Accent 6" w:uiPriority="60"/>
-    <w:lsdException w:name="Light List Accent 6" w:uiPriority="61"/>
-    <w:lsdException w:name="Light Grid Accent 6" w:uiPriority="62"/>
-    <w:lsdException w:name="Medium Shading 1 Accent 6" w:uiPriority="63"/>
-    <w:lsdException w:name="Medium Shading 2 Accent 6" w:uiPriority="64"/>
-    <w:lsdException w:name="Medium List 1 Accent 6" w:uiPriority="65"/>
-    <w:lsdException w:name="Medium List 2 Accent 6" w:uiPriority="66"/>
-    <w:lsdException w:name="Medium Grid 1 Accent 6" w:uiPriority="67"/>
-    <w:lsdException w:name="Medium Grid 2 Accent 6" w:uiPriority="68"/>
-    <w:lsdException w:name="Medium Grid 3 Accent 6" w:uiPriority="69"/>
-    <w:lsdException w:name="Dark List Accent 6" w:uiPriority="70"/>
-    <w:lsdException w:name="Colorful Shading Accent 6" w:uiPriority="71"/>
-    <w:lsdException w:name="Colorful List Accent 6" w:uiPriority="72"/>
-    <w:lsdException w:name="Colorful Grid Accent 6" w:uiPriority="73"/>
-    <w:lsdException w:name="Subtle Emphasis" w:uiPriority="19" w:qFormat="1"/>
-    <w:lsdException w:name="Intense Emphasis" w:uiPriority="21" w:qFormat="1"/>
-    <w:lsdException w:name="Subtle Reference" w:uiPriority="31" w:qFormat="1"/>
-    <w:lsdException w:name="Intense Reference" w:uiPriority="32" w:qFormat="1"/>
-    <w:lsdException w:name="Book Title" w:uiPriority="33" w:qFormat="1"/>
-    <w:lsdException w:name="Bibliography" w:semiHidden="1" w:uiPriority="37" w:unhideWhenUsed="1"/>
-    <w:lsdException w:name="TOC Heading" w:semiHidden="1" w:uiPriority="39" w:unhideWhenUsed="1" w:qFormat="1"/>
-    <w:lsdException w:name="Plain Table 1" w:uiPriority="41"/>
-    <w:lsdException w:name="Plain Table 2" w:uiPriority="42"/>
-    <w:lsdException w:name="Plain Table 3" w:uiPriority="43"/>
-    <w:lsdException w:name="Plain Table 4" w:uiPriority="44"/>
-    <w:lsdException w:name="Plain Table 5" w:uiPriority="45"/>
-    <w:lsdException w:name="Grid Table Light" w:uiPriority="40"/>
-    <w:lsdException w:name="Grid Table 1 Light" w:uiPriority="46"/>
-    <w:lsdException w:name="Grid Table 2" w:uiPriority="47"/>
-    <w:lsdException w:name="Grid Table 3" w:uiPriority="48"/>
-    <w:lsdException w:name="Grid Table 4" w:uiPriority="49"/>
-    <w:lsdException w:name="Grid Table 5 Dark" w:uiPriority="50"/>
-    <w:lsdException w:name="Grid Table 6 Colorful" w:uiPriority="51"/>
-    <w:lsdException w:name="Grid Table 7 Colorful" w:uiPriority="52"/>
-    <w:lsdException w:name="Grid Table 1 Light Accent 1" w:uiPriority="46"/>
-    <w:lsdException w:name="Grid Table 2 Accent 1" w:uiPriority="47"/>
-    <w:lsdException w:name="Grid Table 3 Accent 1" w:uiPriority="48"/>
-    <w:lsdException w:name="Grid Table 4 Accent 1" w:uiPriority="49"/>
-    <w:lsdException w:name="Grid Table 5 Dark Accent 1" w:uiPriority="50"/>
-    <w:lsdException w:name="Grid Table 6 Colorful Accent 1" w:uiPriority="51"/>
-    <w:lsdException w:name="Grid Table 7 Colorful Accent 1" w:uiPriority="52"/>
-    <w:lsdException w:name="Grid Table 1 Light Accent 2" w:uiPriority="46"/>
-    <w:lsdException w:name="Grid Table 2 Accent 2" w:uiPriority="47"/>
-    <w:lsdException w:name="Grid Table 3 Accent 2" w:uiPriority="48"/>
-    <w:lsdException w:name="Grid Table 4 Accent 2" w:uiPriority="49"/>
-    <w:lsdException w:name="Grid Table 5 Dark Accent 2" w:uiPriority="50"/>
-    <w:lsdException w:name="Grid Table 6 Colorful Accent 2" w:uiPriority="51"/>
-    <w:lsdException w:name="Grid Table 7 Colorful Accent 2" w:uiPriority="52"/>
-    <w:lsdException w:name="Grid Table 1 Light Accent 3" w:uiPriority="46"/>
-    <w:lsdException w:name="Grid Table 2 Accent 3" w:uiPriority="47"/>
-    <w:lsdException w:name="Grid Table 3 Accent 3" w:uiPriority="48"/>
-    <w:lsdException w:name="Grid Table 4 Accent 3" w:uiPriority="49"/>
-    <w:lsdException w:name="Grid Table 5 Dark Accent 3" w:uiPriority="50"/>
-    <w:lsdException w:name="Grid Table 6 Colorful Accent 3" w:uiPriority="51"/>
-    <w:lsdException w:name="Grid Table 7 Colorful Accent 3" w:uiPriority="52"/>
-    <w:lsdException w:name="Grid Table 1 Light Accent 4" w:uiPriority="46"/>
-    <w:lsdException w:name="Grid Table 2 Accent 4" w:uiPriority="47"/>
-    <w:lsdException w:name="Grid Table 3 Accent 4" w:uiPriority="48"/>
-    <w:lsdException w:name="Grid Table 4 Accent 4" w:uiPriority="49"/>
-    <w:lsdException w:name="Grid Table 5 Dark Accent 4" w:uiPriority="50"/>
-    <w:lsdException w:name="Grid Table 6 Colorful Accent 4" w:uiPriority="51"/>
-    <w:lsdException w:name="Grid Table 7 Colorful Accent 4" w:uiPriority="52"/>
-    <w:lsdException w:name="Grid Table 1 Light Accent 5" w:uiPriority="46"/>
-    <w:lsdException w:name="Grid Table 2 Accent 5" w:uiPriority="47"/>
-    <w:lsdException w:name="Grid Table 3 Accent 5" w:uiPriority="48"/>
-    <w:lsdException w:name="Grid Table 4 Accent 5" w:uiPriority="49"/>
-    <w:lsdException w:name="Grid Table 5 Dark Accent 5" w:uiPriority="50"/>
-    <w:lsdException w:name="Grid Table 6 Colorful Accent 5" w:uiPriority="51"/>
-    <w:lsdException w:name="Grid Table 7 Colorful Accent 5" w:uiPriority="52"/>
-    <w:lsdException w:name="Grid Table 1 Light Accent 6" w:uiPriority="46"/>
-    <w:lsdException w:name="Grid Table 2 Accent 6" w:uiPriority="47"/>
-    <w:lsdException w:name="Grid Table 3 Accent 6" w:uiPriority="48"/>
-    <w:lsdException w:name="Grid Table 4 Accent 6" w:uiPriority="49"/>
-    <w:lsdException w:name="Grid Table 5 Dark Accent 6" w:uiPriority="50"/>
-    <w:lsdException w:name="Grid Table 6 Colorful Accent 6" w:uiPriority="51"/>
-    <w:lsdException w:name="Grid Table 7 Colorful Accent 6" w:uiPriority="52"/>
-    <w:lsdException w:name="List Table 1 Light" w:uiPriority="46"/>
-    <w:lsdException w:name="List Table 2" w:uiPriority="47"/>
-    <w:lsdException w:name="List Table 3" w:uiPriority="48"/>
-    <w:lsdException w:name="List Table 4" w:uiPriority="49"/>
-    <w:lsdException w:name="List Table 5 Dark" w:uiPriority="50"/>
-    <w:lsdException w:name="List Table 6 Colorful" w:uiPriority="51"/>
-    <w:lsdException w:name="List Table 7 Colorful" w:uiPriority="52"/>
-    <w:lsdException w:name="List Table 1 Light Accent 1" w:uiPriority="46"/>
-    <w:lsdException w:name="List Table 2 Accent 1" w:uiPriority="47"/>
-    <w:lsdException w:name="List Table 3 Accent 1" w:uiPriority="48"/>
-    <w:lsdException w:name="List Table 4 Accent 1" w:uiPriority="49"/>
-    <w:lsdException w:name="List Table 5 Dark Accent 1" w:uiPriority="50"/>
-    <w:lsdException w:name="List Table 6 Colorful Accent 1" w:uiPriority="51"/>
-    <w:lsdException w:name="List Table 7 Colorful Accent 1" w:uiPriority="52"/>
-    <w:lsdException w:name="List Table 1 Light Accent 2" w:uiPriority="46"/>
-    <w:lsdException w:name="List Table 2 Accent 2" w:uiPriority="47"/>
-    <w:lsdException w:name="List Table 3 Accent 2" w:uiPriority="48"/>
-    <w:lsdException w:name="List Table 4 Accent 2" w:uiPriority="49"/>
-    <w:lsdException w:name="List Table 5 Dark Accent 2" w:uiPriority="50"/>
-    <w:lsdException w:name="List Table 6 Colorful Accent 2" w:uiPriority="51"/>
-    <w:lsdException w:name="List Table 7 Colorful Accent 2" w:uiPriority="52"/>
-    <w:lsdException w:name="List Table 1 Light Accent 3" w:uiPriority="46"/>
-    <w:lsdException w:name="List Table 2 Accent 3" w:uiPriority="47"/>
-    <w:lsdException w:name="List Table 3 Accent 3" w:uiPriority="48"/>
-    <w:lsdException w:name="List Table 4 Accent 3" w:uiPriority="49"/>
-    <w:lsdException w:name="List Table 5 Dark Accent 3" w:uiPriority="50"/>
-    <w:lsdException w:name="List Table 6 Colorful Accent 3" w:uiPriority="51"/>
-    <w:lsdException w:name="List Table 7 Colorful Accent 3" w:uiPriority="52"/>
-    <w:lsdException w:name="List Table 1 Light Accent 4" w:uiPriority="46"/>
-    <w:lsdException w:name="List Table 2 Accent 4" w:uiPriority="47"/>
-    <w:lsdException w:name="List Table 3 Accent 4" w:uiPriority="48"/>
-    <w:lsdException w:name="List Table 4 Accent 4" w:uiPriority="49"/>
-    <w:lsdException w:name="List Table 5 Dark Accent 4" w:uiPriority="50"/>
-    <w:lsdException w:name="List Table 6 Colorful Accent 4" w:uiPriority="51"/>
-    <w:lsdException w:name="List Table 7 Colorful Accent 4" w:uiPriority="52"/>
-    <w:lsdException w:name="List Table 1 Light Accent 5" w:uiPriority="46"/>
-    <w:lsdException w:name="List Table 2 Accent 5" w:uiPriority="47"/>
-    <w:lsdException w:name="List Table 3 Accent 5" w:uiPriority="48"/>
-    <w:lsdException w:name="List Table 4 Accent 5" w:uiPriority="49"/>
-    <w:lsdException w:name="List Table 5 Dark Accent 5" w:uiPriority="50"/>
-    <w:lsdException w:name="List Table 6 Colorful Accent 5" w:uiPriority="51"/>
-    <w:lsdException w:name="List Table 7 Colorful Accent 5" w:uiPriority="52"/>
-    <w:lsdException w:name="List Table 1 Light Accent 6" w:uiPriority="46"/>
-    <w:lsdException w:name="List Table 2 Accent 6" w:uiPriority="47"/>
-    <w:lsdException w:name="List Table 3 Accent 6" w:uiPriority="48"/>
-    <w:lsdException w:name="List Table 4 Accent 6" w:uiPriority="49"/>
-    <w:lsdException w:name="List Table 5 Dark Accent 6" w:uiPriority="50"/>
-    <w:lsdException w:name="List Table 6 Colorful Accent 6" w:uiPriority="51"/>
-    <w:lsdException w:name="List Table 7 Colorful Accent 6" w:uiPriority="52"/>
+  <w:latentStyles w:defLockedState="0" w:defUIPriority="0" w:defSemiHidden="1" w:defUnhideWhenUsed="1" w:defQFormat="0" w:count="267">
+    <w:lsdException w:name="Normal" w:semiHidden="0" w:unhideWhenUsed="0" w:qFormat="1"/>
+    <w:lsdException w:name="heading 1" w:semiHidden="0" w:unhideWhenUsed="0" w:qFormat="1"/>
+    <w:lsdException w:name="heading 2" w:semiHidden="0" w:unhideWhenUsed="0" w:qFormat="1"/>
+    <w:lsdException w:name="heading 3" w:semiHidden="0" w:unhideWhenUsed="0" w:qFormat="1"/>
+    <w:lsdException w:name="heading 4" w:semiHidden="0" w:unhideWhenUsed="0" w:qFormat="1"/>
+    <w:lsdException w:name="heading 5" w:semiHidden="0" w:unhideWhenUsed="0" w:qFormat="1"/>
+    <w:lsdException w:name="heading 6" w:semiHidden="0" w:unhideWhenUsed="0" w:qFormat="1"/>
+    <w:lsdException w:name="heading 7" w:qFormat="1"/>
+    <w:lsdException w:name="heading 8" w:qFormat="1"/>
+    <w:lsdException w:name="heading 9" w:qFormat="1"/>
+    <w:lsdException w:name="header" w:uiPriority="99"/>
+    <w:lsdException w:name="caption" w:qFormat="1"/>
+    <w:lsdException w:name="List Number" w:semiHidden="0" w:unhideWhenUsed="0"/>
+    <w:lsdException w:name="List 4" w:semiHidden="0" w:unhideWhenUsed="0"/>
+    <w:lsdException w:name="List 5" w:semiHidden="0" w:unhideWhenUsed="0"/>
+    <w:lsdException w:name="Title" w:semiHidden="0" w:unhideWhenUsed="0" w:qFormat="1"/>
+    <w:lsdException w:name="Subtitle" w:semiHidden="0" w:unhideWhenUsed="0" w:qFormat="1"/>
+    <w:lsdException w:name="Salutation" w:semiHidden="0" w:unhideWhenUsed="0"/>
+    <w:lsdException w:name="Date" w:semiHidden="0" w:unhideWhenUsed="0"/>
+    <w:lsdException w:name="Body Text First Indent" w:semiHidden="0" w:unhideWhenUsed="0"/>
+    <w:lsdException w:name="Strong" w:semiHidden="0" w:unhideWhenUsed="0" w:qFormat="1"/>
+    <w:lsdException w:name="Emphasis" w:semiHidden="0" w:unhideWhenUsed="0" w:qFormat="1"/>
+    <w:lsdException w:name="Table Grid" w:semiHidden="0" w:unhideWhenUsed="0"/>
+    <w:lsdException w:name="Placeholder Text" w:uiPriority="99" w:unhideWhenUsed="0"/>
+    <w:lsdException w:name="No Spacing" w:semiHidden="0" w:uiPriority="1" w:unhideWhenUsed="0" w:qFormat="1"/>
+    <w:lsdException w:name="Light Shading" w:semiHidden="0" w:uiPriority="60" w:unhideWhenUsed="0"/>
+    <w:lsdException w:name="Light List" w:semiHidden="0" w:uiPriority="61" w:unhideWhenUsed="0"/>
+    <w:lsdException w:name="Light Grid" w:semiHidden="0" w:uiPriority="62" w:unhideWhenUsed="0"/>
+    <w:lsdException w:name="Medium Shading 1" w:semiHidden="0" w:uiPriority="63" w:unhideWhenUsed="0"/>
+    <w:lsdException w:name="Medium Shading 2" w:semiHidden="0" w:uiPriority="64" w:unhideWhenUsed="0"/>
+    <w:lsdException w:name="Medium List 1" w:semiHidden="0" w:uiPriority="65" w:unhideWhenUsed="0"/>
+    <w:lsdException w:name="Medium List 2" w:semiHidden="0" w:uiPriority="66" w:unhideWhenUsed="0"/>
+    <w:lsdException w:name="Medium Grid 1" w:semiHidden="0" w:uiPriority="67" w:unhideWhenUsed="0"/>
+    <w:lsdException w:name="Medium Grid 2" w:semiHidden="0" w:uiPriority="68" w:unhideWhenUsed="0"/>
+    <w:lsdException w:name="Medium Grid 3" w:semiHidden="0" w:uiPriority="69" w:unhideWhenUsed="0"/>
+    <w:lsdException w:name="Dark List" w:semiHidden="0" w:uiPriority="70" w:unhideWhenUsed="0"/>
+    <w:lsdException w:name="Colorful Shading" w:semiHidden="0" w:uiPriority="71" w:unhideWhenUsed="0"/>
+    <w:lsdException w:name="Colorful List" w:semiHidden="0" w:uiPriority="72" w:unhideWhenUsed="0"/>
+    <w:lsdException w:name="Colorful Grid" w:semiHidden="0" w:uiPriority="73" w:unhideWhenUsed="0"/>
+    <w:lsdException w:name="Light Shading Accent 1" w:semiHidden="0" w:uiPriority="60" w:unhideWhenUsed="0"/>
+    <w:lsdException w:name="Light List Accent 1" w:semiHidden="0" w:uiPriority="61" w:unhideWhenUsed="0"/>
+    <w:lsdException w:name="Light Grid Accent 1" w:semiHidden="0" w:uiPriority="62" w:unhideWhenUsed="0"/>
+    <w:lsdException w:name="Medium Shading 1 Accent 1" w:semiHidden="0" w:uiPriority="63" w:unhideWhenUsed="0"/>
+    <w:lsdException w:name="Medium Shading 2 Accent 1" w:semiHidden="0" w:uiPriority="64" w:unhideWhenUsed="0"/>
+    <w:lsdException w:name="Medium List 1 Accent 1" w:semiHidden="0" w:uiPriority="65" w:unhideWhenUsed="0"/>
+    <w:lsdException w:name="Revision" w:uiPriority="99" w:unhideWhenUsed="0"/>
+    <w:lsdException w:name="List Paragraph" w:semiHidden="0" w:uiPriority="34" w:unhideWhenUsed="0" w:qFormat="1"/>
+    <w:lsdException w:name="Quote" w:semiHidden="0" w:uiPriority="29" w:unhideWhenUsed="0" w:qFormat="1"/>
+    <w:lsdException w:name="Intense Quote" w:semiHidden="0" w:uiPriority="30" w:unhideWhenUsed="0" w:qFormat="1"/>
+    <w:lsdException w:name="Medium List 2 Accent 1" w:semiHidden="0" w:uiPriority="66" w:unhideWhenUsed="0"/>
+    <w:lsdException w:name="Medium Grid 1 Accent 1" w:semiHidden="0" w:uiPriority="67" w:unhideWhenUsed="0"/>
+    <w:lsdException w:name="Medium Grid 2 Accent 1" w:semiHidden="0" w:uiPriority="68" w:unhideWhenUsed="0"/>
+    <w:lsdException w:name="Medium Grid 3 Accent 1" w:semiHidden="0" w:uiPriority="69" w:unhideWhenUsed="0"/>
+    <w:lsdException w:name="Dark List Accent 1" w:semiHidden="0" w:uiPriority="70" w:unhideWhenUsed="0"/>
+    <w:lsdException w:name="Colorful Shading Accent 1" w:semiHidden="0" w:uiPriority="71" w:unhideWhenUsed="0"/>
+    <w:lsdException w:name="Colorful List Accent 1" w:semiHidden="0" w:uiPriority="72" w:unhideWhenUsed="0"/>
+    <w:lsdException w:name="Colorful Grid Accent 1" w:semiHidden="0" w:uiPriority="73" w:unhideWhenUsed="0"/>
+    <w:lsdException w:name="Light Shading Accent 2" w:semiHidden="0" w:uiPriority="60" w:unhideWhenUsed="0"/>
+    <w:lsdException w:name="Light List Accent 2" w:semiHidden="0" w:uiPriority="61" w:unhideWhenUsed="0"/>
+    <w:lsdException w:name="Light Grid Accent 2" w:semiHidden="0" w:uiPriority="62" w:unhideWhenUsed="0"/>
+    <w:lsdException w:name="Medium Shading 1 Accent 2" w:semiHidden="0" w:uiPriority="63" w:unhideWhenUsed="0"/>
+    <w:lsdException w:name="Medium Shading 2 Accent 2" w:semiHidden="0" w:uiPriority="64" w:unhideWhenUsed="0"/>
+    <w:lsdException w:name="Medium List 1 Accent 2" w:semiHidden="0" w:uiPriority="65" w:unhideWhenUsed="0"/>
+    <w:lsdException w:name="Medium List 2 Accent 2" w:semiHidden="0" w:uiPriority="66" w:unhideWhenUsed="0"/>
+    <w:lsdException w:name="Medium Grid 1 Accent 2" w:semiHidden="0" w:uiPriority="67" w:unhideWhenUsed="0"/>
+    <w:lsdException w:name="Medium Grid 2 Accent 2" w:semiHidden="0" w:uiPriority="68" w:unhideWhenUsed="0"/>
+    <w:lsdException w:name="Medium Grid 3 Accent 2" w:semiHidden="0" w:uiPriority="69" w:unhideWhenUsed="0"/>
+    <w:lsdException w:name="Dark List Accent 2" w:semiHidden="0" w:uiPriority="70" w:unhideWhenUsed="0"/>
+    <w:lsdException w:name="Colorful Shading Accent 2" w:semiHidden="0" w:uiPriority="71" w:unhideWhenUsed="0"/>
+    <w:lsdException w:name="Colorful List Accent 2" w:semiHidden="0" w:uiPriority="72" w:unhideWhenUsed="0"/>
+    <w:lsdException w:name="Colorful Grid Accent 2" w:semiHidden="0" w:uiPriority="73" w:unhideWhenUsed="0"/>
+    <w:lsdException w:name="Light Shading Accent 3" w:semiHidden="0" w:uiPriority="60" w:unhideWhenUsed="0"/>
+    <w:lsdException w:name="Light List Accent 3" w:semiHidden="0" w:uiPriority="61" w:unhideWhenUsed="0"/>
+    <w:lsdException w:name="Light Grid Accent 3" w:semiHidden="0" w:uiPriority="62" w:unhideWhenUsed="0"/>
+    <w:lsdException w:name="Medium Shading 1 Accent 3" w:semiHidden="0" w:uiPriority="63" w:unhideWhenUsed="0"/>
+    <w:lsdException w:name="Medium Shading 2 Accent 3" w:semiHidden="0" w:uiPriority="64" w:unhideWhenUsed="0"/>
+    <w:lsdException w:name="Medium List 1 Accent 3" w:semiHidden="0" w:uiPriority="65" w:unhideWhenUsed="0"/>
+    <w:lsdException w:name="Medium List 2 Accent 3" w:semiHidden="0" w:uiPriority="66" w:unhideWhenUsed="0"/>
+    <w:lsdException w:name="Medium Grid 1 Accent 3" w:semiHidden="0" w:uiPriority="67" w:unhideWhenUsed="0"/>
+    <w:lsdException w:name="Medium Grid 2 Accent 3" w:semiHidden="0" w:uiPriority="68" w:unhideWhenUsed="0"/>
+    <w:lsdException w:name="Medium Grid 3 Accent 3" w:semiHidden="0" w:uiPriority="69" w:unhideWhenUsed="0"/>
+    <w:lsdException w:name="Dark List Accent 3" w:semiHidden="0" w:uiPriority="70" w:unhideWhenUsed="0"/>
+    <w:lsdException w:name="Colorful Shading Accent 3" w:semiHidden="0" w:uiPriority="71" w:unhideWhenUsed="0"/>
+    <w:lsdException w:name="Colorful List Accent 3" w:semiHidden="0" w:uiPriority="72" w:unhideWhenUsed="0"/>
+    <w:lsdException w:name="Colorful Grid Accent 3" w:semiHidden="0" w:uiPriority="73" w:unhideWhenUsed="0"/>
+    <w:lsdException w:name="Light Shading Accent 4" w:semiHidden="0" w:uiPriority="60" w:unhideWhenUsed="0"/>
+    <w:lsdException w:name="Light List Accent 4" w:semiHidden="0" w:uiPriority="61" w:unhideWhenUsed="0"/>
+    <w:lsdException w:name="Light Grid Accent 4" w:semiHidden="0" w:uiPriority="62" w:unhideWhenUsed="0"/>
+    <w:lsdException w:name="Medium Shading 1 Accent 4" w:semiHidden="0" w:uiPriority="63" w:unhideWhenUsed="0"/>
+    <w:lsdException w:name="Medium Shading 2 Accent 4" w:semiHidden="0" w:uiPriority="64" w:unhideWhenUsed="0"/>
+    <w:lsdException w:name="Medium List 1 Accent 4" w:semiHidden="0" w:uiPriority="65" w:unhideWhenUsed="0"/>
+    <w:lsdException w:name="Medium List 2 Accent 4" w:semiHidden="0" w:uiPriority="66" w:unhideWhenUsed="0"/>
+    <w:lsdException w:name="Medium Grid 1 Accent 4" w:semiHidden="0" w:uiPriority="67" w:unhideWhenUsed="0"/>
+    <w:lsdException w:name="Medium Grid 2 Accent 4" w:semiHidden="0" w:uiPriority="68" w:unhideWhenUsed="0"/>
+    <w:lsdException w:name="Medium Grid 3 Accent 4" w:semiHidden="0" w:uiPriority="69" w:unhideWhenUsed="0"/>
+    <w:lsdException w:name="Dark List Accent 4" w:semiHidden="0" w:uiPriority="70" w:unhideWhenUsed="0"/>
+    <w:lsdException w:name="Colorful Shading Accent 4" w:semiHidden="0" w:uiPriority="71" w:unhideWhenUsed="0"/>
+    <w:lsdException w:name="Colorful List Accent 4" w:semiHidden="0" w:uiPriority="72" w:unhideWhenUsed="0"/>
+    <w:lsdException w:name="Colorful Grid Accent 4" w:semiHidden="0" w:uiPriority="73" w:unhideWhenUsed="0"/>
+    <w:lsdException w:name="Light Shading Accent 5" w:semiHidden="0" w:uiPriority="60" w:unhideWhenUsed="0"/>
+    <w:lsdException w:name="Light List Accent 5" w:semiHidden="0" w:uiPriority="61" w:unhideWhenUsed="0"/>
+    <w:lsdException w:name="Light Grid Accent 5" w:semiHidden="0" w:uiPriority="62" w:unhideWhenUsed="0"/>
+    <w:lsdException w:name="Medium Shading 1 Accent 5" w:semiHidden="0" w:uiPriority="63" w:unhideWhenUsed="0"/>
+    <w:lsdException w:name="Medium Shading 2 Accent 5" w:semiHidden="0" w:uiPriority="64" w:unhideWhenUsed="0"/>
+    <w:lsdException w:name="Medium List 1 Accent 5" w:semiHidden="0" w:uiPriority="65" w:unhideWhenUsed="0"/>
+    <w:lsdException w:name="Medium List 2 Accent 5" w:semiHidden="0" w:uiPriority="66" w:unhideWhenUsed="0"/>
+    <w:lsdException w:name="Medium Grid 1 Accent 5" w:semiHidden="0" w:uiPriority="67" w:unhideWhenUsed="0"/>
+    <w:lsdException w:name="Medium Grid 2 Accent 5" w:semiHidden="0" w:uiPriority="68" w:unhideWhenUsed="0"/>
+    <w:lsdException w:name="Medium Grid 3 Accent 5" w:semiHidden="0" w:uiPriority="69" w:unhideWhenUsed="0"/>
+    <w:lsdException w:name="Dark List Accent 5" w:semiHidden="0" w:uiPriority="70" w:unhideWhenUsed="0"/>
+    <w:lsdException w:name="Colorful Shading Accent 5" w:semiHidden="0" w:uiPriority="71" w:unhideWhenUsed="0"/>
+    <w:lsdException w:name="Colorful List Accent 5" w:semiHidden="0" w:uiPriority="72" w:unhideWhenUsed="0"/>
+    <w:lsdException w:name="Colorful Grid Accent 5" w:semiHidden="0" w:uiPriority="73" w:unhideWhenUsed="0"/>
+    <w:lsdException w:name="Light Shading Accent 6" w:semiHidden="0" w:uiPriority="60" w:unhideWhenUsed="0"/>
+    <w:lsdException w:name="Light List Accent 6" w:semiHidden="0" w:uiPriority="61" w:unhideWhenUsed="0"/>
+    <w:lsdException w:name="Light Grid Accent 6" w:semiHidden="0" w:uiPriority="62" w:unhideWhenUsed="0"/>
+    <w:lsdException w:name="Medium Shading 1 Accent 6" w:semiHidden="0" w:uiPriority="63" w:unhideWhenUsed="0"/>
+    <w:lsdException w:name="Medium Shading 2 Accent 6" w:semiHidden="0" w:uiPriority="64" w:unhideWhenUsed="0"/>
+    <w:lsdException w:name="Medium List 1 Accent 6" w:semiHidden="0" w:uiPriority="65" w:unhideWhenUsed="0"/>
+    <w:lsdException w:name="Medium List 2 Accent 6" w:semiHidden="0" w:uiPriority="66" w:unhideWhenUsed="0"/>
+    <w:lsdException w:name="Medium Grid 1 Accent 6" w:semiHidden="0" w:uiPriority="67" w:unhideWhenUsed="0"/>
+    <w:lsdException w:name="Medium Grid 2 Accent 6" w:semiHidden="0" w:uiPriority="68" w:unhideWhenUsed="0"/>
+    <w:lsdException w:name="Medium Grid 3 Accent 6" w:semiHidden="0" w:uiPriority="69" w:unhideWhenUsed="0"/>
+    <w:lsdException w:name="Dark List Accent 6" w:semiHidden="0" w:uiPriority="70" w:unhideWhenUsed="0"/>
+    <w:lsdException w:name="Colorful Shading Accent 6" w:semiHidden="0" w:uiPriority="71" w:unhideWhenUsed="0"/>
+    <w:lsdException w:name="Colorful List Accent 6" w:semiHidden="0" w:uiPriority="72" w:unhideWhenUsed="0"/>
+    <w:lsdException w:name="Colorful Grid Accent 6" w:semiHidden="0" w:uiPriority="73" w:unhideWhenUsed="0"/>
+    <w:lsdException w:name="Subtle Emphasis" w:semiHidden="0" w:uiPriority="19" w:unhideWhenUsed="0" w:qFormat="1"/>
+    <w:lsdException w:name="Intense Emphasis" w:semiHidden="0" w:uiPriority="21" w:unhideWhenUsed="0" w:qFormat="1"/>
+    <w:lsdException w:name="Subtle Reference" w:semiHidden="0" w:uiPriority="31" w:unhideWhenUsed="0" w:qFormat="1"/>
+    <w:lsdException w:name="Intense Reference" w:semiHidden="0" w:uiPriority="32" w:unhideWhenUsed="0" w:qFormat="1"/>
+    <w:lsdException w:name="Book Title" w:semiHidden="0" w:uiPriority="33" w:unhideWhenUsed="0" w:qFormat="1"/>
+    <w:lsdException w:name="Bibliography" w:uiPriority="37"/>
+    <w:lsdException w:name="TOC Heading" w:uiPriority="39" w:qFormat="1"/>
+  </w:latentStyles>
+  <w:style w:type="paragraph" w:default="1" w:styleId="Standard">
+    <w:name w:val="Normal"/>
+    <w:qFormat/>
+    <w:rPr>
+      <w:rFonts w:ascii="Arial" w:hAnsi="Arial"/>
+    </w:rPr>
+  </w:style>
+  <w:style w:type="paragraph" w:styleId="berschrift1">
+    <w:name w:val="heading 1"/>
+    <w:basedOn w:val="Standard"/>
+    <w:next w:val="Standard"/>
+    <w:qFormat/>
+    <w:pPr>
+      <w:keepNext/>
+      <w:spacing w:before="360" w:line="240" w:lineRule="exact"/>
+      <w:outlineLvl w:val="0"/>
+    </w:pPr>
+    <w:rPr>
+      <w:b/>
+      <w:spacing w:val="6"/>
+      <w:sz w:val="18"/>
+    </w:rPr>
+  </w:style>
+  <w:style w:type="paragraph" w:styleId="berschrift2">
+    <w:name w:val="heading 2"/>
+    <w:basedOn w:val="Standard"/>
+    <w:next w:val="Standard"/>
+    <w:qFormat/>
+    <w:pPr>
+      <w:keepNext/>
+      <w:spacing w:before="240" w:after="60"/>
+      <w:outlineLvl w:val="1"/>
+    </w:pPr>
+    <w:rPr>
+      <w:b/>
+      <w:i/>
+      <w:sz w:val="24"/>
+    </w:rPr>
+  </w:style>
+  <w:style w:type="paragraph" w:styleId="berschrift3">
+    <w:name w:val="heading 3"/>
+    <w:basedOn w:val="Standard"/>
+    <w:next w:val="Standard"/>
+    <w:qFormat/>
+    <w:pPr>
+      <w:keepNext/>
+      <w:spacing w:before="240" w:after="60"/>
+      <w:outlineLvl w:val="2"/>
+    </w:pPr>
+    <w:rPr>
+      <w:sz w:val="24"/>
+    </w:rPr>
+  </w:style>
+  <w:style w:type="paragraph" w:styleId="berschrift4">
+    <w:name w:val="heading 4"/>
+    <w:basedOn w:val="Standard"/>
+    <w:next w:val="Standard"/>
+    <w:qFormat/>
+    <w:pPr>
+      <w:keepNext/>
+      <w:spacing w:before="240" w:after="60"/>
+      <w:outlineLvl w:val="3"/>
+    </w:pPr>
+    <w:rPr>
+      <w:b/>
+      <w:sz w:val="24"/>
+    </w:rPr>
+  </w:style>
+  <w:style w:type="paragraph" w:styleId="berschrift5">
+    <w:name w:val="heading 5"/>
+    <w:basedOn w:val="Standard"/>
+    <w:next w:val="Standard"/>
+    <w:qFormat/>
+    <w:pPr>
+      <w:spacing w:before="240" w:after="60"/>
+      <w:outlineLvl w:val="4"/>
+    </w:pPr>
+    <w:rPr>
+      <w:sz w:val="22"/>
+    </w:rPr>
+  </w:style>
+  <w:style w:type="paragraph" w:styleId="berschrift6">
+    <w:name w:val="heading 6"/>
+    <w:basedOn w:val="Standard"/>
+    <w:next w:val="Standard"/>
+    <w:qFormat/>
+    <w:pPr>
+      <w:spacing w:before="240" w:after="60"/>
+      <w:outlineLvl w:val="5"/>
+    </w:pPr>
+    <w:rPr>
+      <w:rFonts w:ascii="Times New Roman" w:hAnsi="Times New Roman"/>
+      <w:i/>
+      <w:sz w:val="22"/>
+    </w:rPr>
+  </w:style>
+  <w:style w:type="paragraph" w:styleId="berschrift7">
+    <w:name w:val="heading 7"/>
+    <w:basedOn w:val="Standard"/>
+    <w:next w:val="Standard"/>
+    <w:qFormat/>
+    <w:pPr>
+      <w:spacing w:before="240" w:after="60"/>
+      <w:outlineLvl w:val="6"/>
+    </w:pPr>
+  </w:style>
+  <w:style w:type="paragraph" w:styleId="berschrift8">
+    <w:name w:val="heading 8"/>
+    <w:basedOn w:val="Standard"/>
+    <w:next w:val="Standard"/>
+    <w:qFormat/>
+    <w:pPr>
+      <w:spacing w:before="240" w:after="60"/>
+      <w:outlineLvl w:val="7"/>
+    </w:pPr>
+    <w:rPr>
+      <w:i/>
+    </w:rPr>
+  </w:style>
+  <w:style w:type="paragraph" w:styleId="berschrift9">
+    <w:name w:val="heading 9"/>
+    <w:basedOn w:val="Standard"/>
+    <w:next w:val="Standard"/>
+    <w:qFormat/>
+    <w:pPr>
+      <w:spacing w:before="240" w:after="60"/>
+      <w:outlineLvl w:val="8"/>
+    </w:pPr>
+    <w:rPr>
+      <w:b/>
+      <w:i/>
+      <w:sz w:val="18"/>
+    </w:rPr>
+  </w:style>
+  <w:style w:type="character" w:default="1" w:styleId="Absatz-Standardschriftart">
+    <w:name w:val="Default Paragraph Font"/>
+    <w:uiPriority w:val="1"/>
+    <w:semiHidden/>
+    <w:unhideWhenUsed/>
+  </w:style>
+  <w:style w:type="table" w:default="1" w:styleId="NormaleTabelle">
+    <w:name w:val="Normal Table"/>
+    <w:uiPriority w:val="99"/>
+    <w:semiHidden/>
+    <w:unhideWhenUsed/>
+    <w:tblPr>
+      <w:tblInd w:w="0" w:type="dxa"/>
+      <w:tblCellMar>
+        <w:top w:w="0" w:type="dxa"/>
+        <w:left w:w="108" w:type="dxa"/>
+        <w:bottom w:w="0" w:type="dxa"/>
+        <w:right w:w="108" w:type="dxa"/>
+      </w:tblCellMar>
+    </w:tblPr>
+  </w:style>
+  <w:style w:type="numbering" w:default="1" w:styleId="KeineListe">
+    <w:name w:val="No List"/>
+    <w:uiPriority w:val="99"/>
+    <w:semiHidden/>
+    <w:unhideWhenUsed/>
+  </w:style>
+  <w:style w:type="paragraph" w:styleId="Kopfzeile">
+    <w:name w:val="header"/>
+    <w:basedOn w:val="Standard"/>
+    <w:link w:val="KopfzeileZchn"/>
+    <w:uiPriority w:val="99"/>
+    <w:pPr>
+      <w:tabs>
+        <w:tab w:val="center" w:pos="4536"/>
+        <w:tab w:val="right" w:pos="9072"/>
+      </w:tabs>
+    </w:pPr>
+  </w:style>
+  <w:style w:type="paragraph" w:styleId="Gruformel">
+    <w:name w:val="Closing"/>
+    <w:basedOn w:val="Text"/>
+    <w:pPr>
+      <w:ind w:left="4252"/>
+    </w:pPr>
+  </w:style>
+  <w:style w:type="paragraph" w:styleId="Fuzeile">
+    <w:name w:val="footer"/>
+    <w:basedOn w:val="Standard"/>
+    <w:pPr>
+      <w:tabs>
+        <w:tab w:val="center" w:pos="4536"/>
+        <w:tab w:val="right" w:pos="9072"/>
+      </w:tabs>
+      <w:spacing w:line="240" w:lineRule="atLeast"/>
+    </w:pPr>
+    <w:rPr>
+      <w:spacing w:val="6"/>
+      <w:sz w:val="18"/>
+    </w:rPr>
+  </w:style>
+  <w:style w:type="character" w:styleId="Hyperlink">
+    <w:name w:val="Hyperlink"/>
+    <w:basedOn w:val="Absatz-Standardschriftart"/>
+    <w:rPr>
+      <w:color w:val="0000FF"/>
+      <w:u w:val="single"/>
+    </w:rPr>
+  </w:style>
+  <w:style w:type="paragraph" w:customStyle="1" w:styleId="Absender">
+    <w:name w:val="Absender"/>
+    <w:basedOn w:val="Standard"/>
+    <w:pPr>
+      <w:spacing w:line="240" w:lineRule="atLeast"/>
+    </w:pPr>
+    <w:rPr>
+      <w:spacing w:val="6"/>
+      <w:sz w:val="18"/>
+    </w:rPr>
+  </w:style>
+  <w:style w:type="paragraph" w:customStyle="1" w:styleId="Text">
+    <w:name w:val="Text"/>
+    <w:basedOn w:val="Standard"/>
+    <w:pPr>
+      <w:spacing w:line="280" w:lineRule="atLeast"/>
+    </w:pPr>
+    <w:rPr>
+      <w:spacing w:val="8"/>
+    </w:rPr>
+  </w:style>
+  <w:style w:type="paragraph" w:customStyle="1" w:styleId="Direktion">
+    <w:name w:val="Direktion"/>
+    <w:basedOn w:val="Standard"/>
+    <w:pPr>
+      <w:spacing w:line="240" w:lineRule="atLeast"/>
+    </w:pPr>
+    <w:rPr>
+      <w:spacing w:val="6"/>
+      <w:sz w:val="18"/>
+    </w:rPr>
+  </w:style>
+  <w:style w:type="paragraph" w:styleId="Abbildungsverzeichnis">
+    <w:name w:val="table of figures"/>
+    <w:basedOn w:val="Standard"/>
+    <w:next w:val="Standard"/>
+    <w:semiHidden/>
+    <w:pPr>
+      <w:ind w:left="400" w:hanging="400"/>
+    </w:pPr>
+  </w:style>
+  <w:style w:type="paragraph" w:styleId="Umschlagabsenderadresse">
+    <w:name w:val="envelope return"/>
+    <w:basedOn w:val="Standard"/>
+  </w:style>
+  <w:style w:type="paragraph" w:styleId="Anrede">
+    <w:name w:val="Salutation"/>
+    <w:basedOn w:val="Standard"/>
+    <w:next w:val="Standard"/>
+  </w:style>
+  <w:style w:type="paragraph" w:styleId="Aufzhlungszeichen">
+    <w:name w:val="List Bullet"/>
+    <w:basedOn w:val="Standard"/>
+    <w:autoRedefine/>
+    <w:pPr>
+      <w:numPr>
+        <w:numId w:val="1"/>
+      </w:numPr>
+    </w:pPr>
+  </w:style>
+  <w:style w:type="paragraph" w:styleId="Aufzhlungszeichen2">
+    <w:name w:val="List Bullet 2"/>
+    <w:basedOn w:val="Standard"/>
+    <w:autoRedefine/>
+    <w:pPr>
+      <w:numPr>
+        <w:numId w:val="2"/>
+      </w:numPr>
+    </w:pPr>
+  </w:style>
+  <w:style w:type="paragraph" w:styleId="Aufzhlungszeichen3">
+    <w:name w:val="List Bullet 3"/>
+    <w:basedOn w:val="Standard"/>
+    <w:autoRedefine/>
+    <w:pPr>
+      <w:numPr>
+        <w:numId w:val="3"/>
+      </w:numPr>
+    </w:pPr>
+  </w:style>
+  <w:style w:type="paragraph" w:styleId="Aufzhlungszeichen4">
+    <w:name w:val="List Bullet 4"/>
+    <w:basedOn w:val="Standard"/>
+    <w:autoRedefine/>
+    <w:pPr>
+      <w:numPr>
+        <w:numId w:val="4"/>
+      </w:numPr>
+    </w:pPr>
+  </w:style>
+  <w:style w:type="paragraph" w:styleId="Aufzhlungszeichen5">
+    <w:name w:val="List Bullet 5"/>
+    <w:basedOn w:val="Standard"/>
+    <w:autoRedefine/>
+    <w:pPr>
+      <w:numPr>
+        <w:numId w:val="5"/>
+      </w:numPr>
+    </w:pPr>
+  </w:style>
+  <w:style w:type="paragraph" w:styleId="Beschriftung">
+    <w:name w:val="caption"/>
+    <w:basedOn w:val="Standard"/>
+    <w:next w:val="Standard"/>
+    <w:qFormat/>
+    <w:pPr>
+      <w:spacing w:before="120" w:after="120"/>
+    </w:pPr>
+    <w:rPr>
+      <w:b/>
+    </w:rPr>
+  </w:style>
+  <w:style w:type="paragraph" w:styleId="Blocktext">
+    <w:name w:val="Block Text"/>
+    <w:basedOn w:val="Standard"/>
+    <w:pPr>
+      <w:spacing w:after="120"/>
+      <w:ind w:left="1440" w:right="1440"/>
+    </w:pPr>
+  </w:style>
+  <w:style w:type="paragraph" w:styleId="Datum">
+    <w:name w:val="Date"/>
+    <w:basedOn w:val="Standard"/>
+    <w:next w:val="Standard"/>
+  </w:style>
+  <w:style w:type="paragraph" w:styleId="Dokumentstruktur">
+    <w:name w:val="Document Map"/>
+    <w:basedOn w:val="Standard"/>
+    <w:semiHidden/>
+    <w:pPr>
+      <w:shd w:val="clear" w:color="auto" w:fill="000080"/>
+    </w:pPr>
+    <w:rPr>
+      <w:rFonts w:ascii="Tahoma" w:hAnsi="Tahoma"/>
+    </w:rPr>
+  </w:style>
+  <w:style w:type="paragraph" w:styleId="Endnotentext">
+    <w:name w:val="endnote text"/>
+    <w:basedOn w:val="Standard"/>
+    <w:semiHidden/>
+  </w:style>
+  <w:style w:type="paragraph" w:styleId="Fu-Endnotenberschrift">
+    <w:name w:val="Note Heading"/>
+    <w:basedOn w:val="Standard"/>
+    <w:next w:val="Standard"/>
+  </w:style>
+  <w:style w:type="paragraph" w:styleId="Funotentext">
+    <w:name w:val="footnote text"/>
+    <w:basedOn w:val="Standard"/>
+    <w:link w:val="FunotentextZchn"/>
+  </w:style>
+  <w:style w:type="paragraph" w:styleId="Index1">
+    <w:name w:val="index 1"/>
+    <w:basedOn w:val="Standard"/>
+    <w:next w:val="Standard"/>
+    <w:autoRedefine/>
+    <w:semiHidden/>
+    <w:pPr>
+      <w:ind w:left="200" w:hanging="200"/>
+    </w:pPr>
+  </w:style>
+  <w:style w:type="paragraph" w:styleId="Index2">
+    <w:name w:val="index 2"/>
+    <w:basedOn w:val="Standard"/>
+    <w:next w:val="Standard"/>
+    <w:autoRedefine/>
+    <w:semiHidden/>
+    <w:pPr>
+      <w:ind w:left="400" w:hanging="200"/>
+    </w:pPr>
+  </w:style>
+  <w:style w:type="paragraph" w:styleId="Index3">
+    <w:name w:val="index 3"/>
+    <w:basedOn w:val="Standard"/>
+    <w:next w:val="Standard"/>
+    <w:autoRedefine/>
+    <w:semiHidden/>
+    <w:pPr>
+      <w:ind w:left="600" w:hanging="200"/>
+    </w:pPr>
+  </w:style>
+  <w:style w:type="paragraph" w:styleId="Index4">
+    <w:name w:val="index 4"/>
+    <w:basedOn w:val="Standard"/>
+    <w:next w:val="Standard"/>
+    <w:autoRedefine/>
+    <w:semiHidden/>
+    <w:pPr>
+      <w:ind w:left="800" w:hanging="200"/>
+    </w:pPr>
+  </w:style>
+  <w:style w:type="paragraph" w:styleId="Index5">
+    <w:name w:val="index 5"/>
+    <w:basedOn w:val="Standard"/>
+    <w:next w:val="Standard"/>
+    <w:autoRedefine/>
+    <w:semiHidden/>
+    <w:pPr>
+      <w:ind w:left="1000" w:hanging="200"/>
+    </w:pPr>
+  </w:style>
+  <w:style w:type="paragraph" w:styleId="Index6">
+    <w:name w:val="index 6"/>
+    <w:basedOn w:val="Standard"/>
+    <w:next w:val="Standard"/>
+    <w:autoRedefine/>
+    <w:semiHidden/>
+    <w:pPr>
+      <w:ind w:left="1200" w:hanging="200"/>
+    </w:pPr>
+  </w:style>
+  <w:style w:type="paragraph" w:styleId="Index7">
+    <w:name w:val="index 7"/>
+    <w:basedOn w:val="Standard"/>
+    <w:next w:val="Standard"/>
+    <w:autoRedefine/>
+    <w:semiHidden/>
+    <w:pPr>
+      <w:ind w:left="1400" w:hanging="200"/>
+    </w:pPr>
+  </w:style>
+  <w:style w:type="paragraph" w:styleId="Index8">
+    <w:name w:val="index 8"/>
+    <w:basedOn w:val="Standard"/>
+    <w:next w:val="Standard"/>
+    <w:autoRedefine/>
+    <w:semiHidden/>
+    <w:pPr>
+      <w:ind w:left="1600" w:hanging="200"/>
+    </w:pPr>
+  </w:style>
+  <w:style w:type="paragraph" w:styleId="Index9">
+    <w:name w:val="index 9"/>
+    <w:basedOn w:val="Standard"/>
+    <w:next w:val="Standard"/>
+    <w:autoRedefine/>
+    <w:semiHidden/>
+    <w:pPr>
+      <w:ind w:left="1800" w:hanging="200"/>
+    </w:pPr>
+  </w:style>
+  <w:style w:type="paragraph" w:styleId="Indexberschrift">
+    <w:name w:val="index heading"/>
+    <w:basedOn w:val="Standard"/>
+    <w:next w:val="Index1"/>
+    <w:semiHidden/>
+    <w:rPr>
+      <w:b/>
+    </w:rPr>
+  </w:style>
+  <w:style w:type="paragraph" w:styleId="Kommentartext">
+    <w:name w:val="annotation text"/>
+    <w:basedOn w:val="Standard"/>
+    <w:link w:val="KommentartextZchn"/>
+    <w:semiHidden/>
+  </w:style>
+  <w:style w:type="paragraph" w:styleId="Liste">
+    <w:name w:val="List"/>
+    <w:basedOn w:val="Standard"/>
+    <w:pPr>
+      <w:ind w:left="283" w:hanging="283"/>
+    </w:pPr>
+  </w:style>
+  <w:style w:type="paragraph" w:styleId="Liste2">
+    <w:name w:val="List 2"/>
+    <w:basedOn w:val="Standard"/>
+    <w:pPr>
+      <w:ind w:left="566" w:hanging="283"/>
+    </w:pPr>
+  </w:style>
+  <w:style w:type="paragraph" w:styleId="Liste3">
+    <w:name w:val="List 3"/>
+    <w:basedOn w:val="Standard"/>
+    <w:pPr>
+      <w:ind w:left="849" w:hanging="283"/>
+    </w:pPr>
+  </w:style>
+  <w:style w:type="paragraph" w:styleId="Liste4">
+    <w:name w:val="List 4"/>
+    <w:basedOn w:val="Standard"/>
+    <w:pPr>
+      <w:ind w:left="1132" w:hanging="283"/>
+    </w:pPr>
+  </w:style>
+  <w:style w:type="paragraph" w:styleId="Liste5">
+    <w:name w:val="List 5"/>
+    <w:basedOn w:val="Standard"/>
+    <w:pPr>
+      <w:ind w:left="1415" w:hanging="283"/>
+    </w:pPr>
+  </w:style>
+  <w:style w:type="paragraph" w:styleId="Listenfortsetzung">
+    <w:name w:val="List Continue"/>
+    <w:basedOn w:val="Standard"/>
+    <w:pPr>
+      <w:spacing w:after="120"/>
+      <w:ind w:left="283"/>
+    </w:pPr>
+  </w:style>
+  <w:style w:type="paragraph" w:styleId="Listenfortsetzung2">
+    <w:name w:val="List Continue 2"/>
+    <w:basedOn w:val="Standard"/>
+    <w:pPr>
+      <w:spacing w:after="120"/>
+      <w:ind w:left="566"/>
+    </w:pPr>
+  </w:style>
+  <w:style w:type="paragraph" w:styleId="Listenfortsetzung3">
+    <w:name w:val="List Continue 3"/>
+    <w:basedOn w:val="Standard"/>
+    <w:pPr>
+      <w:spacing w:after="120"/>
+      <w:ind w:left="849"/>
+    </w:pPr>
+  </w:style>
+  <w:style w:type="paragraph" w:styleId="Listenfortsetzung4">
+    <w:name w:val="List Continue 4"/>
+    <w:basedOn w:val="Standard"/>
+    <w:pPr>
+      <w:spacing w:after="120"/>
+      <w:ind w:left="1132"/>
+    </w:pPr>
+  </w:style>
+  <w:style w:type="paragraph" w:styleId="Listenfortsetzung5">
+    <w:name w:val="List Continue 5"/>
+    <w:basedOn w:val="Standard"/>
+    <w:pPr>
+      <w:spacing w:after="120"/>
+      <w:ind w:left="1415"/>
+    </w:pPr>
+  </w:style>
+  <w:style w:type="paragraph" w:styleId="Listennummer">
+    <w:name w:val="List Number"/>
+    <w:basedOn w:val="Standard"/>
+    <w:pPr>
+      <w:numPr>
+        <w:numId w:val="6"/>
+      </w:numPr>
+    </w:pPr>
+  </w:style>
+  <w:style w:type="paragraph" w:styleId="Listennummer2">
+    <w:name w:val="List Number 2"/>
+    <w:basedOn w:val="Standard"/>
+    <w:pPr>
+      <w:numPr>
+        <w:numId w:val="7"/>
+      </w:numPr>
+    </w:pPr>
+  </w:style>
+  <w:style w:type="paragraph" w:styleId="Listennummer3">
+    <w:name w:val="List Number 3"/>
+    <w:basedOn w:val="Standard"/>
+    <w:pPr>
+      <w:numPr>
+        <w:numId w:val="8"/>
+      </w:numPr>
+    </w:pPr>
+  </w:style>
+  <w:style w:type="paragraph" w:styleId="Listennummer4">
+    <w:name w:val="List Number 4"/>
+    <w:basedOn w:val="Standard"/>
+    <w:pPr>
+      <w:numPr>
+        <w:numId w:val="9"/>
+      </w:numPr>
+    </w:pPr>
+  </w:style>
+  <w:style w:type="paragraph" w:styleId="Listennummer5">
+    <w:name w:val="List Number 5"/>
+    <w:basedOn w:val="Standard"/>
+    <w:pPr>
+      <w:numPr>
+        <w:numId w:val="10"/>
+      </w:numPr>
+    </w:pPr>
+  </w:style>
+  <w:style w:type="paragraph" w:styleId="Makrotext">
+    <w:name w:val="macro"/>
+    <w:semiHidden/>
+    <w:pPr>
+      <w:tabs>
+        <w:tab w:val="left" w:pos="480"/>
+        <w:tab w:val="left" w:pos="960"/>
+        <w:tab w:val="left" w:pos="1440"/>
+        <w:tab w:val="left" w:pos="1920"/>
+        <w:tab w:val="left" w:pos="2400"/>
+        <w:tab w:val="left" w:pos="2880"/>
+        <w:tab w:val="left" w:pos="3360"/>
+        <w:tab w:val="left" w:pos="3840"/>
+        <w:tab w:val="left" w:pos="4320"/>
+      </w:tabs>
+    </w:pPr>
+    <w:rPr>
+      <w:rFonts w:ascii="Courier New" w:hAnsi="Courier New"/>
+    </w:rPr>
+  </w:style>
+  <w:style w:type="paragraph" w:styleId="Nachrichtenkopf">
+    <w:name w:val="Message Header"/>
+    <w:basedOn w:val="Standard"/>
+    <w:pPr>
+      <w:pBdr>
+        <w:top w:val="single" w:sz="6" w:space="1" w:color="auto"/>
+        <w:left w:val="single" w:sz="6" w:space="1" w:color="auto"/>
+        <w:bottom w:val="single" w:sz="6" w:space="1" w:color="auto"/>
+        <w:right w:val="single" w:sz="6" w:space="1" w:color="auto"/>
+      </w:pBdr>
+      <w:shd w:val="pct20" w:color="auto" w:fill="auto"/>
+      <w:ind w:left="1134" w:hanging="1134"/>
+    </w:pPr>
+    <w:rPr>
+      <w:sz w:val="24"/>
+    </w:rPr>
+  </w:style>
+  <w:style w:type="paragraph" w:styleId="NurText">
+    <w:name w:val="Plain Text"/>
+    <w:basedOn w:val="Standard"/>
+    <w:rPr>
+      <w:rFonts w:ascii="Courier New" w:hAnsi="Courier New"/>
+    </w:rPr>
+  </w:style>
+  <w:style w:type="paragraph" w:styleId="Standardeinzug">
+    <w:name w:val="Normal Indent"/>
+    <w:basedOn w:val="Standard"/>
+    <w:pPr>
+      <w:ind w:left="708"/>
+    </w:pPr>
+  </w:style>
+  <w:style w:type="paragraph" w:styleId="Textkrper">
+    <w:name w:val="Body Text"/>
+    <w:basedOn w:val="Standard"/>
+    <w:pPr>
+      <w:spacing w:after="120"/>
+    </w:pPr>
+  </w:style>
+  <w:style w:type="paragraph" w:styleId="Textkrper2">
+    <w:name w:val="Body Text 2"/>
+    <w:basedOn w:val="Standard"/>
+    <w:pPr>
+      <w:spacing w:after="120" w:line="480" w:lineRule="auto"/>
+    </w:pPr>
+  </w:style>
+  <w:style w:type="paragraph" w:styleId="Textkrper3">
+    <w:name w:val="Body Text 3"/>
+    <w:basedOn w:val="Standard"/>
+    <w:pPr>
+      <w:spacing w:after="120"/>
+    </w:pPr>
+    <w:rPr>
+      <w:sz w:val="16"/>
+    </w:rPr>
+  </w:style>
+  <w:style w:type="paragraph" w:styleId="Textkrper-Zeileneinzug">
+    <w:name w:val="Body Text Indent"/>
+    <w:basedOn w:val="Standard"/>
+    <w:pPr>
+      <w:spacing w:after="120"/>
+      <w:ind w:left="283"/>
+    </w:pPr>
+  </w:style>
+  <w:style w:type="paragraph" w:styleId="Textkrper-Einzug2">
+    <w:name w:val="Body Text Indent 2"/>
+    <w:basedOn w:val="Standard"/>
+    <w:pPr>
+      <w:spacing w:after="120" w:line="480" w:lineRule="auto"/>
+      <w:ind w:left="283"/>
+    </w:pPr>
+  </w:style>
+  <w:style w:type="paragraph" w:styleId="Textkrper-Einzug3">
+    <w:name w:val="Body Text Indent 3"/>
+    <w:basedOn w:val="Standard"/>
+    <w:pPr>
+      <w:spacing w:after="120"/>
+      <w:ind w:left="283"/>
+    </w:pPr>
+    <w:rPr>
+      <w:sz w:val="16"/>
+    </w:rPr>
+  </w:style>
+  <w:style w:type="paragraph" w:styleId="Textkrper-Erstzeileneinzug">
+    <w:name w:val="Body Text First Indent"/>
+    <w:basedOn w:val="Textkrper"/>
+    <w:pPr>
+      <w:ind w:firstLine="210"/>
+    </w:pPr>
+  </w:style>
+  <w:style w:type="paragraph" w:styleId="Textkrper-Erstzeileneinzug2">
+    <w:name w:val="Body Text First Indent 2"/>
+    <w:basedOn w:val="Textkrper-Zeileneinzug"/>
+    <w:pPr>
+      <w:ind w:firstLine="210"/>
+    </w:pPr>
+  </w:style>
+  <w:style w:type="paragraph" w:styleId="Titel">
+    <w:name w:val="Title"/>
+    <w:basedOn w:val="Standard"/>
+    <w:qFormat/>
+    <w:pPr>
+      <w:spacing w:before="240" w:after="60"/>
+      <w:jc w:val="center"/>
+      <w:outlineLvl w:val="0"/>
+    </w:pPr>
+    <w:rPr>
+      <w:b/>
+      <w:kern w:val="28"/>
+      <w:sz w:val="32"/>
+    </w:rPr>
+  </w:style>
+  <w:style w:type="paragraph" w:styleId="Umschlagadresse">
+    <w:name w:val="envelope address"/>
+    <w:basedOn w:val="Standard"/>
+    <w:pPr>
+      <w:framePr w:w="4320" w:h="2160" w:hRule="exact" w:hSpace="141" w:wrap="auto" w:hAnchor="page" w:xAlign="center" w:yAlign="bottom"/>
+      <w:ind w:left="1"/>
+    </w:pPr>
+    <w:rPr>
+      <w:sz w:val="24"/>
+    </w:rPr>
+  </w:style>
+  <w:style w:type="paragraph" w:styleId="Unterschrift">
+    <w:name w:val="Signature"/>
+    <w:basedOn w:val="Standard"/>
+    <w:pPr>
+      <w:ind w:left="4252"/>
+    </w:pPr>
+  </w:style>
+  <w:style w:type="paragraph" w:styleId="Untertitel">
+    <w:name w:val="Subtitle"/>
+    <w:basedOn w:val="Standard"/>
+    <w:qFormat/>
+    <w:pPr>
+      <w:spacing w:after="60"/>
+      <w:jc w:val="center"/>
+      <w:outlineLvl w:val="1"/>
+    </w:pPr>
+    <w:rPr>
+      <w:sz w:val="24"/>
+    </w:rPr>
+  </w:style>
+  <w:style w:type="paragraph" w:styleId="Verzeichnis1">
+    <w:name w:val="toc 1"/>
+    <w:basedOn w:val="Standard"/>
+    <w:next w:val="Standard"/>
+    <w:autoRedefine/>
+    <w:semiHidden/>
+  </w:style>
+  <w:style w:type="paragraph" w:styleId="Verzeichnis2">
+    <w:name w:val="toc 2"/>
+    <w:basedOn w:val="Standard"/>
+    <w:next w:val="Standard"/>
+    <w:autoRedefine/>
+    <w:semiHidden/>
+    <w:pPr>
+      <w:ind w:left="200"/>
+    </w:pPr>
+  </w:style>
+  <w:style w:type="paragraph" w:styleId="Verzeichnis3">
+    <w:name w:val="toc 3"/>
+    <w:basedOn w:val="Standard"/>
+    <w:next w:val="Standard"/>
+    <w:autoRedefine/>
+    <w:semiHidden/>
+    <w:pPr>
+      <w:ind w:left="400"/>
+    </w:pPr>
+  </w:style>
+  <w:style w:type="paragraph" w:styleId="Verzeichnis4">
+    <w:name w:val="toc 4"/>
+    <w:basedOn w:val="Standard"/>
+    <w:next w:val="Standard"/>
+    <w:autoRedefine/>
+    <w:semiHidden/>
+    <w:pPr>
+      <w:ind w:left="600"/>
+    </w:pPr>
+  </w:style>
+  <w:style w:type="paragraph" w:styleId="Verzeichnis5">
+    <w:name w:val="toc 5"/>
+    <w:basedOn w:val="Standard"/>
+    <w:next w:val="Standard"/>
+    <w:autoRedefine/>
+    <w:semiHidden/>
+    <w:pPr>
+      <w:ind w:left="800"/>
+    </w:pPr>
+  </w:style>
+  <w:style w:type="paragraph" w:styleId="Verzeichnis6">
+    <w:name w:val="toc 6"/>
+    <w:basedOn w:val="Standard"/>
+    <w:next w:val="Standard"/>
+    <w:autoRedefine/>
+    <w:semiHidden/>
+    <w:pPr>
+      <w:ind w:left="1000"/>
+    </w:pPr>
+  </w:style>
+  <w:style w:type="paragraph" w:styleId="Verzeichnis7">
+    <w:name w:val="toc 7"/>
+    <w:basedOn w:val="Standard"/>
+    <w:next w:val="Standard"/>
+    <w:autoRedefine/>
+    <w:semiHidden/>
+    <w:pPr>
+      <w:ind w:left="1200"/>
+    </w:pPr>
+  </w:style>
+  <w:style w:type="paragraph" w:styleId="Verzeichnis8">
+    <w:name w:val="toc 8"/>
+    <w:basedOn w:val="Standard"/>
+    <w:next w:val="Standard"/>
+    <w:autoRedefine/>
+    <w:semiHidden/>
+    <w:pPr>
+      <w:ind w:left="1400"/>
+    </w:pPr>
+  </w:style>
+  <w:style w:type="paragraph" w:styleId="Verzeichnis9">
+    <w:name w:val="toc 9"/>
+    <w:basedOn w:val="Standard"/>
+    <w:next w:val="Standard"/>
+    <w:autoRedefine/>
+    <w:semiHidden/>
+    <w:pPr>
+      <w:ind w:left="1600"/>
+    </w:pPr>
+  </w:style>
+  <w:style w:type="paragraph" w:styleId="RGV-berschrift">
+    <w:name w:val="toa heading"/>
+    <w:basedOn w:val="Standard"/>
+    <w:next w:val="Standard"/>
+    <w:semiHidden/>
+    <w:pPr>
+      <w:spacing w:before="120"/>
+    </w:pPr>
+    <w:rPr>
+      <w:b/>
+      <w:sz w:val="24"/>
+    </w:rPr>
+  </w:style>
+  <w:style w:type="paragraph" w:styleId="Rechtsgrundlagenverzeichnis">
+    <w:name w:val="table of authorities"/>
+    <w:basedOn w:val="Standard"/>
+    <w:next w:val="Standard"/>
+    <w:semiHidden/>
+    <w:pPr>
+      <w:ind w:left="200" w:hanging="200"/>
+    </w:pPr>
+  </w:style>
+  <w:style w:type="paragraph" w:customStyle="1" w:styleId="StadtBern">
+    <w:name w:val="Stadt Bern"/>
+    <w:basedOn w:val="berschrift1"/>
+  </w:style>
+  <w:style w:type="paragraph" w:customStyle="1" w:styleId="Betreff">
+    <w:name w:val="Betreff"/>
+    <w:basedOn w:val="Text"/>
+    <w:next w:val="Text"/>
+    <w:rPr>
+      <w:b/>
+    </w:rPr>
+  </w:style>
+  <w:style w:type="paragraph" w:customStyle="1" w:styleId="Abteilung">
+    <w:name w:val="Abteilung"/>
+    <w:basedOn w:val="StadtBern"/>
+    <w:next w:val="Standard"/>
+    <w:pPr>
+      <w:spacing w:before="640"/>
+    </w:pPr>
+    <w:rPr>
+      <w:b w:val="0"/>
+    </w:rPr>
+  </w:style>
+  <w:style w:type="paragraph" w:styleId="Sprechblasentext">
+    <w:name w:val="Balloon Text"/>
+    <w:basedOn w:val="Standard"/>
+    <w:link w:val="SprechblasentextZchn"/>
+    <w:rsid w:val="001F39B7"/>
+    <w:rPr>
+      <w:rFonts w:ascii="Tahoma" w:hAnsi="Tahoma" w:cs="Tahoma"/>
+      <w:sz w:val="16"/>
+      <w:szCs w:val="16"/>
+    </w:rPr>
+  </w:style>
+  <w:style w:type="character" w:customStyle="1" w:styleId="SprechblasentextZchn">
+    <w:name w:val="Sprechblasentext Zchn"/>
+    <w:basedOn w:val="Absatz-Standardschriftart"/>
+    <w:link w:val="Sprechblasentext"/>
+    <w:rsid w:val="001F39B7"/>
+    <w:rPr>
+      <w:rFonts w:ascii="Tahoma" w:hAnsi="Tahoma" w:cs="Tahoma"/>
+      <w:sz w:val="16"/>
+      <w:szCs w:val="16"/>
+    </w:rPr>
+  </w:style>
+  <w:style w:type="character" w:styleId="Funotenzeichen">
+    <w:name w:val="footnote reference"/>
+    <w:rsid w:val="00D515B1"/>
+    <w:rPr>
+      <w:rFonts w:cs="Arial"/>
+      <w:color w:val="000000"/>
+    </w:rPr>
+  </w:style>
+  <w:style w:type="character" w:customStyle="1" w:styleId="FunotentextZchn">
+    <w:name w:val="Fußnotentext Zchn"/>
+    <w:link w:val="Funotentext"/>
+    <w:rsid w:val="00D515B1"/>
+    <w:rPr>
+      <w:rFonts w:ascii="Arial" w:hAnsi="Arial"/>
+    </w:rPr>
+  </w:style>
+  <w:style w:type="table" w:customStyle="1" w:styleId="StadtBernTabelle3">
+    <w:name w:val="StadtBern Tabelle3"/>
+    <w:basedOn w:val="NormaleTabelle"/>
+    <w:uiPriority w:val="99"/>
+    <w:rsid w:val="009E7C11"/>
+    <w:pPr>
+      <w:contextualSpacing/>
+    </w:pPr>
+    <w:rPr>
+      <w:rFonts w:asciiTheme="minorHAnsi" w:eastAsiaTheme="minorHAnsi" w:hAnsiTheme="minorHAnsi" w:cstheme="minorBidi"/>
+      <w:szCs w:val="22"/>
+      <w:lang w:val="it-IT" w:eastAsia="en-US"/>
+    </w:rPr>
+    <w:tblPr>
+      <w:tblInd w:w="108" w:type="dxa"/>
+      <w:tblBorders>
+        <w:bottom w:val="single" w:sz="2" w:space="0" w:color="1F497D" w:themeColor="text2"/>
+        <w:insideH w:val="single" w:sz="2" w:space="0" w:color="1F497D" w:themeColor="text2"/>
+        <w:insideV w:val="single" w:sz="2" w:space="0" w:color="1F497D" w:themeColor="text2"/>
+      </w:tblBorders>
+    </w:tblPr>
+    <w:tcPr>
+      <w:shd w:val="clear" w:color="auto" w:fill="auto"/>
+      <w:vAlign w:val="center"/>
+    </w:tcPr>
+    <w:tblStylePr w:type="firstRow">
+      <w:pPr>
+        <w:jc w:val="left"/>
+      </w:pPr>
+      <w:rPr>
+        <w:b/>
+        <w:color w:val="FFFFFF" w:themeColor="background1"/>
+        <w:sz w:val="18"/>
+      </w:rPr>
+      <w:tblPr/>
+      <w:tcPr>
+        <w:shd w:val="clear" w:color="auto" w:fill="4F81BD" w:themeFill="accent1"/>
+        <w:vAlign w:val="center"/>
+      </w:tcPr>
+    </w:tblStylePr>
+    <w:tblStylePr w:type="lastRow">
+      <w:rPr>
+        <w:b/>
+      </w:rPr>
+    </w:tblStylePr>
+  </w:style>
+  <w:style w:type="character" w:styleId="Kommentarzeichen">
+    <w:name w:val="annotation reference"/>
+    <w:basedOn w:val="Absatz-Standardschriftart"/>
+    <w:rsid w:val="005034C1"/>
+    <w:rPr>
+      <w:sz w:val="16"/>
+      <w:szCs w:val="16"/>
+    </w:rPr>
+  </w:style>
+  <w:style w:type="paragraph" w:styleId="Kommentarthema">
+    <w:name w:val="annotation subject"/>
+    <w:basedOn w:val="Kommentartext"/>
+    <w:next w:val="Kommentartext"/>
+    <w:link w:val="KommentarthemaZchn"/>
+    <w:rsid w:val="005034C1"/>
+    <w:rPr>
+      <w:b/>
+      <w:bCs/>
+    </w:rPr>
+  </w:style>
+  <w:style w:type="character" w:customStyle="1" w:styleId="KommentartextZchn">
+    <w:name w:val="Kommentartext Zchn"/>
+    <w:basedOn w:val="Absatz-Standardschriftart"/>
+    <w:link w:val="Kommentartext"/>
+    <w:semiHidden/>
+    <w:rsid w:val="005034C1"/>
+    <w:rPr>
+      <w:rFonts w:ascii="Arial" w:hAnsi="Arial"/>
+    </w:rPr>
+  </w:style>
+  <w:style w:type="character" w:customStyle="1" w:styleId="KommentarthemaZchn">
+    <w:name w:val="Kommentarthema Zchn"/>
+    <w:basedOn w:val="KommentartextZchn"/>
+    <w:link w:val="Kommentarthema"/>
+    <w:rsid w:val="005034C1"/>
+    <w:rPr>
+      <w:rFonts w:ascii="Arial" w:hAnsi="Arial"/>
+      <w:b/>
+      <w:bCs/>
+    </w:rPr>
+  </w:style>
+  <w:style w:type="paragraph" w:styleId="berarbeitung">
+    <w:name w:val="Revision"/>
+    <w:hidden/>
+    <w:uiPriority w:val="99"/>
+    <w:semiHidden/>
+    <w:rsid w:val="00774D26"/>
+    <w:rPr>
+      <w:rFonts w:ascii="Arial" w:hAnsi="Arial"/>
+    </w:rPr>
+  </w:style>
+  <w:style w:type="character" w:styleId="BesuchterHyperlink">
+    <w:name w:val="FollowedHyperlink"/>
+    <w:basedOn w:val="Absatz-Standardschriftart"/>
+    <w:rsid w:val="000A65FB"/>
+    <w:rPr>
+      <w:color w:val="800080" w:themeColor="followedHyperlink"/>
+      <w:u w:val="single"/>
+    </w:rPr>
+  </w:style>
+  <w:style w:type="table" w:styleId="Tabellenraster">
+    <w:name w:val="Table Grid"/>
+    <w:basedOn w:val="NormaleTabelle"/>
+    <w:rsid w:val="00F548B8"/>
+    <w:tblPr>
+      <w:tblBorders>
+        <w:top w:val="single" w:sz="4" w:space="0" w:color="auto"/>
+        <w:left w:val="single" w:sz="4" w:space="0" w:color="auto"/>
+        <w:bottom w:val="single" w:sz="4" w:space="0" w:color="auto"/>
+        <w:right w:val="single" w:sz="4" w:space="0" w:color="auto"/>
+        <w:insideH w:val="single" w:sz="4" w:space="0" w:color="auto"/>
+        <w:insideV w:val="single" w:sz="4" w:space="0" w:color="auto"/>
+      </w:tblBorders>
+    </w:tblPr>
+  </w:style>
+  <w:style w:type="character" w:customStyle="1" w:styleId="KopfzeileZchn">
+    <w:name w:val="Kopfzeile Zchn"/>
+    <w:basedOn w:val="Absatz-Standardschriftart"/>
+    <w:link w:val="Kopfzeile"/>
+    <w:uiPriority w:val="99"/>
+    <w:rsid w:val="00FA01F1"/>
+    <w:rPr>
+      <w:rFonts w:ascii="Arial" w:hAnsi="Arial"/>
+    </w:rPr>
+  </w:style>
+</w:styles>
+</file>
+
+<file path=word/stylesWithEffects.xml><?xml version="1.0" encoding="utf-8"?>
+<w:styles xmlns:wpc="http://schemas.microsoft.com/office/word/2010/wordprocessingCanvas" xmlns:mc="http://schemas.openxmlformats.org/markup-compatibility/2006" xmlns:o="urn:schemas-microsoft-com:office:office" xmlns:r="http://schemas.openxmlformats.org/officeDocument/2006/relationships" xmlns:m="http://schemas.openxmlformats.org/officeDocument/2006/math" xmlns:v="urn:schemas-microsoft-com:vml" xmlns:wp14="http://schemas.microsoft.com/office/word/2010/wordprocessingDrawing" xmlns:wp="http://schemas.openxmlformats.org/drawingml/2006/wordprocessingDrawing" xmlns:w10="urn:schemas-microsoft-com:office:word" xmlns:w="http://schemas.openxmlformats.org/wordprocessingml/2006/main" xmlns:w14="http://schemas.microsoft.com/office/word/2010/wordml" xmlns:wpg="http://schemas.microsoft.com/office/word/2010/wordprocessingGroup" xmlns:wpi="http://schemas.microsoft.com/office/word/2010/wordprocessingInk" xmlns:wne="http://schemas.microsoft.com/office/word/2006/wordml" xmlns:wps="http://schemas.microsoft.com/office/word/2010/wordprocessingShape" mc:Ignorable="w14 wp14">
+  <w:docDefaults>
+    <w:rPrDefault>
+      <w:rPr>
+        <w:rFonts w:ascii="Times New Roman" w:eastAsia="Times New Roman" w:hAnsi="Times New Roman" w:cs="Times New Roman"/>
+        <w:lang w:val="de-CH" w:eastAsia="de-CH" w:bidi="ar-SA"/>
+      </w:rPr>
+    </w:rPrDefault>
+    <w:pPrDefault/>
+  </w:docDefaults>
+  <w:latentStyles w:defLockedState="0" w:defUIPriority="0" w:defSemiHidden="1" w:defUnhideWhenUsed="1" w:defQFormat="0" w:count="267">
+    <w:lsdException w:name="Normal" w:semiHidden="0" w:unhideWhenUsed="0" w:qFormat="1"/>
+    <w:lsdException w:name="heading 1" w:semiHidden="0" w:unhideWhenUsed="0" w:qFormat="1"/>
+    <w:lsdException w:name="heading 2" w:semiHidden="0" w:unhideWhenUsed="0" w:qFormat="1"/>
+    <w:lsdException w:name="heading 3" w:semiHidden="0" w:unhideWhenUsed="0" w:qFormat="1"/>
+    <w:lsdException w:name="heading 4" w:semiHidden="0" w:unhideWhenUsed="0" w:qFormat="1"/>
+    <w:lsdException w:name="heading 5" w:semiHidden="0" w:unhideWhenUsed="0" w:qFormat="1"/>
+    <w:lsdException w:name="heading 6" w:semiHidden="0" w:unhideWhenUsed="0" w:qFormat="1"/>
+    <w:lsdException w:name="heading 7" w:qFormat="1"/>
+    <w:lsdException w:name="heading 8" w:qFormat="1"/>
+    <w:lsdException w:name="heading 9" w:qFormat="1"/>
+    <w:lsdException w:name="header" w:uiPriority="99"/>
+    <w:lsdException w:name="caption" w:qFormat="1"/>
+    <w:lsdException w:name="List Number" w:semiHidden="0" w:unhideWhenUsed="0"/>
+    <w:lsdException w:name="List 4" w:semiHidden="0" w:unhideWhenUsed="0"/>
+    <w:lsdException w:name="List 5" w:semiHidden="0" w:unhideWhenUsed="0"/>
+    <w:lsdException w:name="Title" w:semiHidden="0" w:unhideWhenUsed="0" w:qFormat="1"/>
+    <w:lsdException w:name="Subtitle" w:semiHidden="0" w:unhideWhenUsed="0" w:qFormat="1"/>
+    <w:lsdException w:name="Salutation" w:semiHidden="0" w:unhideWhenUsed="0"/>
+    <w:lsdException w:name="Date" w:semiHidden="0" w:unhideWhenUsed="0"/>
+    <w:lsdException w:name="Body Text First Indent" w:semiHidden="0" w:unhideWhenUsed="0"/>
+    <w:lsdException w:name="Strong" w:semiHidden="0" w:unhideWhenUsed="0" w:qFormat="1"/>
+    <w:lsdException w:name="Emphasis" w:semiHidden="0" w:unhideWhenUsed="0" w:qFormat="1"/>
+    <w:lsdException w:name="Table Grid" w:semiHidden="0" w:unhideWhenUsed="0"/>
+    <w:lsdException w:name="Placeholder Text" w:uiPriority="99" w:unhideWhenUsed="0"/>
+    <w:lsdException w:name="No Spacing" w:semiHidden="0" w:uiPriority="1" w:unhideWhenUsed="0" w:qFormat="1"/>
+    <w:lsdException w:name="Light Shading" w:semiHidden="0" w:uiPriority="60" w:unhideWhenUsed="0"/>
+    <w:lsdException w:name="Light List" w:semiHidden="0" w:uiPriority="61" w:unhideWhenUsed="0"/>
+    <w:lsdException w:name="Light Grid" w:semiHidden="0" w:uiPriority="62" w:unhideWhenUsed="0"/>
+    <w:lsdException w:name="Medium Shading 1" w:semiHidden="0" w:uiPriority="63" w:unhideWhenUsed="0"/>
+    <w:lsdException w:name="Medium Shading 2" w:semiHidden="0" w:uiPriority="64" w:unhideWhenUsed="0"/>
+    <w:lsdException w:name="Medium List 1" w:semiHidden="0" w:uiPriority="65" w:unhideWhenUsed="0"/>
+    <w:lsdException w:name="Medium List 2" w:semiHidden="0" w:uiPriority="66" w:unhideWhenUsed="0"/>
+    <w:lsdException w:name="Medium Grid 1" w:semiHidden="0" w:uiPriority="67" w:unhideWhenUsed="0"/>
+    <w:lsdException w:name="Medium Grid 2" w:semiHidden="0" w:uiPriority="68" w:unhideWhenUsed="0"/>
+    <w:lsdException w:name="Medium Grid 3" w:semiHidden="0" w:uiPriority="69" w:unhideWhenUsed="0"/>
+    <w:lsdException w:name="Dark List" w:semiHidden="0" w:uiPriority="70" w:unhideWhenUsed="0"/>
+    <w:lsdException w:name="Colorful Shading" w:semiHidden="0" w:uiPriority="71" w:unhideWhenUsed="0"/>
+    <w:lsdException w:name="Colorful List" w:semiHidden="0" w:uiPriority="72" w:unhideWhenUsed="0"/>
+    <w:lsdException w:name="Colorful Grid" w:semiHidden="0" w:uiPriority="73" w:unhideWhenUsed="0"/>
+    <w:lsdException w:name="Light Shading Accent 1" w:semiHidden="0" w:uiPriority="60" w:unhideWhenUsed="0"/>
+    <w:lsdException w:name="Light List Accent 1" w:semiHidden="0" w:uiPriority="61" w:unhideWhenUsed="0"/>
+    <w:lsdException w:name="Light Grid Accent 1" w:semiHidden="0" w:uiPriority="62" w:unhideWhenUsed="0"/>
+    <w:lsdException w:name="Medium Shading 1 Accent 1" w:semiHidden="0" w:uiPriority="63" w:unhideWhenUsed="0"/>
+    <w:lsdException w:name="Medium Shading 2 Accent 1" w:semiHidden="0" w:uiPriority="64" w:unhideWhenUsed="0"/>
+    <w:lsdException w:name="Medium List 1 Accent 1" w:semiHidden="0" w:uiPriority="65" w:unhideWhenUsed="0"/>
+    <w:lsdException w:name="Revision" w:uiPriority="99" w:unhideWhenUsed="0"/>
+    <w:lsdException w:name="List Paragraph" w:semiHidden="0" w:uiPriority="34" w:unhideWhenUsed="0" w:qFormat="1"/>
+    <w:lsdException w:name="Quote" w:semiHidden="0" w:uiPriority="29" w:unhideWhenUsed="0" w:qFormat="1"/>
+    <w:lsdException w:name="Intense Quote" w:semiHidden="0" w:uiPriority="30" w:unhideWhenUsed="0" w:qFormat="1"/>
+    <w:lsdException w:name="Medium List 2 Accent 1" w:semiHidden="0" w:uiPriority="66" w:unhideWhenUsed="0"/>
+    <w:lsdException w:name="Medium Grid 1 Accent 1" w:semiHidden="0" w:uiPriority="67" w:unhideWhenUsed="0"/>
+    <w:lsdException w:name="Medium Grid 2 Accent 1" w:semiHidden="0" w:uiPriority="68" w:unhideWhenUsed="0"/>
+    <w:lsdException w:name="Medium Grid 3 Accent 1" w:semiHidden="0" w:uiPriority="69" w:unhideWhenUsed="0"/>
+    <w:lsdException w:name="Dark List Accent 1" w:semiHidden="0" w:uiPriority="70" w:unhideWhenUsed="0"/>
+    <w:lsdException w:name="Colorful Shading Accent 1" w:semiHidden="0" w:uiPriority="71" w:unhideWhenUsed="0"/>
+    <w:lsdException w:name="Colorful List Accent 1" w:semiHidden="0" w:uiPriority="72" w:unhideWhenUsed="0"/>
+    <w:lsdException w:name="Colorful Grid Accent 1" w:semiHidden="0" w:uiPriority="73" w:unhideWhenUsed="0"/>
+    <w:lsdException w:name="Light Shading Accent 2" w:semiHidden="0" w:uiPriority="60" w:unhideWhenUsed="0"/>
+    <w:lsdException w:name="Light List Accent 2" w:semiHidden="0" w:uiPriority="61" w:unhideWhenUsed="0"/>
+    <w:lsdException w:name="Light Grid Accent 2" w:semiHidden="0" w:uiPriority="62" w:unhideWhenUsed="0"/>
+    <w:lsdException w:name="Medium Shading 1 Accent 2" w:semiHidden="0" w:uiPriority="63" w:unhideWhenUsed="0"/>
+    <w:lsdException w:name="Medium Shading 2 Accent 2" w:semiHidden="0" w:uiPriority="64" w:unhideWhenUsed="0"/>
+    <w:lsdException w:name="Medium List 1 Accent 2" w:semiHidden="0" w:uiPriority="65" w:unhideWhenUsed="0"/>
+    <w:lsdException w:name="Medium List 2 Accent 2" w:semiHidden="0" w:uiPriority="66" w:unhideWhenUsed="0"/>
+    <w:lsdException w:name="Medium Grid 1 Accent 2" w:semiHidden="0" w:uiPriority="67" w:unhideWhenUsed="0"/>
+    <w:lsdException w:name="Medium Grid 2 Accent 2" w:semiHidden="0" w:uiPriority="68" w:unhideWhenUsed="0"/>
+    <w:lsdException w:name="Medium Grid 3 Accent 2" w:semiHidden="0" w:uiPriority="69" w:unhideWhenUsed="0"/>
+    <w:lsdException w:name="Dark List Accent 2" w:semiHidden="0" w:uiPriority="70" w:unhideWhenUsed="0"/>
+    <w:lsdException w:name="Colorful Shading Accent 2" w:semiHidden="0" w:uiPriority="71" w:unhideWhenUsed="0"/>
+    <w:lsdException w:name="Colorful List Accent 2" w:semiHidden="0" w:uiPriority="72" w:unhideWhenUsed="0"/>
+    <w:lsdException w:name="Colorful Grid Accent 2" w:semiHidden="0" w:uiPriority="73" w:unhideWhenUsed="0"/>
+    <w:lsdException w:name="Light Shading Accent 3" w:semiHidden="0" w:uiPriority="60" w:unhideWhenUsed="0"/>
+    <w:lsdException w:name="Light List Accent 3" w:semiHidden="0" w:uiPriority="61" w:unhideWhenUsed="0"/>
+    <w:lsdException w:name="Light Grid Accent 3" w:semiHidden="0" w:uiPriority="62" w:unhideWhenUsed="0"/>
+    <w:lsdException w:name="Medium Shading 1 Accent 3" w:semiHidden="0" w:uiPriority="63" w:unhideWhenUsed="0"/>
+    <w:lsdException w:name="Medium Shading 2 Accent 3" w:semiHidden="0" w:uiPriority="64" w:unhideWhenUsed="0"/>
+    <w:lsdException w:name="Medium List 1 Accent 3" w:semiHidden="0" w:uiPriority="65" w:unhideWhenUsed="0"/>
+    <w:lsdException w:name="Medium List 2 Accent 3" w:semiHidden="0" w:uiPriority="66" w:unhideWhenUsed="0"/>
+    <w:lsdException w:name="Medium Grid 1 Accent 3" w:semiHidden="0" w:uiPriority="67" w:unhideWhenUsed="0"/>
+    <w:lsdException w:name="Medium Grid 2 Accent 3" w:semiHidden="0" w:uiPriority="68" w:unhideWhenUsed="0"/>
+    <w:lsdException w:name="Medium Grid 3 Accent 3" w:semiHidden="0" w:uiPriority="69" w:unhideWhenUsed="0"/>
+    <w:lsdException w:name="Dark List Accent 3" w:semiHidden="0" w:uiPriority="70" w:unhideWhenUsed="0"/>
+    <w:lsdException w:name="Colorful Shading Accent 3" w:semiHidden="0" w:uiPriority="71" w:unhideWhenUsed="0"/>
+    <w:lsdException w:name="Colorful List Accent 3" w:semiHidden="0" w:uiPriority="72" w:unhideWhenUsed="0"/>
+    <w:lsdException w:name="Colorful Grid Accent 3" w:semiHidden="0" w:uiPriority="73" w:unhideWhenUsed="0"/>
+    <w:lsdException w:name="Light Shading Accent 4" w:semiHidden="0" w:uiPriority="60" w:unhideWhenUsed="0"/>
+    <w:lsdException w:name="Light List Accent 4" w:semiHidden="0" w:uiPriority="61" w:unhideWhenUsed="0"/>
+    <w:lsdException w:name="Light Grid Accent 4" w:semiHidden="0" w:uiPriority="62" w:unhideWhenUsed="0"/>
+    <w:lsdException w:name="Medium Shading 1 Accent 4" w:semiHidden="0" w:uiPriority="63" w:unhideWhenUsed="0"/>
+    <w:lsdException w:name="Medium Shading 2 Accent 4" w:semiHidden="0" w:uiPriority="64" w:unhideWhenUsed="0"/>
+    <w:lsdException w:name="Medium List 1 Accent 4" w:semiHidden="0" w:uiPriority="65" w:unhideWhenUsed="0"/>
+    <w:lsdException w:name="Medium List 2 Accent 4" w:semiHidden="0" w:uiPriority="66" w:unhideWhenUsed="0"/>
+    <w:lsdException w:name="Medium Grid 1 Accent 4" w:semiHidden="0" w:uiPriority="67" w:unhideWhenUsed="0"/>
+    <w:lsdException w:name="Medium Grid 2 Accent 4" w:semiHidden="0" w:uiPriority="68" w:unhideWhenUsed="0"/>
+    <w:lsdException w:name="Medium Grid 3 Accent 4" w:semiHidden="0" w:uiPriority="69" w:unhideWhenUsed="0"/>
+    <w:lsdException w:name="Dark List Accent 4" w:semiHidden="0" w:uiPriority="70" w:unhideWhenUsed="0"/>
+    <w:lsdException w:name="Colorful Shading Accent 4" w:semiHidden="0" w:uiPriority="71" w:unhideWhenUsed="0"/>
+    <w:lsdException w:name="Colorful List Accent 4" w:semiHidden="0" w:uiPriority="72" w:unhideWhenUsed="0"/>
+    <w:lsdException w:name="Colorful Grid Accent 4" w:semiHidden="0" w:uiPriority="73" w:unhideWhenUsed="0"/>
+    <w:lsdException w:name="Light Shading Accent 5" w:semiHidden="0" w:uiPriority="60" w:unhideWhenUsed="0"/>
+    <w:lsdException w:name="Light List Accent 5" w:semiHidden="0" w:uiPriority="61" w:unhideWhenUsed="0"/>
+    <w:lsdException w:name="Light Grid Accent 5" w:semiHidden="0" w:uiPriority="62" w:unhideWhenUsed="0"/>
+    <w:lsdException w:name="Medium Shading 1 Accent 5" w:semiHidden="0" w:uiPriority="63" w:unhideWhenUsed="0"/>
+    <w:lsdException w:name="Medium Shading 2 Accent 5" w:semiHidden="0" w:uiPriority="64" w:unhideWhenUsed="0"/>
+    <w:lsdException w:name="Medium List 1 Accent 5" w:semiHidden="0" w:uiPriority="65" w:unhideWhenUsed="0"/>
+    <w:lsdException w:name="Medium List 2 Accent 5" w:semiHidden="0" w:uiPriority="66" w:unhideWhenUsed="0"/>
+    <w:lsdException w:name="Medium Grid 1 Accent 5" w:semiHidden="0" w:uiPriority="67" w:unhideWhenUsed="0"/>
+    <w:lsdException w:name="Medium Grid 2 Accent 5" w:semiHidden="0" w:uiPriority="68" w:unhideWhenUsed="0"/>
+    <w:lsdException w:name="Medium Grid 3 Accent 5" w:semiHidden="0" w:uiPriority="69" w:unhideWhenUsed="0"/>
+    <w:lsdException w:name="Dark List Accent 5" w:semiHidden="0" w:uiPriority="70" w:unhideWhenUsed="0"/>
+    <w:lsdException w:name="Colorful Shading Accent 5" w:semiHidden="0" w:uiPriority="71" w:unhideWhenUsed="0"/>
+    <w:lsdException w:name="Colorful List Accent 5" w:semiHidden="0" w:uiPriority="72" w:unhideWhenUsed="0"/>
+    <w:lsdException w:name="Colorful Grid Accent 5" w:semiHidden="0" w:uiPriority="73" w:unhideWhenUsed="0"/>
+    <w:lsdException w:name="Light Shading Accent 6" w:semiHidden="0" w:uiPriority="60" w:unhideWhenUsed="0"/>
+    <w:lsdException w:name="Light List Accent 6" w:semiHidden="0" w:uiPriority="61" w:unhideWhenUsed="0"/>
+    <w:lsdException w:name="Light Grid Accent 6" w:semiHidden="0" w:uiPriority="62" w:unhideWhenUsed="0"/>
+    <w:lsdException w:name="Medium Shading 1 Accent 6" w:semiHidden="0" w:uiPriority="63" w:unhideWhenUsed="0"/>
+    <w:lsdException w:name="Medium Shading 2 Accent 6" w:semiHidden="0" w:uiPriority="64" w:unhideWhenUsed="0"/>
+    <w:lsdException w:name="Medium List 1 Accent 6" w:semiHidden="0" w:uiPriority="65" w:unhideWhenUsed="0"/>
+    <w:lsdException w:name="Medium List 2 Accent 6" w:semiHidden="0" w:uiPriority="66" w:unhideWhenUsed="0"/>
+    <w:lsdException w:name="Medium Grid 1 Accent 6" w:semiHidden="0" w:uiPriority="67" w:unhideWhenUsed="0"/>
+    <w:lsdException w:name="Medium Grid 2 Accent 6" w:semiHidden="0" w:uiPriority="68" w:unhideWhenUsed="0"/>
+    <w:lsdException w:name="Medium Grid 3 Accent 6" w:semiHidden="0" w:uiPriority="69" w:unhideWhenUsed="0"/>
+    <w:lsdException w:name="Dark List Accent 6" w:semiHidden="0" w:uiPriority="70" w:unhideWhenUsed="0"/>
+    <w:lsdException w:name="Colorful Shading Accent 6" w:semiHidden="0" w:uiPriority="71" w:unhideWhenUsed="0"/>
+    <w:lsdException w:name="Colorful List Accent 6" w:semiHidden="0" w:uiPriority="72" w:unhideWhenUsed="0"/>
+    <w:lsdException w:name="Colorful Grid Accent 6" w:semiHidden="0" w:uiPriority="73" w:unhideWhenUsed="0"/>
+    <w:lsdException w:name="Subtle Emphasis" w:semiHidden="0" w:uiPriority="19" w:unhideWhenUsed="0" w:qFormat="1"/>
+    <w:lsdException w:name="Intense Emphasis" w:semiHidden="0" w:uiPriority="21" w:unhideWhenUsed="0" w:qFormat="1"/>
+    <w:lsdException w:name="Subtle Reference" w:semiHidden="0" w:uiPriority="31" w:unhideWhenUsed="0" w:qFormat="1"/>
+    <w:lsdException w:name="Intense Reference" w:semiHidden="0" w:uiPriority="32" w:unhideWhenUsed="0" w:qFormat="1"/>
+    <w:lsdException w:name="Book Title" w:semiHidden="0" w:uiPriority="33" w:unhideWhenUsed="0" w:qFormat="1"/>
+    <w:lsdException w:name="Bibliography" w:uiPriority="37"/>
+    <w:lsdException w:name="TOC Heading" w:uiPriority="39" w:qFormat="1"/>
   </w:latentStyles>
   <w:style w:type="paragraph" w:default="1" w:styleId="Standard">
     <w:name w:val="Normal"/>
@@ -4958,7 +6400,7 @@
 </file>
 
 <file path=customXml/itemProps1.xml><?xml version="1.0" encoding="utf-8"?>
-<ds:datastoreItem xmlns:ds="http://schemas.openxmlformats.org/officeDocument/2006/customXml" ds:itemID="{B8D4752A-A3C7-49A7-92CE-F7DF8241471B}">
+<ds:datastoreItem xmlns:ds="http://schemas.openxmlformats.org/officeDocument/2006/customXml" ds:itemID="{658EC15D-4AD0-4871-BAE5-210E618F21DD}">
   <ds:schemaRefs>
     <ds:schemaRef ds:uri="http://schemas.openxmlformats.org/officeDocument/2006/bibliography"/>
   </ds:schemaRefs>

</xml_diff>

<commit_message>
EBEGU-494  Bullet Point für jede Zeile einer Bemerkung hinzufügen:     Bindstrich statt Bullet Point
</commit_message>
<xml_diff>
--- a/ebegu-server/src/main/resources/vorlagen/Verfuegungsmuster_kita.docx
+++ b/ebegu-server/src/main/resources/vorlagen/Verfuegungsmuster_kita.docx
@@ -2290,14 +2290,12 @@
         <w:fldChar w:fldCharType="end"/>
       </w:r>
     </w:p>
-    <w:bookmarkStart w:id="2" w:name="_GoBack"/>
-    <w:bookmarkEnd w:id="2"/>
     <w:p>
       <w:pPr>
         <w:pStyle w:val="Text"/>
         <w:numPr>
           <w:ilvl w:val="0"/>
-          <w:numId w:val="15"/>
+          <w:numId w:val="17"/>
         </w:numPr>
         <w:tabs>
           <w:tab w:val="left" w:pos="4253"/>
@@ -2340,7 +2338,9 @@
         </w:rPr>
         <w:t xml:space="preserve"> </w:t>
       </w:r>
-      <w:bookmarkStart w:id="3" w:name="KindTab8"/>
+      <w:bookmarkStart w:id="2" w:name="KindTab8"/>
+      <w:bookmarkStart w:id="3" w:name="_GoBack"/>
+      <w:bookmarkEnd w:id="2"/>
       <w:bookmarkEnd w:id="3"/>
     </w:p>
     <w:p>
@@ -2466,7 +2466,7 @@
           <w:szCs w:val="18"/>
           <w:lang w:val="de-DE"/>
         </w:rPr>
-        <w:t>28.09.2016</w:t>
+        <w:t>03.10.2016</w:t>
       </w:r>
       <w:r>
         <w:rPr>
@@ -3340,6 +3340,119 @@
     </w:lvl>
   </w:abstractNum>
   <w:abstractNum w:abstractNumId="12">
+    <w:nsid w:val="1D6D15D0"/>
+    <w:multiLevelType w:val="hybridMultilevel"/>
+    <w:tmpl w:val="0AB28C58"/>
+    <w:lvl w:ilvl="0" w:tplc="08070005">
+      <w:start w:val="1"/>
+      <w:numFmt w:val="bullet"/>
+      <w:lvlText w:val=""/>
+      <w:lvlJc w:val="left"/>
+      <w:pPr>
+        <w:ind w:left="720" w:hanging="360"/>
+      </w:pPr>
+      <w:rPr>
+        <w:rFonts w:ascii="Wingdings" w:hAnsi="Wingdings" w:hint="default"/>
+      </w:rPr>
+    </w:lvl>
+    <w:lvl w:ilvl="1" w:tplc="08070003" w:tentative="1">
+      <w:start w:val="1"/>
+      <w:numFmt w:val="bullet"/>
+      <w:lvlText w:val="o"/>
+      <w:lvlJc w:val="left"/>
+      <w:pPr>
+        <w:ind w:left="1440" w:hanging="360"/>
+      </w:pPr>
+      <w:rPr>
+        <w:rFonts w:ascii="Courier New" w:hAnsi="Courier New" w:cs="Courier New" w:hint="default"/>
+      </w:rPr>
+    </w:lvl>
+    <w:lvl w:ilvl="2" w:tplc="08070005" w:tentative="1">
+      <w:start w:val="1"/>
+      <w:numFmt w:val="bullet"/>
+      <w:lvlText w:val=""/>
+      <w:lvlJc w:val="left"/>
+      <w:pPr>
+        <w:ind w:left="2160" w:hanging="360"/>
+      </w:pPr>
+      <w:rPr>
+        <w:rFonts w:ascii="Wingdings" w:hAnsi="Wingdings" w:hint="default"/>
+      </w:rPr>
+    </w:lvl>
+    <w:lvl w:ilvl="3" w:tplc="08070001" w:tentative="1">
+      <w:start w:val="1"/>
+      <w:numFmt w:val="bullet"/>
+      <w:lvlText w:val=""/>
+      <w:lvlJc w:val="left"/>
+      <w:pPr>
+        <w:ind w:left="2880" w:hanging="360"/>
+      </w:pPr>
+      <w:rPr>
+        <w:rFonts w:ascii="Symbol" w:hAnsi="Symbol" w:hint="default"/>
+      </w:rPr>
+    </w:lvl>
+    <w:lvl w:ilvl="4" w:tplc="08070003" w:tentative="1">
+      <w:start w:val="1"/>
+      <w:numFmt w:val="bullet"/>
+      <w:lvlText w:val="o"/>
+      <w:lvlJc w:val="left"/>
+      <w:pPr>
+        <w:ind w:left="3600" w:hanging="360"/>
+      </w:pPr>
+      <w:rPr>
+        <w:rFonts w:ascii="Courier New" w:hAnsi="Courier New" w:cs="Courier New" w:hint="default"/>
+      </w:rPr>
+    </w:lvl>
+    <w:lvl w:ilvl="5" w:tplc="08070005" w:tentative="1">
+      <w:start w:val="1"/>
+      <w:numFmt w:val="bullet"/>
+      <w:lvlText w:val=""/>
+      <w:lvlJc w:val="left"/>
+      <w:pPr>
+        <w:ind w:left="4320" w:hanging="360"/>
+      </w:pPr>
+      <w:rPr>
+        <w:rFonts w:ascii="Wingdings" w:hAnsi="Wingdings" w:hint="default"/>
+      </w:rPr>
+    </w:lvl>
+    <w:lvl w:ilvl="6" w:tplc="08070001" w:tentative="1">
+      <w:start w:val="1"/>
+      <w:numFmt w:val="bullet"/>
+      <w:lvlText w:val=""/>
+      <w:lvlJc w:val="left"/>
+      <w:pPr>
+        <w:ind w:left="5040" w:hanging="360"/>
+      </w:pPr>
+      <w:rPr>
+        <w:rFonts w:ascii="Symbol" w:hAnsi="Symbol" w:hint="default"/>
+      </w:rPr>
+    </w:lvl>
+    <w:lvl w:ilvl="7" w:tplc="08070003" w:tentative="1">
+      <w:start w:val="1"/>
+      <w:numFmt w:val="bullet"/>
+      <w:lvlText w:val="o"/>
+      <w:lvlJc w:val="left"/>
+      <w:pPr>
+        <w:ind w:left="5760" w:hanging="360"/>
+      </w:pPr>
+      <w:rPr>
+        <w:rFonts w:ascii="Courier New" w:hAnsi="Courier New" w:cs="Courier New" w:hint="default"/>
+      </w:rPr>
+    </w:lvl>
+    <w:lvl w:ilvl="8" w:tplc="08070005" w:tentative="1">
+      <w:start w:val="1"/>
+      <w:numFmt w:val="bullet"/>
+      <w:lvlText w:val=""/>
+      <w:lvlJc w:val="left"/>
+      <w:pPr>
+        <w:ind w:left="6480" w:hanging="360"/>
+      </w:pPr>
+      <w:rPr>
+        <w:rFonts w:ascii="Wingdings" w:hAnsi="Wingdings" w:hint="default"/>
+      </w:rPr>
+    </w:lvl>
+  </w:abstractNum>
+  <w:abstractNum w:abstractNumId="13">
     <w:nsid w:val="382B7750"/>
     <w:multiLevelType w:val="hybridMultilevel"/>
     <w:tmpl w:val="3A6E16DC"/>
@@ -3452,7 +3565,7 @@
       </w:rPr>
     </w:lvl>
   </w:abstractNum>
-  <w:abstractNum w:abstractNumId="13">
+  <w:abstractNum w:abstractNumId="14">
     <w:nsid w:val="3E573DEC"/>
     <w:multiLevelType w:val="hybridMultilevel"/>
     <w:tmpl w:val="751A0140"/>
@@ -3565,7 +3678,7 @@
       </w:rPr>
     </w:lvl>
   </w:abstractNum>
-  <w:abstractNum w:abstractNumId="14">
+  <w:abstractNum w:abstractNumId="15">
     <w:nsid w:val="5EF22B3A"/>
     <w:multiLevelType w:val="hybridMultilevel"/>
     <w:tmpl w:val="17522980"/>
@@ -3579,6 +3692,118 @@
       </w:pPr>
       <w:rPr>
         <w:rFonts w:ascii="Symbol" w:hAnsi="Symbol" w:hint="default"/>
+      </w:rPr>
+    </w:lvl>
+    <w:lvl w:ilvl="1" w:tplc="08070003" w:tentative="1">
+      <w:start w:val="1"/>
+      <w:numFmt w:val="bullet"/>
+      <w:lvlText w:val="o"/>
+      <w:lvlJc w:val="left"/>
+      <w:pPr>
+        <w:ind w:left="1440" w:hanging="360"/>
+      </w:pPr>
+      <w:rPr>
+        <w:rFonts w:ascii="Courier New" w:hAnsi="Courier New" w:cs="Courier New" w:hint="default"/>
+      </w:rPr>
+    </w:lvl>
+    <w:lvl w:ilvl="2" w:tplc="08070005" w:tentative="1">
+      <w:start w:val="1"/>
+      <w:numFmt w:val="bullet"/>
+      <w:lvlText w:val=""/>
+      <w:lvlJc w:val="left"/>
+      <w:pPr>
+        <w:ind w:left="2160" w:hanging="360"/>
+      </w:pPr>
+      <w:rPr>
+        <w:rFonts w:ascii="Wingdings" w:hAnsi="Wingdings" w:hint="default"/>
+      </w:rPr>
+    </w:lvl>
+    <w:lvl w:ilvl="3" w:tplc="08070001" w:tentative="1">
+      <w:start w:val="1"/>
+      <w:numFmt w:val="bullet"/>
+      <w:lvlText w:val=""/>
+      <w:lvlJc w:val="left"/>
+      <w:pPr>
+        <w:ind w:left="2880" w:hanging="360"/>
+      </w:pPr>
+      <w:rPr>
+        <w:rFonts w:ascii="Symbol" w:hAnsi="Symbol" w:hint="default"/>
+      </w:rPr>
+    </w:lvl>
+    <w:lvl w:ilvl="4" w:tplc="08070003" w:tentative="1">
+      <w:start w:val="1"/>
+      <w:numFmt w:val="bullet"/>
+      <w:lvlText w:val="o"/>
+      <w:lvlJc w:val="left"/>
+      <w:pPr>
+        <w:ind w:left="3600" w:hanging="360"/>
+      </w:pPr>
+      <w:rPr>
+        <w:rFonts w:ascii="Courier New" w:hAnsi="Courier New" w:cs="Courier New" w:hint="default"/>
+      </w:rPr>
+    </w:lvl>
+    <w:lvl w:ilvl="5" w:tplc="08070005" w:tentative="1">
+      <w:start w:val="1"/>
+      <w:numFmt w:val="bullet"/>
+      <w:lvlText w:val=""/>
+      <w:lvlJc w:val="left"/>
+      <w:pPr>
+        <w:ind w:left="4320" w:hanging="360"/>
+      </w:pPr>
+      <w:rPr>
+        <w:rFonts w:ascii="Wingdings" w:hAnsi="Wingdings" w:hint="default"/>
+      </w:rPr>
+    </w:lvl>
+    <w:lvl w:ilvl="6" w:tplc="08070001" w:tentative="1">
+      <w:start w:val="1"/>
+      <w:numFmt w:val="bullet"/>
+      <w:lvlText w:val=""/>
+      <w:lvlJc w:val="left"/>
+      <w:pPr>
+        <w:ind w:left="5040" w:hanging="360"/>
+      </w:pPr>
+      <w:rPr>
+        <w:rFonts w:ascii="Symbol" w:hAnsi="Symbol" w:hint="default"/>
+      </w:rPr>
+    </w:lvl>
+    <w:lvl w:ilvl="7" w:tplc="08070003" w:tentative="1">
+      <w:start w:val="1"/>
+      <w:numFmt w:val="bullet"/>
+      <w:lvlText w:val="o"/>
+      <w:lvlJc w:val="left"/>
+      <w:pPr>
+        <w:ind w:left="5760" w:hanging="360"/>
+      </w:pPr>
+      <w:rPr>
+        <w:rFonts w:ascii="Courier New" w:hAnsi="Courier New" w:cs="Courier New" w:hint="default"/>
+      </w:rPr>
+    </w:lvl>
+    <w:lvl w:ilvl="8" w:tplc="08070005" w:tentative="1">
+      <w:start w:val="1"/>
+      <w:numFmt w:val="bullet"/>
+      <w:lvlText w:val=""/>
+      <w:lvlJc w:val="left"/>
+      <w:pPr>
+        <w:ind w:left="6480" w:hanging="360"/>
+      </w:pPr>
+      <w:rPr>
+        <w:rFonts w:ascii="Wingdings" w:hAnsi="Wingdings" w:hint="default"/>
+      </w:rPr>
+    </w:lvl>
+  </w:abstractNum>
+  <w:abstractNum w:abstractNumId="16">
+    <w:nsid w:val="7D6E2AF7"/>
+    <w:multiLevelType w:val="hybridMultilevel"/>
+    <w:tmpl w:val="01906CFE"/>
+    <w:lvl w:ilvl="0" w:tplc="A596FEC2">
+      <w:numFmt w:val="bullet"/>
+      <w:lvlText w:val="-"/>
+      <w:lvlJc w:val="left"/>
+      <w:pPr>
+        <w:ind w:left="720" w:hanging="360"/>
+      </w:pPr>
+      <w:rPr>
+        <w:rFonts w:ascii="Arial" w:eastAsia="Times New Roman" w:hAnsi="Arial" w:cs="Arial" w:hint="default"/>
       </w:rPr>
     </w:lvl>
     <w:lvl w:ilvl="1" w:tplc="08070003" w:tentative="1">
@@ -3709,19 +3934,25 @@
     <w:abstractNumId w:val="0"/>
   </w:num>
   <w:num w:numId="11">
-    <w:abstractNumId w:val="13"/>
+    <w:abstractNumId w:val="14"/>
   </w:num>
   <w:num w:numId="12">
-    <w:abstractNumId w:val="12"/>
+    <w:abstractNumId w:val="13"/>
   </w:num>
   <w:num w:numId="13">
     <w:abstractNumId w:val="10"/>
   </w:num>
   <w:num w:numId="14">
-    <w:abstractNumId w:val="14"/>
+    <w:abstractNumId w:val="15"/>
   </w:num>
   <w:num w:numId="15">
     <w:abstractNumId w:val="11"/>
+  </w:num>
+  <w:num w:numId="16">
+    <w:abstractNumId w:val="12"/>
+  </w:num>
+  <w:num w:numId="17">
+    <w:abstractNumId w:val="16"/>
   </w:num>
 </w:numbering>
 </file>
@@ -6400,7 +6631,7 @@
 </file>
 
 <file path=customXml/itemProps1.xml><?xml version="1.0" encoding="utf-8"?>
-<ds:datastoreItem xmlns:ds="http://schemas.openxmlformats.org/officeDocument/2006/customXml" ds:itemID="{658EC15D-4AD0-4871-BAE5-210E618F21DD}">
+<ds:datastoreItem xmlns:ds="http://schemas.openxmlformats.org/officeDocument/2006/customXml" ds:itemID="{4926E2BE-71CF-4999-86C1-912147C6030D}">
   <ds:schemaRefs>
     <ds:schemaRef ds:uri="http://schemas.openxmlformats.org/officeDocument/2006/bibliography"/>
   </ds:schemaRefs>

</xml_diff>

<commit_message>
direct2dev - EBEGU-442 Datum nur anzeigen, wenn verfügte Vorgänger-Betreuung existiert
</commit_message>
<xml_diff>
--- a/ebegu-server/src/main/resources/vorlagen/Verfuegungsmuster_kita.docx
+++ b/ebegu-server/src/main/resources/vorlagen/Verfuegungsmuster_kita.docx
@@ -1,6 +1,6 @@
 
 <file path=word/document.xml><?xml version="1.0" encoding="utf-8"?>
-<w:document xmlns:wpc="http://schemas.microsoft.com/office/word/2010/wordprocessingCanvas" xmlns:mc="http://schemas.openxmlformats.org/markup-compatibility/2006" xmlns:o="urn:schemas-microsoft-com:office:office" xmlns:r="http://schemas.openxmlformats.org/officeDocument/2006/relationships" xmlns:m="http://schemas.openxmlformats.org/officeDocument/2006/math" xmlns:v="urn:schemas-microsoft-com:vml" xmlns:wp14="http://schemas.microsoft.com/office/word/2010/wordprocessingDrawing" xmlns:wp="http://schemas.openxmlformats.org/drawingml/2006/wordprocessingDrawing" xmlns:w10="urn:schemas-microsoft-com:office:word" xmlns:w="http://schemas.openxmlformats.org/wordprocessingml/2006/main" xmlns:w14="http://schemas.microsoft.com/office/word/2010/wordml" xmlns:wpg="http://schemas.microsoft.com/office/word/2010/wordprocessingGroup" xmlns:wpi="http://schemas.microsoft.com/office/word/2010/wordprocessingInk" xmlns:wne="http://schemas.microsoft.com/office/word/2006/wordml" xmlns:wps="http://schemas.microsoft.com/office/word/2010/wordprocessingShape" mc:Ignorable="w14 wp14">
+<w:document xmlns:wpc="http://schemas.microsoft.com/office/word/2010/wordprocessingCanvas" xmlns:mc="http://schemas.openxmlformats.org/markup-compatibility/2006" xmlns:o="urn:schemas-microsoft-com:office:office" xmlns:r="http://schemas.openxmlformats.org/officeDocument/2006/relationships" xmlns:m="http://schemas.openxmlformats.org/officeDocument/2006/math" xmlns:v="urn:schemas-microsoft-com:vml" xmlns:wp14="http://schemas.microsoft.com/office/word/2010/wordprocessingDrawing" xmlns:wp="http://schemas.openxmlformats.org/drawingml/2006/wordprocessingDrawing" xmlns:w10="urn:schemas-microsoft-com:office:word" xmlns:w="http://schemas.openxmlformats.org/wordprocessingml/2006/main" xmlns:w14="http://schemas.microsoft.com/office/word/2010/wordml" xmlns:w15="http://schemas.microsoft.com/office/word/2012/wordml" xmlns:wpg="http://schemas.microsoft.com/office/word/2010/wordprocessingGroup" xmlns:wpi="http://schemas.microsoft.com/office/word/2010/wordprocessingInk" xmlns:wne="http://schemas.microsoft.com/office/word/2006/wordml" xmlns:wps="http://schemas.microsoft.com/office/word/2010/wordprocessingShape" mc:Ignorable="w14 w15 wp14">
   <w:body>
     <w:p>
       <w:pPr>
@@ -129,7 +129,7 @@
           <w:sz w:val="18"/>
           <w:szCs w:val="18"/>
         </w:rPr>
-        <w:instrText xml:space="preserve"> DOCVARIABLE  IF_verfuegung.mutation  \* MERGEFORMAT </w:instrText>
+        <w:instrText xml:space="preserve"> DOCVARIABLE  IF_verfuegung.vorgaengerVerfuegt  \* MERGEFORMAT </w:instrText>
       </w:r>
       <w:r>
         <w:rPr>
@@ -151,21 +151,7 @@
           <w:sz w:val="18"/>
           <w:szCs w:val="18"/>
         </w:rPr>
-        <w:t>Ersetzt  die Verf</w:t>
-      </w:r>
-      <w:r>
-        <w:rPr>
-          <w:sz w:val="18"/>
-          <w:szCs w:val="18"/>
-        </w:rPr>
-        <w:t>ü</w:t>
-      </w:r>
-      <w:r>
-        <w:rPr>
-          <w:sz w:val="18"/>
-          <w:szCs w:val="18"/>
-        </w:rPr>
-        <w:t xml:space="preserve">gung vom </w:t>
+        <w:t xml:space="preserve">Ersetzt  die Verfügung vom </w:t>
       </w:r>
       <w:r>
         <w:rPr>
@@ -211,7 +197,7 @@
           <w:sz w:val="18"/>
           <w:szCs w:val="18"/>
         </w:rPr>
-        <w:instrText xml:space="preserve"> DOCVARIABLE  ENDIF_verfuegung.mutation  \* MERGEFORMAT </w:instrText>
+        <w:instrText xml:space="preserve"> DOCVARIABLE  ENDIF_verfuegung.vorgaengerVerfuegt  \* MERGEFORMAT </w:instrText>
       </w:r>
       <w:r>
         <w:rPr>
@@ -367,6 +353,8 @@
         </w:rPr>
         <w:t>Liebe Familie</w:t>
       </w:r>
+      <w:bookmarkStart w:id="2" w:name="_GoBack"/>
+      <w:bookmarkEnd w:id="2"/>
     </w:p>
     <w:p>
       <w:pPr>
@@ -426,7 +414,6 @@
           <w:szCs w:val="18"/>
         </w:rPr>
       </w:pPr>
-      <w:proofErr w:type="gramStart"/>
       <w:r>
         <w:rPr>
           <w:color w:val="000000" w:themeColor="text1"/>
@@ -443,7 +430,6 @@
         </w:rPr>
         <w:t xml:space="preserve"> </w:t>
       </w:r>
-      <w:proofErr w:type="gramEnd"/>
       <w:r>
         <w:rPr>
           <w:color w:val="000000" w:themeColor="text1"/>
@@ -658,7 +644,6 @@
           <w:szCs w:val="18"/>
         </w:rPr>
       </w:pPr>
-      <w:proofErr w:type="gramStart"/>
       <w:r>
         <w:rPr>
           <w:color w:val="000000" w:themeColor="text1"/>
@@ -675,7 +660,6 @@
         </w:rPr>
         <w:t xml:space="preserve"> </w:t>
       </w:r>
-      <w:proofErr w:type="gramEnd"/>
       <w:r>
         <w:rPr>
           <w:color w:val="000000" w:themeColor="text1"/>
@@ -765,21 +749,7 @@
           <w:sz w:val="18"/>
           <w:szCs w:val="18"/>
         </w:rPr>
-        <w:t>hat für den Zei</w:t>
-      </w:r>
-      <w:r>
-        <w:rPr>
-          <w:sz w:val="18"/>
-          <w:szCs w:val="18"/>
-        </w:rPr>
-        <w:t>t</w:t>
-      </w:r>
-      <w:r>
-        <w:rPr>
-          <w:sz w:val="18"/>
-          <w:szCs w:val="18"/>
-        </w:rPr>
-        <w:t>raum von</w:t>
+        <w:t>hat für den Zeitraum von</w:t>
       </w:r>
       <w:r>
         <w:rPr>
@@ -1143,23 +1113,7 @@
                 <w:sz w:val="17"/>
                 <w:szCs w:val="17"/>
               </w:rPr>
-              <w:t>Vollko</w:t>
-            </w:r>
-            <w:r>
-              <w:rPr>
-                <w:color w:val="000000" w:themeColor="text1"/>
-                <w:sz w:val="17"/>
-                <w:szCs w:val="17"/>
-              </w:rPr>
-              <w:t>s</w:t>
-            </w:r>
-            <w:r>
-              <w:rPr>
-                <w:color w:val="000000" w:themeColor="text1"/>
-                <w:sz w:val="17"/>
-                <w:szCs w:val="17"/>
-              </w:rPr>
-              <w:t>ten</w:t>
+              <w:t>Vollkosten</w:t>
             </w:r>
             <w:r>
               <w:rPr>
@@ -1194,23 +1148,7 @@
                 <w:sz w:val="17"/>
                 <w:szCs w:val="17"/>
               </w:rPr>
-              <w:t>Vergünst</w:t>
-            </w:r>
-            <w:r>
-              <w:rPr>
-                <w:color w:val="000000" w:themeColor="text1"/>
-                <w:sz w:val="17"/>
-                <w:szCs w:val="17"/>
-              </w:rPr>
-              <w:t>i</w:t>
-            </w:r>
-            <w:r>
-              <w:rPr>
-                <w:color w:val="000000" w:themeColor="text1"/>
-                <w:sz w:val="17"/>
-                <w:szCs w:val="17"/>
-              </w:rPr>
-              <w:t>gung in CHF</w:t>
+              <w:t>Vergünstigung in CHF</w:t>
             </w:r>
           </w:p>
         </w:tc>
@@ -1312,39 +1250,7 @@
                 <w:sz w:val="2"/>
                 <w:szCs w:val="2"/>
               </w:rPr>
-              <w:instrText xml:space="preserve"> DOCVARIABLE  WHILE_Betreuu</w:instrText>
-            </w:r>
-            <w:r>
-              <w:rPr>
-                <w:color w:val="000000" w:themeColor="text1"/>
-                <w:sz w:val="2"/>
-                <w:szCs w:val="2"/>
-              </w:rPr>
-              <w:instrText>n</w:instrText>
-            </w:r>
-            <w:r>
-              <w:rPr>
-                <w:color w:val="000000" w:themeColor="text1"/>
-                <w:sz w:val="2"/>
-                <w:szCs w:val="2"/>
-              </w:rPr>
-              <w:instrText>gen.VerfuegungZeita</w:instrText>
-            </w:r>
-            <w:r>
-              <w:rPr>
-                <w:color w:val="000000" w:themeColor="text1"/>
-                <w:sz w:val="2"/>
-                <w:szCs w:val="2"/>
-              </w:rPr>
-              <w:instrText>b</w:instrText>
-            </w:r>
-            <w:r>
-              <w:rPr>
-                <w:color w:val="000000" w:themeColor="text1"/>
-                <w:sz w:val="2"/>
-                <w:szCs w:val="2"/>
-              </w:rPr>
-              <w:instrText xml:space="preserve">schnitt  \* MERGEFORMAT </w:instrText>
+              <w:instrText xml:space="preserve"> DOCVARIABLE  WHILE_Betreuungen.VerfuegungZeitabschnitt  \* MERGEFORMAT </w:instrText>
             </w:r>
             <w:r>
               <w:rPr>
@@ -1391,55 +1297,16 @@
                 <w:sz w:val="17"/>
                 <w:szCs w:val="17"/>
               </w:rPr>
-              <w:instrText xml:space="preserve"> DOCVARIABLE  FIELD_Betreuu</w:instrText>
-            </w:r>
-            <w:r>
-              <w:rPr>
-                <w:color w:val="000000" w:themeColor="text1"/>
-                <w:sz w:val="17"/>
-                <w:szCs w:val="17"/>
-              </w:rPr>
-              <w:instrText>n</w:instrText>
-            </w:r>
-            <w:r>
-              <w:rPr>
-                <w:color w:val="000000" w:themeColor="text1"/>
-                <w:sz w:val="17"/>
-                <w:szCs w:val="17"/>
-              </w:rPr>
-              <w:instrText>gen.VerfuegungZei</w:instrText>
-            </w:r>
-            <w:r>
-              <w:rPr>
-                <w:color w:val="000000" w:themeColor="text1"/>
-                <w:sz w:val="17"/>
-                <w:szCs w:val="17"/>
-              </w:rPr>
-              <w:instrText>t</w:instrText>
-            </w:r>
-            <w:r>
-              <w:rPr>
-                <w:color w:val="000000" w:themeColor="text1"/>
-                <w:sz w:val="17"/>
-                <w:szCs w:val="17"/>
-              </w:rPr>
-              <w:instrText>a</w:instrText>
-            </w:r>
-            <w:r>
-              <w:rPr>
-                <w:color w:val="000000" w:themeColor="text1"/>
-                <w:sz w:val="17"/>
-                <w:szCs w:val="17"/>
-              </w:rPr>
-              <w:instrText>b</w:instrText>
-            </w:r>
-            <w:r>
-              <w:rPr>
-                <w:color w:val="000000" w:themeColor="text1"/>
-                <w:sz w:val="17"/>
-                <w:szCs w:val="17"/>
-              </w:rPr>
-              <w:instrText xml:space="preserve">schnitt.von  \* MERGEFORMAT </w:instrText>
+              <w:instrText xml:space="preserve"> DOCVARIABLE  FIELD_Betreuungen.VerfuegungZeitabschnitt.von  \* MERGEF</w:instrText>
+            </w:r>
+            <w:r>
+              <w:rPr>
+                <w:color w:val="000000" w:themeColor="text1"/>
+                <w:sz w:val="17"/>
+                <w:szCs w:val="17"/>
+              </w:rPr>
+              <w:lastRenderedPageBreak/>
+              <w:instrText xml:space="preserve">ORMAT </w:instrText>
             </w:r>
             <w:r>
               <w:rPr>
@@ -1473,6 +1340,7 @@
                 <w:sz w:val="17"/>
                 <w:szCs w:val="17"/>
               </w:rPr>
+              <w:lastRenderedPageBreak/>
               <w:fldChar w:fldCharType="begin"/>
             </w:r>
             <w:r>
@@ -1481,55 +1349,16 @@
                 <w:sz w:val="17"/>
                 <w:szCs w:val="17"/>
               </w:rPr>
-              <w:instrText xml:space="preserve"> DOCVARIABLE  FIELD_Betreuu</w:instrText>
-            </w:r>
-            <w:r>
-              <w:rPr>
-                <w:color w:val="000000" w:themeColor="text1"/>
-                <w:sz w:val="17"/>
-                <w:szCs w:val="17"/>
-              </w:rPr>
-              <w:instrText>n</w:instrText>
-            </w:r>
-            <w:r>
-              <w:rPr>
-                <w:color w:val="000000" w:themeColor="text1"/>
-                <w:sz w:val="17"/>
-                <w:szCs w:val="17"/>
-              </w:rPr>
-              <w:instrText>gen.VerfuegungZei</w:instrText>
-            </w:r>
-            <w:r>
-              <w:rPr>
-                <w:color w:val="000000" w:themeColor="text1"/>
-                <w:sz w:val="17"/>
-                <w:szCs w:val="17"/>
-              </w:rPr>
-              <w:instrText>t</w:instrText>
-            </w:r>
-            <w:r>
-              <w:rPr>
-                <w:color w:val="000000" w:themeColor="text1"/>
-                <w:sz w:val="17"/>
-                <w:szCs w:val="17"/>
-              </w:rPr>
-              <w:instrText>a</w:instrText>
-            </w:r>
-            <w:r>
-              <w:rPr>
-                <w:color w:val="000000" w:themeColor="text1"/>
-                <w:sz w:val="17"/>
-                <w:szCs w:val="17"/>
-              </w:rPr>
-              <w:instrText>b</w:instrText>
-            </w:r>
-            <w:r>
-              <w:rPr>
-                <w:color w:val="000000" w:themeColor="text1"/>
-                <w:sz w:val="17"/>
-                <w:szCs w:val="17"/>
-              </w:rPr>
-              <w:instrText xml:space="preserve">schnitt.bis  \* MERGEFORMAT </w:instrText>
+              <w:instrText xml:space="preserve"> DOCVARIABLE  FIELD_Betreuungen.VerfuegungZeitabschnitt.bis  \* MERGEF</w:instrText>
+            </w:r>
+            <w:r>
+              <w:rPr>
+                <w:color w:val="000000" w:themeColor="text1"/>
+                <w:sz w:val="17"/>
+                <w:szCs w:val="17"/>
+              </w:rPr>
+              <w:lastRenderedPageBreak/>
+              <w:instrText xml:space="preserve">ORMAT </w:instrText>
             </w:r>
             <w:r>
               <w:rPr>
@@ -1566,6 +1395,7 @@
                 <w:szCs w:val="17"/>
                 <w:lang w:val="fr-CH"/>
               </w:rPr>
+              <w:lastRenderedPageBreak/>
               <w:fldChar w:fldCharType="begin"/>
             </w:r>
             <w:r>
@@ -1575,7 +1405,7 @@
                 <w:szCs w:val="17"/>
                 <w:lang w:val="fr-CH"/>
               </w:rPr>
-              <w:instrText xml:space="preserve"> DOCVARIABLE  FIELD_Betreuungen.VerfuegungZe</w:instrText>
+              <w:instrText xml:space="preserve"> DOCVARIABLE  FIELD_Betreuungen.VerfuegungZeitabschnitt.betreuung  \* MERGEF</w:instrText>
             </w:r>
             <w:r>
               <w:rPr>
@@ -1584,7 +1414,8 @@
                 <w:szCs w:val="17"/>
                 <w:lang w:val="fr-CH"/>
               </w:rPr>
-              <w:instrText>i</w:instrText>
+              <w:lastRenderedPageBreak/>
+              <w:instrText xml:space="preserve">ORMAT </w:instrText>
             </w:r>
             <w:r>
               <w:rPr>
@@ -1593,16 +1424,6 @@
                 <w:szCs w:val="17"/>
                 <w:lang w:val="fr-CH"/>
               </w:rPr>
-              <w:instrText xml:space="preserve">tabschnitt.betreuung  \* MERGEFORMAT </w:instrText>
-            </w:r>
-            <w:r>
-              <w:rPr>
-                <w:color w:val="000000" w:themeColor="text1"/>
-                <w:sz w:val="17"/>
-                <w:szCs w:val="17"/>
-                <w:lang w:val="fr-CH"/>
-              </w:rPr>
-              <w:lastRenderedPageBreak/>
               <w:fldChar w:fldCharType="end"/>
             </w:r>
             <w:r>
@@ -1648,55 +1469,7 @@
                 <w:sz w:val="17"/>
                 <w:szCs w:val="17"/>
               </w:rPr>
-              <w:instrText xml:space="preserve"> DOCVARIABLE  FIELD_Betreuu</w:instrText>
-            </w:r>
-            <w:r>
-              <w:rPr>
-                <w:color w:val="000000" w:themeColor="text1"/>
-                <w:sz w:val="17"/>
-                <w:szCs w:val="17"/>
-              </w:rPr>
-              <w:instrText>n</w:instrText>
-            </w:r>
-            <w:r>
-              <w:rPr>
-                <w:color w:val="000000" w:themeColor="text1"/>
-                <w:sz w:val="17"/>
-                <w:szCs w:val="17"/>
-              </w:rPr>
-              <w:instrText>gen.Verfuegun</w:instrText>
-            </w:r>
-            <w:r>
-              <w:rPr>
-                <w:color w:val="000000" w:themeColor="text1"/>
-                <w:sz w:val="17"/>
-                <w:szCs w:val="17"/>
-              </w:rPr>
-              <w:instrText>g</w:instrText>
-            </w:r>
-            <w:r>
-              <w:rPr>
-                <w:color w:val="000000" w:themeColor="text1"/>
-                <w:sz w:val="17"/>
-                <w:szCs w:val="17"/>
-              </w:rPr>
-              <w:instrText>Zeita</w:instrText>
-            </w:r>
-            <w:r>
-              <w:rPr>
-                <w:color w:val="000000" w:themeColor="text1"/>
-                <w:sz w:val="17"/>
-                <w:szCs w:val="17"/>
-              </w:rPr>
-              <w:instrText>b</w:instrText>
-            </w:r>
-            <w:r>
-              <w:rPr>
-                <w:color w:val="000000" w:themeColor="text1"/>
-                <w:sz w:val="17"/>
-                <w:szCs w:val="17"/>
-              </w:rPr>
-              <w:instrText xml:space="preserve">schnitt.anspruch  \* MERGEFORMAT </w:instrText>
+              <w:instrText xml:space="preserve"> DOCVARIABLE  FIELD_Betreuungen.VerfuegungZeitabschnitt.anspruch  \* MERGEF</w:instrText>
             </w:r>
             <w:r>
               <w:rPr>
@@ -1705,6 +1478,14 @@
                 <w:szCs w:val="17"/>
               </w:rPr>
               <w:lastRenderedPageBreak/>
+              <w:instrText xml:space="preserve">ORMAT </w:instrText>
+            </w:r>
+            <w:r>
+              <w:rPr>
+                <w:color w:val="000000" w:themeColor="text1"/>
+                <w:sz w:val="17"/>
+                <w:szCs w:val="17"/>
+              </w:rPr>
               <w:fldChar w:fldCharType="end"/>
             </w:r>
             <w:r>
@@ -1749,55 +1530,7 @@
                 <w:sz w:val="17"/>
                 <w:szCs w:val="17"/>
               </w:rPr>
-              <w:instrText xml:space="preserve"> DOCVARIABLE  FIELD_Betreuu</w:instrText>
-            </w:r>
-            <w:r>
-              <w:rPr>
-                <w:color w:val="000000" w:themeColor="text1"/>
-                <w:sz w:val="17"/>
-                <w:szCs w:val="17"/>
-              </w:rPr>
-              <w:instrText>n</w:instrText>
-            </w:r>
-            <w:r>
-              <w:rPr>
-                <w:color w:val="000000" w:themeColor="text1"/>
-                <w:sz w:val="17"/>
-                <w:szCs w:val="17"/>
-              </w:rPr>
-              <w:instrText>gen.Verfuegun</w:instrText>
-            </w:r>
-            <w:r>
-              <w:rPr>
-                <w:color w:val="000000" w:themeColor="text1"/>
-                <w:sz w:val="17"/>
-                <w:szCs w:val="17"/>
-              </w:rPr>
-              <w:instrText>g</w:instrText>
-            </w:r>
-            <w:r>
-              <w:rPr>
-                <w:color w:val="000000" w:themeColor="text1"/>
-                <w:sz w:val="17"/>
-                <w:szCs w:val="17"/>
-              </w:rPr>
-              <w:instrText>Zeita</w:instrText>
-            </w:r>
-            <w:r>
-              <w:rPr>
-                <w:color w:val="000000" w:themeColor="text1"/>
-                <w:sz w:val="17"/>
-                <w:szCs w:val="17"/>
-              </w:rPr>
-              <w:instrText>b</w:instrText>
-            </w:r>
-            <w:r>
-              <w:rPr>
-                <w:color w:val="000000" w:themeColor="text1"/>
-                <w:sz w:val="17"/>
-                <w:szCs w:val="17"/>
-              </w:rPr>
-              <w:instrText>schnitt.bgpensum  \* MERGEF</w:instrText>
+              <w:instrText xml:space="preserve"> DOCVARIABLE  FIELD_Betreuungen.VerfuegungZeitabschnitt.bgpensum  \* </w:instrText>
             </w:r>
             <w:r>
               <w:rPr>
@@ -1806,7 +1539,7 @@
                 <w:szCs w:val="17"/>
               </w:rPr>
               <w:lastRenderedPageBreak/>
-              <w:instrText xml:space="preserve">ORMAT </w:instrText>
+              <w:instrText xml:space="preserve">MERGEFORMAT </w:instrText>
             </w:r>
             <w:r>
               <w:rPr>
@@ -1858,55 +1591,16 @@
                 <w:sz w:val="17"/>
                 <w:szCs w:val="17"/>
               </w:rPr>
-              <w:instrText xml:space="preserve"> DOCVARIABLE  FIELD_Betreuu</w:instrText>
-            </w:r>
-            <w:r>
-              <w:rPr>
-                <w:color w:val="000000" w:themeColor="text1"/>
-                <w:sz w:val="17"/>
-                <w:szCs w:val="17"/>
-              </w:rPr>
-              <w:instrText>n</w:instrText>
-            </w:r>
-            <w:r>
-              <w:rPr>
-                <w:color w:val="000000" w:themeColor="text1"/>
-                <w:sz w:val="17"/>
-                <w:szCs w:val="17"/>
-              </w:rPr>
-              <w:instrText>gen.Verfuegun</w:instrText>
-            </w:r>
-            <w:r>
-              <w:rPr>
-                <w:color w:val="000000" w:themeColor="text1"/>
-                <w:sz w:val="17"/>
-                <w:szCs w:val="17"/>
-              </w:rPr>
-              <w:instrText>g</w:instrText>
-            </w:r>
-            <w:r>
-              <w:rPr>
-                <w:color w:val="000000" w:themeColor="text1"/>
-                <w:sz w:val="17"/>
-                <w:szCs w:val="17"/>
-              </w:rPr>
-              <w:instrText>Zeita</w:instrText>
-            </w:r>
-            <w:r>
-              <w:rPr>
-                <w:color w:val="000000" w:themeColor="text1"/>
-                <w:sz w:val="17"/>
-                <w:szCs w:val="17"/>
-              </w:rPr>
-              <w:instrText>b</w:instrText>
-            </w:r>
-            <w:r>
-              <w:rPr>
-                <w:color w:val="000000" w:themeColor="text1"/>
-                <w:sz w:val="17"/>
-                <w:szCs w:val="17"/>
-              </w:rPr>
-              <w:instrText xml:space="preserve">schnitt.vollkosten  \* MERGEFORMAT </w:instrText>
+              <w:instrText xml:space="preserve"> DOCVARIABLE  FIELD_Betreuungen.VerfuegungZeitabschnitt.vollkosten  \* MERGEF</w:instrText>
+            </w:r>
+            <w:r>
+              <w:rPr>
+                <w:color w:val="000000" w:themeColor="text1"/>
+                <w:sz w:val="17"/>
+                <w:szCs w:val="17"/>
+              </w:rPr>
+              <w:lastRenderedPageBreak/>
+              <w:instrText xml:space="preserve">ORMAT </w:instrText>
             </w:r>
             <w:r>
               <w:rPr>
@@ -1941,6 +1635,7 @@
                 <w:sz w:val="17"/>
                 <w:szCs w:val="17"/>
               </w:rPr>
+              <w:lastRenderedPageBreak/>
               <w:fldChar w:fldCharType="begin"/>
             </w:r>
             <w:r>
@@ -1949,39 +1644,7 @@
                 <w:sz w:val="17"/>
                 <w:szCs w:val="17"/>
               </w:rPr>
-              <w:instrText xml:space="preserve"> DOCVARIABLE  FIELD_Betreuu</w:instrText>
-            </w:r>
-            <w:r>
-              <w:rPr>
-                <w:color w:val="000000" w:themeColor="text1"/>
-                <w:sz w:val="17"/>
-                <w:szCs w:val="17"/>
-              </w:rPr>
-              <w:instrText>n</w:instrText>
-            </w:r>
-            <w:r>
-              <w:rPr>
-                <w:color w:val="000000" w:themeColor="text1"/>
-                <w:sz w:val="17"/>
-                <w:szCs w:val="17"/>
-              </w:rPr>
-              <w:instrText>gen.VerfuegungZeita</w:instrText>
-            </w:r>
-            <w:r>
-              <w:rPr>
-                <w:color w:val="000000" w:themeColor="text1"/>
-                <w:sz w:val="17"/>
-                <w:szCs w:val="17"/>
-              </w:rPr>
-              <w:instrText>b</w:instrText>
-            </w:r>
-            <w:r>
-              <w:rPr>
-                <w:color w:val="000000" w:themeColor="text1"/>
-                <w:sz w:val="17"/>
-                <w:szCs w:val="17"/>
-              </w:rPr>
-              <w:instrText xml:space="preserve">schnitt.verguenstigung  \* MERGEFORMAT </w:instrText>
+              <w:instrText xml:space="preserve"> DOCVARIABLE  FIELD_Betreuungen.VerfuegungZeitabschnitt.verguenstigung  \* MERGEFORMAT </w:instrText>
             </w:r>
             <w:r>
               <w:rPr>
@@ -2027,39 +1690,7 @@
                 <w:sz w:val="17"/>
                 <w:szCs w:val="17"/>
               </w:rPr>
-              <w:instrText xml:space="preserve"> DOCVARIABLE  FIELD_Betreuu</w:instrText>
-            </w:r>
-            <w:r>
-              <w:rPr>
-                <w:color w:val="000000" w:themeColor="text1"/>
-                <w:sz w:val="17"/>
-                <w:szCs w:val="17"/>
-              </w:rPr>
-              <w:instrText>n</w:instrText>
-            </w:r>
-            <w:r>
-              <w:rPr>
-                <w:color w:val="000000" w:themeColor="text1"/>
-                <w:sz w:val="17"/>
-                <w:szCs w:val="17"/>
-              </w:rPr>
-              <w:instrText>gen.VerfuegungZeita</w:instrText>
-            </w:r>
-            <w:r>
-              <w:rPr>
-                <w:color w:val="000000" w:themeColor="text1"/>
-                <w:sz w:val="17"/>
-                <w:szCs w:val="17"/>
-              </w:rPr>
-              <w:instrText>b</w:instrText>
-            </w:r>
-            <w:r>
-              <w:rPr>
-                <w:color w:val="000000" w:themeColor="text1"/>
-                <w:sz w:val="17"/>
-                <w:szCs w:val="17"/>
-              </w:rPr>
-              <w:instrText xml:space="preserve">schnitt.elternbeitrag  \* MERGEFORMAT </w:instrText>
+              <w:instrText xml:space="preserve"> DOCVARIABLE  FIELD_Betreuungen.VerfuegungZeitabschnitt.elternbeitrag  \* MERGEFORMAT </w:instrText>
             </w:r>
             <w:r>
               <w:rPr>
@@ -2139,7 +1770,6 @@
           <w:sz w:val="18"/>
           <w:szCs w:val="18"/>
         </w:rPr>
-        <w:lastRenderedPageBreak/>
         <w:fldChar w:fldCharType="begin"/>
       </w:r>
       <w:r>
@@ -2338,9 +1968,7 @@
         </w:rPr>
         <w:t xml:space="preserve"> </w:t>
       </w:r>
-      <w:bookmarkStart w:id="2" w:name="KindTab8"/>
-      <w:bookmarkStart w:id="3" w:name="_GoBack"/>
-      <w:bookmarkEnd w:id="2"/>
+      <w:bookmarkStart w:id="3" w:name="KindTab8"/>
       <w:bookmarkEnd w:id="3"/>
     </w:p>
     <w:p>
@@ -2466,7 +2094,7 @@
           <w:szCs w:val="18"/>
           <w:lang w:val="de-DE"/>
         </w:rPr>
-        <w:t>03.10.2016</w:t>
+        <w:t>24.10.2016</w:t>
       </w:r>
       <w:r>
         <w:rPr>
@@ -2511,7 +2139,7 @@
                     </pic:cNvPicPr>
                   </pic:nvPicPr>
                   <pic:blipFill>
-                    <a:blip r:embed="rId9" r:link="rId10">
+                    <a:blip r:embed="rId8" r:link="rId9">
                       <a:extLst>
                         <a:ext uri="{28A0092B-C50C-407E-A947-70E740481C1C}">
                           <a14:useLocalDpi xmlns:a14="http://schemas.microsoft.com/office/drawing/2010/main" val="0"/>
@@ -2647,18 +2275,12 @@
               <w:t xml:space="preserve">(den Gutschein) </w:t>
             </w:r>
             <w:r>
-              <w:t>kann innert 30 Tagen Beschwerde erhoben we</w:t>
+              <w:t>kann innert 30 Tagen Beschwerde erhoben werden. Die Beschwerdefrist kann nicht verlängert werden. Die Beschwerde ist im Doppel de</w:t>
             </w:r>
             <w:r>
               <w:t>r</w:t>
             </w:r>
             <w:r>
-              <w:t>den. Die Beschwerdefrist kann nicht verlängert werden. Die Beschwerde ist im Doppel de</w:t>
-            </w:r>
-            <w:r>
-              <w:t>r</w:t>
-            </w:r>
-            <w:r>
               <w:t xml:space="preserve"> </w:t>
             </w:r>
             <w:r>
@@ -2671,13 +2293,7 @@
               <w:t>3000 Bern 7</w:t>
             </w:r>
             <w:r>
-              <w:t>, zuzustellen. Sie muss (a) angeben, welche Entscheidung anstelle der angefochtenen Verfügung beantragt wird; (b) aus welchen Gründen diese andere Entsche</w:t>
-            </w:r>
-            <w:r>
-              <w:t>i</w:t>
-            </w:r>
-            <w:r>
-              <w:t xml:space="preserve">dung verlangt wird, (c) die Unterschrift der </w:t>
+              <w:t xml:space="preserve">, zuzustellen. Sie muss (a) angeben, welche Entscheidung anstelle der angefochtenen Verfügung beantragt wird; (b) aus welchen Gründen diese andere Entscheidung verlangt wird, (c) die Unterschrift der </w:t>
             </w:r>
             <w:proofErr w:type="spellStart"/>
             <w:r>
@@ -2685,13 +2301,7 @@
             </w:r>
             <w:proofErr w:type="spellEnd"/>
             <w:r>
-              <w:t xml:space="preserve"> Partei oder der sie vertr</w:t>
-            </w:r>
-            <w:r>
-              <w:t>e</w:t>
-            </w:r>
-            <w:r>
-              <w:t>tenden Person enthalten. Der Beschwerdeschrift beizulegen sind die Beweismittel, soweit</w:t>
+              <w:t xml:space="preserve"> Partei oder der sie vertretenden Person enthalten. Der Beschwerdeschrift beizulegen sind die Beweismittel, soweit</w:t>
             </w:r>
             <w:r>
               <w:t xml:space="preserve"> sie greifbar sind, und die angefochtene Verfügung.</w:t>
@@ -2727,8 +2337,8 @@
       </w:r>
     </w:p>
     <w:sectPr>
-      <w:headerReference w:type="default" r:id="rId11"/>
-      <w:headerReference w:type="first" r:id="rId12"/>
+      <w:headerReference w:type="default" r:id="rId10"/>
+      <w:headerReference w:type="first" r:id="rId11"/>
       <w:pgSz w:w="11906" w:h="16838" w:code="9"/>
       <w:pgMar w:top="454" w:right="1418" w:bottom="454" w:left="1985" w:header="397" w:footer="397" w:gutter="0"/>
       <w:paperSrc w:first="7" w:other="7"/>
@@ -2743,7 +2353,7 @@
 </file>
 
 <file path=word/endnotes.xml><?xml version="1.0" encoding="utf-8"?>
-<w:endnotes xmlns:wpc="http://schemas.microsoft.com/office/word/2010/wordprocessingCanvas" xmlns:mc="http://schemas.openxmlformats.org/markup-compatibility/2006" xmlns:o="urn:schemas-microsoft-com:office:office" xmlns:r="http://schemas.openxmlformats.org/officeDocument/2006/relationships" xmlns:m="http://schemas.openxmlformats.org/officeDocument/2006/math" xmlns:v="urn:schemas-microsoft-com:vml" xmlns:wp14="http://schemas.microsoft.com/office/word/2010/wordprocessingDrawing" xmlns:wp="http://schemas.openxmlformats.org/drawingml/2006/wordprocessingDrawing" xmlns:w10="urn:schemas-microsoft-com:office:word" xmlns:w="http://schemas.openxmlformats.org/wordprocessingml/2006/main" xmlns:w14="http://schemas.microsoft.com/office/word/2010/wordml" xmlns:wpg="http://schemas.microsoft.com/office/word/2010/wordprocessingGroup" xmlns:wpi="http://schemas.microsoft.com/office/word/2010/wordprocessingInk" xmlns:wne="http://schemas.microsoft.com/office/word/2006/wordml" xmlns:wps="http://schemas.microsoft.com/office/word/2010/wordprocessingShape" mc:Ignorable="w14 wp14">
+<w:endnotes xmlns:wpc="http://schemas.microsoft.com/office/word/2010/wordprocessingCanvas" xmlns:mc="http://schemas.openxmlformats.org/markup-compatibility/2006" xmlns:o="urn:schemas-microsoft-com:office:office" xmlns:r="http://schemas.openxmlformats.org/officeDocument/2006/relationships" xmlns:m="http://schemas.openxmlformats.org/officeDocument/2006/math" xmlns:v="urn:schemas-microsoft-com:vml" xmlns:wp14="http://schemas.microsoft.com/office/word/2010/wordprocessingDrawing" xmlns:wp="http://schemas.openxmlformats.org/drawingml/2006/wordprocessingDrawing" xmlns:w10="urn:schemas-microsoft-com:office:word" xmlns:w="http://schemas.openxmlformats.org/wordprocessingml/2006/main" xmlns:w14="http://schemas.microsoft.com/office/word/2010/wordml" xmlns:w15="http://schemas.microsoft.com/office/word/2012/wordml" xmlns:wpg="http://schemas.microsoft.com/office/word/2010/wordprocessingGroup" xmlns:wpi="http://schemas.microsoft.com/office/word/2010/wordprocessingInk" xmlns:wne="http://schemas.microsoft.com/office/word/2006/wordml" xmlns:wps="http://schemas.microsoft.com/office/word/2010/wordprocessingShape" mc:Ignorable="w14 w15 wp14">
   <w:endnote w:type="separator" w:id="-1">
     <w:p>
       <w:r>
@@ -2762,7 +2372,7 @@
 </file>
 
 <file path=word/footnotes.xml><?xml version="1.0" encoding="utf-8"?>
-<w:footnotes xmlns:wpc="http://schemas.microsoft.com/office/word/2010/wordprocessingCanvas" xmlns:mc="http://schemas.openxmlformats.org/markup-compatibility/2006" xmlns:o="urn:schemas-microsoft-com:office:office" xmlns:r="http://schemas.openxmlformats.org/officeDocument/2006/relationships" xmlns:m="http://schemas.openxmlformats.org/officeDocument/2006/math" xmlns:v="urn:schemas-microsoft-com:vml" xmlns:wp14="http://schemas.microsoft.com/office/word/2010/wordprocessingDrawing" xmlns:wp="http://schemas.openxmlformats.org/drawingml/2006/wordprocessingDrawing" xmlns:w10="urn:schemas-microsoft-com:office:word" xmlns:w="http://schemas.openxmlformats.org/wordprocessingml/2006/main" xmlns:w14="http://schemas.microsoft.com/office/word/2010/wordml" xmlns:wpg="http://schemas.microsoft.com/office/word/2010/wordprocessingGroup" xmlns:wpi="http://schemas.microsoft.com/office/word/2010/wordprocessingInk" xmlns:wne="http://schemas.microsoft.com/office/word/2006/wordml" xmlns:wps="http://schemas.microsoft.com/office/word/2010/wordprocessingShape" mc:Ignorable="w14 wp14">
+<w:footnotes xmlns:wpc="http://schemas.microsoft.com/office/word/2010/wordprocessingCanvas" xmlns:mc="http://schemas.openxmlformats.org/markup-compatibility/2006" xmlns:o="urn:schemas-microsoft-com:office:office" xmlns:r="http://schemas.openxmlformats.org/officeDocument/2006/relationships" xmlns:m="http://schemas.openxmlformats.org/officeDocument/2006/math" xmlns:v="urn:schemas-microsoft-com:vml" xmlns:wp14="http://schemas.microsoft.com/office/word/2010/wordprocessingDrawing" xmlns:wp="http://schemas.openxmlformats.org/drawingml/2006/wordprocessingDrawing" xmlns:w10="urn:schemas-microsoft-com:office:word" xmlns:w="http://schemas.openxmlformats.org/wordprocessingml/2006/main" xmlns:w14="http://schemas.microsoft.com/office/word/2010/wordml" xmlns:w15="http://schemas.microsoft.com/office/word/2012/wordml" xmlns:wpg="http://schemas.microsoft.com/office/word/2010/wordprocessingGroup" xmlns:wpi="http://schemas.microsoft.com/office/word/2010/wordprocessingInk" xmlns:wne="http://schemas.microsoft.com/office/word/2006/wordml" xmlns:wps="http://schemas.microsoft.com/office/word/2010/wordprocessingShape" mc:Ignorable="w14 w15 wp14">
   <w:footnote w:type="separator" w:id="-1">
     <w:p>
       <w:r>
@@ -2781,7 +2391,7 @@
 </file>
 
 <file path=word/header1.xml><?xml version="1.0" encoding="utf-8"?>
-<w:hdr xmlns:wpc="http://schemas.microsoft.com/office/word/2010/wordprocessingCanvas" xmlns:mc="http://schemas.openxmlformats.org/markup-compatibility/2006" xmlns:o="urn:schemas-microsoft-com:office:office" xmlns:r="http://schemas.openxmlformats.org/officeDocument/2006/relationships" xmlns:m="http://schemas.openxmlformats.org/officeDocument/2006/math" xmlns:v="urn:schemas-microsoft-com:vml" xmlns:wp14="http://schemas.microsoft.com/office/word/2010/wordprocessingDrawing" xmlns:wp="http://schemas.openxmlformats.org/drawingml/2006/wordprocessingDrawing" xmlns:w10="urn:schemas-microsoft-com:office:word" xmlns:w="http://schemas.openxmlformats.org/wordprocessingml/2006/main" xmlns:w14="http://schemas.microsoft.com/office/word/2010/wordml" xmlns:wpg="http://schemas.microsoft.com/office/word/2010/wordprocessingGroup" xmlns:wpi="http://schemas.microsoft.com/office/word/2010/wordprocessingInk" xmlns:wne="http://schemas.microsoft.com/office/word/2006/wordml" xmlns:wps="http://schemas.microsoft.com/office/word/2010/wordprocessingShape" mc:Ignorable="w14 wp14">
+<w:hdr xmlns:wpc="http://schemas.microsoft.com/office/word/2010/wordprocessingCanvas" xmlns:mc="http://schemas.openxmlformats.org/markup-compatibility/2006" xmlns:o="urn:schemas-microsoft-com:office:office" xmlns:r="http://schemas.openxmlformats.org/officeDocument/2006/relationships" xmlns:m="http://schemas.openxmlformats.org/officeDocument/2006/math" xmlns:v="urn:schemas-microsoft-com:vml" xmlns:wp14="http://schemas.microsoft.com/office/word/2010/wordprocessingDrawing" xmlns:wp="http://schemas.openxmlformats.org/drawingml/2006/wordprocessingDrawing" xmlns:w10="urn:schemas-microsoft-com:office:word" xmlns:w="http://schemas.openxmlformats.org/wordprocessingml/2006/main" xmlns:w14="http://schemas.microsoft.com/office/word/2010/wordml" xmlns:w15="http://schemas.microsoft.com/office/word/2012/wordml" xmlns:wpg="http://schemas.microsoft.com/office/word/2010/wordprocessingGroup" xmlns:wpi="http://schemas.microsoft.com/office/word/2010/wordprocessingInk" xmlns:wne="http://schemas.microsoft.com/office/word/2006/wordml" xmlns:wps="http://schemas.microsoft.com/office/word/2010/wordprocessingShape" mc:Ignorable="w14 w15 wp14">
   <w:p>
     <w:pPr>
       <w:pStyle w:val="Kopfzeile"/>
@@ -2851,7 +2461,7 @@
 </file>
 
 <file path=word/header2.xml><?xml version="1.0" encoding="utf-8"?>
-<w:hdr xmlns:wpc="http://schemas.microsoft.com/office/word/2010/wordprocessingCanvas" xmlns:mc="http://schemas.openxmlformats.org/markup-compatibility/2006" xmlns:o="urn:schemas-microsoft-com:office:office" xmlns:r="http://schemas.openxmlformats.org/officeDocument/2006/relationships" xmlns:m="http://schemas.openxmlformats.org/officeDocument/2006/math" xmlns:v="urn:schemas-microsoft-com:vml" xmlns:wp14="http://schemas.microsoft.com/office/word/2010/wordprocessingDrawing" xmlns:wp="http://schemas.openxmlformats.org/drawingml/2006/wordprocessingDrawing" xmlns:w10="urn:schemas-microsoft-com:office:word" xmlns:w="http://schemas.openxmlformats.org/wordprocessingml/2006/main" xmlns:w14="http://schemas.microsoft.com/office/word/2010/wordml" xmlns:wpg="http://schemas.microsoft.com/office/word/2010/wordprocessingGroup" xmlns:wpi="http://schemas.microsoft.com/office/word/2010/wordprocessingInk" xmlns:wne="http://schemas.microsoft.com/office/word/2006/wordml" xmlns:wps="http://schemas.microsoft.com/office/word/2010/wordprocessingShape" mc:Ignorable="w14 wp14">
+<w:hdr xmlns:wpc="http://schemas.microsoft.com/office/word/2010/wordprocessingCanvas" xmlns:mc="http://schemas.openxmlformats.org/markup-compatibility/2006" xmlns:o="urn:schemas-microsoft-com:office:office" xmlns:r="http://schemas.openxmlformats.org/officeDocument/2006/relationships" xmlns:m="http://schemas.openxmlformats.org/officeDocument/2006/math" xmlns:v="urn:schemas-microsoft-com:vml" xmlns:wp14="http://schemas.microsoft.com/office/word/2010/wordprocessingDrawing" xmlns:wp="http://schemas.openxmlformats.org/drawingml/2006/wordprocessingDrawing" xmlns:w10="urn:schemas-microsoft-com:office:word" xmlns:w="http://schemas.openxmlformats.org/wordprocessingml/2006/main" xmlns:w14="http://schemas.microsoft.com/office/word/2010/wordml" xmlns:w15="http://schemas.microsoft.com/office/word/2012/wordml" xmlns:wpg="http://schemas.microsoft.com/office/word/2010/wordprocessingGroup" xmlns:wpi="http://schemas.microsoft.com/office/word/2010/wordprocessingInk" xmlns:wne="http://schemas.microsoft.com/office/word/2006/wordml" xmlns:wps="http://schemas.microsoft.com/office/word/2010/wordprocessingShape" mc:Ignorable="w14 w15 wp14">
   <w:p>
     <w:pPr>
       <w:pStyle w:val="Kopfzeile"/>
@@ -2917,8 +2527,8 @@
 </file>
 
 <file path=word/numbering.xml><?xml version="1.0" encoding="utf-8"?>
-<w:numbering xmlns:wpc="http://schemas.microsoft.com/office/word/2010/wordprocessingCanvas" xmlns:mc="http://schemas.openxmlformats.org/markup-compatibility/2006" xmlns:o="urn:schemas-microsoft-com:office:office" xmlns:r="http://schemas.openxmlformats.org/officeDocument/2006/relationships" xmlns:m="http://schemas.openxmlformats.org/officeDocument/2006/math" xmlns:v="urn:schemas-microsoft-com:vml" xmlns:wp14="http://schemas.microsoft.com/office/word/2010/wordprocessingDrawing" xmlns:wp="http://schemas.openxmlformats.org/drawingml/2006/wordprocessingDrawing" xmlns:w10="urn:schemas-microsoft-com:office:word" xmlns:w="http://schemas.openxmlformats.org/wordprocessingml/2006/main" xmlns:w14="http://schemas.microsoft.com/office/word/2010/wordml" xmlns:wpg="http://schemas.microsoft.com/office/word/2010/wordprocessingGroup" xmlns:wpi="http://schemas.microsoft.com/office/word/2010/wordprocessingInk" xmlns:wne="http://schemas.microsoft.com/office/word/2006/wordml" xmlns:wps="http://schemas.microsoft.com/office/word/2010/wordprocessingShape" mc:Ignorable="w14 wp14">
-  <w:abstractNum w:abstractNumId="0">
+<w:numbering xmlns:wpc="http://schemas.microsoft.com/office/word/2010/wordprocessingCanvas" xmlns:mc="http://schemas.openxmlformats.org/markup-compatibility/2006" xmlns:o="urn:schemas-microsoft-com:office:office" xmlns:r="http://schemas.openxmlformats.org/officeDocument/2006/relationships" xmlns:m="http://schemas.openxmlformats.org/officeDocument/2006/math" xmlns:v="urn:schemas-microsoft-com:vml" xmlns:wp14="http://schemas.microsoft.com/office/word/2010/wordprocessingDrawing" xmlns:wp="http://schemas.openxmlformats.org/drawingml/2006/wordprocessingDrawing" xmlns:w10="urn:schemas-microsoft-com:office:word" xmlns:w="http://schemas.openxmlformats.org/wordprocessingml/2006/main" xmlns:w14="http://schemas.microsoft.com/office/word/2010/wordml" xmlns:w15="http://schemas.microsoft.com/office/word/2012/wordml" xmlns:wpg="http://schemas.microsoft.com/office/word/2010/wordprocessingGroup" xmlns:wpi="http://schemas.microsoft.com/office/word/2010/wordprocessingInk" xmlns:wne="http://schemas.microsoft.com/office/word/2006/wordml" xmlns:wps="http://schemas.microsoft.com/office/word/2010/wordprocessingShape" mc:Ignorable="w14 w15 wp14">
+  <w:abstractNum w:abstractNumId="0" w15:restartNumberingAfterBreak="0">
     <w:nsid w:val="FFFFFF7C"/>
     <w:multiLevelType w:val="singleLevel"/>
     <w:tmpl w:val="CFF228DA"/>
@@ -2936,7 +2546,7 @@
       </w:pPr>
     </w:lvl>
   </w:abstractNum>
-  <w:abstractNum w:abstractNumId="1">
+  <w:abstractNum w:abstractNumId="1" w15:restartNumberingAfterBreak="0">
     <w:nsid w:val="FFFFFF7D"/>
     <w:multiLevelType w:val="singleLevel"/>
     <w:tmpl w:val="579EDBC2"/>
@@ -2954,7 +2564,7 @@
       </w:pPr>
     </w:lvl>
   </w:abstractNum>
-  <w:abstractNum w:abstractNumId="2">
+  <w:abstractNum w:abstractNumId="2" w15:restartNumberingAfterBreak="0">
     <w:nsid w:val="FFFFFF7E"/>
     <w:multiLevelType w:val="singleLevel"/>
     <w:tmpl w:val="0FDA63E0"/>
@@ -2972,7 +2582,7 @@
       </w:pPr>
     </w:lvl>
   </w:abstractNum>
-  <w:abstractNum w:abstractNumId="3">
+  <w:abstractNum w:abstractNumId="3" w15:restartNumberingAfterBreak="0">
     <w:nsid w:val="FFFFFF7F"/>
     <w:multiLevelType w:val="singleLevel"/>
     <w:tmpl w:val="A126BDDA"/>
@@ -2990,7 +2600,7 @@
       </w:pPr>
     </w:lvl>
   </w:abstractNum>
-  <w:abstractNum w:abstractNumId="4">
+  <w:abstractNum w:abstractNumId="4" w15:restartNumberingAfterBreak="0">
     <w:nsid w:val="FFFFFF80"/>
     <w:multiLevelType w:val="singleLevel"/>
     <w:tmpl w:val="1DD4A8FC"/>
@@ -3011,7 +2621,7 @@
       </w:rPr>
     </w:lvl>
   </w:abstractNum>
-  <w:abstractNum w:abstractNumId="5">
+  <w:abstractNum w:abstractNumId="5" w15:restartNumberingAfterBreak="0">
     <w:nsid w:val="FFFFFF81"/>
     <w:multiLevelType w:val="singleLevel"/>
     <w:tmpl w:val="72EEB39A"/>
@@ -3032,7 +2642,7 @@
       </w:rPr>
     </w:lvl>
   </w:abstractNum>
-  <w:abstractNum w:abstractNumId="6">
+  <w:abstractNum w:abstractNumId="6" w15:restartNumberingAfterBreak="0">
     <w:nsid w:val="FFFFFF82"/>
     <w:multiLevelType w:val="singleLevel"/>
     <w:tmpl w:val="44D4E25A"/>
@@ -3053,7 +2663,7 @@
       </w:rPr>
     </w:lvl>
   </w:abstractNum>
-  <w:abstractNum w:abstractNumId="7">
+  <w:abstractNum w:abstractNumId="7" w15:restartNumberingAfterBreak="0">
     <w:nsid w:val="FFFFFF83"/>
     <w:multiLevelType w:val="singleLevel"/>
     <w:tmpl w:val="3EEC550C"/>
@@ -3074,7 +2684,7 @@
       </w:rPr>
     </w:lvl>
   </w:abstractNum>
-  <w:abstractNum w:abstractNumId="8">
+  <w:abstractNum w:abstractNumId="8" w15:restartNumberingAfterBreak="0">
     <w:nsid w:val="FFFFFF88"/>
     <w:multiLevelType w:val="singleLevel"/>
     <w:tmpl w:val="5674F354"/>
@@ -3092,7 +2702,7 @@
       </w:pPr>
     </w:lvl>
   </w:abstractNum>
-  <w:abstractNum w:abstractNumId="9">
+  <w:abstractNum w:abstractNumId="9" w15:restartNumberingAfterBreak="0">
     <w:nsid w:val="FFFFFF89"/>
     <w:multiLevelType w:val="singleLevel"/>
     <w:tmpl w:val="9558FC42"/>
@@ -3113,7 +2723,7 @@
       </w:rPr>
     </w:lvl>
   </w:abstractNum>
-  <w:abstractNum w:abstractNumId="10">
+  <w:abstractNum w:abstractNumId="10" w15:restartNumberingAfterBreak="0">
     <w:nsid w:val="044444A0"/>
     <w:multiLevelType w:val="hybridMultilevel"/>
     <w:tmpl w:val="C6B0F6AC"/>
@@ -3226,7 +2836,7 @@
       </w:rPr>
     </w:lvl>
   </w:abstractNum>
-  <w:abstractNum w:abstractNumId="11">
+  <w:abstractNum w:abstractNumId="11" w15:restartNumberingAfterBreak="0">
     <w:nsid w:val="1B8A2BCD"/>
     <w:multiLevelType w:val="hybridMultilevel"/>
     <w:tmpl w:val="BD4EC8C0"/>
@@ -3339,7 +2949,7 @@
       </w:rPr>
     </w:lvl>
   </w:abstractNum>
-  <w:abstractNum w:abstractNumId="12">
+  <w:abstractNum w:abstractNumId="12" w15:restartNumberingAfterBreak="0">
     <w:nsid w:val="1D6D15D0"/>
     <w:multiLevelType w:val="hybridMultilevel"/>
     <w:tmpl w:val="0AB28C58"/>
@@ -3452,7 +3062,7 @@
       </w:rPr>
     </w:lvl>
   </w:abstractNum>
-  <w:abstractNum w:abstractNumId="13">
+  <w:abstractNum w:abstractNumId="13" w15:restartNumberingAfterBreak="0">
     <w:nsid w:val="382B7750"/>
     <w:multiLevelType w:val="hybridMultilevel"/>
     <w:tmpl w:val="3A6E16DC"/>
@@ -3565,7 +3175,7 @@
       </w:rPr>
     </w:lvl>
   </w:abstractNum>
-  <w:abstractNum w:abstractNumId="14">
+  <w:abstractNum w:abstractNumId="14" w15:restartNumberingAfterBreak="0">
     <w:nsid w:val="3E573DEC"/>
     <w:multiLevelType w:val="hybridMultilevel"/>
     <w:tmpl w:val="751A0140"/>
@@ -3678,7 +3288,7 @@
       </w:rPr>
     </w:lvl>
   </w:abstractNum>
-  <w:abstractNum w:abstractNumId="15">
+  <w:abstractNum w:abstractNumId="15" w15:restartNumberingAfterBreak="0">
     <w:nsid w:val="5EF22B3A"/>
     <w:multiLevelType w:val="hybridMultilevel"/>
     <w:tmpl w:val="17522980"/>
@@ -3791,7 +3401,7 @@
       </w:rPr>
     </w:lvl>
   </w:abstractNum>
-  <w:abstractNum w:abstractNumId="16">
+  <w:abstractNum w:abstractNumId="16" w15:restartNumberingAfterBreak="0">
     <w:nsid w:val="7D6E2AF7"/>
     <w:multiLevelType w:val="hybridMultilevel"/>
     <w:tmpl w:val="01906CFE"/>
@@ -3958,7 +3568,7 @@
 </file>
 
 <file path=word/styles.xml><?xml version="1.0" encoding="utf-8"?>
-<w:styles xmlns:mc="http://schemas.openxmlformats.org/markup-compatibility/2006" xmlns:r="http://schemas.openxmlformats.org/officeDocument/2006/relationships" xmlns:w="http://schemas.openxmlformats.org/wordprocessingml/2006/main" xmlns:w14="http://schemas.microsoft.com/office/word/2010/wordml" mc:Ignorable="w14">
+<w:styles xmlns:mc="http://schemas.openxmlformats.org/markup-compatibility/2006" xmlns:r="http://schemas.openxmlformats.org/officeDocument/2006/relationships" xmlns:w="http://schemas.openxmlformats.org/wordprocessingml/2006/main" xmlns:w14="http://schemas.microsoft.com/office/word/2010/wordml" xmlns:w15="http://schemas.microsoft.com/office/word/2012/wordml" mc:Ignorable="w14 w15">
   <w:docDefaults>
     <w:rPrDefault>
       <w:rPr>
@@ -3968,1333 +3578,371 @@
     </w:rPrDefault>
     <w:pPrDefault/>
   </w:docDefaults>
-  <w:latentStyles w:defLockedState="0" w:defUIPriority="0" w:defSemiHidden="1" w:defUnhideWhenUsed="1" w:defQFormat="0" w:count="267">
-    <w:lsdException w:name="Normal" w:semiHidden="0" w:unhideWhenUsed="0" w:qFormat="1"/>
-    <w:lsdException w:name="heading 1" w:semiHidden="0" w:unhideWhenUsed="0" w:qFormat="1"/>
-    <w:lsdException w:name="heading 2" w:semiHidden="0" w:unhideWhenUsed="0" w:qFormat="1"/>
-    <w:lsdException w:name="heading 3" w:semiHidden="0" w:unhideWhenUsed="0" w:qFormat="1"/>
-    <w:lsdException w:name="heading 4" w:semiHidden="0" w:unhideWhenUsed="0" w:qFormat="1"/>
-    <w:lsdException w:name="heading 5" w:semiHidden="0" w:unhideWhenUsed="0" w:qFormat="1"/>
-    <w:lsdException w:name="heading 6" w:semiHidden="0" w:unhideWhenUsed="0" w:qFormat="1"/>
-    <w:lsdException w:name="heading 7" w:qFormat="1"/>
-    <w:lsdException w:name="heading 8" w:qFormat="1"/>
-    <w:lsdException w:name="heading 9" w:qFormat="1"/>
-    <w:lsdException w:name="header" w:uiPriority="99"/>
-    <w:lsdException w:name="caption" w:qFormat="1"/>
-    <w:lsdException w:name="List Number" w:semiHidden="0" w:unhideWhenUsed="0"/>
-    <w:lsdException w:name="List 4" w:semiHidden="0" w:unhideWhenUsed="0"/>
-    <w:lsdException w:name="List 5" w:semiHidden="0" w:unhideWhenUsed="0"/>
-    <w:lsdException w:name="Title" w:semiHidden="0" w:unhideWhenUsed="0" w:qFormat="1"/>
-    <w:lsdException w:name="Subtitle" w:semiHidden="0" w:unhideWhenUsed="0" w:qFormat="1"/>
-    <w:lsdException w:name="Salutation" w:semiHidden="0" w:unhideWhenUsed="0"/>
-    <w:lsdException w:name="Date" w:semiHidden="0" w:unhideWhenUsed="0"/>
-    <w:lsdException w:name="Body Text First Indent" w:semiHidden="0" w:unhideWhenUsed="0"/>
-    <w:lsdException w:name="Strong" w:semiHidden="0" w:unhideWhenUsed="0" w:qFormat="1"/>
-    <w:lsdException w:name="Emphasis" w:semiHidden="0" w:unhideWhenUsed="0" w:qFormat="1"/>
-    <w:lsdException w:name="Table Grid" w:semiHidden="0" w:unhideWhenUsed="0"/>
-    <w:lsdException w:name="Placeholder Text" w:uiPriority="99" w:unhideWhenUsed="0"/>
-    <w:lsdException w:name="No Spacing" w:semiHidden="0" w:uiPriority="1" w:unhideWhenUsed="0" w:qFormat="1"/>
-    <w:lsdException w:name="Light Shading" w:semiHidden="0" w:uiPriority="60" w:unhideWhenUsed="0"/>
-    <w:lsdException w:name="Light List" w:semiHidden="0" w:uiPriority="61" w:unhideWhenUsed="0"/>
-    <w:lsdException w:name="Light Grid" w:semiHidden="0" w:uiPriority="62" w:unhideWhenUsed="0"/>
-    <w:lsdException w:name="Medium Shading 1" w:semiHidden="0" w:uiPriority="63" w:unhideWhenUsed="0"/>
-    <w:lsdException w:name="Medium Shading 2" w:semiHidden="0" w:uiPriority="64" w:unhideWhenUsed="0"/>
-    <w:lsdException w:name="Medium List 1" w:semiHidden="0" w:uiPriority="65" w:unhideWhenUsed="0"/>
-    <w:lsdException w:name="Medium List 2" w:semiHidden="0" w:uiPriority="66" w:unhideWhenUsed="0"/>
-    <w:lsdException w:name="Medium Grid 1" w:semiHidden="0" w:uiPriority="67" w:unhideWhenUsed="0"/>
-    <w:lsdException w:name="Medium Grid 2" w:semiHidden="0" w:uiPriority="68" w:unhideWhenUsed="0"/>
-    <w:lsdException w:name="Medium Grid 3" w:semiHidden="0" w:uiPriority="69" w:unhideWhenUsed="0"/>
-    <w:lsdException w:name="Dark List" w:semiHidden="0" w:uiPriority="70" w:unhideWhenUsed="0"/>
-    <w:lsdException w:name="Colorful Shading" w:semiHidden="0" w:uiPriority="71" w:unhideWhenUsed="0"/>
-    <w:lsdException w:name="Colorful List" w:semiHidden="0" w:uiPriority="72" w:unhideWhenUsed="0"/>
-    <w:lsdException w:name="Colorful Grid" w:semiHidden="0" w:uiPriority="73" w:unhideWhenUsed="0"/>
-    <w:lsdException w:name="Light Shading Accent 1" w:semiHidden="0" w:uiPriority="60" w:unhideWhenUsed="0"/>
-    <w:lsdException w:name="Light List Accent 1" w:semiHidden="0" w:uiPriority="61" w:unhideWhenUsed="0"/>
-    <w:lsdException w:name="Light Grid Accent 1" w:semiHidden="0" w:uiPriority="62" w:unhideWhenUsed="0"/>
-    <w:lsdException w:name="Medium Shading 1 Accent 1" w:semiHidden="0" w:uiPriority="63" w:unhideWhenUsed="0"/>
-    <w:lsdException w:name="Medium Shading 2 Accent 1" w:semiHidden="0" w:uiPriority="64" w:unhideWhenUsed="0"/>
-    <w:lsdException w:name="Medium List 1 Accent 1" w:semiHidden="0" w:uiPriority="65" w:unhideWhenUsed="0"/>
-    <w:lsdException w:name="Revision" w:uiPriority="99" w:unhideWhenUsed="0"/>
-    <w:lsdException w:name="List Paragraph" w:semiHidden="0" w:uiPriority="34" w:unhideWhenUsed="0" w:qFormat="1"/>
-    <w:lsdException w:name="Quote" w:semiHidden="0" w:uiPriority="29" w:unhideWhenUsed="0" w:qFormat="1"/>
-    <w:lsdException w:name="Intense Quote" w:semiHidden="0" w:uiPriority="30" w:unhideWhenUsed="0" w:qFormat="1"/>
-    <w:lsdException w:name="Medium List 2 Accent 1" w:semiHidden="0" w:uiPriority="66" w:unhideWhenUsed="0"/>
-    <w:lsdException w:name="Medium Grid 1 Accent 1" w:semiHidden="0" w:uiPriority="67" w:unhideWhenUsed="0"/>
-    <w:lsdException w:name="Medium Grid 2 Accent 1" w:semiHidden="0" w:uiPriority="68" w:unhideWhenUsed="0"/>
-    <w:lsdException w:name="Medium Grid 3 Accent 1" w:semiHidden="0" w:uiPriority="69" w:unhideWhenUsed="0"/>
-    <w:lsdException w:name="Dark List Accent 1" w:semiHidden="0" w:uiPriority="70" w:unhideWhenUsed="0"/>
-    <w:lsdException w:name="Colorful Shading Accent 1" w:semiHidden="0" w:uiPriority="71" w:unhideWhenUsed="0"/>
-    <w:lsdException w:name="Colorful List Accent 1" w:semiHidden="0" w:uiPriority="72" w:unhideWhenUsed="0"/>
-    <w:lsdException w:name="Colorful Grid Accent 1" w:semiHidden="0" w:uiPriority="73" w:unhideWhenUsed="0"/>
-    <w:lsdException w:name="Light Shading Accent 2" w:semiHidden="0" w:uiPriority="60" w:unhideWhenUsed="0"/>
-    <w:lsdException w:name="Light List Accent 2" w:semiHidden="0" w:uiPriority="61" w:unhideWhenUsed="0"/>
-    <w:lsdException w:name="Light Grid Accent 2" w:semiHidden="0" w:uiPriority="62" w:unhideWhenUsed="0"/>
-    <w:lsdException w:name="Medium Shading 1 Accent 2" w:semiHidden="0" w:uiPriority="63" w:unhideWhenUsed="0"/>
-    <w:lsdException w:name="Medium Shading 2 Accent 2" w:semiHidden="0" w:uiPriority="64" w:unhideWhenUsed="0"/>
-    <w:lsdException w:name="Medium List 1 Accent 2" w:semiHidden="0" w:uiPriority="65" w:unhideWhenUsed="0"/>
-    <w:lsdException w:name="Medium List 2 Accent 2" w:semiHidden="0" w:uiPriority="66" w:unhideWhenUsed="0"/>
-    <w:lsdException w:name="Medium Grid 1 Accent 2" w:semiHidden="0" w:uiPriority="67" w:unhideWhenUsed="0"/>
-    <w:lsdException w:name="Medium Grid 2 Accent 2" w:semiHidden="0" w:uiPriority="68" w:unhideWhenUsed="0"/>
-    <w:lsdException w:name="Medium Grid 3 Accent 2" w:semiHidden="0" w:uiPriority="69" w:unhideWhenUsed="0"/>
-    <w:lsdException w:name="Dark List Accent 2" w:semiHidden="0" w:uiPriority="70" w:unhideWhenUsed="0"/>
-    <w:lsdException w:name="Colorful Shading Accent 2" w:semiHidden="0" w:uiPriority="71" w:unhideWhenUsed="0"/>
-    <w:lsdException w:name="Colorful List Accent 2" w:semiHidden="0" w:uiPriority="72" w:unhideWhenUsed="0"/>
-    <w:lsdException w:name="Colorful Grid Accent 2" w:semiHidden="0" w:uiPriority="73" w:unhideWhenUsed="0"/>
-    <w:lsdException w:name="Light Shading Accent 3" w:semiHidden="0" w:uiPriority="60" w:unhideWhenUsed="0"/>
-    <w:lsdException w:name="Light List Accent 3" w:semiHidden="0" w:uiPriority="61" w:unhideWhenUsed="0"/>
-    <w:lsdException w:name="Light Grid Accent 3" w:semiHidden="0" w:uiPriority="62" w:unhideWhenUsed="0"/>
-    <w:lsdException w:name="Medium Shading 1 Accent 3" w:semiHidden="0" w:uiPriority="63" w:unhideWhenUsed="0"/>
-    <w:lsdException w:name="Medium Shading 2 Accent 3" w:semiHidden="0" w:uiPriority="64" w:unhideWhenUsed="0"/>
-    <w:lsdException w:name="Medium List 1 Accent 3" w:semiHidden="0" w:uiPriority="65" w:unhideWhenUsed="0"/>
-    <w:lsdException w:name="Medium List 2 Accent 3" w:semiHidden="0" w:uiPriority="66" w:unhideWhenUsed="0"/>
-    <w:lsdException w:name="Medium Grid 1 Accent 3" w:semiHidden="0" w:uiPriority="67" w:unhideWhenUsed="0"/>
-    <w:lsdException w:name="Medium Grid 2 Accent 3" w:semiHidden="0" w:uiPriority="68" w:unhideWhenUsed="0"/>
-    <w:lsdException w:name="Medium Grid 3 Accent 3" w:semiHidden="0" w:uiPriority="69" w:unhideWhenUsed="0"/>
-    <w:lsdException w:name="Dark List Accent 3" w:semiHidden="0" w:uiPriority="70" w:unhideWhenUsed="0"/>
-    <w:lsdException w:name="Colorful Shading Accent 3" w:semiHidden="0" w:uiPriority="71" w:unhideWhenUsed="0"/>
-    <w:lsdException w:name="Colorful List Accent 3" w:semiHidden="0" w:uiPriority="72" w:unhideWhenUsed="0"/>
-    <w:lsdException w:name="Colorful Grid Accent 3" w:semiHidden="0" w:uiPriority="73" w:unhideWhenUsed="0"/>
-    <w:lsdException w:name="Light Shading Accent 4" w:semiHidden="0" w:uiPriority="60" w:unhideWhenUsed="0"/>
-    <w:lsdException w:name="Light List Accent 4" w:semiHidden="0" w:uiPriority="61" w:unhideWhenUsed="0"/>
-    <w:lsdException w:name="Light Grid Accent 4" w:semiHidden="0" w:uiPriority="62" w:unhideWhenUsed="0"/>
-    <w:lsdException w:name="Medium Shading 1 Accent 4" w:semiHidden="0" w:uiPriority="63" w:unhideWhenUsed="0"/>
-    <w:lsdException w:name="Medium Shading 2 Accent 4" w:semiHidden="0" w:uiPriority="64" w:unhideWhenUsed="0"/>
-    <w:lsdException w:name="Medium List 1 Accent 4" w:semiHidden="0" w:uiPriority="65" w:unhideWhenUsed="0"/>
-    <w:lsdException w:name="Medium List 2 Accent 4" w:semiHidden="0" w:uiPriority="66" w:unhideWhenUsed="0"/>
-    <w:lsdException w:name="Medium Grid 1 Accent 4" w:semiHidden="0" w:uiPriority="67" w:unhideWhenUsed="0"/>
-    <w:lsdException w:name="Medium Grid 2 Accent 4" w:semiHidden="0" w:uiPriority="68" w:unhideWhenUsed="0"/>
-    <w:lsdException w:name="Medium Grid 3 Accent 4" w:semiHidden="0" w:uiPriority="69" w:unhideWhenUsed="0"/>
-    <w:lsdException w:name="Dark List Accent 4" w:semiHidden="0" w:uiPriority="70" w:unhideWhenUsed="0"/>
-    <w:lsdException w:name="Colorful Shading Accent 4" w:semiHidden="0" w:uiPriority="71" w:unhideWhenUsed="0"/>
-    <w:lsdException w:name="Colorful List Accent 4" w:semiHidden="0" w:uiPriority="72" w:unhideWhenUsed="0"/>
-    <w:lsdException w:name="Colorful Grid Accent 4" w:semiHidden="0" w:uiPriority="73" w:unhideWhenUsed="0"/>
-    <w:lsdException w:name="Light Shading Accent 5" w:semiHidden="0" w:uiPriority="60" w:unhideWhenUsed="0"/>
-    <w:lsdException w:name="Light List Accent 5" w:semiHidden="0" w:uiPriority="61" w:unhideWhenUsed="0"/>
-    <w:lsdException w:name="Light Grid Accent 5" w:semiHidden="0" w:uiPriority="62" w:unhideWhenUsed="0"/>
-    <w:lsdException w:name="Medium Shading 1 Accent 5" w:semiHidden="0" w:uiPriority="63" w:unhideWhenUsed="0"/>
-    <w:lsdException w:name="Medium Shading 2 Accent 5" w:semiHidden="0" w:uiPriority="64" w:unhideWhenUsed="0"/>
-    <w:lsdException w:name="Medium List 1 Accent 5" w:semiHidden="0" w:uiPriority="65" w:unhideWhenUsed="0"/>
-    <w:lsdException w:name="Medium List 2 Accent 5" w:semiHidden="0" w:uiPriority="66" w:unhideWhenUsed="0"/>
-    <w:lsdException w:name="Medium Grid 1 Accent 5" w:semiHidden="0" w:uiPriority="67" w:unhideWhenUsed="0"/>
-    <w:lsdException w:name="Medium Grid 2 Accent 5" w:semiHidden="0" w:uiPriority="68" w:unhideWhenUsed="0"/>
-    <w:lsdException w:name="Medium Grid 3 Accent 5" w:semiHidden="0" w:uiPriority="69" w:unhideWhenUsed="0"/>
-    <w:lsdException w:name="Dark List Accent 5" w:semiHidden="0" w:uiPriority="70" w:unhideWhenUsed="0"/>
-    <w:lsdException w:name="Colorful Shading Accent 5" w:semiHidden="0" w:uiPriority="71" w:unhideWhenUsed="0"/>
-    <w:lsdException w:name="Colorful List Accent 5" w:semiHidden="0" w:uiPriority="72" w:unhideWhenUsed="0"/>
-    <w:lsdException w:name="Colorful Grid Accent 5" w:semiHidden="0" w:uiPriority="73" w:unhideWhenUsed="0"/>
-    <w:lsdException w:name="Light Shading Accent 6" w:semiHidden="0" w:uiPriority="60" w:unhideWhenUsed="0"/>
-    <w:lsdException w:name="Light List Accent 6" w:semiHidden="0" w:uiPriority="61" w:unhideWhenUsed="0"/>
-    <w:lsdException w:name="Light Grid Accent 6" w:semiHidden="0" w:uiPriority="62" w:unhideWhenUsed="0"/>
-    <w:lsdException w:name="Medium Shading 1 Accent 6" w:semiHidden="0" w:uiPriority="63" w:unhideWhenUsed="0"/>
-    <w:lsdException w:name="Medium Shading 2 Accent 6" w:semiHidden="0" w:uiPriority="64" w:unhideWhenUsed="0"/>
-    <w:lsdException w:name="Medium List 1 Accent 6" w:semiHidden="0" w:uiPriority="65" w:unhideWhenUsed="0"/>
-    <w:lsdException w:name="Medium List 2 Accent 6" w:semiHidden="0" w:uiPriority="66" w:unhideWhenUsed="0"/>
-    <w:lsdException w:name="Medium Grid 1 Accent 6" w:semiHidden="0" w:uiPriority="67" w:unhideWhenUsed="0"/>
-    <w:lsdException w:name="Medium Grid 2 Accent 6" w:semiHidden="0" w:uiPriority="68" w:unhideWhenUsed="0"/>
-    <w:lsdException w:name="Medium Grid 3 Accent 6" w:semiHidden="0" w:uiPriority="69" w:unhideWhenUsed="0"/>
-    <w:lsdException w:name="Dark List Accent 6" w:semiHidden="0" w:uiPriority="70" w:unhideWhenUsed="0"/>
-    <w:lsdException w:name="Colorful Shading Accent 6" w:semiHidden="0" w:uiPriority="71" w:unhideWhenUsed="0"/>
-    <w:lsdException w:name="Colorful List Accent 6" w:semiHidden="0" w:uiPriority="72" w:unhideWhenUsed="0"/>
-    <w:lsdException w:name="Colorful Grid Accent 6" w:semiHidden="0" w:uiPriority="73" w:unhideWhenUsed="0"/>
-    <w:lsdException w:name="Subtle Emphasis" w:semiHidden="0" w:uiPriority="19" w:unhideWhenUsed="0" w:qFormat="1"/>
-    <w:lsdException w:name="Intense Emphasis" w:semiHidden="0" w:uiPriority="21" w:unhideWhenUsed="0" w:qFormat="1"/>
-    <w:lsdException w:name="Subtle Reference" w:semiHidden="0" w:uiPriority="31" w:unhideWhenUsed="0" w:qFormat="1"/>
-    <w:lsdException w:name="Intense Reference" w:semiHidden="0" w:uiPriority="32" w:unhideWhenUsed="0" w:qFormat="1"/>
-    <w:lsdException w:name="Book Title" w:semiHidden="0" w:uiPriority="33" w:unhideWhenUsed="0" w:qFormat="1"/>
-    <w:lsdException w:name="Bibliography" w:uiPriority="37"/>
-    <w:lsdException w:name="TOC Heading" w:uiPriority="39" w:qFormat="1"/>
-  </w:latentStyles>
-  <w:style w:type="paragraph" w:default="1" w:styleId="Standard">
-    <w:name w:val="Normal"/>
-    <w:qFormat/>
-    <w:rPr>
-      <w:rFonts w:ascii="Arial" w:hAnsi="Arial"/>
-    </w:rPr>
-  </w:style>
-  <w:style w:type="paragraph" w:styleId="berschrift1">
-    <w:name w:val="heading 1"/>
-    <w:basedOn w:val="Standard"/>
-    <w:next w:val="Standard"/>
-    <w:qFormat/>
-    <w:pPr>
-      <w:keepNext/>
-      <w:spacing w:before="360" w:line="240" w:lineRule="exact"/>
-      <w:outlineLvl w:val="0"/>
-    </w:pPr>
-    <w:rPr>
-      <w:b/>
-      <w:spacing w:val="6"/>
-      <w:sz w:val="18"/>
-    </w:rPr>
-  </w:style>
-  <w:style w:type="paragraph" w:styleId="berschrift2">
-    <w:name w:val="heading 2"/>
-    <w:basedOn w:val="Standard"/>
-    <w:next w:val="Standard"/>
-    <w:qFormat/>
-    <w:pPr>
-      <w:keepNext/>
-      <w:spacing w:before="240" w:after="60"/>
-      <w:outlineLvl w:val="1"/>
-    </w:pPr>
-    <w:rPr>
-      <w:b/>
-      <w:i/>
-      <w:sz w:val="24"/>
-    </w:rPr>
-  </w:style>
-  <w:style w:type="paragraph" w:styleId="berschrift3">
-    <w:name w:val="heading 3"/>
-    <w:basedOn w:val="Standard"/>
-    <w:next w:val="Standard"/>
-    <w:qFormat/>
-    <w:pPr>
-      <w:keepNext/>
-      <w:spacing w:before="240" w:after="60"/>
-      <w:outlineLvl w:val="2"/>
-    </w:pPr>
-    <w:rPr>
-      <w:sz w:val="24"/>
-    </w:rPr>
-  </w:style>
-  <w:style w:type="paragraph" w:styleId="berschrift4">
-    <w:name w:val="heading 4"/>
-    <w:basedOn w:val="Standard"/>
-    <w:next w:val="Standard"/>
-    <w:qFormat/>
-    <w:pPr>
-      <w:keepNext/>
-      <w:spacing w:before="240" w:after="60"/>
-      <w:outlineLvl w:val="3"/>
-    </w:pPr>
-    <w:rPr>
-      <w:b/>
-      <w:sz w:val="24"/>
-    </w:rPr>
-  </w:style>
-  <w:style w:type="paragraph" w:styleId="berschrift5">
-    <w:name w:val="heading 5"/>
-    <w:basedOn w:val="Standard"/>
-    <w:next w:val="Standard"/>
-    <w:qFormat/>
-    <w:pPr>
-      <w:spacing w:before="240" w:after="60"/>
-      <w:outlineLvl w:val="4"/>
-    </w:pPr>
-    <w:rPr>
-      <w:sz w:val="22"/>
-    </w:rPr>
-  </w:style>
-  <w:style w:type="paragraph" w:styleId="berschrift6">
-    <w:name w:val="heading 6"/>
-    <w:basedOn w:val="Standard"/>
-    <w:next w:val="Standard"/>
-    <w:qFormat/>
-    <w:pPr>
-      <w:spacing w:before="240" w:after="60"/>
-      <w:outlineLvl w:val="5"/>
-    </w:pPr>
-    <w:rPr>
-      <w:rFonts w:ascii="Times New Roman" w:hAnsi="Times New Roman"/>
-      <w:i/>
-      <w:sz w:val="22"/>
-    </w:rPr>
-  </w:style>
-  <w:style w:type="paragraph" w:styleId="berschrift7">
-    <w:name w:val="heading 7"/>
-    <w:basedOn w:val="Standard"/>
-    <w:next w:val="Standard"/>
-    <w:qFormat/>
-    <w:pPr>
-      <w:spacing w:before="240" w:after="60"/>
-      <w:outlineLvl w:val="6"/>
-    </w:pPr>
-  </w:style>
-  <w:style w:type="paragraph" w:styleId="berschrift8">
-    <w:name w:val="heading 8"/>
-    <w:basedOn w:val="Standard"/>
-    <w:next w:val="Standard"/>
-    <w:qFormat/>
-    <w:pPr>
-      <w:spacing w:before="240" w:after="60"/>
-      <w:outlineLvl w:val="7"/>
-    </w:pPr>
-    <w:rPr>
-      <w:i/>
-    </w:rPr>
-  </w:style>
-  <w:style w:type="paragraph" w:styleId="berschrift9">
-    <w:name w:val="heading 9"/>
-    <w:basedOn w:val="Standard"/>
-    <w:next w:val="Standard"/>
-    <w:qFormat/>
-    <w:pPr>
-      <w:spacing w:before="240" w:after="60"/>
-      <w:outlineLvl w:val="8"/>
-    </w:pPr>
-    <w:rPr>
-      <w:b/>
-      <w:i/>
-      <w:sz w:val="18"/>
-    </w:rPr>
-  </w:style>
-  <w:style w:type="character" w:default="1" w:styleId="Absatz-Standardschriftart">
-    <w:name w:val="Default Paragraph Font"/>
-    <w:uiPriority w:val="1"/>
-    <w:semiHidden/>
-    <w:unhideWhenUsed/>
-  </w:style>
-  <w:style w:type="table" w:default="1" w:styleId="NormaleTabelle">
-    <w:name w:val="Normal Table"/>
-    <w:uiPriority w:val="99"/>
-    <w:semiHidden/>
-    <w:unhideWhenUsed/>
-    <w:tblPr>
-      <w:tblInd w:w="0" w:type="dxa"/>
-      <w:tblCellMar>
-        <w:top w:w="0" w:type="dxa"/>
-        <w:left w:w="108" w:type="dxa"/>
-        <w:bottom w:w="0" w:type="dxa"/>
-        <w:right w:w="108" w:type="dxa"/>
-      </w:tblCellMar>
-    </w:tblPr>
-  </w:style>
-  <w:style w:type="numbering" w:default="1" w:styleId="KeineListe">
-    <w:name w:val="No List"/>
-    <w:uiPriority w:val="99"/>
-    <w:semiHidden/>
-    <w:unhideWhenUsed/>
-  </w:style>
-  <w:style w:type="paragraph" w:styleId="Kopfzeile">
-    <w:name w:val="header"/>
-    <w:basedOn w:val="Standard"/>
-    <w:link w:val="KopfzeileZchn"/>
-    <w:uiPriority w:val="99"/>
-    <w:pPr>
-      <w:tabs>
-        <w:tab w:val="center" w:pos="4536"/>
-        <w:tab w:val="right" w:pos="9072"/>
-      </w:tabs>
-    </w:pPr>
-  </w:style>
-  <w:style w:type="paragraph" w:styleId="Gruformel">
-    <w:name w:val="Closing"/>
-    <w:basedOn w:val="Text"/>
-    <w:pPr>
-      <w:ind w:left="4252"/>
-    </w:pPr>
-  </w:style>
-  <w:style w:type="paragraph" w:styleId="Fuzeile">
-    <w:name w:val="footer"/>
-    <w:basedOn w:val="Standard"/>
-    <w:pPr>
-      <w:tabs>
-        <w:tab w:val="center" w:pos="4536"/>
-        <w:tab w:val="right" w:pos="9072"/>
-      </w:tabs>
-      <w:spacing w:line="240" w:lineRule="atLeast"/>
-    </w:pPr>
-    <w:rPr>
-      <w:spacing w:val="6"/>
-      <w:sz w:val="18"/>
-    </w:rPr>
-  </w:style>
-  <w:style w:type="character" w:styleId="Hyperlink">
-    <w:name w:val="Hyperlink"/>
-    <w:basedOn w:val="Absatz-Standardschriftart"/>
-    <w:rPr>
-      <w:color w:val="0000FF"/>
-      <w:u w:val="single"/>
-    </w:rPr>
-  </w:style>
-  <w:style w:type="paragraph" w:customStyle="1" w:styleId="Absender">
-    <w:name w:val="Absender"/>
-    <w:basedOn w:val="Standard"/>
-    <w:pPr>
-      <w:spacing w:line="240" w:lineRule="atLeast"/>
-    </w:pPr>
-    <w:rPr>
-      <w:spacing w:val="6"/>
-      <w:sz w:val="18"/>
-    </w:rPr>
-  </w:style>
-  <w:style w:type="paragraph" w:customStyle="1" w:styleId="Text">
-    <w:name w:val="Text"/>
-    <w:basedOn w:val="Standard"/>
-    <w:pPr>
-      <w:spacing w:line="280" w:lineRule="atLeast"/>
-    </w:pPr>
-    <w:rPr>
-      <w:spacing w:val="8"/>
-    </w:rPr>
-  </w:style>
-  <w:style w:type="paragraph" w:customStyle="1" w:styleId="Direktion">
-    <w:name w:val="Direktion"/>
-    <w:basedOn w:val="Standard"/>
-    <w:pPr>
-      <w:spacing w:line="240" w:lineRule="atLeast"/>
-    </w:pPr>
-    <w:rPr>
-      <w:spacing w:val="6"/>
-      <w:sz w:val="18"/>
-    </w:rPr>
-  </w:style>
-  <w:style w:type="paragraph" w:styleId="Abbildungsverzeichnis">
-    <w:name w:val="table of figures"/>
-    <w:basedOn w:val="Standard"/>
-    <w:next w:val="Standard"/>
-    <w:semiHidden/>
-    <w:pPr>
-      <w:ind w:left="400" w:hanging="400"/>
-    </w:pPr>
-  </w:style>
-  <w:style w:type="paragraph" w:styleId="Umschlagabsenderadresse">
-    <w:name w:val="envelope return"/>
-    <w:basedOn w:val="Standard"/>
-  </w:style>
-  <w:style w:type="paragraph" w:styleId="Anrede">
-    <w:name w:val="Salutation"/>
-    <w:basedOn w:val="Standard"/>
-    <w:next w:val="Standard"/>
-  </w:style>
-  <w:style w:type="paragraph" w:styleId="Aufzhlungszeichen">
-    <w:name w:val="List Bullet"/>
-    <w:basedOn w:val="Standard"/>
-    <w:autoRedefine/>
-    <w:pPr>
-      <w:numPr>
-        <w:numId w:val="1"/>
-      </w:numPr>
-    </w:pPr>
-  </w:style>
-  <w:style w:type="paragraph" w:styleId="Aufzhlungszeichen2">
-    <w:name w:val="List Bullet 2"/>
-    <w:basedOn w:val="Standard"/>
-    <w:autoRedefine/>
-    <w:pPr>
-      <w:numPr>
-        <w:numId w:val="2"/>
-      </w:numPr>
-    </w:pPr>
-  </w:style>
-  <w:style w:type="paragraph" w:styleId="Aufzhlungszeichen3">
-    <w:name w:val="List Bullet 3"/>
-    <w:basedOn w:val="Standard"/>
-    <w:autoRedefine/>
-    <w:pPr>
-      <w:numPr>
-        <w:numId w:val="3"/>
-      </w:numPr>
-    </w:pPr>
-  </w:style>
-  <w:style w:type="paragraph" w:styleId="Aufzhlungszeichen4">
-    <w:name w:val="List Bullet 4"/>
-    <w:basedOn w:val="Standard"/>
-    <w:autoRedefine/>
-    <w:pPr>
-      <w:numPr>
-        <w:numId w:val="4"/>
-      </w:numPr>
-    </w:pPr>
-  </w:style>
-  <w:style w:type="paragraph" w:styleId="Aufzhlungszeichen5">
-    <w:name w:val="List Bullet 5"/>
-    <w:basedOn w:val="Standard"/>
-    <w:autoRedefine/>
-    <w:pPr>
-      <w:numPr>
-        <w:numId w:val="5"/>
-      </w:numPr>
-    </w:pPr>
-  </w:style>
-  <w:style w:type="paragraph" w:styleId="Beschriftung">
-    <w:name w:val="caption"/>
-    <w:basedOn w:val="Standard"/>
-    <w:next w:val="Standard"/>
-    <w:qFormat/>
-    <w:pPr>
-      <w:spacing w:before="120" w:after="120"/>
-    </w:pPr>
-    <w:rPr>
-      <w:b/>
-    </w:rPr>
-  </w:style>
-  <w:style w:type="paragraph" w:styleId="Blocktext">
-    <w:name w:val="Block Text"/>
-    <w:basedOn w:val="Standard"/>
-    <w:pPr>
-      <w:spacing w:after="120"/>
-      <w:ind w:left="1440" w:right="1440"/>
-    </w:pPr>
-  </w:style>
-  <w:style w:type="paragraph" w:styleId="Datum">
-    <w:name w:val="Date"/>
-    <w:basedOn w:val="Standard"/>
-    <w:next w:val="Standard"/>
-  </w:style>
-  <w:style w:type="paragraph" w:styleId="Dokumentstruktur">
-    <w:name w:val="Document Map"/>
-    <w:basedOn w:val="Standard"/>
-    <w:semiHidden/>
-    <w:pPr>
-      <w:shd w:val="clear" w:color="auto" w:fill="000080"/>
-    </w:pPr>
-    <w:rPr>
-      <w:rFonts w:ascii="Tahoma" w:hAnsi="Tahoma"/>
-    </w:rPr>
-  </w:style>
-  <w:style w:type="paragraph" w:styleId="Endnotentext">
-    <w:name w:val="endnote text"/>
-    <w:basedOn w:val="Standard"/>
-    <w:semiHidden/>
-  </w:style>
-  <w:style w:type="paragraph" w:styleId="Fu-Endnotenberschrift">
-    <w:name w:val="Note Heading"/>
-    <w:basedOn w:val="Standard"/>
-    <w:next w:val="Standard"/>
-  </w:style>
-  <w:style w:type="paragraph" w:styleId="Funotentext">
-    <w:name w:val="footnote text"/>
-    <w:basedOn w:val="Standard"/>
-    <w:link w:val="FunotentextZchn"/>
-  </w:style>
-  <w:style w:type="paragraph" w:styleId="Index1">
-    <w:name w:val="index 1"/>
-    <w:basedOn w:val="Standard"/>
-    <w:next w:val="Standard"/>
-    <w:autoRedefine/>
-    <w:semiHidden/>
-    <w:pPr>
-      <w:ind w:left="200" w:hanging="200"/>
-    </w:pPr>
-  </w:style>
-  <w:style w:type="paragraph" w:styleId="Index2">
-    <w:name w:val="index 2"/>
-    <w:basedOn w:val="Standard"/>
-    <w:next w:val="Standard"/>
-    <w:autoRedefine/>
-    <w:semiHidden/>
-    <w:pPr>
-      <w:ind w:left="400" w:hanging="200"/>
-    </w:pPr>
-  </w:style>
-  <w:style w:type="paragraph" w:styleId="Index3">
-    <w:name w:val="index 3"/>
-    <w:basedOn w:val="Standard"/>
-    <w:next w:val="Standard"/>
-    <w:autoRedefine/>
-    <w:semiHidden/>
-    <w:pPr>
-      <w:ind w:left="600" w:hanging="200"/>
-    </w:pPr>
-  </w:style>
-  <w:style w:type="paragraph" w:styleId="Index4">
-    <w:name w:val="index 4"/>
-    <w:basedOn w:val="Standard"/>
-    <w:next w:val="Standard"/>
-    <w:autoRedefine/>
-    <w:semiHidden/>
-    <w:pPr>
-      <w:ind w:left="800" w:hanging="200"/>
-    </w:pPr>
-  </w:style>
-  <w:style w:type="paragraph" w:styleId="Index5">
-    <w:name w:val="index 5"/>
-    <w:basedOn w:val="Standard"/>
-    <w:next w:val="Standard"/>
-    <w:autoRedefine/>
-    <w:semiHidden/>
-    <w:pPr>
-      <w:ind w:left="1000" w:hanging="200"/>
-    </w:pPr>
-  </w:style>
-  <w:style w:type="paragraph" w:styleId="Index6">
-    <w:name w:val="index 6"/>
-    <w:basedOn w:val="Standard"/>
-    <w:next w:val="Standard"/>
-    <w:autoRedefine/>
-    <w:semiHidden/>
-    <w:pPr>
-      <w:ind w:left="1200" w:hanging="200"/>
-    </w:pPr>
-  </w:style>
-  <w:style w:type="paragraph" w:styleId="Index7">
-    <w:name w:val="index 7"/>
-    <w:basedOn w:val="Standard"/>
-    <w:next w:val="Standard"/>
-    <w:autoRedefine/>
-    <w:semiHidden/>
-    <w:pPr>
-      <w:ind w:left="1400" w:hanging="200"/>
-    </w:pPr>
-  </w:style>
-  <w:style w:type="paragraph" w:styleId="Index8">
-    <w:name w:val="index 8"/>
-    <w:basedOn w:val="Standard"/>
-    <w:next w:val="Standard"/>
-    <w:autoRedefine/>
-    <w:semiHidden/>
-    <w:pPr>
-      <w:ind w:left="1600" w:hanging="200"/>
-    </w:pPr>
-  </w:style>
-  <w:style w:type="paragraph" w:styleId="Index9">
-    <w:name w:val="index 9"/>
-    <w:basedOn w:val="Standard"/>
-    <w:next w:val="Standard"/>
-    <w:autoRedefine/>
-    <w:semiHidden/>
-    <w:pPr>
-      <w:ind w:left="1800" w:hanging="200"/>
-    </w:pPr>
-  </w:style>
-  <w:style w:type="paragraph" w:styleId="Indexberschrift">
-    <w:name w:val="index heading"/>
-    <w:basedOn w:val="Standard"/>
-    <w:next w:val="Index1"/>
-    <w:semiHidden/>
-    <w:rPr>
-      <w:b/>
-    </w:rPr>
-  </w:style>
-  <w:style w:type="paragraph" w:styleId="Kommentartext">
-    <w:name w:val="annotation text"/>
-    <w:basedOn w:val="Standard"/>
-    <w:link w:val="KommentartextZchn"/>
-    <w:semiHidden/>
-  </w:style>
-  <w:style w:type="paragraph" w:styleId="Liste">
-    <w:name w:val="List"/>
-    <w:basedOn w:val="Standard"/>
-    <w:pPr>
-      <w:ind w:left="283" w:hanging="283"/>
-    </w:pPr>
-  </w:style>
-  <w:style w:type="paragraph" w:styleId="Liste2">
-    <w:name w:val="List 2"/>
-    <w:basedOn w:val="Standard"/>
-    <w:pPr>
-      <w:ind w:left="566" w:hanging="283"/>
-    </w:pPr>
-  </w:style>
-  <w:style w:type="paragraph" w:styleId="Liste3">
-    <w:name w:val="List 3"/>
-    <w:basedOn w:val="Standard"/>
-    <w:pPr>
-      <w:ind w:left="849" w:hanging="283"/>
-    </w:pPr>
-  </w:style>
-  <w:style w:type="paragraph" w:styleId="Liste4">
-    <w:name w:val="List 4"/>
-    <w:basedOn w:val="Standard"/>
-    <w:pPr>
-      <w:ind w:left="1132" w:hanging="283"/>
-    </w:pPr>
-  </w:style>
-  <w:style w:type="paragraph" w:styleId="Liste5">
-    <w:name w:val="List 5"/>
-    <w:basedOn w:val="Standard"/>
-    <w:pPr>
-      <w:ind w:left="1415" w:hanging="283"/>
-    </w:pPr>
-  </w:style>
-  <w:style w:type="paragraph" w:styleId="Listenfortsetzung">
-    <w:name w:val="List Continue"/>
-    <w:basedOn w:val="Standard"/>
-    <w:pPr>
-      <w:spacing w:after="120"/>
-      <w:ind w:left="283"/>
-    </w:pPr>
-  </w:style>
-  <w:style w:type="paragraph" w:styleId="Listenfortsetzung2">
-    <w:name w:val="List Continue 2"/>
-    <w:basedOn w:val="Standard"/>
-    <w:pPr>
-      <w:spacing w:after="120"/>
-      <w:ind w:left="566"/>
-    </w:pPr>
-  </w:style>
-  <w:style w:type="paragraph" w:styleId="Listenfortsetzung3">
-    <w:name w:val="List Continue 3"/>
-    <w:basedOn w:val="Standard"/>
-    <w:pPr>
-      <w:spacing w:after="120"/>
-      <w:ind w:left="849"/>
-    </w:pPr>
-  </w:style>
-  <w:style w:type="paragraph" w:styleId="Listenfortsetzung4">
-    <w:name w:val="List Continue 4"/>
-    <w:basedOn w:val="Standard"/>
-    <w:pPr>
-      <w:spacing w:after="120"/>
-      <w:ind w:left="1132"/>
-    </w:pPr>
-  </w:style>
-  <w:style w:type="paragraph" w:styleId="Listenfortsetzung5">
-    <w:name w:val="List Continue 5"/>
-    <w:basedOn w:val="Standard"/>
-    <w:pPr>
-      <w:spacing w:after="120"/>
-      <w:ind w:left="1415"/>
-    </w:pPr>
-  </w:style>
-  <w:style w:type="paragraph" w:styleId="Listennummer">
-    <w:name w:val="List Number"/>
-    <w:basedOn w:val="Standard"/>
-    <w:pPr>
-      <w:numPr>
-        <w:numId w:val="6"/>
-      </w:numPr>
-    </w:pPr>
-  </w:style>
-  <w:style w:type="paragraph" w:styleId="Listennummer2">
-    <w:name w:val="List Number 2"/>
-    <w:basedOn w:val="Standard"/>
-    <w:pPr>
-      <w:numPr>
-        <w:numId w:val="7"/>
-      </w:numPr>
-    </w:pPr>
-  </w:style>
-  <w:style w:type="paragraph" w:styleId="Listennummer3">
-    <w:name w:val="List Number 3"/>
-    <w:basedOn w:val="Standard"/>
-    <w:pPr>
-      <w:numPr>
-        <w:numId w:val="8"/>
-      </w:numPr>
-    </w:pPr>
-  </w:style>
-  <w:style w:type="paragraph" w:styleId="Listennummer4">
-    <w:name w:val="List Number 4"/>
-    <w:basedOn w:val="Standard"/>
-    <w:pPr>
-      <w:numPr>
-        <w:numId w:val="9"/>
-      </w:numPr>
-    </w:pPr>
-  </w:style>
-  <w:style w:type="paragraph" w:styleId="Listennummer5">
-    <w:name w:val="List Number 5"/>
-    <w:basedOn w:val="Standard"/>
-    <w:pPr>
-      <w:numPr>
-        <w:numId w:val="10"/>
-      </w:numPr>
-    </w:pPr>
-  </w:style>
-  <w:style w:type="paragraph" w:styleId="Makrotext">
-    <w:name w:val="macro"/>
-    <w:semiHidden/>
-    <w:pPr>
-      <w:tabs>
-        <w:tab w:val="left" w:pos="480"/>
-        <w:tab w:val="left" w:pos="960"/>
-        <w:tab w:val="left" w:pos="1440"/>
-        <w:tab w:val="left" w:pos="1920"/>
-        <w:tab w:val="left" w:pos="2400"/>
-        <w:tab w:val="left" w:pos="2880"/>
-        <w:tab w:val="left" w:pos="3360"/>
-        <w:tab w:val="left" w:pos="3840"/>
-        <w:tab w:val="left" w:pos="4320"/>
-      </w:tabs>
-    </w:pPr>
-    <w:rPr>
-      <w:rFonts w:ascii="Courier New" w:hAnsi="Courier New"/>
-    </w:rPr>
-  </w:style>
-  <w:style w:type="paragraph" w:styleId="Nachrichtenkopf">
-    <w:name w:val="Message Header"/>
-    <w:basedOn w:val="Standard"/>
-    <w:pPr>
-      <w:pBdr>
-        <w:top w:val="single" w:sz="6" w:space="1" w:color="auto"/>
-        <w:left w:val="single" w:sz="6" w:space="1" w:color="auto"/>
-        <w:bottom w:val="single" w:sz="6" w:space="1" w:color="auto"/>
-        <w:right w:val="single" w:sz="6" w:space="1" w:color="auto"/>
-      </w:pBdr>
-      <w:shd w:val="pct20" w:color="auto" w:fill="auto"/>
-      <w:ind w:left="1134" w:hanging="1134"/>
-    </w:pPr>
-    <w:rPr>
-      <w:sz w:val="24"/>
-    </w:rPr>
-  </w:style>
-  <w:style w:type="paragraph" w:styleId="NurText">
-    <w:name w:val="Plain Text"/>
-    <w:basedOn w:val="Standard"/>
-    <w:rPr>
-      <w:rFonts w:ascii="Courier New" w:hAnsi="Courier New"/>
-    </w:rPr>
-  </w:style>
-  <w:style w:type="paragraph" w:styleId="Standardeinzug">
-    <w:name w:val="Normal Indent"/>
-    <w:basedOn w:val="Standard"/>
-    <w:pPr>
-      <w:ind w:left="708"/>
-    </w:pPr>
-  </w:style>
-  <w:style w:type="paragraph" w:styleId="Textkrper">
-    <w:name w:val="Body Text"/>
-    <w:basedOn w:val="Standard"/>
-    <w:pPr>
-      <w:spacing w:after="120"/>
-    </w:pPr>
-  </w:style>
-  <w:style w:type="paragraph" w:styleId="Textkrper2">
-    <w:name w:val="Body Text 2"/>
-    <w:basedOn w:val="Standard"/>
-    <w:pPr>
-      <w:spacing w:after="120" w:line="480" w:lineRule="auto"/>
-    </w:pPr>
-  </w:style>
-  <w:style w:type="paragraph" w:styleId="Textkrper3">
-    <w:name w:val="Body Text 3"/>
-    <w:basedOn w:val="Standard"/>
-    <w:pPr>
-      <w:spacing w:after="120"/>
-    </w:pPr>
-    <w:rPr>
-      <w:sz w:val="16"/>
-    </w:rPr>
-  </w:style>
-  <w:style w:type="paragraph" w:styleId="Textkrper-Zeileneinzug">
-    <w:name w:val="Body Text Indent"/>
-    <w:basedOn w:val="Standard"/>
-    <w:pPr>
-      <w:spacing w:after="120"/>
-      <w:ind w:left="283"/>
-    </w:pPr>
-  </w:style>
-  <w:style w:type="paragraph" w:styleId="Textkrper-Einzug2">
-    <w:name w:val="Body Text Indent 2"/>
-    <w:basedOn w:val="Standard"/>
-    <w:pPr>
-      <w:spacing w:after="120" w:line="480" w:lineRule="auto"/>
-      <w:ind w:left="283"/>
-    </w:pPr>
-  </w:style>
-  <w:style w:type="paragraph" w:styleId="Textkrper-Einzug3">
-    <w:name w:val="Body Text Indent 3"/>
-    <w:basedOn w:val="Standard"/>
-    <w:pPr>
-      <w:spacing w:after="120"/>
-      <w:ind w:left="283"/>
-    </w:pPr>
-    <w:rPr>
-      <w:sz w:val="16"/>
-    </w:rPr>
-  </w:style>
-  <w:style w:type="paragraph" w:styleId="Textkrper-Erstzeileneinzug">
-    <w:name w:val="Body Text First Indent"/>
-    <w:basedOn w:val="Textkrper"/>
-    <w:pPr>
-      <w:ind w:firstLine="210"/>
-    </w:pPr>
-  </w:style>
-  <w:style w:type="paragraph" w:styleId="Textkrper-Erstzeileneinzug2">
-    <w:name w:val="Body Text First Indent 2"/>
-    <w:basedOn w:val="Textkrper-Zeileneinzug"/>
-    <w:pPr>
-      <w:ind w:firstLine="210"/>
-    </w:pPr>
-  </w:style>
-  <w:style w:type="paragraph" w:styleId="Titel">
-    <w:name w:val="Title"/>
-    <w:basedOn w:val="Standard"/>
-    <w:qFormat/>
-    <w:pPr>
-      <w:spacing w:before="240" w:after="60"/>
-      <w:jc w:val="center"/>
-      <w:outlineLvl w:val="0"/>
-    </w:pPr>
-    <w:rPr>
-      <w:b/>
-      <w:kern w:val="28"/>
-      <w:sz w:val="32"/>
-    </w:rPr>
-  </w:style>
-  <w:style w:type="paragraph" w:styleId="Umschlagadresse">
-    <w:name w:val="envelope address"/>
-    <w:basedOn w:val="Standard"/>
-    <w:pPr>
-      <w:framePr w:w="4320" w:h="2160" w:hRule="exact" w:hSpace="141" w:wrap="auto" w:hAnchor="page" w:xAlign="center" w:yAlign="bottom"/>
-      <w:ind w:left="1"/>
-    </w:pPr>
-    <w:rPr>
-      <w:sz w:val="24"/>
-    </w:rPr>
-  </w:style>
-  <w:style w:type="paragraph" w:styleId="Unterschrift">
-    <w:name w:val="Signature"/>
-    <w:basedOn w:val="Standard"/>
-    <w:pPr>
-      <w:ind w:left="4252"/>
-    </w:pPr>
-  </w:style>
-  <w:style w:type="paragraph" w:styleId="Untertitel">
-    <w:name w:val="Subtitle"/>
-    <w:basedOn w:val="Standard"/>
-    <w:qFormat/>
-    <w:pPr>
-      <w:spacing w:after="60"/>
-      <w:jc w:val="center"/>
-      <w:outlineLvl w:val="1"/>
-    </w:pPr>
-    <w:rPr>
-      <w:sz w:val="24"/>
-    </w:rPr>
-  </w:style>
-  <w:style w:type="paragraph" w:styleId="Verzeichnis1">
-    <w:name w:val="toc 1"/>
-    <w:basedOn w:val="Standard"/>
-    <w:next w:val="Standard"/>
-    <w:autoRedefine/>
-    <w:semiHidden/>
-  </w:style>
-  <w:style w:type="paragraph" w:styleId="Verzeichnis2">
-    <w:name w:val="toc 2"/>
-    <w:basedOn w:val="Standard"/>
-    <w:next w:val="Standard"/>
-    <w:autoRedefine/>
-    <w:semiHidden/>
-    <w:pPr>
-      <w:ind w:left="200"/>
-    </w:pPr>
-  </w:style>
-  <w:style w:type="paragraph" w:styleId="Verzeichnis3">
-    <w:name w:val="toc 3"/>
-    <w:basedOn w:val="Standard"/>
-    <w:next w:val="Standard"/>
-    <w:autoRedefine/>
-    <w:semiHidden/>
-    <w:pPr>
-      <w:ind w:left="400"/>
-    </w:pPr>
-  </w:style>
-  <w:style w:type="paragraph" w:styleId="Verzeichnis4">
-    <w:name w:val="toc 4"/>
-    <w:basedOn w:val="Standard"/>
-    <w:next w:val="Standard"/>
-    <w:autoRedefine/>
-    <w:semiHidden/>
-    <w:pPr>
-      <w:ind w:left="600"/>
-    </w:pPr>
-  </w:style>
-  <w:style w:type="paragraph" w:styleId="Verzeichnis5">
-    <w:name w:val="toc 5"/>
-    <w:basedOn w:val="Standard"/>
-    <w:next w:val="Standard"/>
-    <w:autoRedefine/>
-    <w:semiHidden/>
-    <w:pPr>
-      <w:ind w:left="800"/>
-    </w:pPr>
-  </w:style>
-  <w:style w:type="paragraph" w:styleId="Verzeichnis6">
-    <w:name w:val="toc 6"/>
-    <w:basedOn w:val="Standard"/>
-    <w:next w:val="Standard"/>
-    <w:autoRedefine/>
-    <w:semiHidden/>
-    <w:pPr>
-      <w:ind w:left="1000"/>
-    </w:pPr>
-  </w:style>
-  <w:style w:type="paragraph" w:styleId="Verzeichnis7">
-    <w:name w:val="toc 7"/>
-    <w:basedOn w:val="Standard"/>
-    <w:next w:val="Standard"/>
-    <w:autoRedefine/>
-    <w:semiHidden/>
-    <w:pPr>
-      <w:ind w:left="1200"/>
-    </w:pPr>
-  </w:style>
-  <w:style w:type="paragraph" w:styleId="Verzeichnis8">
-    <w:name w:val="toc 8"/>
-    <w:basedOn w:val="Standard"/>
-    <w:next w:val="Standard"/>
-    <w:autoRedefine/>
-    <w:semiHidden/>
-    <w:pPr>
-      <w:ind w:left="1400"/>
-    </w:pPr>
-  </w:style>
-  <w:style w:type="paragraph" w:styleId="Verzeichnis9">
-    <w:name w:val="toc 9"/>
-    <w:basedOn w:val="Standard"/>
-    <w:next w:val="Standard"/>
-    <w:autoRedefine/>
-    <w:semiHidden/>
-    <w:pPr>
-      <w:ind w:left="1600"/>
-    </w:pPr>
-  </w:style>
-  <w:style w:type="paragraph" w:styleId="RGV-berschrift">
-    <w:name w:val="toa heading"/>
-    <w:basedOn w:val="Standard"/>
-    <w:next w:val="Standard"/>
-    <w:semiHidden/>
-    <w:pPr>
-      <w:spacing w:before="120"/>
-    </w:pPr>
-    <w:rPr>
-      <w:b/>
-      <w:sz w:val="24"/>
-    </w:rPr>
-  </w:style>
-  <w:style w:type="paragraph" w:styleId="Rechtsgrundlagenverzeichnis">
-    <w:name w:val="table of authorities"/>
-    <w:basedOn w:val="Standard"/>
-    <w:next w:val="Standard"/>
-    <w:semiHidden/>
-    <w:pPr>
-      <w:ind w:left="200" w:hanging="200"/>
-    </w:pPr>
-  </w:style>
-  <w:style w:type="paragraph" w:customStyle="1" w:styleId="StadtBern">
-    <w:name w:val="Stadt Bern"/>
-    <w:basedOn w:val="berschrift1"/>
-  </w:style>
-  <w:style w:type="paragraph" w:customStyle="1" w:styleId="Betreff">
-    <w:name w:val="Betreff"/>
-    <w:basedOn w:val="Text"/>
-    <w:next w:val="Text"/>
-    <w:rPr>
-      <w:b/>
-    </w:rPr>
-  </w:style>
-  <w:style w:type="paragraph" w:customStyle="1" w:styleId="Abteilung">
-    <w:name w:val="Abteilung"/>
-    <w:basedOn w:val="StadtBern"/>
-    <w:next w:val="Standard"/>
-    <w:pPr>
-      <w:spacing w:before="640"/>
-    </w:pPr>
-    <w:rPr>
-      <w:b w:val="0"/>
-    </w:rPr>
-  </w:style>
-  <w:style w:type="paragraph" w:styleId="Sprechblasentext">
-    <w:name w:val="Balloon Text"/>
-    <w:basedOn w:val="Standard"/>
-    <w:link w:val="SprechblasentextZchn"/>
-    <w:rsid w:val="001F39B7"/>
-    <w:rPr>
-      <w:rFonts w:ascii="Tahoma" w:hAnsi="Tahoma" w:cs="Tahoma"/>
-      <w:sz w:val="16"/>
-      <w:szCs w:val="16"/>
-    </w:rPr>
-  </w:style>
-  <w:style w:type="character" w:customStyle="1" w:styleId="SprechblasentextZchn">
-    <w:name w:val="Sprechblasentext Zchn"/>
-    <w:basedOn w:val="Absatz-Standardschriftart"/>
-    <w:link w:val="Sprechblasentext"/>
-    <w:rsid w:val="001F39B7"/>
-    <w:rPr>
-      <w:rFonts w:ascii="Tahoma" w:hAnsi="Tahoma" w:cs="Tahoma"/>
-      <w:sz w:val="16"/>
-      <w:szCs w:val="16"/>
-    </w:rPr>
-  </w:style>
-  <w:style w:type="character" w:styleId="Funotenzeichen">
-    <w:name w:val="footnote reference"/>
-    <w:rsid w:val="00D515B1"/>
-    <w:rPr>
-      <w:rFonts w:cs="Arial"/>
-      <w:color w:val="000000"/>
-    </w:rPr>
-  </w:style>
-  <w:style w:type="character" w:customStyle="1" w:styleId="FunotentextZchn">
-    <w:name w:val="Fußnotentext Zchn"/>
-    <w:link w:val="Funotentext"/>
-    <w:rsid w:val="00D515B1"/>
-    <w:rPr>
-      <w:rFonts w:ascii="Arial" w:hAnsi="Arial"/>
-    </w:rPr>
-  </w:style>
-  <w:style w:type="table" w:customStyle="1" w:styleId="StadtBernTabelle3">
-    <w:name w:val="StadtBern Tabelle3"/>
-    <w:basedOn w:val="NormaleTabelle"/>
-    <w:uiPriority w:val="99"/>
-    <w:rsid w:val="009E7C11"/>
-    <w:pPr>
-      <w:contextualSpacing/>
-    </w:pPr>
-    <w:rPr>
-      <w:rFonts w:asciiTheme="minorHAnsi" w:eastAsiaTheme="minorHAnsi" w:hAnsiTheme="minorHAnsi" w:cstheme="minorBidi"/>
-      <w:szCs w:val="22"/>
-      <w:lang w:val="it-IT" w:eastAsia="en-US"/>
-    </w:rPr>
-    <w:tblPr>
-      <w:tblInd w:w="108" w:type="dxa"/>
-      <w:tblBorders>
-        <w:bottom w:val="single" w:sz="2" w:space="0" w:color="1F497D" w:themeColor="text2"/>
-        <w:insideH w:val="single" w:sz="2" w:space="0" w:color="1F497D" w:themeColor="text2"/>
-        <w:insideV w:val="single" w:sz="2" w:space="0" w:color="1F497D" w:themeColor="text2"/>
-      </w:tblBorders>
-    </w:tblPr>
-    <w:tcPr>
-      <w:shd w:val="clear" w:color="auto" w:fill="auto"/>
-      <w:vAlign w:val="center"/>
-    </w:tcPr>
-    <w:tblStylePr w:type="firstRow">
-      <w:pPr>
-        <w:jc w:val="left"/>
-      </w:pPr>
-      <w:rPr>
-        <w:b/>
-        <w:color w:val="FFFFFF" w:themeColor="background1"/>
-        <w:sz w:val="18"/>
-      </w:rPr>
-      <w:tblPr/>
-      <w:tcPr>
-        <w:shd w:val="clear" w:color="auto" w:fill="4F81BD" w:themeFill="accent1"/>
-        <w:vAlign w:val="center"/>
-      </w:tcPr>
-    </w:tblStylePr>
-    <w:tblStylePr w:type="lastRow">
-      <w:rPr>
-        <w:b/>
-      </w:rPr>
-    </w:tblStylePr>
-  </w:style>
-  <w:style w:type="character" w:styleId="Kommentarzeichen">
-    <w:name w:val="annotation reference"/>
-    <w:basedOn w:val="Absatz-Standardschriftart"/>
-    <w:rsid w:val="005034C1"/>
-    <w:rPr>
-      <w:sz w:val="16"/>
-      <w:szCs w:val="16"/>
-    </w:rPr>
-  </w:style>
-  <w:style w:type="paragraph" w:styleId="Kommentarthema">
-    <w:name w:val="annotation subject"/>
-    <w:basedOn w:val="Kommentartext"/>
-    <w:next w:val="Kommentartext"/>
-    <w:link w:val="KommentarthemaZchn"/>
-    <w:rsid w:val="005034C1"/>
-    <w:rPr>
-      <w:b/>
-      <w:bCs/>
-    </w:rPr>
-  </w:style>
-  <w:style w:type="character" w:customStyle="1" w:styleId="KommentartextZchn">
-    <w:name w:val="Kommentartext Zchn"/>
-    <w:basedOn w:val="Absatz-Standardschriftart"/>
-    <w:link w:val="Kommentartext"/>
-    <w:semiHidden/>
-    <w:rsid w:val="005034C1"/>
-    <w:rPr>
-      <w:rFonts w:ascii="Arial" w:hAnsi="Arial"/>
-    </w:rPr>
-  </w:style>
-  <w:style w:type="character" w:customStyle="1" w:styleId="KommentarthemaZchn">
-    <w:name w:val="Kommentarthema Zchn"/>
-    <w:basedOn w:val="KommentartextZchn"/>
-    <w:link w:val="Kommentarthema"/>
-    <w:rsid w:val="005034C1"/>
-    <w:rPr>
-      <w:rFonts w:ascii="Arial" w:hAnsi="Arial"/>
-      <w:b/>
-      <w:bCs/>
-    </w:rPr>
-  </w:style>
-  <w:style w:type="paragraph" w:styleId="berarbeitung">
-    <w:name w:val="Revision"/>
-    <w:hidden/>
-    <w:uiPriority w:val="99"/>
-    <w:semiHidden/>
-    <w:rsid w:val="00774D26"/>
-    <w:rPr>
-      <w:rFonts w:ascii="Arial" w:hAnsi="Arial"/>
-    </w:rPr>
-  </w:style>
-  <w:style w:type="character" w:styleId="BesuchterHyperlink">
-    <w:name w:val="FollowedHyperlink"/>
-    <w:basedOn w:val="Absatz-Standardschriftart"/>
-    <w:rsid w:val="000A65FB"/>
-    <w:rPr>
-      <w:color w:val="800080" w:themeColor="followedHyperlink"/>
-      <w:u w:val="single"/>
-    </w:rPr>
-  </w:style>
-  <w:style w:type="table" w:styleId="Tabellenraster">
-    <w:name w:val="Table Grid"/>
-    <w:basedOn w:val="NormaleTabelle"/>
-    <w:rsid w:val="00F548B8"/>
-    <w:tblPr>
-      <w:tblBorders>
-        <w:top w:val="single" w:sz="4" w:space="0" w:color="auto"/>
-        <w:left w:val="single" w:sz="4" w:space="0" w:color="auto"/>
-        <w:bottom w:val="single" w:sz="4" w:space="0" w:color="auto"/>
-        <w:right w:val="single" w:sz="4" w:space="0" w:color="auto"/>
-        <w:insideH w:val="single" w:sz="4" w:space="0" w:color="auto"/>
-        <w:insideV w:val="single" w:sz="4" w:space="0" w:color="auto"/>
-      </w:tblBorders>
-    </w:tblPr>
-  </w:style>
-  <w:style w:type="character" w:customStyle="1" w:styleId="KopfzeileZchn">
-    <w:name w:val="Kopfzeile Zchn"/>
-    <w:basedOn w:val="Absatz-Standardschriftart"/>
-    <w:link w:val="Kopfzeile"/>
-    <w:uiPriority w:val="99"/>
-    <w:rsid w:val="00FA01F1"/>
-    <w:rPr>
-      <w:rFonts w:ascii="Arial" w:hAnsi="Arial"/>
-    </w:rPr>
-  </w:style>
-</w:styles>
-</file>
-
-<file path=word/stylesWithEffects.xml><?xml version="1.0" encoding="utf-8"?>
-<w:styles xmlns:wpc="http://schemas.microsoft.com/office/word/2010/wordprocessingCanvas" xmlns:mc="http://schemas.openxmlformats.org/markup-compatibility/2006" xmlns:o="urn:schemas-microsoft-com:office:office" xmlns:r="http://schemas.openxmlformats.org/officeDocument/2006/relationships" xmlns:m="http://schemas.openxmlformats.org/officeDocument/2006/math" xmlns:v="urn:schemas-microsoft-com:vml" xmlns:wp14="http://schemas.microsoft.com/office/word/2010/wordprocessingDrawing" xmlns:wp="http://schemas.openxmlformats.org/drawingml/2006/wordprocessingDrawing" xmlns:w10="urn:schemas-microsoft-com:office:word" xmlns:w="http://schemas.openxmlformats.org/wordprocessingml/2006/main" xmlns:w14="http://schemas.microsoft.com/office/word/2010/wordml" xmlns:wpg="http://schemas.microsoft.com/office/word/2010/wordprocessingGroup" xmlns:wpi="http://schemas.microsoft.com/office/word/2010/wordprocessingInk" xmlns:wne="http://schemas.microsoft.com/office/word/2006/wordml" xmlns:wps="http://schemas.microsoft.com/office/word/2010/wordprocessingShape" mc:Ignorable="w14 wp14">
-  <w:docDefaults>
-    <w:rPrDefault>
-      <w:rPr>
-        <w:rFonts w:ascii="Times New Roman" w:eastAsia="Times New Roman" w:hAnsi="Times New Roman" w:cs="Times New Roman"/>
-        <w:lang w:val="de-CH" w:eastAsia="de-CH" w:bidi="ar-SA"/>
-      </w:rPr>
-    </w:rPrDefault>
-    <w:pPrDefault/>
-  </w:docDefaults>
-  <w:latentStyles w:defLockedState="0" w:defUIPriority="0" w:defSemiHidden="1" w:defUnhideWhenUsed="1" w:defQFormat="0" w:count="267">
-    <w:lsdException w:name="Normal" w:semiHidden="0" w:unhideWhenUsed="0" w:qFormat="1"/>
-    <w:lsdException w:name="heading 1" w:semiHidden="0" w:unhideWhenUsed="0" w:qFormat="1"/>
-    <w:lsdException w:name="heading 2" w:semiHidden="0" w:unhideWhenUsed="0" w:qFormat="1"/>
-    <w:lsdException w:name="heading 3" w:semiHidden="0" w:unhideWhenUsed="0" w:qFormat="1"/>
-    <w:lsdException w:name="heading 4" w:semiHidden="0" w:unhideWhenUsed="0" w:qFormat="1"/>
-    <w:lsdException w:name="heading 5" w:semiHidden="0" w:unhideWhenUsed="0" w:qFormat="1"/>
-    <w:lsdException w:name="heading 6" w:semiHidden="0" w:unhideWhenUsed="0" w:qFormat="1"/>
-    <w:lsdException w:name="heading 7" w:qFormat="1"/>
-    <w:lsdException w:name="heading 8" w:qFormat="1"/>
-    <w:lsdException w:name="heading 9" w:qFormat="1"/>
-    <w:lsdException w:name="header" w:uiPriority="99"/>
-    <w:lsdException w:name="caption" w:qFormat="1"/>
-    <w:lsdException w:name="List Number" w:semiHidden="0" w:unhideWhenUsed="0"/>
-    <w:lsdException w:name="List 4" w:semiHidden="0" w:unhideWhenUsed="0"/>
-    <w:lsdException w:name="List 5" w:semiHidden="0" w:unhideWhenUsed="0"/>
-    <w:lsdException w:name="Title" w:semiHidden="0" w:unhideWhenUsed="0" w:qFormat="1"/>
-    <w:lsdException w:name="Subtitle" w:semiHidden="0" w:unhideWhenUsed="0" w:qFormat="1"/>
-    <w:lsdException w:name="Salutation" w:semiHidden="0" w:unhideWhenUsed="0"/>
-    <w:lsdException w:name="Date" w:semiHidden="0" w:unhideWhenUsed="0"/>
-    <w:lsdException w:name="Body Text First Indent" w:semiHidden="0" w:unhideWhenUsed="0"/>
-    <w:lsdException w:name="Strong" w:semiHidden="0" w:unhideWhenUsed="0" w:qFormat="1"/>
-    <w:lsdException w:name="Emphasis" w:semiHidden="0" w:unhideWhenUsed="0" w:qFormat="1"/>
-    <w:lsdException w:name="Table Grid" w:semiHidden="0" w:unhideWhenUsed="0"/>
-    <w:lsdException w:name="Placeholder Text" w:uiPriority="99" w:unhideWhenUsed="0"/>
-    <w:lsdException w:name="No Spacing" w:semiHidden="0" w:uiPriority="1" w:unhideWhenUsed="0" w:qFormat="1"/>
-    <w:lsdException w:name="Light Shading" w:semiHidden="0" w:uiPriority="60" w:unhideWhenUsed="0"/>
-    <w:lsdException w:name="Light List" w:semiHidden="0" w:uiPriority="61" w:unhideWhenUsed="0"/>
-    <w:lsdException w:name="Light Grid" w:semiHidden="0" w:uiPriority="62" w:unhideWhenUsed="0"/>
-    <w:lsdException w:name="Medium Shading 1" w:semiHidden="0" w:uiPriority="63" w:unhideWhenUsed="0"/>
-    <w:lsdException w:name="Medium Shading 2" w:semiHidden="0" w:uiPriority="64" w:unhideWhenUsed="0"/>
-    <w:lsdException w:name="Medium List 1" w:semiHidden="0" w:uiPriority="65" w:unhideWhenUsed="0"/>
-    <w:lsdException w:name="Medium List 2" w:semiHidden="0" w:uiPriority="66" w:unhideWhenUsed="0"/>
-    <w:lsdException w:name="Medium Grid 1" w:semiHidden="0" w:uiPriority="67" w:unhideWhenUsed="0"/>
-    <w:lsdException w:name="Medium Grid 2" w:semiHidden="0" w:uiPriority="68" w:unhideWhenUsed="0"/>
-    <w:lsdException w:name="Medium Grid 3" w:semiHidden="0" w:uiPriority="69" w:unhideWhenUsed="0"/>
-    <w:lsdException w:name="Dark List" w:semiHidden="0" w:uiPriority="70" w:unhideWhenUsed="0"/>
-    <w:lsdException w:name="Colorful Shading" w:semiHidden="0" w:uiPriority="71" w:unhideWhenUsed="0"/>
-    <w:lsdException w:name="Colorful List" w:semiHidden="0" w:uiPriority="72" w:unhideWhenUsed="0"/>
-    <w:lsdException w:name="Colorful Grid" w:semiHidden="0" w:uiPriority="73" w:unhideWhenUsed="0"/>
-    <w:lsdException w:name="Light Shading Accent 1" w:semiHidden="0" w:uiPriority="60" w:unhideWhenUsed="0"/>
-    <w:lsdException w:name="Light List Accent 1" w:semiHidden="0" w:uiPriority="61" w:unhideWhenUsed="0"/>
-    <w:lsdException w:name="Light Grid Accent 1" w:semiHidden="0" w:uiPriority="62" w:unhideWhenUsed="0"/>
-    <w:lsdException w:name="Medium Shading 1 Accent 1" w:semiHidden="0" w:uiPriority="63" w:unhideWhenUsed="0"/>
-    <w:lsdException w:name="Medium Shading 2 Accent 1" w:semiHidden="0" w:uiPriority="64" w:unhideWhenUsed="0"/>
-    <w:lsdException w:name="Medium List 1 Accent 1" w:semiHidden="0" w:uiPriority="65" w:unhideWhenUsed="0"/>
-    <w:lsdException w:name="Revision" w:uiPriority="99" w:unhideWhenUsed="0"/>
-    <w:lsdException w:name="List Paragraph" w:semiHidden="0" w:uiPriority="34" w:unhideWhenUsed="0" w:qFormat="1"/>
-    <w:lsdException w:name="Quote" w:semiHidden="0" w:uiPriority="29" w:unhideWhenUsed="0" w:qFormat="1"/>
-    <w:lsdException w:name="Intense Quote" w:semiHidden="0" w:uiPriority="30" w:unhideWhenUsed="0" w:qFormat="1"/>
-    <w:lsdException w:name="Medium List 2 Accent 1" w:semiHidden="0" w:uiPriority="66" w:unhideWhenUsed="0"/>
-    <w:lsdException w:name="Medium Grid 1 Accent 1" w:semiHidden="0" w:uiPriority="67" w:unhideWhenUsed="0"/>
-    <w:lsdException w:name="Medium Grid 2 Accent 1" w:semiHidden="0" w:uiPriority="68" w:unhideWhenUsed="0"/>
-    <w:lsdException w:name="Medium Grid 3 Accent 1" w:semiHidden="0" w:uiPriority="69" w:unhideWhenUsed="0"/>
-    <w:lsdException w:name="Dark List Accent 1" w:semiHidden="0" w:uiPriority="70" w:unhideWhenUsed="0"/>
-    <w:lsdException w:name="Colorful Shading Accent 1" w:semiHidden="0" w:uiPriority="71" w:unhideWhenUsed="0"/>
-    <w:lsdException w:name="Colorful List Accent 1" w:semiHidden="0" w:uiPriority="72" w:unhideWhenUsed="0"/>
-    <w:lsdException w:name="Colorful Grid Accent 1" w:semiHidden="0" w:uiPriority="73" w:unhideWhenUsed="0"/>
-    <w:lsdException w:name="Light Shading Accent 2" w:semiHidden="0" w:uiPriority="60" w:unhideWhenUsed="0"/>
-    <w:lsdException w:name="Light List Accent 2" w:semiHidden="0" w:uiPriority="61" w:unhideWhenUsed="0"/>
-    <w:lsdException w:name="Light Grid Accent 2" w:semiHidden="0" w:uiPriority="62" w:unhideWhenUsed="0"/>
-    <w:lsdException w:name="Medium Shading 1 Accent 2" w:semiHidden="0" w:uiPriority="63" w:unhideWhenUsed="0"/>
-    <w:lsdException w:name="Medium Shading 2 Accent 2" w:semiHidden="0" w:uiPriority="64" w:unhideWhenUsed="0"/>
-    <w:lsdException w:name="Medium List 1 Accent 2" w:semiHidden="0" w:uiPriority="65" w:unhideWhenUsed="0"/>
-    <w:lsdException w:name="Medium List 2 Accent 2" w:semiHidden="0" w:uiPriority="66" w:unhideWhenUsed="0"/>
-    <w:lsdException w:name="Medium Grid 1 Accent 2" w:semiHidden="0" w:uiPriority="67" w:unhideWhenUsed="0"/>
-    <w:lsdException w:name="Medium Grid 2 Accent 2" w:semiHidden="0" w:uiPriority="68" w:unhideWhenUsed="0"/>
-    <w:lsdException w:name="Medium Grid 3 Accent 2" w:semiHidden="0" w:uiPriority="69" w:unhideWhenUsed="0"/>
-    <w:lsdException w:name="Dark List Accent 2" w:semiHidden="0" w:uiPriority="70" w:unhideWhenUsed="0"/>
-    <w:lsdException w:name="Colorful Shading Accent 2" w:semiHidden="0" w:uiPriority="71" w:unhideWhenUsed="0"/>
-    <w:lsdException w:name="Colorful List Accent 2" w:semiHidden="0" w:uiPriority="72" w:unhideWhenUsed="0"/>
-    <w:lsdException w:name="Colorful Grid Accent 2" w:semiHidden="0" w:uiPriority="73" w:unhideWhenUsed="0"/>
-    <w:lsdException w:name="Light Shading Accent 3" w:semiHidden="0" w:uiPriority="60" w:unhideWhenUsed="0"/>
-    <w:lsdException w:name="Light List Accent 3" w:semiHidden="0" w:uiPriority="61" w:unhideWhenUsed="0"/>
-    <w:lsdException w:name="Light Grid Accent 3" w:semiHidden="0" w:uiPriority="62" w:unhideWhenUsed="0"/>
-    <w:lsdException w:name="Medium Shading 1 Accent 3" w:semiHidden="0" w:uiPriority="63" w:unhideWhenUsed="0"/>
-    <w:lsdException w:name="Medium Shading 2 Accent 3" w:semiHidden="0" w:uiPriority="64" w:unhideWhenUsed="0"/>
-    <w:lsdException w:name="Medium List 1 Accent 3" w:semiHidden="0" w:uiPriority="65" w:unhideWhenUsed="0"/>
-    <w:lsdException w:name="Medium List 2 Accent 3" w:semiHidden="0" w:uiPriority="66" w:unhideWhenUsed="0"/>
-    <w:lsdException w:name="Medium Grid 1 Accent 3" w:semiHidden="0" w:uiPriority="67" w:unhideWhenUsed="0"/>
-    <w:lsdException w:name="Medium Grid 2 Accent 3" w:semiHidden="0" w:uiPriority="68" w:unhideWhenUsed="0"/>
-    <w:lsdException w:name="Medium Grid 3 Accent 3" w:semiHidden="0" w:uiPriority="69" w:unhideWhenUsed="0"/>
-    <w:lsdException w:name="Dark List Accent 3" w:semiHidden="0" w:uiPriority="70" w:unhideWhenUsed="0"/>
-    <w:lsdException w:name="Colorful Shading Accent 3" w:semiHidden="0" w:uiPriority="71" w:unhideWhenUsed="0"/>
-    <w:lsdException w:name="Colorful List Accent 3" w:semiHidden="0" w:uiPriority="72" w:unhideWhenUsed="0"/>
-    <w:lsdException w:name="Colorful Grid Accent 3" w:semiHidden="0" w:uiPriority="73" w:unhideWhenUsed="0"/>
-    <w:lsdException w:name="Light Shading Accent 4" w:semiHidden="0" w:uiPriority="60" w:unhideWhenUsed="0"/>
-    <w:lsdException w:name="Light List Accent 4" w:semiHidden="0" w:uiPriority="61" w:unhideWhenUsed="0"/>
-    <w:lsdException w:name="Light Grid Accent 4" w:semiHidden="0" w:uiPriority="62" w:unhideWhenUsed="0"/>
-    <w:lsdException w:name="Medium Shading 1 Accent 4" w:semiHidden="0" w:uiPriority="63" w:unhideWhenUsed="0"/>
-    <w:lsdException w:name="Medium Shading 2 Accent 4" w:semiHidden="0" w:uiPriority="64" w:unhideWhenUsed="0"/>
-    <w:lsdException w:name="Medium List 1 Accent 4" w:semiHidden="0" w:uiPriority="65" w:unhideWhenUsed="0"/>
-    <w:lsdException w:name="Medium List 2 Accent 4" w:semiHidden="0" w:uiPriority="66" w:unhideWhenUsed="0"/>
-    <w:lsdException w:name="Medium Grid 1 Accent 4" w:semiHidden="0" w:uiPriority="67" w:unhideWhenUsed="0"/>
-    <w:lsdException w:name="Medium Grid 2 Accent 4" w:semiHidden="0" w:uiPriority="68" w:unhideWhenUsed="0"/>
-    <w:lsdException w:name="Medium Grid 3 Accent 4" w:semiHidden="0" w:uiPriority="69" w:unhideWhenUsed="0"/>
-    <w:lsdException w:name="Dark List Accent 4" w:semiHidden="0" w:uiPriority="70" w:unhideWhenUsed="0"/>
-    <w:lsdException w:name="Colorful Shading Accent 4" w:semiHidden="0" w:uiPriority="71" w:unhideWhenUsed="0"/>
-    <w:lsdException w:name="Colorful List Accent 4" w:semiHidden="0" w:uiPriority="72" w:unhideWhenUsed="0"/>
-    <w:lsdException w:name="Colorful Grid Accent 4" w:semiHidden="0" w:uiPriority="73" w:unhideWhenUsed="0"/>
-    <w:lsdException w:name="Light Shading Accent 5" w:semiHidden="0" w:uiPriority="60" w:unhideWhenUsed="0"/>
-    <w:lsdException w:name="Light List Accent 5" w:semiHidden="0" w:uiPriority="61" w:unhideWhenUsed="0"/>
-    <w:lsdException w:name="Light Grid Accent 5" w:semiHidden="0" w:uiPriority="62" w:unhideWhenUsed="0"/>
-    <w:lsdException w:name="Medium Shading 1 Accent 5" w:semiHidden="0" w:uiPriority="63" w:unhideWhenUsed="0"/>
-    <w:lsdException w:name="Medium Shading 2 Accent 5" w:semiHidden="0" w:uiPriority="64" w:unhideWhenUsed="0"/>
-    <w:lsdException w:name="Medium List 1 Accent 5" w:semiHidden="0" w:uiPriority="65" w:unhideWhenUsed="0"/>
-    <w:lsdException w:name="Medium List 2 Accent 5" w:semiHidden="0" w:uiPriority="66" w:unhideWhenUsed="0"/>
-    <w:lsdException w:name="Medium Grid 1 Accent 5" w:semiHidden="0" w:uiPriority="67" w:unhideWhenUsed="0"/>
-    <w:lsdException w:name="Medium Grid 2 Accent 5" w:semiHidden="0" w:uiPriority="68" w:unhideWhenUsed="0"/>
-    <w:lsdException w:name="Medium Grid 3 Accent 5" w:semiHidden="0" w:uiPriority="69" w:unhideWhenUsed="0"/>
-    <w:lsdException w:name="Dark List Accent 5" w:semiHidden="0" w:uiPriority="70" w:unhideWhenUsed="0"/>
-    <w:lsdException w:name="Colorful Shading Accent 5" w:semiHidden="0" w:uiPriority="71" w:unhideWhenUsed="0"/>
-    <w:lsdException w:name="Colorful List Accent 5" w:semiHidden="0" w:uiPriority="72" w:unhideWhenUsed="0"/>
-    <w:lsdException w:name="Colorful Grid Accent 5" w:semiHidden="0" w:uiPriority="73" w:unhideWhenUsed="0"/>
-    <w:lsdException w:name="Light Shading Accent 6" w:semiHidden="0" w:uiPriority="60" w:unhideWhenUsed="0"/>
-    <w:lsdException w:name="Light List Accent 6" w:semiHidden="0" w:uiPriority="61" w:unhideWhenUsed="0"/>
-    <w:lsdException w:name="Light Grid Accent 6" w:semiHidden="0" w:uiPriority="62" w:unhideWhenUsed="0"/>
-    <w:lsdException w:name="Medium Shading 1 Accent 6" w:semiHidden="0" w:uiPriority="63" w:unhideWhenUsed="0"/>
-    <w:lsdException w:name="Medium Shading 2 Accent 6" w:semiHidden="0" w:uiPriority="64" w:unhideWhenUsed="0"/>
-    <w:lsdException w:name="Medium List 1 Accent 6" w:semiHidden="0" w:uiPriority="65" w:unhideWhenUsed="0"/>
-    <w:lsdException w:name="Medium List 2 Accent 6" w:semiHidden="0" w:uiPriority="66" w:unhideWhenUsed="0"/>
-    <w:lsdException w:name="Medium Grid 1 Accent 6" w:semiHidden="0" w:uiPriority="67" w:unhideWhenUsed="0"/>
-    <w:lsdException w:name="Medium Grid 2 Accent 6" w:semiHidden="0" w:uiPriority="68" w:unhideWhenUsed="0"/>
-    <w:lsdException w:name="Medium Grid 3 Accent 6" w:semiHidden="0" w:uiPriority="69" w:unhideWhenUsed="0"/>
-    <w:lsdException w:name="Dark List Accent 6" w:semiHidden="0" w:uiPriority="70" w:unhideWhenUsed="0"/>
-    <w:lsdException w:name="Colorful Shading Accent 6" w:semiHidden="0" w:uiPriority="71" w:unhideWhenUsed="0"/>
-    <w:lsdException w:name="Colorful List Accent 6" w:semiHidden="0" w:uiPriority="72" w:unhideWhenUsed="0"/>
-    <w:lsdException w:name="Colorful Grid Accent 6" w:semiHidden="0" w:uiPriority="73" w:unhideWhenUsed="0"/>
-    <w:lsdException w:name="Subtle Emphasis" w:semiHidden="0" w:uiPriority="19" w:unhideWhenUsed="0" w:qFormat="1"/>
-    <w:lsdException w:name="Intense Emphasis" w:semiHidden="0" w:uiPriority="21" w:unhideWhenUsed="0" w:qFormat="1"/>
-    <w:lsdException w:name="Subtle Reference" w:semiHidden="0" w:uiPriority="31" w:unhideWhenUsed="0" w:qFormat="1"/>
-    <w:lsdException w:name="Intense Reference" w:semiHidden="0" w:uiPriority="32" w:unhideWhenUsed="0" w:qFormat="1"/>
-    <w:lsdException w:name="Book Title" w:semiHidden="0" w:uiPriority="33" w:unhideWhenUsed="0" w:qFormat="1"/>
-    <w:lsdException w:name="Bibliography" w:uiPriority="37"/>
-    <w:lsdException w:name="TOC Heading" w:uiPriority="39" w:qFormat="1"/>
+  <w:latentStyles w:defLockedState="0" w:defUIPriority="0" w:defSemiHidden="0" w:defUnhideWhenUsed="0" w:defQFormat="0" w:count="371">
+    <w:lsdException w:name="Normal" w:qFormat="1"/>
+    <w:lsdException w:name="heading 1" w:qFormat="1"/>
+    <w:lsdException w:name="heading 2" w:qFormat="1"/>
+    <w:lsdException w:name="heading 3" w:qFormat="1"/>
+    <w:lsdException w:name="heading 4" w:qFormat="1"/>
+    <w:lsdException w:name="heading 5" w:qFormat="1"/>
+    <w:lsdException w:name="heading 6" w:qFormat="1"/>
+    <w:lsdException w:name="heading 7" w:semiHidden="1" w:unhideWhenUsed="1" w:qFormat="1"/>
+    <w:lsdException w:name="heading 8" w:semiHidden="1" w:unhideWhenUsed="1" w:qFormat="1"/>
+    <w:lsdException w:name="heading 9" w:semiHidden="1" w:unhideWhenUsed="1" w:qFormat="1"/>
+    <w:lsdException w:name="index 1" w:semiHidden="1" w:unhideWhenUsed="1"/>
+    <w:lsdException w:name="index 2" w:semiHidden="1" w:unhideWhenUsed="1"/>
+    <w:lsdException w:name="index 3" w:semiHidden="1" w:unhideWhenUsed="1"/>
+    <w:lsdException w:name="index 4" w:semiHidden="1" w:unhideWhenUsed="1"/>
+    <w:lsdException w:name="index 5" w:semiHidden="1" w:unhideWhenUsed="1"/>
+    <w:lsdException w:name="index 6" w:semiHidden="1" w:unhideWhenUsed="1"/>
+    <w:lsdException w:name="index 7" w:semiHidden="1" w:unhideWhenUsed="1"/>
+    <w:lsdException w:name="index 8" w:semiHidden="1" w:unhideWhenUsed="1"/>
+    <w:lsdException w:name="index 9" w:semiHidden="1" w:unhideWhenUsed="1"/>
+    <w:lsdException w:name="toc 1" w:semiHidden="1" w:unhideWhenUsed="1"/>
+    <w:lsdException w:name="toc 2" w:semiHidden="1" w:unhideWhenUsed="1"/>
+    <w:lsdException w:name="toc 3" w:semiHidden="1" w:unhideWhenUsed="1"/>
+    <w:lsdException w:name="toc 4" w:semiHidden="1" w:unhideWhenUsed="1"/>
+    <w:lsdException w:name="toc 5" w:semiHidden="1" w:unhideWhenUsed="1"/>
+    <w:lsdException w:name="toc 6" w:semiHidden="1" w:unhideWhenUsed="1"/>
+    <w:lsdException w:name="toc 7" w:semiHidden="1" w:unhideWhenUsed="1"/>
+    <w:lsdException w:name="toc 8" w:semiHidden="1" w:unhideWhenUsed="1"/>
+    <w:lsdException w:name="toc 9" w:semiHidden="1" w:unhideWhenUsed="1"/>
+    <w:lsdException w:name="Normal Indent" w:semiHidden="1" w:unhideWhenUsed="1"/>
+    <w:lsdException w:name="footnote text" w:semiHidden="1" w:unhideWhenUsed="1"/>
+    <w:lsdException w:name="annotation text" w:semiHidden="1" w:unhideWhenUsed="1"/>
+    <w:lsdException w:name="header" w:semiHidden="1" w:uiPriority="99" w:unhideWhenUsed="1"/>
+    <w:lsdException w:name="footer" w:semiHidden="1" w:unhideWhenUsed="1"/>
+    <w:lsdException w:name="index heading" w:semiHidden="1" w:unhideWhenUsed="1"/>
+    <w:lsdException w:name="caption" w:semiHidden="1" w:unhideWhenUsed="1" w:qFormat="1"/>
+    <w:lsdException w:name="table of figures" w:semiHidden="1" w:unhideWhenUsed="1"/>
+    <w:lsdException w:name="envelope address" w:semiHidden="1" w:unhideWhenUsed="1"/>
+    <w:lsdException w:name="envelope return" w:semiHidden="1" w:unhideWhenUsed="1"/>
+    <w:lsdException w:name="footnote reference" w:semiHidden="1" w:unhideWhenUsed="1"/>
+    <w:lsdException w:name="annotation reference" w:semiHidden="1" w:unhideWhenUsed="1"/>
+    <w:lsdException w:name="line number" w:semiHidden="1" w:unhideWhenUsed="1"/>
+    <w:lsdException w:name="page number" w:semiHidden="1" w:unhideWhenUsed="1"/>
+    <w:lsdException w:name="endnote reference" w:semiHidden="1" w:unhideWhenUsed="1"/>
+    <w:lsdException w:name="endnote text" w:semiHidden="1" w:unhideWhenUsed="1"/>
+    <w:lsdException w:name="table of authorities" w:semiHidden="1" w:unhideWhenUsed="1"/>
+    <w:lsdException w:name="macro" w:semiHidden="1" w:unhideWhenUsed="1"/>
+    <w:lsdException w:name="toa heading" w:semiHidden="1" w:unhideWhenUsed="1"/>
+    <w:lsdException w:name="List" w:semiHidden="1" w:unhideWhenUsed="1"/>
+    <w:lsdException w:name="List Bullet" w:semiHidden="1" w:unhideWhenUsed="1"/>
+    <w:lsdException w:name="List 2" w:semiHidden="1" w:unhideWhenUsed="1"/>
+    <w:lsdException w:name="List 3" w:semiHidden="1" w:unhideWhenUsed="1"/>
+    <w:lsdException w:name="List Bullet 2" w:semiHidden="1" w:unhideWhenUsed="1"/>
+    <w:lsdException w:name="List Bullet 3" w:semiHidden="1" w:unhideWhenUsed="1"/>
+    <w:lsdException w:name="List Bullet 4" w:semiHidden="1" w:unhideWhenUsed="1"/>
+    <w:lsdException w:name="List Bullet 5" w:semiHidden="1" w:unhideWhenUsed="1"/>
+    <w:lsdException w:name="List Number 2" w:semiHidden="1" w:unhideWhenUsed="1"/>
+    <w:lsdException w:name="List Number 3" w:semiHidden="1" w:unhideWhenUsed="1"/>
+    <w:lsdException w:name="List Number 4" w:semiHidden="1" w:unhideWhenUsed="1"/>
+    <w:lsdException w:name="List Number 5" w:semiHidden="1" w:unhideWhenUsed="1"/>
+    <w:lsdException w:name="Title" w:qFormat="1"/>
+    <w:lsdException w:name="Closing" w:semiHidden="1" w:unhideWhenUsed="1"/>
+    <w:lsdException w:name="Signature" w:semiHidden="1" w:unhideWhenUsed="1"/>
+    <w:lsdException w:name="Default Paragraph Font" w:semiHidden="1" w:unhideWhenUsed="1"/>
+    <w:lsdException w:name="Body Text" w:semiHidden="1" w:unhideWhenUsed="1"/>
+    <w:lsdException w:name="Body Text Indent" w:semiHidden="1" w:unhideWhenUsed="1"/>
+    <w:lsdException w:name="List Continue" w:semiHidden="1" w:unhideWhenUsed="1"/>
+    <w:lsdException w:name="List Continue 2" w:semiHidden="1" w:unhideWhenUsed="1"/>
+    <w:lsdException w:name="List Continue 3" w:semiHidden="1" w:unhideWhenUsed="1"/>
+    <w:lsdException w:name="List Continue 4" w:semiHidden="1" w:unhideWhenUsed="1"/>
+    <w:lsdException w:name="List Continue 5" w:semiHidden="1" w:unhideWhenUsed="1"/>
+    <w:lsdException w:name="Message Header" w:semiHidden="1" w:unhideWhenUsed="1"/>
+    <w:lsdException w:name="Subtitle" w:qFormat="1"/>
+    <w:lsdException w:name="Body Text First Indent 2" w:semiHidden="1" w:unhideWhenUsed="1"/>
+    <w:lsdException w:name="Note Heading" w:semiHidden="1" w:unhideWhenUsed="1"/>
+    <w:lsdException w:name="Body Text 2" w:semiHidden="1" w:unhideWhenUsed="1"/>
+    <w:lsdException w:name="Body Text 3" w:semiHidden="1" w:unhideWhenUsed="1"/>
+    <w:lsdException w:name="Body Text Indent 2" w:semiHidden="1" w:unhideWhenUsed="1"/>
+    <w:lsdException w:name="Body Text Indent 3" w:semiHidden="1" w:unhideWhenUsed="1"/>
+    <w:lsdException w:name="Block Text" w:semiHidden="1" w:unhideWhenUsed="1"/>
+    <w:lsdException w:name="Hyperlink" w:semiHidden="1" w:unhideWhenUsed="1"/>
+    <w:lsdException w:name="FollowedHyperlink" w:semiHidden="1" w:unhideWhenUsed="1"/>
+    <w:lsdException w:name="Strong" w:qFormat="1"/>
+    <w:lsdException w:name="Emphasis" w:qFormat="1"/>
+    <w:lsdException w:name="Document Map" w:semiHidden="1" w:unhideWhenUsed="1"/>
+    <w:lsdException w:name="Plain Text" w:semiHidden="1" w:unhideWhenUsed="1"/>
+    <w:lsdException w:name="E-mail Signature" w:semiHidden="1" w:unhideWhenUsed="1"/>
+    <w:lsdException w:name="HTML Top of Form" w:semiHidden="1" w:unhideWhenUsed="1"/>
+    <w:lsdException w:name="HTML Bottom of Form" w:semiHidden="1" w:unhideWhenUsed="1"/>
+    <w:lsdException w:name="Normal (Web)" w:semiHidden="1" w:unhideWhenUsed="1"/>
+    <w:lsdException w:name="HTML Acronym" w:semiHidden="1" w:unhideWhenUsed="1"/>
+    <w:lsdException w:name="HTML Address" w:semiHidden="1" w:unhideWhenUsed="1"/>
+    <w:lsdException w:name="HTML Cite" w:semiHidden="1" w:unhideWhenUsed="1"/>
+    <w:lsdException w:name="HTML Code" w:semiHidden="1" w:unhideWhenUsed="1"/>
+    <w:lsdException w:name="HTML Definition" w:semiHidden="1" w:unhideWhenUsed="1"/>
+    <w:lsdException w:name="HTML Keyboard" w:semiHidden="1" w:unhideWhenUsed="1"/>
+    <w:lsdException w:name="HTML Preformatted" w:semiHidden="1" w:unhideWhenUsed="1"/>
+    <w:lsdException w:name="HTML Sample" w:semiHidden="1" w:unhideWhenUsed="1"/>
+    <w:lsdException w:name="HTML Typewriter" w:semiHidden="1" w:unhideWhenUsed="1"/>
+    <w:lsdException w:name="HTML Variable" w:semiHidden="1" w:unhideWhenUsed="1"/>
+    <w:lsdException w:name="Normal Table" w:semiHidden="1" w:unhideWhenUsed="1"/>
+    <w:lsdException w:name="annotation subject" w:semiHidden="1" w:unhideWhenUsed="1"/>
+    <w:lsdException w:name="No List" w:semiHidden="1" w:unhideWhenUsed="1"/>
+    <w:lsdException w:name="Outline List 1" w:semiHidden="1" w:unhideWhenUsed="1"/>
+    <w:lsdException w:name="Outline List 2" w:semiHidden="1" w:unhideWhenUsed="1"/>
+    <w:lsdException w:name="Outline List 3" w:semiHidden="1" w:unhideWhenUsed="1"/>
+    <w:lsdException w:name="Table Simple 1" w:semiHidden="1" w:unhideWhenUsed="1"/>
+    <w:lsdException w:name="Table Simple 2" w:semiHidden="1" w:unhideWhenUsed="1"/>
+    <w:lsdException w:name="Table Simple 3" w:semiHidden="1" w:unhideWhenUsed="1"/>
+    <w:lsdException w:name="Table Classic 1" w:semiHidden="1" w:unhideWhenUsed="1"/>
+    <w:lsdException w:name="Table Classic 2" w:semiHidden="1" w:unhideWhenUsed="1"/>
+    <w:lsdException w:name="Table Classic 3" w:semiHidden="1" w:unhideWhenUsed="1"/>
+    <w:lsdException w:name="Table Classic 4" w:semiHidden="1" w:unhideWhenUsed="1"/>
+    <w:lsdException w:name="Table Colorful 1" w:semiHidden="1" w:unhideWhenUsed="1"/>
+    <w:lsdException w:name="Table Colorful 2" w:semiHidden="1" w:unhideWhenUsed="1"/>
+    <w:lsdException w:name="Table Colorful 3" w:semiHidden="1" w:unhideWhenUsed="1"/>
+    <w:lsdException w:name="Table Columns 1" w:semiHidden="1" w:unhideWhenUsed="1"/>
+    <w:lsdException w:name="Table Columns 2" w:semiHidden="1" w:unhideWhenUsed="1"/>
+    <w:lsdException w:name="Table Columns 3" w:semiHidden="1" w:unhideWhenUsed="1"/>
+    <w:lsdException w:name="Table Columns 4" w:semiHidden="1" w:unhideWhenUsed="1"/>
+    <w:lsdException w:name="Table Columns 5" w:semiHidden="1" w:unhideWhenUsed="1"/>
+    <w:lsdException w:name="Table Grid 1" w:semiHidden="1" w:unhideWhenUsed="1"/>
+    <w:lsdException w:name="Table Grid 2" w:semiHidden="1" w:unhideWhenUsed="1"/>
+    <w:lsdException w:name="Table Grid 3" w:semiHidden="1" w:unhideWhenUsed="1"/>
+    <w:lsdException w:name="Table Grid 4" w:semiHidden="1" w:unhideWhenUsed="1"/>
+    <w:lsdException w:name="Table Grid 5" w:semiHidden="1" w:unhideWhenUsed="1"/>
+    <w:lsdException w:name="Table Grid 6" w:semiHidden="1" w:unhideWhenUsed="1"/>
+    <w:lsdException w:name="Table Grid 7" w:semiHidden="1" w:unhideWhenUsed="1"/>
+    <w:lsdException w:name="Table Grid 8" w:semiHidden="1" w:unhideWhenUsed="1"/>
+    <w:lsdException w:name="Table List 1" w:semiHidden="1" w:unhideWhenUsed="1"/>
+    <w:lsdException w:name="Table List 2" w:semiHidden="1" w:unhideWhenUsed="1"/>
+    <w:lsdException w:name="Table List 3" w:semiHidden="1" w:unhideWhenUsed="1"/>
+    <w:lsdException w:name="Table List 4" w:semiHidden="1" w:unhideWhenUsed="1"/>
+    <w:lsdException w:name="Table List 5" w:semiHidden="1" w:unhideWhenUsed="1"/>
+    <w:lsdException w:name="Table List 6" w:semiHidden="1" w:unhideWhenUsed="1"/>
+    <w:lsdException w:name="Table List 7" w:semiHidden="1" w:unhideWhenUsed="1"/>
+    <w:lsdException w:name="Table List 8" w:semiHidden="1" w:unhideWhenUsed="1"/>
+    <w:lsdException w:name="Table 3D effects 1" w:semiHidden="1" w:unhideWhenUsed="1"/>
+    <w:lsdException w:name="Table 3D effects 2" w:semiHidden="1" w:unhideWhenUsed="1"/>
+    <w:lsdException w:name="Table 3D effects 3" w:semiHidden="1" w:unhideWhenUsed="1"/>
+    <w:lsdException w:name="Table Contemporary" w:semiHidden="1" w:unhideWhenUsed="1"/>
+    <w:lsdException w:name="Table Elegant" w:semiHidden="1" w:unhideWhenUsed="1"/>
+    <w:lsdException w:name="Table Professional" w:semiHidden="1" w:unhideWhenUsed="1"/>
+    <w:lsdException w:name="Table Subtle 1" w:semiHidden="1" w:unhideWhenUsed="1"/>
+    <w:lsdException w:name="Table Subtle 2" w:semiHidden="1" w:unhideWhenUsed="1"/>
+    <w:lsdException w:name="Table Web 1" w:semiHidden="1" w:unhideWhenUsed="1"/>
+    <w:lsdException w:name="Table Web 2" w:semiHidden="1" w:unhideWhenUsed="1"/>
+    <w:lsdException w:name="Table Web 3" w:semiHidden="1" w:unhideWhenUsed="1"/>
+    <w:lsdException w:name="Balloon Text" w:semiHidden="1" w:unhideWhenUsed="1"/>
+    <w:lsdException w:name="Table Theme" w:semiHidden="1" w:unhideWhenUsed="1"/>
+    <w:lsdException w:name="Placeholder Text" w:semiHidden="1" w:uiPriority="99"/>
+    <w:lsdException w:name="No Spacing" w:uiPriority="1" w:qFormat="1"/>
+    <w:lsdException w:name="Light Shading" w:uiPriority="60"/>
+    <w:lsdException w:name="Light List" w:uiPriority="61"/>
+    <w:lsdException w:name="Light Grid" w:uiPriority="62"/>
+    <w:lsdException w:name="Medium Shading 1" w:uiPriority="63"/>
+    <w:lsdException w:name="Medium Shading 2" w:uiPriority="64"/>
+    <w:lsdException w:name="Medium List 1" w:uiPriority="65"/>
+    <w:lsdException w:name="Medium List 2" w:uiPriority="66"/>
+    <w:lsdException w:name="Medium Grid 1" w:uiPriority="67"/>
+    <w:lsdException w:name="Medium Grid 2" w:uiPriority="68"/>
+    <w:lsdException w:name="Medium Grid 3" w:uiPriority="69"/>
+    <w:lsdException w:name="Dark List" w:uiPriority="70"/>
+    <w:lsdException w:name="Colorful Shading" w:uiPriority="71"/>
+    <w:lsdException w:name="Colorful List" w:uiPriority="72"/>
+    <w:lsdException w:name="Colorful Grid" w:uiPriority="73"/>
+    <w:lsdException w:name="Light Shading Accent 1" w:uiPriority="60"/>
+    <w:lsdException w:name="Light List Accent 1" w:uiPriority="61"/>
+    <w:lsdException w:name="Light Grid Accent 1" w:uiPriority="62"/>
+    <w:lsdException w:name="Medium Shading 1 Accent 1" w:uiPriority="63"/>
+    <w:lsdException w:name="Medium Shading 2 Accent 1" w:uiPriority="64"/>
+    <w:lsdException w:name="Medium List 1 Accent 1" w:uiPriority="65"/>
+    <w:lsdException w:name="Revision" w:semiHidden="1" w:uiPriority="99"/>
+    <w:lsdException w:name="List Paragraph" w:uiPriority="34" w:qFormat="1"/>
+    <w:lsdException w:name="Quote" w:uiPriority="29" w:qFormat="1"/>
+    <w:lsdException w:name="Intense Quote" w:uiPriority="30" w:qFormat="1"/>
+    <w:lsdException w:name="Medium List 2 Accent 1" w:uiPriority="66"/>
+    <w:lsdException w:name="Medium Grid 1 Accent 1" w:uiPriority="67"/>
+    <w:lsdException w:name="Medium Grid 2 Accent 1" w:uiPriority="68"/>
+    <w:lsdException w:name="Medium Grid 3 Accent 1" w:uiPriority="69"/>
+    <w:lsdException w:name="Dark List Accent 1" w:uiPriority="70"/>
+    <w:lsdException w:name="Colorful Shading Accent 1" w:uiPriority="71"/>
+    <w:lsdException w:name="Colorful List Accent 1" w:uiPriority="72"/>
+    <w:lsdException w:name="Colorful Grid Accent 1" w:uiPriority="73"/>
+    <w:lsdException w:name="Light Shading Accent 2" w:uiPriority="60"/>
+    <w:lsdException w:name="Light List Accent 2" w:uiPriority="61"/>
+    <w:lsdException w:name="Light Grid Accent 2" w:uiPriority="62"/>
+    <w:lsdException w:name="Medium Shading 1 Accent 2" w:uiPriority="63"/>
+    <w:lsdException w:name="Medium Shading 2 Accent 2" w:uiPriority="64"/>
+    <w:lsdException w:name="Medium List 1 Accent 2" w:uiPriority="65"/>
+    <w:lsdException w:name="Medium List 2 Accent 2" w:uiPriority="66"/>
+    <w:lsdException w:name="Medium Grid 1 Accent 2" w:uiPriority="67"/>
+    <w:lsdException w:name="Medium Grid 2 Accent 2" w:uiPriority="68"/>
+    <w:lsdException w:name="Medium Grid 3 Accent 2" w:uiPriority="69"/>
+    <w:lsdException w:name="Dark List Accent 2" w:uiPriority="70"/>
+    <w:lsdException w:name="Colorful Shading Accent 2" w:uiPriority="71"/>
+    <w:lsdException w:name="Colorful List Accent 2" w:uiPriority="72"/>
+    <w:lsdException w:name="Colorful Grid Accent 2" w:uiPriority="73"/>
+    <w:lsdException w:name="Light Shading Accent 3" w:uiPriority="60"/>
+    <w:lsdException w:name="Light List Accent 3" w:uiPriority="61"/>
+    <w:lsdException w:name="Light Grid Accent 3" w:uiPriority="62"/>
+    <w:lsdException w:name="Medium Shading 1 Accent 3" w:uiPriority="63"/>
+    <w:lsdException w:name="Medium Shading 2 Accent 3" w:uiPriority="64"/>
+    <w:lsdException w:name="Medium List 1 Accent 3" w:uiPriority="65"/>
+    <w:lsdException w:name="Medium List 2 Accent 3" w:uiPriority="66"/>
+    <w:lsdException w:name="Medium Grid 1 Accent 3" w:uiPriority="67"/>
+    <w:lsdException w:name="Medium Grid 2 Accent 3" w:uiPriority="68"/>
+    <w:lsdException w:name="Medium Grid 3 Accent 3" w:uiPriority="69"/>
+    <w:lsdException w:name="Dark List Accent 3" w:uiPriority="70"/>
+    <w:lsdException w:name="Colorful Shading Accent 3" w:uiPriority="71"/>
+    <w:lsdException w:name="Colorful List Accent 3" w:uiPriority="72"/>
+    <w:lsdException w:name="Colorful Grid Accent 3" w:uiPriority="73"/>
+    <w:lsdException w:name="Light Shading Accent 4" w:uiPriority="60"/>
+    <w:lsdException w:name="Light List Accent 4" w:uiPriority="61"/>
+    <w:lsdException w:name="Light Grid Accent 4" w:uiPriority="62"/>
+    <w:lsdException w:name="Medium Shading 1 Accent 4" w:uiPriority="63"/>
+    <w:lsdException w:name="Medium Shading 2 Accent 4" w:uiPriority="64"/>
+    <w:lsdException w:name="Medium List 1 Accent 4" w:uiPriority="65"/>
+    <w:lsdException w:name="Medium List 2 Accent 4" w:uiPriority="66"/>
+    <w:lsdException w:name="Medium Grid 1 Accent 4" w:uiPriority="67"/>
+    <w:lsdException w:name="Medium Grid 2 Accent 4" w:uiPriority="68"/>
+    <w:lsdException w:name="Medium Grid 3 Accent 4" w:uiPriority="69"/>
+    <w:lsdException w:name="Dark List Accent 4" w:uiPriority="70"/>
+    <w:lsdException w:name="Colorful Shading Accent 4" w:uiPriority="71"/>
+    <w:lsdException w:name="Colorful List Accent 4" w:uiPriority="72"/>
+    <w:lsdException w:name="Colorful Grid Accent 4" w:uiPriority="73"/>
+    <w:lsdException w:name="Light Shading Accent 5" w:uiPriority="60"/>
+    <w:lsdException w:name="Light List Accent 5" w:uiPriority="61"/>
+    <w:lsdException w:name="Light Grid Accent 5" w:uiPriority="62"/>
+    <w:lsdException w:name="Medium Shading 1 Accent 5" w:uiPriority="63"/>
+    <w:lsdException w:name="Medium Shading 2 Accent 5" w:uiPriority="64"/>
+    <w:lsdException w:name="Medium List 1 Accent 5" w:uiPriority="65"/>
+    <w:lsdException w:name="Medium List 2 Accent 5" w:uiPriority="66"/>
+    <w:lsdException w:name="Medium Grid 1 Accent 5" w:uiPriority="67"/>
+    <w:lsdException w:name="Medium Grid 2 Accent 5" w:uiPriority="68"/>
+    <w:lsdException w:name="Medium Grid 3 Accent 5" w:uiPriority="69"/>
+    <w:lsdException w:name="Dark List Accent 5" w:uiPriority="70"/>
+    <w:lsdException w:name="Colorful Shading Accent 5" w:uiPriority="71"/>
+    <w:lsdException w:name="Colorful List Accent 5" w:uiPriority="72"/>
+    <w:lsdException w:name="Colorful Grid Accent 5" w:uiPriority="73"/>
+    <w:lsdException w:name="Light Shading Accent 6" w:uiPriority="60"/>
+    <w:lsdException w:name="Light List Accent 6" w:uiPriority="61"/>
+    <w:lsdException w:name="Light Grid Accent 6" w:uiPriority="62"/>
+    <w:lsdException w:name="Medium Shading 1 Accent 6" w:uiPriority="63"/>
+    <w:lsdException w:name="Medium Shading 2 Accent 6" w:uiPriority="64"/>
+    <w:lsdException w:name="Medium List 1 Accent 6" w:uiPriority="65"/>
+    <w:lsdException w:name="Medium List 2 Accent 6" w:uiPriority="66"/>
+    <w:lsdException w:name="Medium Grid 1 Accent 6" w:uiPriority="67"/>
+    <w:lsdException w:name="Medium Grid 2 Accent 6" w:uiPriority="68"/>
+    <w:lsdException w:name="Medium Grid 3 Accent 6" w:uiPriority="69"/>
+    <w:lsdException w:name="Dark List Accent 6" w:uiPriority="70"/>
+    <w:lsdException w:name="Colorful Shading Accent 6" w:uiPriority="71"/>
+    <w:lsdException w:name="Colorful List Accent 6" w:uiPriority="72"/>
+    <w:lsdException w:name="Colorful Grid Accent 6" w:uiPriority="73"/>
+    <w:lsdException w:name="Subtle Emphasis" w:uiPriority="19" w:qFormat="1"/>
+    <w:lsdException w:name="Intense Emphasis" w:uiPriority="21" w:qFormat="1"/>
+    <w:lsdException w:name="Subtle Reference" w:uiPriority="31" w:qFormat="1"/>
+    <w:lsdException w:name="Intense Reference" w:uiPriority="32" w:qFormat="1"/>
+    <w:lsdException w:name="Book Title" w:uiPriority="33" w:qFormat="1"/>
+    <w:lsdException w:name="Bibliography" w:semiHidden="1" w:uiPriority="37" w:unhideWhenUsed="1"/>
+    <w:lsdException w:name="TOC Heading" w:semiHidden="1" w:uiPriority="39" w:unhideWhenUsed="1" w:qFormat="1"/>
+    <w:lsdException w:name="Plain Table 1" w:uiPriority="41"/>
+    <w:lsdException w:name="Plain Table 2" w:uiPriority="42"/>
+    <w:lsdException w:name="Plain Table 3" w:uiPriority="43"/>
+    <w:lsdException w:name="Plain Table 4" w:uiPriority="44"/>
+    <w:lsdException w:name="Plain Table 5" w:uiPriority="45"/>
+    <w:lsdException w:name="Grid Table Light" w:uiPriority="40"/>
+    <w:lsdException w:name="Grid Table 1 Light" w:uiPriority="46"/>
+    <w:lsdException w:name="Grid Table 2" w:uiPriority="47"/>
+    <w:lsdException w:name="Grid Table 3" w:uiPriority="48"/>
+    <w:lsdException w:name="Grid Table 4" w:uiPriority="49"/>
+    <w:lsdException w:name="Grid Table 5 Dark" w:uiPriority="50"/>
+    <w:lsdException w:name="Grid Table 6 Colorful" w:uiPriority="51"/>
+    <w:lsdException w:name="Grid Table 7 Colorful" w:uiPriority="52"/>
+    <w:lsdException w:name="Grid Table 1 Light Accent 1" w:uiPriority="46"/>
+    <w:lsdException w:name="Grid Table 2 Accent 1" w:uiPriority="47"/>
+    <w:lsdException w:name="Grid Table 3 Accent 1" w:uiPriority="48"/>
+    <w:lsdException w:name="Grid Table 4 Accent 1" w:uiPriority="49"/>
+    <w:lsdException w:name="Grid Table 5 Dark Accent 1" w:uiPriority="50"/>
+    <w:lsdException w:name="Grid Table 6 Colorful Accent 1" w:uiPriority="51"/>
+    <w:lsdException w:name="Grid Table 7 Colorful Accent 1" w:uiPriority="52"/>
+    <w:lsdException w:name="Grid Table 1 Light Accent 2" w:uiPriority="46"/>
+    <w:lsdException w:name="Grid Table 2 Accent 2" w:uiPriority="47"/>
+    <w:lsdException w:name="Grid Table 3 Accent 2" w:uiPriority="48"/>
+    <w:lsdException w:name="Grid Table 4 Accent 2" w:uiPriority="49"/>
+    <w:lsdException w:name="Grid Table 5 Dark Accent 2" w:uiPriority="50"/>
+    <w:lsdException w:name="Grid Table 6 Colorful Accent 2" w:uiPriority="51"/>
+    <w:lsdException w:name="Grid Table 7 Colorful Accent 2" w:uiPriority="52"/>
+    <w:lsdException w:name="Grid Table 1 Light Accent 3" w:uiPriority="46"/>
+    <w:lsdException w:name="Grid Table 2 Accent 3" w:uiPriority="47"/>
+    <w:lsdException w:name="Grid Table 3 Accent 3" w:uiPriority="48"/>
+    <w:lsdException w:name="Grid Table 4 Accent 3" w:uiPriority="49"/>
+    <w:lsdException w:name="Grid Table 5 Dark Accent 3" w:uiPriority="50"/>
+    <w:lsdException w:name="Grid Table 6 Colorful Accent 3" w:uiPriority="51"/>
+    <w:lsdException w:name="Grid Table 7 Colorful Accent 3" w:uiPriority="52"/>
+    <w:lsdException w:name="Grid Table 1 Light Accent 4" w:uiPriority="46"/>
+    <w:lsdException w:name="Grid Table 2 Accent 4" w:uiPriority="47"/>
+    <w:lsdException w:name="Grid Table 3 Accent 4" w:uiPriority="48"/>
+    <w:lsdException w:name="Grid Table 4 Accent 4" w:uiPriority="49"/>
+    <w:lsdException w:name="Grid Table 5 Dark Accent 4" w:uiPriority="50"/>
+    <w:lsdException w:name="Grid Table 6 Colorful Accent 4" w:uiPriority="51"/>
+    <w:lsdException w:name="Grid Table 7 Colorful Accent 4" w:uiPriority="52"/>
+    <w:lsdException w:name="Grid Table 1 Light Accent 5" w:uiPriority="46"/>
+    <w:lsdException w:name="Grid Table 2 Accent 5" w:uiPriority="47"/>
+    <w:lsdException w:name="Grid Table 3 Accent 5" w:uiPriority="48"/>
+    <w:lsdException w:name="Grid Table 4 Accent 5" w:uiPriority="49"/>
+    <w:lsdException w:name="Grid Table 5 Dark Accent 5" w:uiPriority="50"/>
+    <w:lsdException w:name="Grid Table 6 Colorful Accent 5" w:uiPriority="51"/>
+    <w:lsdException w:name="Grid Table 7 Colorful Accent 5" w:uiPriority="52"/>
+    <w:lsdException w:name="Grid Table 1 Light Accent 6" w:uiPriority="46"/>
+    <w:lsdException w:name="Grid Table 2 Accent 6" w:uiPriority="47"/>
+    <w:lsdException w:name="Grid Table 3 Accent 6" w:uiPriority="48"/>
+    <w:lsdException w:name="Grid Table 4 Accent 6" w:uiPriority="49"/>
+    <w:lsdException w:name="Grid Table 5 Dark Accent 6" w:uiPriority="50"/>
+    <w:lsdException w:name="Grid Table 6 Colorful Accent 6" w:uiPriority="51"/>
+    <w:lsdException w:name="Grid Table 7 Colorful Accent 6" w:uiPriority="52"/>
+    <w:lsdException w:name="List Table 1 Light" w:uiPriority="46"/>
+    <w:lsdException w:name="List Table 2" w:uiPriority="47"/>
+    <w:lsdException w:name="List Table 3" w:uiPriority="48"/>
+    <w:lsdException w:name="List Table 4" w:uiPriority="49"/>
+    <w:lsdException w:name="List Table 5 Dark" w:uiPriority="50"/>
+    <w:lsdException w:name="List Table 6 Colorful" w:uiPriority="51"/>
+    <w:lsdException w:name="List Table 7 Colorful" w:uiPriority="52"/>
+    <w:lsdException w:name="List Table 1 Light Accent 1" w:uiPriority="46"/>
+    <w:lsdException w:name="List Table 2 Accent 1" w:uiPriority="47"/>
+    <w:lsdException w:name="List Table 3 Accent 1" w:uiPriority="48"/>
+    <w:lsdException w:name="List Table 4 Accent 1" w:uiPriority="49"/>
+    <w:lsdException w:name="List Table 5 Dark Accent 1" w:uiPriority="50"/>
+    <w:lsdException w:name="List Table 6 Colorful Accent 1" w:uiPriority="51"/>
+    <w:lsdException w:name="List Table 7 Colorful Accent 1" w:uiPriority="52"/>
+    <w:lsdException w:name="List Table 1 Light Accent 2" w:uiPriority="46"/>
+    <w:lsdException w:name="List Table 2 Accent 2" w:uiPriority="47"/>
+    <w:lsdException w:name="List Table 3 Accent 2" w:uiPriority="48"/>
+    <w:lsdException w:name="List Table 4 Accent 2" w:uiPriority="49"/>
+    <w:lsdException w:name="List Table 5 Dark Accent 2" w:uiPriority="50"/>
+    <w:lsdException w:name="List Table 6 Colorful Accent 2" w:uiPriority="51"/>
+    <w:lsdException w:name="List Table 7 Colorful Accent 2" w:uiPriority="52"/>
+    <w:lsdException w:name="List Table 1 Light Accent 3" w:uiPriority="46"/>
+    <w:lsdException w:name="List Table 2 Accent 3" w:uiPriority="47"/>
+    <w:lsdException w:name="List Table 3 Accent 3" w:uiPriority="48"/>
+    <w:lsdException w:name="List Table 4 Accent 3" w:uiPriority="49"/>
+    <w:lsdException w:name="List Table 5 Dark Accent 3" w:uiPriority="50"/>
+    <w:lsdException w:name="List Table 6 Colorful Accent 3" w:uiPriority="51"/>
+    <w:lsdException w:name="List Table 7 Colorful Accent 3" w:uiPriority="52"/>
+    <w:lsdException w:name="List Table 1 Light Accent 4" w:uiPriority="46"/>
+    <w:lsdException w:name="List Table 2 Accent 4" w:uiPriority="47"/>
+    <w:lsdException w:name="List Table 3 Accent 4" w:uiPriority="48"/>
+    <w:lsdException w:name="List Table 4 Accent 4" w:uiPriority="49"/>
+    <w:lsdException w:name="List Table 5 Dark Accent 4" w:uiPriority="50"/>
+    <w:lsdException w:name="List Table 6 Colorful Accent 4" w:uiPriority="51"/>
+    <w:lsdException w:name="List Table 7 Colorful Accent 4" w:uiPriority="52"/>
+    <w:lsdException w:name="List Table 1 Light Accent 5" w:uiPriority="46"/>
+    <w:lsdException w:name="List Table 2 Accent 5" w:uiPriority="47"/>
+    <w:lsdException w:name="List Table 3 Accent 5" w:uiPriority="48"/>
+    <w:lsdException w:name="List Table 4 Accent 5" w:uiPriority="49"/>
+    <w:lsdException w:name="List Table 5 Dark Accent 5" w:uiPriority="50"/>
+    <w:lsdException w:name="List Table 6 Colorful Accent 5" w:uiPriority="51"/>
+    <w:lsdException w:name="List Table 7 Colorful Accent 5" w:uiPriority="52"/>
+    <w:lsdException w:name="List Table 1 Light Accent 6" w:uiPriority="46"/>
+    <w:lsdException w:name="List Table 2 Accent 6" w:uiPriority="47"/>
+    <w:lsdException w:name="List Table 3 Accent 6" w:uiPriority="48"/>
+    <w:lsdException w:name="List Table 4 Accent 6" w:uiPriority="49"/>
+    <w:lsdException w:name="List Table 5 Dark Accent 6" w:uiPriority="50"/>
+    <w:lsdException w:name="List Table 6 Colorful Accent 6" w:uiPriority="51"/>
+    <w:lsdException w:name="List Table 7 Colorful Accent 6" w:uiPriority="52"/>
   </w:latentStyles>
   <w:style w:type="paragraph" w:default="1" w:styleId="Standard">
     <w:name w:val="Normal"/>
@@ -6631,7 +5279,7 @@
 </file>
 
 <file path=customXml/itemProps1.xml><?xml version="1.0" encoding="utf-8"?>
-<ds:datastoreItem xmlns:ds="http://schemas.openxmlformats.org/officeDocument/2006/customXml" ds:itemID="{4926E2BE-71CF-4999-86C1-912147C6030D}">
+<ds:datastoreItem xmlns:ds="http://schemas.openxmlformats.org/officeDocument/2006/customXml" ds:itemID="{F609DD41-63A2-49A3-AD6D-AB37F95EA6FB}">
   <ds:schemaRefs>
     <ds:schemaRef ds:uri="http://schemas.openxmlformats.org/officeDocument/2006/bibliography"/>
   </ds:schemaRefs>

</xml_diff>

<commit_message>
*Adding Gesuchsteller Names to Verfügung Dokument.
</commit_message>
<xml_diff>
--- a/ebegu-server/src/main/resources/vorlagen/Verfuegungsmuster_kita.docx
+++ b/ebegu-server/src/main/resources/vorlagen/Verfuegungsmuster_kita.docx
@@ -367,7 +367,6 @@
         <w:pStyle w:val="Text"/>
         <w:rPr>
           <w:rFonts w:cs="Arial"/>
-          <w:b/>
         </w:rPr>
       </w:pPr>
       <w:r>
@@ -405,6 +404,40 @@
     <w:p>
       <w:pPr>
         <w:pStyle w:val="Text"/>
+        <w:rPr>
+          <w:rFonts w:cs="Arial"/>
+          <w:b/>
+        </w:rPr>
+      </w:pPr>
+      <w:r>
+        <w:rPr>
+          <w:rFonts w:cs="Arial"/>
+          <w:b/>
+        </w:rPr>
+        <w:t xml:space="preserve">Name: </w:t>
+      </w:r>
+      <w:r>
+        <w:rPr>
+          <w:rFonts w:cs="Arial"/>
+        </w:rPr>
+        <w:fldChar w:fldCharType="begin"/>
+      </w:r>
+      <w:r>
+        <w:rPr>
+          <w:rFonts w:cs="Arial"/>
+        </w:rPr>
+        <w:instrText xml:space="preserve"> DOCVARIABLE  FIELD_verfuegung.gesuchstellerNames  \* MERGEFORMAT </w:instrText>
+      </w:r>
+      <w:r>
+        <w:rPr>
+          <w:rFonts w:cs="Arial"/>
+        </w:rPr>
+        <w:fldChar w:fldCharType="end"/>
+      </w:r>
+    </w:p>
+    <w:p>
+      <w:pPr>
+        <w:pStyle w:val="Text"/>
         <w:jc w:val="both"/>
         <w:rPr>
           <w:rFonts w:cs="Arial"/>
@@ -459,6 +492,8 @@
         </w:rPr>
         <w:fldChar w:fldCharType="end"/>
       </w:r>
+      <w:bookmarkStart w:id="3" w:name="_GoBack"/>
+      <w:bookmarkEnd w:id="3"/>
     </w:p>
     <w:p>
       <w:pPr>
@@ -1792,8 +1827,6 @@
         </w:rPr>
         <w:fldChar w:fldCharType="end"/>
       </w:r>
-      <w:bookmarkStart w:id="3" w:name="_GoBack"/>
-      <w:bookmarkEnd w:id="3"/>
     </w:p>
     <w:p>
       <w:pPr>
@@ -5449,7 +5482,7 @@
 </file>
 
 <file path=customXml/itemProps1.xml><?xml version="1.0" encoding="utf-8"?>
-<ds:datastoreItem xmlns:ds="http://schemas.openxmlformats.org/officeDocument/2006/customXml" ds:itemID="{3E69BF8E-0C9C-472A-BDD9-3B5D17999F6A}">
+<ds:datastoreItem xmlns:ds="http://schemas.openxmlformats.org/officeDocument/2006/customXml" ds:itemID="{0E33CBA3-6229-490D-976B-6C1B50AB09F9}">
   <ds:schemaRefs>
     <ds:schemaRef ds:uri="http://schemas.openxmlformats.org/officeDocument/2006/bibliography"/>
   </ds:schemaRefs>

</xml_diff>

<commit_message>
EBEGU-722/723 *Updating table font size and cell margins. *Fixing Signature whitespace
</commit_message>
<xml_diff>
--- a/ebegu-server/src/main/resources/vorlagen/Verfuegungsmuster_kita.docx
+++ b/ebegu-server/src/main/resources/vorlagen/Verfuegungsmuster_kita.docx
@@ -492,8 +492,6 @@
         </w:rPr>
         <w:fldChar w:fldCharType="end"/>
       </w:r>
-      <w:bookmarkStart w:id="3" w:name="_GoBack"/>
-      <w:bookmarkEnd w:id="3"/>
     </w:p>
     <w:p>
       <w:pPr>
@@ -1054,7 +1052,19 @@
         <w:tc>
           <w:tcPr>
             <w:tcW w:w="1130" w:type="dxa"/>
+            <w:tcBorders>
+              <w:top w:val="single" w:sz="4" w:space="0" w:color="auto"/>
+              <w:left w:val="single" w:sz="4" w:space="0" w:color="auto"/>
+              <w:bottom w:val="single" w:sz="4" w:space="0" w:color="auto"/>
+              <w:right w:val="single" w:sz="4" w:space="0" w:color="auto"/>
+            </w:tcBorders>
             <w:shd w:val="clear" w:color="auto" w:fill="FFFFFF" w:themeFill="background1"/>
+            <w:tcMar>
+              <w:top w:w="0" w:type="dxa"/>
+              <w:left w:w="57" w:type="dxa"/>
+              <w:bottom w:w="85" w:type="dxa"/>
+              <w:right w:w="57" w:type="dxa"/>
+            </w:tcMar>
           </w:tcPr>
           <w:p>
             <w:pPr>
@@ -1062,18 +1072,18 @@
               <w:tabs>
                 <w:tab w:val="left" w:pos="4253"/>
               </w:tabs>
-              <w:jc w:val="right"/>
-              <w:rPr>
-                <w:rFonts w:cs="Arial"/>
-                <w:color w:val="000000" w:themeColor="text1"/>
-                <w:sz w:val="18"/>
+              <w:spacing w:line="200" w:lineRule="exact"/>
+              <w:rPr>
+                <w:rFonts w:cs="Arial"/>
+                <w:color w:val="000000" w:themeColor="text1"/>
+                <w:sz w:val="16"/>
               </w:rPr>
             </w:pPr>
             <w:r>
               <w:rPr>
                 <w:rFonts w:cs="Arial"/>
                 <w:color w:val="000000" w:themeColor="text1"/>
-                <w:sz w:val="18"/>
+                <w:sz w:val="16"/>
               </w:rPr>
               <w:lastRenderedPageBreak/>
               <w:t>Von</w:t>
@@ -1083,7 +1093,19 @@
         <w:tc>
           <w:tcPr>
             <w:tcW w:w="1130" w:type="dxa"/>
+            <w:tcBorders>
+              <w:top w:val="single" w:sz="4" w:space="0" w:color="auto"/>
+              <w:left w:val="single" w:sz="4" w:space="0" w:color="auto"/>
+              <w:bottom w:val="single" w:sz="4" w:space="0" w:color="auto"/>
+              <w:right w:val="single" w:sz="4" w:space="0" w:color="auto"/>
+            </w:tcBorders>
             <w:shd w:val="clear" w:color="auto" w:fill="FFFFFF" w:themeFill="background1"/>
+            <w:tcMar>
+              <w:top w:w="0" w:type="dxa"/>
+              <w:left w:w="57" w:type="dxa"/>
+              <w:bottom w:w="85" w:type="dxa"/>
+              <w:right w:w="57" w:type="dxa"/>
+            </w:tcMar>
           </w:tcPr>
           <w:p>
             <w:pPr>
@@ -1091,18 +1113,18 @@
               <w:tabs>
                 <w:tab w:val="left" w:pos="4253"/>
               </w:tabs>
-              <w:jc w:val="right"/>
-              <w:rPr>
-                <w:rFonts w:cs="Arial"/>
-                <w:color w:val="000000" w:themeColor="text1"/>
-                <w:sz w:val="18"/>
+              <w:spacing w:line="200" w:lineRule="exact"/>
+              <w:rPr>
+                <w:rFonts w:cs="Arial"/>
+                <w:color w:val="000000" w:themeColor="text1"/>
+                <w:sz w:val="16"/>
               </w:rPr>
             </w:pPr>
             <w:r>
               <w:rPr>
                 <w:rFonts w:cs="Arial"/>
                 <w:color w:val="000000" w:themeColor="text1"/>
-                <w:sz w:val="18"/>
+                <w:sz w:val="16"/>
               </w:rPr>
               <w:t>Bis</w:t>
             </w:r>
@@ -1111,7 +1133,19 @@
         <w:tc>
           <w:tcPr>
             <w:tcW w:w="1073" w:type="dxa"/>
+            <w:tcBorders>
+              <w:top w:val="single" w:sz="4" w:space="0" w:color="auto"/>
+              <w:left w:val="single" w:sz="4" w:space="0" w:color="auto"/>
+              <w:bottom w:val="single" w:sz="4" w:space="0" w:color="auto"/>
+              <w:right w:val="single" w:sz="4" w:space="0" w:color="auto"/>
+            </w:tcBorders>
             <w:shd w:val="clear" w:color="auto" w:fill="FFFFFF" w:themeFill="background1"/>
+            <w:tcMar>
+              <w:top w:w="0" w:type="dxa"/>
+              <w:left w:w="57" w:type="dxa"/>
+              <w:bottom w:w="85" w:type="dxa"/>
+              <w:right w:w="57" w:type="dxa"/>
+            </w:tcMar>
           </w:tcPr>
           <w:p>
             <w:pPr>
@@ -1119,40 +1153,61 @@
               <w:tabs>
                 <w:tab w:val="left" w:pos="4253"/>
               </w:tabs>
-              <w:rPr>
-                <w:rFonts w:cs="Arial"/>
-                <w:sz w:val="18"/>
+              <w:spacing w:line="200" w:lineRule="exact"/>
+              <w:rPr>
+                <w:rFonts w:cs="Arial"/>
+                <w:sz w:val="16"/>
               </w:rPr>
             </w:pPr>
             <w:r>
               <w:rPr>
                 <w:rFonts w:cs="Arial"/>
                 <w:color w:val="000000" w:themeColor="text1"/>
-                <w:sz w:val="18"/>
+                <w:sz w:val="16"/>
               </w:rPr>
               <w:t>Effektive</w:t>
             </w:r>
             <w:r>
               <w:rPr>
                 <w:rFonts w:cs="Arial"/>
-                <w:sz w:val="18"/>
-              </w:rPr>
-              <w:t xml:space="preserve"> </w:t>
-            </w:r>
-            <w:r>
-              <w:rPr>
-                <w:rFonts w:cs="Arial"/>
-                <w:color w:val="000000" w:themeColor="text1"/>
-                <w:sz w:val="18"/>
-              </w:rPr>
-              <w:t>Betreuung</w:t>
+                <w:sz w:val="16"/>
+              </w:rPr>
+              <w:br/>
+            </w:r>
+            <w:r>
+              <w:rPr>
+                <w:rFonts w:cs="Arial"/>
+                <w:color w:val="000000" w:themeColor="text1"/>
+                <w:sz w:val="16"/>
+              </w:rPr>
+              <w:t>Betreu</w:t>
+            </w:r>
+            <w:r>
+              <w:rPr>
+                <w:rFonts w:cs="Arial"/>
+                <w:color w:val="000000" w:themeColor="text1"/>
+                <w:sz w:val="16"/>
+              </w:rPr>
+              <w:t>ung</w:t>
             </w:r>
           </w:p>
         </w:tc>
         <w:tc>
           <w:tcPr>
             <w:tcW w:w="1028" w:type="dxa"/>
+            <w:tcBorders>
+              <w:top w:val="single" w:sz="4" w:space="0" w:color="auto"/>
+              <w:left w:val="single" w:sz="4" w:space="0" w:color="auto"/>
+              <w:bottom w:val="single" w:sz="4" w:space="0" w:color="auto"/>
+              <w:right w:val="single" w:sz="4" w:space="0" w:color="auto"/>
+            </w:tcBorders>
             <w:shd w:val="clear" w:color="auto" w:fill="FFFFFF" w:themeFill="background1"/>
+            <w:tcMar>
+              <w:top w:w="0" w:type="dxa"/>
+              <w:left w:w="57" w:type="dxa"/>
+              <w:bottom w:w="85" w:type="dxa"/>
+              <w:right w:w="57" w:type="dxa"/>
+            </w:tcMar>
           </w:tcPr>
           <w:p>
             <w:pPr>
@@ -1160,18 +1215,18 @@
               <w:tabs>
                 <w:tab w:val="left" w:pos="4253"/>
               </w:tabs>
-              <w:rPr>
-                <w:rFonts w:cs="Arial"/>
-                <w:color w:val="000000" w:themeColor="text1"/>
-                <w:sz w:val="18"/>
+              <w:spacing w:line="200" w:lineRule="exact"/>
+              <w:rPr>
+                <w:rFonts w:cs="Arial"/>
+                <w:color w:val="000000" w:themeColor="text1"/>
+                <w:sz w:val="16"/>
               </w:rPr>
             </w:pPr>
-            <w:proofErr w:type="spellStart"/>
-            <w:r>
-              <w:rPr>
-                <w:rFonts w:cs="Arial"/>
-                <w:color w:val="000000" w:themeColor="text1"/>
-                <w:sz w:val="18"/>
+            <w:r>
+              <w:rPr>
+                <w:rFonts w:cs="Arial"/>
+                <w:color w:val="000000" w:themeColor="text1"/>
+                <w:sz w:val="16"/>
               </w:rPr>
               <w:t>A</w:t>
             </w:r>
@@ -1179,17 +1234,36 @@
               <w:rPr>
                 <w:rFonts w:cs="Arial"/>
                 <w:color w:val="000000" w:themeColor="text1"/>
-                <w:sz w:val="18"/>
-              </w:rPr>
-              <w:t>spruch</w:t>
-            </w:r>
-            <w:proofErr w:type="spellEnd"/>
+                <w:sz w:val="16"/>
+              </w:rPr>
+              <w:t>ns</w:t>
+            </w:r>
+            <w:r>
+              <w:rPr>
+                <w:rFonts w:cs="Arial"/>
+                <w:color w:val="000000" w:themeColor="text1"/>
+                <w:sz w:val="16"/>
+              </w:rPr>
+              <w:t>pruch</w:t>
+            </w:r>
           </w:p>
         </w:tc>
         <w:tc>
           <w:tcPr>
             <w:tcW w:w="992" w:type="dxa"/>
+            <w:tcBorders>
+              <w:top w:val="single" w:sz="4" w:space="0" w:color="auto"/>
+              <w:left w:val="single" w:sz="4" w:space="0" w:color="auto"/>
+              <w:bottom w:val="single" w:sz="4" w:space="0" w:color="auto"/>
+              <w:right w:val="single" w:sz="4" w:space="0" w:color="auto"/>
+            </w:tcBorders>
             <w:shd w:val="clear" w:color="auto" w:fill="FFFFFF" w:themeFill="background1"/>
+            <w:tcMar>
+              <w:top w:w="0" w:type="dxa"/>
+              <w:left w:w="57" w:type="dxa"/>
+              <w:bottom w:w="85" w:type="dxa"/>
+              <w:right w:w="57" w:type="dxa"/>
+            </w:tcMar>
           </w:tcPr>
           <w:p>
             <w:pPr>
@@ -1197,17 +1271,18 @@
               <w:tabs>
                 <w:tab w:val="left" w:pos="4253"/>
               </w:tabs>
-              <w:rPr>
-                <w:rFonts w:cs="Arial"/>
-                <w:color w:val="000000" w:themeColor="text1"/>
-                <w:sz w:val="18"/>
+              <w:spacing w:line="200" w:lineRule="exact"/>
+              <w:rPr>
+                <w:rFonts w:cs="Arial"/>
+                <w:color w:val="000000" w:themeColor="text1"/>
+                <w:sz w:val="16"/>
               </w:rPr>
             </w:pPr>
             <w:r>
               <w:rPr>
                 <w:rFonts w:cs="Arial"/>
                 <w:color w:val="000000" w:themeColor="text1"/>
-                <w:sz w:val="18"/>
+                <w:sz w:val="16"/>
               </w:rPr>
               <w:t>Ver</w:t>
             </w:r>
@@ -1215,7 +1290,7 @@
               <w:rPr>
                 <w:rFonts w:cs="Arial"/>
                 <w:color w:val="000000" w:themeColor="text1"/>
-                <w:sz w:val="18"/>
+                <w:sz w:val="16"/>
               </w:rPr>
               <w:t>günstigt</w:t>
             </w:r>
@@ -1224,7 +1299,19 @@
         <w:tc>
           <w:tcPr>
             <w:tcW w:w="1060" w:type="dxa"/>
+            <w:tcBorders>
+              <w:top w:val="single" w:sz="4" w:space="0" w:color="auto"/>
+              <w:left w:val="single" w:sz="4" w:space="0" w:color="auto"/>
+              <w:bottom w:val="single" w:sz="4" w:space="0" w:color="auto"/>
+              <w:right w:val="single" w:sz="4" w:space="0" w:color="auto"/>
+            </w:tcBorders>
             <w:shd w:val="clear" w:color="auto" w:fill="FFFFFF" w:themeFill="background1"/>
+            <w:tcMar>
+              <w:top w:w="0" w:type="dxa"/>
+              <w:left w:w="57" w:type="dxa"/>
+              <w:bottom w:w="85" w:type="dxa"/>
+              <w:right w:w="57" w:type="dxa"/>
+            </w:tcMar>
           </w:tcPr>
           <w:p>
             <w:pPr>
@@ -1232,26 +1319,55 @@
               <w:tabs>
                 <w:tab w:val="left" w:pos="4253"/>
               </w:tabs>
-              <w:rPr>
-                <w:rFonts w:cs="Arial"/>
-                <w:color w:val="000000" w:themeColor="text1"/>
-                <w:sz w:val="18"/>
+              <w:spacing w:line="200" w:lineRule="exact"/>
+              <w:rPr>
+                <w:rFonts w:cs="Arial"/>
+                <w:color w:val="000000" w:themeColor="text1"/>
+                <w:sz w:val="16"/>
               </w:rPr>
             </w:pPr>
             <w:r>
               <w:rPr>
                 <w:rFonts w:cs="Arial"/>
                 <w:color w:val="000000" w:themeColor="text1"/>
-                <w:sz w:val="18"/>
-              </w:rPr>
-              <w:t>Vollkosten in CHF</w:t>
+                <w:sz w:val="16"/>
+              </w:rPr>
+              <w:t>Vollkosten</w:t>
+            </w:r>
+            <w:r>
+              <w:rPr>
+                <w:rFonts w:cs="Arial"/>
+                <w:color w:val="000000" w:themeColor="text1"/>
+                <w:sz w:val="16"/>
+              </w:rPr>
+              <w:br/>
+            </w:r>
+            <w:r>
+              <w:rPr>
+                <w:rFonts w:cs="Arial"/>
+                <w:color w:val="000000" w:themeColor="text1"/>
+                <w:sz w:val="16"/>
+              </w:rPr>
+              <w:t>in CHF</w:t>
             </w:r>
           </w:p>
         </w:tc>
         <w:tc>
           <w:tcPr>
             <w:tcW w:w="1337" w:type="dxa"/>
+            <w:tcBorders>
+              <w:top w:val="single" w:sz="4" w:space="0" w:color="auto"/>
+              <w:left w:val="single" w:sz="4" w:space="0" w:color="auto"/>
+              <w:bottom w:val="single" w:sz="4" w:space="0" w:color="auto"/>
+              <w:right w:val="single" w:sz="4" w:space="0" w:color="auto"/>
+            </w:tcBorders>
             <w:shd w:val="clear" w:color="auto" w:fill="FFFFFF" w:themeFill="background1"/>
+            <w:tcMar>
+              <w:top w:w="0" w:type="dxa"/>
+              <w:left w:w="57" w:type="dxa"/>
+              <w:bottom w:w="85" w:type="dxa"/>
+              <w:right w:w="57" w:type="dxa"/>
+            </w:tcMar>
           </w:tcPr>
           <w:p>
             <w:pPr>
@@ -1259,19 +1375,36 @@
               <w:tabs>
                 <w:tab w:val="left" w:pos="4253"/>
               </w:tabs>
-              <w:rPr>
-                <w:rFonts w:cs="Arial"/>
-                <w:color w:val="000000" w:themeColor="text1"/>
-                <w:sz w:val="18"/>
+              <w:spacing w:line="200" w:lineRule="exact"/>
+              <w:rPr>
+                <w:rFonts w:cs="Arial"/>
+                <w:color w:val="000000" w:themeColor="text1"/>
+                <w:sz w:val="16"/>
               </w:rPr>
             </w:pPr>
             <w:r>
               <w:rPr>
                 <w:rFonts w:cs="Arial"/>
                 <w:color w:val="000000" w:themeColor="text1"/>
-                <w:sz w:val="18"/>
-              </w:rPr>
-              <w:t>Vergünstigung in CHF</w:t>
+                <w:sz w:val="16"/>
+              </w:rPr>
+              <w:t>Vergünstigung</w:t>
+            </w:r>
+            <w:r>
+              <w:rPr>
+                <w:rFonts w:cs="Arial"/>
+                <w:color w:val="000000" w:themeColor="text1"/>
+                <w:sz w:val="16"/>
+              </w:rPr>
+              <w:br/>
+            </w:r>
+            <w:r>
+              <w:rPr>
+                <w:rFonts w:cs="Arial"/>
+                <w:color w:val="000000" w:themeColor="text1"/>
+                <w:sz w:val="16"/>
+              </w:rPr>
+              <w:t>in CHF</w:t>
             </w:r>
           </w:p>
         </w:tc>
@@ -1279,9 +1412,18 @@
           <w:tcPr>
             <w:tcW w:w="1337" w:type="dxa"/>
             <w:tcBorders>
+              <w:top w:val="single" w:sz="4" w:space="0" w:color="auto"/>
+              <w:left w:val="single" w:sz="4" w:space="0" w:color="auto"/>
+              <w:bottom w:val="single" w:sz="4" w:space="0" w:color="auto"/>
               <w:right w:val="single" w:sz="4" w:space="0" w:color="auto"/>
             </w:tcBorders>
             <w:shd w:val="clear" w:color="auto" w:fill="FFFFFF" w:themeFill="background1"/>
+            <w:tcMar>
+              <w:top w:w="0" w:type="dxa"/>
+              <w:left w:w="57" w:type="dxa"/>
+              <w:bottom w:w="85" w:type="dxa"/>
+              <w:right w:w="57" w:type="dxa"/>
+            </w:tcMar>
           </w:tcPr>
           <w:p>
             <w:pPr>
@@ -1289,17 +1431,18 @@
               <w:tabs>
                 <w:tab w:val="left" w:pos="4253"/>
               </w:tabs>
-              <w:rPr>
-                <w:rFonts w:cs="Arial"/>
-                <w:color w:val="000000" w:themeColor="text1"/>
-                <w:sz w:val="18"/>
+              <w:spacing w:line="200" w:lineRule="exact"/>
+              <w:rPr>
+                <w:rFonts w:cs="Arial"/>
+                <w:color w:val="000000" w:themeColor="text1"/>
+                <w:sz w:val="16"/>
               </w:rPr>
             </w:pPr>
             <w:r>
               <w:rPr>
                 <w:rFonts w:cs="Arial"/>
                 <w:color w:val="000000" w:themeColor="text1"/>
-                <w:sz w:val="18"/>
+                <w:sz w:val="16"/>
               </w:rPr>
               <w:t>Elternbeitrag</w:t>
             </w:r>
@@ -1307,7 +1450,7 @@
               <w:rPr>
                 <w:rFonts w:cs="Arial"/>
                 <w:color w:val="000000" w:themeColor="text1"/>
-                <w:sz w:val="18"/>
+                <w:sz w:val="16"/>
               </w:rPr>
               <w:br/>
               <w:t>in CHF</w:t>
@@ -1371,7 +1514,19 @@
         <w:tc>
           <w:tcPr>
             <w:tcW w:w="1130" w:type="dxa"/>
+            <w:tcBorders>
+              <w:top w:val="single" w:sz="4" w:space="0" w:color="auto"/>
+              <w:left w:val="single" w:sz="4" w:space="0" w:color="auto"/>
+              <w:bottom w:val="single" w:sz="4" w:space="0" w:color="auto"/>
+              <w:right w:val="single" w:sz="4" w:space="0" w:color="auto"/>
+            </w:tcBorders>
             <w:shd w:val="clear" w:color="auto" w:fill="FFFFFF" w:themeFill="background1"/>
+            <w:tcMar>
+              <w:top w:w="0" w:type="dxa"/>
+              <w:left w:w="85" w:type="dxa"/>
+              <w:bottom w:w="85" w:type="dxa"/>
+              <w:right w:w="85" w:type="dxa"/>
+            </w:tcMar>
           </w:tcPr>
           <w:p>
             <w:pPr>
@@ -1379,6 +1534,7 @@
               <w:tabs>
                 <w:tab w:val="left" w:pos="4253"/>
               </w:tabs>
+              <w:spacing w:line="200" w:lineRule="atLeast"/>
               <w:rPr>
                 <w:rFonts w:cs="Arial"/>
                 <w:color w:val="000000" w:themeColor="text1"/>
@@ -1414,7 +1570,19 @@
         <w:tc>
           <w:tcPr>
             <w:tcW w:w="1130" w:type="dxa"/>
+            <w:tcBorders>
+              <w:top w:val="single" w:sz="4" w:space="0" w:color="auto"/>
+              <w:left w:val="single" w:sz="4" w:space="0" w:color="auto"/>
+              <w:bottom w:val="single" w:sz="4" w:space="0" w:color="auto"/>
+              <w:right w:val="single" w:sz="4" w:space="0" w:color="auto"/>
+            </w:tcBorders>
             <w:shd w:val="clear" w:color="auto" w:fill="FFFFFF" w:themeFill="background1"/>
+            <w:tcMar>
+              <w:top w:w="0" w:type="dxa"/>
+              <w:left w:w="85" w:type="dxa"/>
+              <w:bottom w:w="85" w:type="dxa"/>
+              <w:right w:w="85" w:type="dxa"/>
+            </w:tcMar>
           </w:tcPr>
           <w:p>
             <w:pPr>
@@ -1422,6 +1590,7 @@
               <w:tabs>
                 <w:tab w:val="left" w:pos="4253"/>
               </w:tabs>
+              <w:spacing w:line="200" w:lineRule="atLeast"/>
               <w:rPr>
                 <w:rFonts w:cs="Arial"/>
                 <w:color w:val="000000" w:themeColor="text1"/>
@@ -1457,7 +1626,19 @@
         <w:tc>
           <w:tcPr>
             <w:tcW w:w="1073" w:type="dxa"/>
+            <w:tcBorders>
+              <w:top w:val="single" w:sz="4" w:space="0" w:color="auto"/>
+              <w:left w:val="single" w:sz="4" w:space="0" w:color="auto"/>
+              <w:bottom w:val="single" w:sz="4" w:space="0" w:color="auto"/>
+              <w:right w:val="single" w:sz="4" w:space="0" w:color="auto"/>
+            </w:tcBorders>
             <w:shd w:val="clear" w:color="auto" w:fill="FFFFFF" w:themeFill="background1"/>
+            <w:tcMar>
+              <w:top w:w="0" w:type="dxa"/>
+              <w:left w:w="85" w:type="dxa"/>
+              <w:bottom w:w="85" w:type="dxa"/>
+              <w:right w:w="85" w:type="dxa"/>
+            </w:tcMar>
           </w:tcPr>
           <w:p>
             <w:pPr>
@@ -1465,6 +1646,7 @@
               <w:tabs>
                 <w:tab w:val="left" w:pos="4253"/>
               </w:tabs>
+              <w:spacing w:line="200" w:lineRule="atLeast"/>
               <w:rPr>
                 <w:rFonts w:cs="Arial"/>
                 <w:color w:val="000000" w:themeColor="text1"/>
@@ -1513,7 +1695,19 @@
         <w:tc>
           <w:tcPr>
             <w:tcW w:w="1028" w:type="dxa"/>
+            <w:tcBorders>
+              <w:top w:val="single" w:sz="4" w:space="0" w:color="auto"/>
+              <w:left w:val="single" w:sz="4" w:space="0" w:color="auto"/>
+              <w:bottom w:val="single" w:sz="4" w:space="0" w:color="auto"/>
+              <w:right w:val="single" w:sz="4" w:space="0" w:color="auto"/>
+            </w:tcBorders>
             <w:shd w:val="clear" w:color="auto" w:fill="FFFFFF" w:themeFill="background1"/>
+            <w:tcMar>
+              <w:top w:w="0" w:type="dxa"/>
+              <w:left w:w="85" w:type="dxa"/>
+              <w:bottom w:w="85" w:type="dxa"/>
+              <w:right w:w="85" w:type="dxa"/>
+            </w:tcMar>
           </w:tcPr>
           <w:p>
             <w:pPr>
@@ -1521,6 +1715,7 @@
               <w:tabs>
                 <w:tab w:val="left" w:pos="4253"/>
               </w:tabs>
+              <w:spacing w:line="200" w:lineRule="atLeast"/>
               <w:rPr>
                 <w:rFonts w:cs="Arial"/>
                 <w:color w:val="000000" w:themeColor="text1"/>
@@ -1564,7 +1759,19 @@
         <w:tc>
           <w:tcPr>
             <w:tcW w:w="992" w:type="dxa"/>
+            <w:tcBorders>
+              <w:top w:val="single" w:sz="4" w:space="0" w:color="auto"/>
+              <w:left w:val="single" w:sz="4" w:space="0" w:color="auto"/>
+              <w:bottom w:val="single" w:sz="4" w:space="0" w:color="auto"/>
+              <w:right w:val="single" w:sz="4" w:space="0" w:color="auto"/>
+            </w:tcBorders>
             <w:shd w:val="clear" w:color="auto" w:fill="FFFFFF" w:themeFill="background1"/>
+            <w:tcMar>
+              <w:top w:w="0" w:type="dxa"/>
+              <w:left w:w="85" w:type="dxa"/>
+              <w:bottom w:w="85" w:type="dxa"/>
+              <w:right w:w="85" w:type="dxa"/>
+            </w:tcMar>
           </w:tcPr>
           <w:p>
             <w:pPr>
@@ -1572,6 +1779,7 @@
               <w:tabs>
                 <w:tab w:val="left" w:pos="4253"/>
               </w:tabs>
+              <w:spacing w:line="200" w:lineRule="atLeast"/>
               <w:rPr>
                 <w:rFonts w:cs="Arial"/>
                 <w:color w:val="000000" w:themeColor="text1"/>
@@ -1615,7 +1823,19 @@
         <w:tc>
           <w:tcPr>
             <w:tcW w:w="1060" w:type="dxa"/>
+            <w:tcBorders>
+              <w:top w:val="single" w:sz="4" w:space="0" w:color="auto"/>
+              <w:left w:val="single" w:sz="4" w:space="0" w:color="auto"/>
+              <w:bottom w:val="single" w:sz="4" w:space="0" w:color="auto"/>
+              <w:right w:val="single" w:sz="4" w:space="0" w:color="auto"/>
+            </w:tcBorders>
             <w:shd w:val="clear" w:color="auto" w:fill="FFFFFF" w:themeFill="background1"/>
+            <w:tcMar>
+              <w:top w:w="0" w:type="dxa"/>
+              <w:left w:w="85" w:type="dxa"/>
+              <w:bottom w:w="85" w:type="dxa"/>
+              <w:right w:w="85" w:type="dxa"/>
+            </w:tcMar>
           </w:tcPr>
           <w:p>
             <w:pPr>
@@ -1623,6 +1843,7 @@
               <w:tabs>
                 <w:tab w:val="left" w:pos="4253"/>
               </w:tabs>
+              <w:spacing w:line="200" w:lineRule="atLeast"/>
               <w:rPr>
                 <w:rFonts w:cs="Arial"/>
                 <w:color w:val="000000" w:themeColor="text1"/>
@@ -1658,7 +1879,19 @@
         <w:tc>
           <w:tcPr>
             <w:tcW w:w="1337" w:type="dxa"/>
+            <w:tcBorders>
+              <w:top w:val="single" w:sz="4" w:space="0" w:color="auto"/>
+              <w:left w:val="single" w:sz="4" w:space="0" w:color="auto"/>
+              <w:bottom w:val="single" w:sz="4" w:space="0" w:color="auto"/>
+              <w:right w:val="single" w:sz="4" w:space="0" w:color="auto"/>
+            </w:tcBorders>
             <w:shd w:val="clear" w:color="auto" w:fill="FFFFFF" w:themeFill="background1"/>
+            <w:tcMar>
+              <w:top w:w="0" w:type="dxa"/>
+              <w:left w:w="85" w:type="dxa"/>
+              <w:bottom w:w="85" w:type="dxa"/>
+              <w:right w:w="85" w:type="dxa"/>
+            </w:tcMar>
           </w:tcPr>
           <w:p>
             <w:pPr>
@@ -1666,6 +1899,7 @@
               <w:tabs>
                 <w:tab w:val="left" w:pos="4253"/>
               </w:tabs>
+              <w:spacing w:line="200" w:lineRule="atLeast"/>
               <w:rPr>
                 <w:rFonts w:cs="Arial"/>
                 <w:color w:val="000000" w:themeColor="text1"/>
@@ -1702,9 +1936,18 @@
           <w:tcPr>
             <w:tcW w:w="1337" w:type="dxa"/>
             <w:tcBorders>
+              <w:top w:val="single" w:sz="4" w:space="0" w:color="auto"/>
+              <w:left w:val="single" w:sz="4" w:space="0" w:color="auto"/>
+              <w:bottom w:val="single" w:sz="4" w:space="0" w:color="auto"/>
               <w:right w:val="single" w:sz="4" w:space="0" w:color="auto"/>
             </w:tcBorders>
             <w:shd w:val="clear" w:color="auto" w:fill="FFFFFF" w:themeFill="background1"/>
+            <w:tcMar>
+              <w:top w:w="0" w:type="dxa"/>
+              <w:left w:w="85" w:type="dxa"/>
+              <w:bottom w:w="85" w:type="dxa"/>
+              <w:right w:w="85" w:type="dxa"/>
+            </w:tcMar>
           </w:tcPr>
           <w:p>
             <w:pPr>
@@ -1712,6 +1955,7 @@
               <w:tabs>
                 <w:tab w:val="left" w:pos="4253"/>
               </w:tabs>
+              <w:spacing w:line="200" w:lineRule="atLeast"/>
               <w:rPr>
                 <w:rFonts w:cs="Arial"/>
                 <w:color w:val="000000" w:themeColor="text1"/>
@@ -2057,8 +2301,8 @@
         </w:rPr>
         <w:t xml:space="preserve"> </w:t>
       </w:r>
-      <w:bookmarkStart w:id="4" w:name="KindTab8"/>
-      <w:bookmarkEnd w:id="4"/>
+      <w:bookmarkStart w:id="3" w:name="KindTab8"/>
+      <w:bookmarkEnd w:id="3"/>
     </w:p>
     <w:p>
       <w:pPr>
@@ -2186,25 +2430,44 @@
           <w:spacing w:val="0"/>
         </w:rPr>
       </w:pPr>
-      <w:bookmarkStart w:id="5" w:name="VerantwPers"/>
-      <w:bookmarkEnd w:id="5"/>
       <w:proofErr w:type="spellStart"/>
+      <w:r>
+        <w:rPr>
+          <w:rFonts w:cs="Arial"/>
+          <w:spacing w:val="0"/>
+        </w:rPr>
+        <w:t>sig</w:t>
+      </w:r>
+      <w:proofErr w:type="spellEnd"/>
+      <w:r>
+        <w:rPr>
+          <w:rFonts w:cs="Arial"/>
+          <w:spacing w:val="0"/>
+        </w:rPr>
+        <w:t>.</w:t>
+      </w:r>
+      <w:r>
+        <w:rPr>
+          <w:rFonts w:cs="Arial"/>
+          <w:spacing w:val="0"/>
+        </w:rPr>
+        <w:t xml:space="preserve"> </w:t>
+      </w:r>
       <w:r>
         <w:rPr>
           <w:rFonts w:cs="Arial"/>
           <w:spacing w:val="0"/>
           <w:lang w:val="de-DE"/>
         </w:rPr>
-        <w:t>sig</w:t>
-      </w:r>
-      <w:proofErr w:type="spellEnd"/>
+        <w:fldChar w:fldCharType="begin"/>
+      </w:r>
       <w:r>
         <w:rPr>
           <w:rFonts w:cs="Arial"/>
           <w:spacing w:val="0"/>
           <w:lang w:val="de-DE"/>
         </w:rPr>
-        <w:t xml:space="preserve">. </w:t>
+        <w:instrText xml:space="preserve"> DOCVARIABLE  FIELD_verfuegung.unterzeichner  \* MERGEFORMAT </w:instrText>
       </w:r>
       <w:r>
         <w:rPr>
@@ -2212,22 +2475,6 @@
           <w:spacing w:val="0"/>
           <w:lang w:val="de-DE"/>
         </w:rPr>
-        <w:fldChar w:fldCharType="begin"/>
-      </w:r>
-      <w:r>
-        <w:rPr>
-          <w:rFonts w:cs="Arial"/>
-          <w:spacing w:val="0"/>
-          <w:lang w:val="de-DE"/>
-        </w:rPr>
-        <w:instrText xml:space="preserve"> DOCVARIABLE  FIELD_verfuegung.unterzeichner  \* MERGEFORMAT </w:instrText>
-      </w:r>
-      <w:r>
-        <w:rPr>
-          <w:rFonts w:cs="Arial"/>
-          <w:spacing w:val="0"/>
-          <w:lang w:val="de-DE"/>
-        </w:rPr>
         <w:fldChar w:fldCharType="end"/>
       </w:r>
     </w:p>
@@ -2246,6 +2493,8 @@
         </w:rPr>
         <w:t>Sachbearbeitung</w:t>
       </w:r>
+      <w:bookmarkStart w:id="4" w:name="_GoBack"/>
+      <w:bookmarkEnd w:id="4"/>
     </w:p>
     <w:p>
       <w:pPr>
@@ -5482,7 +5731,7 @@
 </file>
 
 <file path=customXml/itemProps1.xml><?xml version="1.0" encoding="utf-8"?>
-<ds:datastoreItem xmlns:ds="http://schemas.openxmlformats.org/officeDocument/2006/customXml" ds:itemID="{0E33CBA3-6229-490D-976B-6C1B50AB09F9}">
+<ds:datastoreItem xmlns:ds="http://schemas.openxmlformats.org/officeDocument/2006/customXml" ds:itemID="{CF2A9081-EF0D-4445-B986-1C5FC7C3B90D}">
   <ds:schemaRefs>
     <ds:schemaRef ds:uri="http://schemas.openxmlformats.org/officeDocument/2006/bibliography"/>
   </ds:schemaRefs>

</xml_diff>

<commit_message>
EBEGU-1335: Mit der neuen Lib doctemplate werden unsere Vorlagen teilweise ungültig. Bei allen Tabellen verhindern, dass Rows umgebrochen werden dürfen
</commit_message>
<xml_diff>
--- a/ebegu-server/src/main/resources/vorlagen/Verfuegungsmuster_kita.docx
+++ b/ebegu-server/src/main/resources/vorlagen/Verfuegungsmuster_kita.docx
@@ -322,7 +322,7 @@
                     <a:blip r:embed="rId8" cstate="print">
                       <a:extLst>
                         <a:ext uri="{28A0092B-C50C-407E-A947-70E740481C1C}">
-                          <a14:useLocalDpi xmlns:a14="http://schemas.microsoft.com/office/drawing/2010/main" xmlns:wps="http://schemas.microsoft.com/office/word/2010/wordprocessingShape" xmlns:wpi="http://schemas.microsoft.com/office/word/2010/wordprocessingInk" xmlns:wpg="http://schemas.microsoft.com/office/word/2010/wordprocessingGroup" xmlns:w14="http://schemas.microsoft.com/office/word/2010/wordml" xmlns:w="http://schemas.openxmlformats.org/wordprocessingml/2006/main" xmlns:w10="urn:schemas-microsoft-com:office:word" xmlns:wp14="http://schemas.microsoft.com/office/word/2010/wordprocessingDrawing" xmlns:v="urn:schemas-microsoft-com:vml" xmlns:o="urn:schemas-microsoft-com:office:office" xmlns:mc="http://schemas.openxmlformats.org/markup-compatibility/2006" xmlns:wpc="http://schemas.microsoft.com/office/word/2010/wordprocessingCanvas" xmlns="" val="0"/>
+                          <a14:useLocalDpi xmlns="" xmlns:wpc="http://schemas.microsoft.com/office/word/2010/wordprocessingCanvas" xmlns:mc="http://schemas.openxmlformats.org/markup-compatibility/2006" xmlns:o="urn:schemas-microsoft-com:office:office" xmlns:v="urn:schemas-microsoft-com:vml" xmlns:wp14="http://schemas.microsoft.com/office/word/2010/wordprocessingDrawing" xmlns:w10="urn:schemas-microsoft-com:office:word" xmlns:w="http://schemas.openxmlformats.org/wordprocessingml/2006/main" xmlns:w14="http://schemas.microsoft.com/office/word/2010/wordml" xmlns:wpg="http://schemas.microsoft.com/office/word/2010/wordprocessingGroup" xmlns:wpi="http://schemas.microsoft.com/office/word/2010/wordprocessingInk" xmlns:wps="http://schemas.microsoft.com/office/word/2010/wordprocessingShape" xmlns:a14="http://schemas.microsoft.com/office/drawing/2010/main" val="0"/>
                         </a:ext>
                       </a:extLst>
                     </a:blip>
@@ -480,21 +480,7 @@
           <w:rFonts w:cs="Arial"/>
           <w:b/>
         </w:rPr>
-        <w:t>Beme</w:t>
-      </w:r>
-      <w:r>
-        <w:rPr>
-          <w:rFonts w:cs="Arial"/>
-          <w:b/>
-        </w:rPr>
-        <w:t>r</w:t>
-      </w:r>
-      <w:r>
-        <w:rPr>
-          <w:rFonts w:cs="Arial"/>
-          <w:b/>
-        </w:rPr>
-        <w:t xml:space="preserve">kung: </w:t>
+        <w:t xml:space="preserve">Bemerkung: </w:t>
       </w:r>
       <w:r>
         <w:rPr>
@@ -552,21 +538,7 @@
           <w:rFonts w:cs="Arial"/>
           <w:b/>
         </w:rPr>
-        <w:t>Ang</w:t>
-      </w:r>
-      <w:r>
-        <w:rPr>
-          <w:rFonts w:cs="Arial"/>
-          <w:b/>
-        </w:rPr>
-        <w:t>e</w:t>
-      </w:r>
-      <w:r>
-        <w:rPr>
-          <w:rFonts w:cs="Arial"/>
-          <w:b/>
-        </w:rPr>
-        <w:t xml:space="preserve">bot: </w:t>
+        <w:t xml:space="preserve">Angebot: </w:t>
       </w:r>
       <w:r>
         <w:rPr>
@@ -933,21 +905,7 @@
           <w:rFonts w:cs="Arial"/>
           <w:color w:val="000000" w:themeColor="text1"/>
         </w:rPr>
-        <w:t>, geb</w:t>
-      </w:r>
-      <w:r>
-        <w:rPr>
-          <w:rFonts w:cs="Arial"/>
-          <w:color w:val="000000" w:themeColor="text1"/>
-        </w:rPr>
-        <w:t>o</w:t>
-      </w:r>
-      <w:r>
-        <w:rPr>
-          <w:rFonts w:cs="Arial"/>
-          <w:color w:val="000000" w:themeColor="text1"/>
-        </w:rPr>
-        <w:t xml:space="preserve">ren </w:t>
+        <w:t xml:space="preserve">, geboren </w:t>
       </w:r>
       <w:proofErr w:type="gramStart"/>
       <w:r>
@@ -1040,7 +998,19 @@
         <w:rPr>
           <w:rFonts w:cs="Arial"/>
         </w:rPr>
-        <w:t xml:space="preserve"> keinen Anspruch auf einen Betreuungsgutschein.</w:t>
+        <w:t xml:space="preserve"> keinen Anspruch auf einen Betreuung</w:t>
+      </w:r>
+      <w:r>
+        <w:rPr>
+          <w:rFonts w:cs="Arial"/>
+        </w:rPr>
+        <w:t>s</w:t>
+      </w:r>
+      <w:r>
+        <w:rPr>
+          <w:rFonts w:cs="Arial"/>
+        </w:rPr>
+        <w:t>gutschein.</w:t>
       </w:r>
     </w:p>
     <w:p>
@@ -1140,6 +1110,7 @@
       </w:tblGrid>
       <w:tr>
         <w:trPr>
+          <w:cantSplit/>
           <w:tblHeader/>
         </w:trPr>
         <w:tc>
@@ -1635,39 +1606,7 @@
                 <w:color w:val="000000" w:themeColor="text1"/>
                 <w:sz w:val="2"/>
               </w:rPr>
-              <w:instrText xml:space="preserve"> DOCVARIABLE  WHILE_Betreuu</w:instrText>
-            </w:r>
-            <w:r>
-              <w:rPr>
-                <w:rFonts w:cs="Arial"/>
-                <w:color w:val="000000" w:themeColor="text1"/>
-                <w:sz w:val="2"/>
-              </w:rPr>
-              <w:instrText>n</w:instrText>
-            </w:r>
-            <w:r>
-              <w:rPr>
-                <w:rFonts w:cs="Arial"/>
-                <w:color w:val="000000" w:themeColor="text1"/>
-                <w:sz w:val="2"/>
-              </w:rPr>
-              <w:instrText>gen.VerfuegungZe</w:instrText>
-            </w:r>
-            <w:r>
-              <w:rPr>
-                <w:rFonts w:cs="Arial"/>
-                <w:color w:val="000000" w:themeColor="text1"/>
-                <w:sz w:val="2"/>
-              </w:rPr>
-              <w:instrText>i</w:instrText>
-            </w:r>
-            <w:r>
-              <w:rPr>
-                <w:rFonts w:cs="Arial"/>
-                <w:color w:val="000000" w:themeColor="text1"/>
-                <w:sz w:val="2"/>
-              </w:rPr>
-              <w:instrText xml:space="preserve">tabschnitt  \* MERGEFORMAT </w:instrText>
+              <w:instrText xml:space="preserve"> DOCVARIABLE  WHILE_Betreuungen.VerfuegungZeitabschnitt  \* MERGEFORMAT </w:instrText>
             </w:r>
             <w:r>
               <w:rPr>
@@ -1682,6 +1621,7 @@
       </w:tr>
       <w:tr>
         <w:trPr>
+          <w:cantSplit/>
           <w:trHeight w:val="47"/>
         </w:trPr>
         <w:tc>
@@ -1728,39 +1668,7 @@
                 <w:color w:val="000000" w:themeColor="text1"/>
                 <w:sz w:val="16"/>
               </w:rPr>
-              <w:instrText xml:space="preserve"> DOCVARIABLE  FIELD_Betreuu</w:instrText>
-            </w:r>
-            <w:r>
-              <w:rPr>
-                <w:rFonts w:cs="Arial"/>
-                <w:color w:val="000000" w:themeColor="text1"/>
-                <w:sz w:val="16"/>
-              </w:rPr>
-              <w:instrText>n</w:instrText>
-            </w:r>
-            <w:r>
-              <w:rPr>
-                <w:rFonts w:cs="Arial"/>
-                <w:color w:val="000000" w:themeColor="text1"/>
-                <w:sz w:val="16"/>
-              </w:rPr>
-              <w:instrText>gen.VerfuegungZe</w:instrText>
-            </w:r>
-            <w:r>
-              <w:rPr>
-                <w:rFonts w:cs="Arial"/>
-                <w:color w:val="000000" w:themeColor="text1"/>
-                <w:sz w:val="16"/>
-              </w:rPr>
-              <w:instrText>i</w:instrText>
-            </w:r>
-            <w:r>
-              <w:rPr>
-                <w:rFonts w:cs="Arial"/>
-                <w:color w:val="000000" w:themeColor="text1"/>
-                <w:sz w:val="16"/>
-              </w:rPr>
-              <w:instrText xml:space="preserve">tabschnitt.von  \* MERGEFORMAT </w:instrText>
+              <w:instrText xml:space="preserve"> DOCVARIABLE  FIELD_Betreuungen.VerfuegungZeitabschnitt.von  \* MERGEFORMAT </w:instrText>
             </w:r>
             <w:r>
               <w:rPr>
@@ -1816,39 +1724,7 @@
                 <w:color w:val="000000" w:themeColor="text1"/>
                 <w:sz w:val="16"/>
               </w:rPr>
-              <w:instrText xml:space="preserve"> DOCVARIABLE  FIELD_Betreuu</w:instrText>
-            </w:r>
-            <w:r>
-              <w:rPr>
-                <w:rFonts w:cs="Arial"/>
-                <w:color w:val="000000" w:themeColor="text1"/>
-                <w:sz w:val="16"/>
-              </w:rPr>
-              <w:instrText>n</w:instrText>
-            </w:r>
-            <w:r>
-              <w:rPr>
-                <w:rFonts w:cs="Arial"/>
-                <w:color w:val="000000" w:themeColor="text1"/>
-                <w:sz w:val="16"/>
-              </w:rPr>
-              <w:instrText>gen.VerfuegungZe</w:instrText>
-            </w:r>
-            <w:r>
-              <w:rPr>
-                <w:rFonts w:cs="Arial"/>
-                <w:color w:val="000000" w:themeColor="text1"/>
-                <w:sz w:val="16"/>
-              </w:rPr>
-              <w:instrText>i</w:instrText>
-            </w:r>
-            <w:r>
-              <w:rPr>
-                <w:rFonts w:cs="Arial"/>
-                <w:color w:val="000000" w:themeColor="text1"/>
-                <w:sz w:val="16"/>
-              </w:rPr>
-              <w:instrText xml:space="preserve">tabschnitt.bis  \* MERGEFORMAT </w:instrText>
+              <w:instrText xml:space="preserve"> DOCVARIABLE  FIELD_Betreuungen.VerfuegungZeitabschnitt.bis  \* MERGEFORMAT </w:instrText>
             </w:r>
             <w:r>
               <w:rPr>
@@ -1907,61 +1783,7 @@
                 <w:sz w:val="16"/>
                 <w:lang w:val="fr-CH"/>
               </w:rPr>
-              <w:instrText xml:space="preserve"> DOCVARIABLE  FIELD_Betreuu</w:instrText>
-            </w:r>
-            <w:r>
-              <w:rPr>
-                <w:rFonts w:cs="Arial"/>
-                <w:color w:val="000000" w:themeColor="text1"/>
-                <w:sz w:val="16"/>
-                <w:lang w:val="fr-CH"/>
-              </w:rPr>
-              <w:instrText>n</w:instrText>
-            </w:r>
-            <w:r>
-              <w:rPr>
-                <w:rFonts w:cs="Arial"/>
-                <w:color w:val="000000" w:themeColor="text1"/>
-                <w:sz w:val="16"/>
-                <w:lang w:val="fr-CH"/>
-              </w:rPr>
-              <w:instrText>gen.VerfuegungZe</w:instrText>
-            </w:r>
-            <w:r>
-              <w:rPr>
-                <w:rFonts w:cs="Arial"/>
-                <w:color w:val="000000" w:themeColor="text1"/>
-                <w:sz w:val="16"/>
-                <w:lang w:val="fr-CH"/>
-              </w:rPr>
-              <w:instrText>i</w:instrText>
-            </w:r>
-            <w:r>
-              <w:rPr>
-                <w:rFonts w:cs="Arial"/>
-                <w:color w:val="000000" w:themeColor="text1"/>
-                <w:sz w:val="16"/>
-                <w:lang w:val="fr-CH"/>
-              </w:rPr>
-              <w:instrText>tab</w:instrText>
-            </w:r>
-            <w:r>
-              <w:rPr>
-                <w:rFonts w:cs="Arial"/>
-                <w:color w:val="000000" w:themeColor="text1"/>
-                <w:sz w:val="16"/>
-                <w:lang w:val="fr-CH"/>
-              </w:rPr>
-              <w:instrText>s</w:instrText>
-            </w:r>
-            <w:r>
-              <w:rPr>
-                <w:rFonts w:cs="Arial"/>
-                <w:color w:val="000000" w:themeColor="text1"/>
-                <w:sz w:val="16"/>
-                <w:lang w:val="fr-CH"/>
-              </w:rPr>
-              <w:instrText xml:space="preserve">chnitt.betreuung  \* MERGEFORMAT </w:instrText>
+              <w:instrText xml:space="preserve"> DOCVARIABLE  FIELD_Betreuungen.VerfuegungZeitabschnitt.betreuung  \* MERGEFORMAT </w:instrText>
             </w:r>
             <w:r>
               <w:rPr>
@@ -2027,39 +1849,7 @@
                 <w:color w:val="000000" w:themeColor="text1"/>
                 <w:sz w:val="16"/>
               </w:rPr>
-              <w:instrText xml:space="preserve"> DOCVARIABLE  FIELD_Betreuu</w:instrText>
-            </w:r>
-            <w:r>
-              <w:rPr>
-                <w:rFonts w:cs="Arial"/>
-                <w:color w:val="000000" w:themeColor="text1"/>
-                <w:sz w:val="16"/>
-              </w:rPr>
-              <w:instrText>n</w:instrText>
-            </w:r>
-            <w:r>
-              <w:rPr>
-                <w:rFonts w:cs="Arial"/>
-                <w:color w:val="000000" w:themeColor="text1"/>
-                <w:sz w:val="16"/>
-              </w:rPr>
-              <w:instrText>gen.VerfuegungZe</w:instrText>
-            </w:r>
-            <w:r>
-              <w:rPr>
-                <w:rFonts w:cs="Arial"/>
-                <w:color w:val="000000" w:themeColor="text1"/>
-                <w:sz w:val="16"/>
-              </w:rPr>
-              <w:instrText>i</w:instrText>
-            </w:r>
-            <w:r>
-              <w:rPr>
-                <w:rFonts w:cs="Arial"/>
-                <w:color w:val="000000" w:themeColor="text1"/>
-                <w:sz w:val="16"/>
-              </w:rPr>
-              <w:instrText xml:space="preserve">tabschnitt.anspruch  \* MERGEFORMAT </w:instrText>
+              <w:instrText xml:space="preserve"> DOCVARIABLE  FIELD_Betreuungen.VerfuegungZeitabschnitt.anspruch  \* MERGEFORMAT </w:instrText>
             </w:r>
             <w:r>
               <w:rPr>
@@ -2123,39 +1913,7 @@
                 <w:color w:val="000000" w:themeColor="text1"/>
                 <w:sz w:val="16"/>
               </w:rPr>
-              <w:instrText xml:space="preserve"> DOCVARIABLE  FIELD_Betreuu</w:instrText>
-            </w:r>
-            <w:r>
-              <w:rPr>
-                <w:rFonts w:cs="Arial"/>
-                <w:color w:val="000000" w:themeColor="text1"/>
-                <w:sz w:val="16"/>
-              </w:rPr>
-              <w:instrText>n</w:instrText>
-            </w:r>
-            <w:r>
-              <w:rPr>
-                <w:rFonts w:cs="Arial"/>
-                <w:color w:val="000000" w:themeColor="text1"/>
-                <w:sz w:val="16"/>
-              </w:rPr>
-              <w:instrText>gen.VerfuegungZe</w:instrText>
-            </w:r>
-            <w:r>
-              <w:rPr>
-                <w:rFonts w:cs="Arial"/>
-                <w:color w:val="000000" w:themeColor="text1"/>
-                <w:sz w:val="16"/>
-              </w:rPr>
-              <w:instrText>i</w:instrText>
-            </w:r>
-            <w:r>
-              <w:rPr>
-                <w:rFonts w:cs="Arial"/>
-                <w:color w:val="000000" w:themeColor="text1"/>
-                <w:sz w:val="16"/>
-              </w:rPr>
-              <w:instrText xml:space="preserve">tabschnitt.bgpensum  \* MERGEFORMAT </w:instrText>
+              <w:instrText xml:space="preserve"> DOCVARIABLE  FIELD_Betreuungen.VerfuegungZeitabschnitt.bgpensum  \* MERGEFORMAT </w:instrText>
             </w:r>
             <w:r>
               <w:rPr>
@@ -2219,39 +1977,7 @@
                 <w:color w:val="000000" w:themeColor="text1"/>
                 <w:sz w:val="16"/>
               </w:rPr>
-              <w:instrText xml:space="preserve"> DOCVARIABLE  FIELD_Betreuu</w:instrText>
-            </w:r>
-            <w:r>
-              <w:rPr>
-                <w:rFonts w:cs="Arial"/>
-                <w:color w:val="000000" w:themeColor="text1"/>
-                <w:sz w:val="16"/>
-              </w:rPr>
-              <w:instrText>n</w:instrText>
-            </w:r>
-            <w:r>
-              <w:rPr>
-                <w:rFonts w:cs="Arial"/>
-                <w:color w:val="000000" w:themeColor="text1"/>
-                <w:sz w:val="16"/>
-              </w:rPr>
-              <w:instrText>gen.VerfuegungZe</w:instrText>
-            </w:r>
-            <w:r>
-              <w:rPr>
-                <w:rFonts w:cs="Arial"/>
-                <w:color w:val="000000" w:themeColor="text1"/>
-                <w:sz w:val="16"/>
-              </w:rPr>
-              <w:instrText>i</w:instrText>
-            </w:r>
-            <w:r>
-              <w:rPr>
-                <w:rFonts w:cs="Arial"/>
-                <w:color w:val="000000" w:themeColor="text1"/>
-                <w:sz w:val="16"/>
-              </w:rPr>
-              <w:instrText xml:space="preserve">tabschnitt.vollkosten  \* MERGEFORMAT </w:instrText>
+              <w:instrText xml:space="preserve"> DOCVARIABLE  FIELD_Betreuungen.VerfuegungZeitabschnitt.vollkosten  \* MERGEFORMAT </w:instrText>
             </w:r>
             <w:r>
               <w:rPr>
@@ -2307,39 +2033,7 @@
                 <w:b/>
                 <w:sz w:val="16"/>
               </w:rPr>
-              <w:instrText xml:space="preserve"> DOCVARIABLE  FIELD_Betreuu</w:instrText>
-            </w:r>
-            <w:r>
-              <w:rPr>
-                <w:rFonts w:cs="Arial"/>
-                <w:b/>
-                <w:sz w:val="16"/>
-              </w:rPr>
-              <w:instrText>n</w:instrText>
-            </w:r>
-            <w:r>
-              <w:rPr>
-                <w:rFonts w:cs="Arial"/>
-                <w:b/>
-                <w:sz w:val="16"/>
-              </w:rPr>
-              <w:instrText>gen.VerfuegungZe</w:instrText>
-            </w:r>
-            <w:r>
-              <w:rPr>
-                <w:rFonts w:cs="Arial"/>
-                <w:b/>
-                <w:sz w:val="16"/>
-              </w:rPr>
-              <w:instrText>i</w:instrText>
-            </w:r>
-            <w:r>
-              <w:rPr>
-                <w:rFonts w:cs="Arial"/>
-                <w:b/>
-                <w:sz w:val="16"/>
-              </w:rPr>
-              <w:instrText xml:space="preserve">tabschnitt.verguenstigung  \* MERGEFORMAT </w:instrText>
+              <w:instrText xml:space="preserve"> DOCVARIABLE  FIELD_Betreuungen.VerfuegungZeitabschnitt.verguenstigung  \* MERGEFORMAT </w:instrText>
             </w:r>
             <w:r>
               <w:rPr>
@@ -2395,39 +2089,7 @@
                 <w:color w:val="000000" w:themeColor="text1"/>
                 <w:sz w:val="16"/>
               </w:rPr>
-              <w:instrText xml:space="preserve"> DOCVARIABLE  FIELD_Betreuu</w:instrText>
-            </w:r>
-            <w:r>
-              <w:rPr>
-                <w:rFonts w:cs="Arial"/>
-                <w:color w:val="000000" w:themeColor="text1"/>
-                <w:sz w:val="16"/>
-              </w:rPr>
-              <w:instrText>n</w:instrText>
-            </w:r>
-            <w:r>
-              <w:rPr>
-                <w:rFonts w:cs="Arial"/>
-                <w:color w:val="000000" w:themeColor="text1"/>
-                <w:sz w:val="16"/>
-              </w:rPr>
-              <w:instrText>gen.VerfuegungZe</w:instrText>
-            </w:r>
-            <w:r>
-              <w:rPr>
-                <w:rFonts w:cs="Arial"/>
-                <w:color w:val="000000" w:themeColor="text1"/>
-                <w:sz w:val="16"/>
-              </w:rPr>
-              <w:instrText>i</w:instrText>
-            </w:r>
-            <w:r>
-              <w:rPr>
-                <w:rFonts w:cs="Arial"/>
-                <w:color w:val="000000" w:themeColor="text1"/>
-                <w:sz w:val="16"/>
-              </w:rPr>
-              <w:instrText xml:space="preserve">tabschnitt.elternbeitrag  \* MERGEFORMAT </w:instrText>
+              <w:instrText xml:space="preserve"> DOCVARIABLE  FIELD_Betreuungen.VerfuegungZeitabschnitt.elternbeitrag  \* MERGEFORMAT </w:instrText>
             </w:r>
             <w:r>
               <w:rPr>
@@ -7204,7 +6866,7 @@
 </file>
 
 <file path=customXml/itemProps1.xml><?xml version="1.0" encoding="utf-8"?>
-<ds:datastoreItem xmlns:ds="http://schemas.openxmlformats.org/officeDocument/2006/customXml" ds:itemID="{F3C849A4-B677-4402-9957-CB77D4B10A1D}">
+<ds:datastoreItem xmlns:ds="http://schemas.openxmlformats.org/officeDocument/2006/customXml" ds:itemID="{41BC86B3-1A9A-4B02-B6DE-9376E1DC6228}">
   <ds:schemaRefs>
     <ds:schemaRef ds:uri="http://schemas.openxmlformats.org/officeDocument/2006/bibliography"/>
   </ds:schemaRefs>

</xml_diff>